<commit_message>
Gestion de nombre de posts par année getPostsgroupedByYear Pour cela, on installe oro/doctrine-extensions qui permet d'utiliser certaines fonctions sql non gérer dans QueryBuilder
</commit_message>
<xml_diff>
--- a/SYMFONY-suite1-queryBuilder.docx
+++ b/SYMFONY-suite1-queryBuilder.docx
@@ -43,28 +43,51 @@
       </w:r>
     </w:p>
     <w:p>
-      <w:r>
+      <w:pPr>
+        <w:rPr>
+          <w:u w:val="single"/>
+        </w:rPr>
+      </w:pPr>
+      <w:r>
+        <w:rPr>
+          <w:u w:val="single"/>
+        </w:rPr>
         <w:t xml:space="preserve">Exemple : Dans </w:t>
       </w:r>
       <w:proofErr w:type="spellStart"/>
       <w:r>
+        <w:rPr>
+          <w:u w:val="single"/>
+        </w:rPr>
         <w:t>ThemeRepository</w:t>
       </w:r>
       <w:proofErr w:type="spellEnd"/>
       <w:r>
+        <w:rPr>
+          <w:u w:val="single"/>
+        </w:rPr>
         <w:t xml:space="preserve">, ajouter une méthode </w:t>
       </w:r>
       <w:proofErr w:type="spellStart"/>
       <w:proofErr w:type="gramStart"/>
       <w:r>
+        <w:rPr>
+          <w:u w:val="single"/>
+        </w:rPr>
         <w:t>getAllThemes</w:t>
       </w:r>
       <w:proofErr w:type="spellEnd"/>
       <w:r>
+        <w:rPr>
+          <w:u w:val="single"/>
+        </w:rPr>
         <w:t>(</w:t>
       </w:r>
       <w:proofErr w:type="gramEnd"/>
       <w:r>
+        <w:rPr>
+          <w:u w:val="single"/>
+        </w:rPr>
         <w:t>pour l’exemple)</w:t>
       </w:r>
     </w:p>
@@ -952,6 +975,8 @@
       <w:r>
         <w:t>).</w:t>
       </w:r>
+      <w:bookmarkStart w:id="0" w:name="_GoBack"/>
+      <w:bookmarkEnd w:id="0"/>
     </w:p>
     <w:p/>
     <w:p>
@@ -993,8 +1018,6 @@
         </w:rPr>
         <w:t xml:space="preserve"> </w:t>
       </w:r>
-      <w:bookmarkStart w:id="0" w:name="_GoBack"/>
-      <w:bookmarkEnd w:id="0"/>
       <w:r>
         <w:rPr>
           <w:lang w:val="en-US"/>
@@ -1493,11 +1516,848 @@
         <w:t>;</w:t>
       </w:r>
     </w:p>
+    <w:p>
+      <w:pPr>
+        <w:rPr>
+          <w:lang w:val="en-US"/>
+        </w:rPr>
+      </w:pPr>
+    </w:p>
+    <w:p>
+      <w:r>
+        <w:t>Voir doc à partir de la page 100</w:t>
+      </w:r>
+    </w:p>
     <w:p/>
     <w:p>
-      <w:r>
-        <w:t>Voir doc à partir de la page 100</w:t>
-      </w:r>
+      <w:pPr>
+        <w:pStyle w:val="Sous-titre"/>
+      </w:pPr>
+      <w:r>
+        <w:t xml:space="preserve">Installation de </w:t>
+      </w:r>
+      <w:proofErr w:type="spellStart"/>
+      <w:r>
+        <w:t>oro</w:t>
+      </w:r>
+      <w:proofErr w:type="spellEnd"/>
+      <w:r>
+        <w:t>/doctrine-extensions</w:t>
+      </w:r>
+    </w:p>
+    <w:p>
+      <w:r>
+        <w:t xml:space="preserve">Utiliser certaines fonctions </w:t>
+      </w:r>
+      <w:proofErr w:type="spellStart"/>
+      <w:r>
+        <w:t>sql</w:t>
+      </w:r>
+      <w:proofErr w:type="spellEnd"/>
+      <w:r>
+        <w:t xml:space="preserve"> dans </w:t>
+      </w:r>
+      <w:proofErr w:type="spellStart"/>
+      <w:r>
+        <w:t>QueryBuilder</w:t>
+      </w:r>
+      <w:proofErr w:type="spellEnd"/>
+      <w:r>
+        <w:t xml:space="preserve"> car Doctrine ne le gère pas</w:t>
+      </w:r>
+    </w:p>
+    <w:p>
+      <w:proofErr w:type="gramStart"/>
+      <w:r>
+        <w:t>composer</w:t>
+      </w:r>
+      <w:proofErr w:type="gramEnd"/>
+      <w:r>
+        <w:t xml:space="preserve"> </w:t>
+      </w:r>
+      <w:proofErr w:type="spellStart"/>
+      <w:r>
+        <w:t>require</w:t>
+      </w:r>
+      <w:proofErr w:type="spellEnd"/>
+      <w:r>
+        <w:t xml:space="preserve"> </w:t>
+      </w:r>
+      <w:proofErr w:type="spellStart"/>
+      <w:r>
+        <w:t>oro</w:t>
+      </w:r>
+      <w:proofErr w:type="spellEnd"/>
+      <w:r>
+        <w:t>/doctrine-extensions</w:t>
+      </w:r>
+    </w:p>
+    <w:p>
+      <w:proofErr w:type="gramStart"/>
+      <w:r>
+        <w:t>voir</w:t>
+      </w:r>
+      <w:proofErr w:type="gramEnd"/>
+      <w:r>
+        <w:t xml:space="preserve"> la doc :</w:t>
+      </w:r>
+    </w:p>
+    <w:p>
+      <w:hyperlink r:id="rId6" w:history="1">
+        <w:r>
+          <w:rPr>
+            <w:rStyle w:val="Lienhypertexte"/>
+          </w:rPr>
+          <w:t>https://github.com/oroinc/doctrine-extensions</w:t>
+        </w:r>
+      </w:hyperlink>
+    </w:p>
+    <w:p>
+      <w:proofErr w:type="gramStart"/>
+      <w:r>
+        <w:t>pour</w:t>
+      </w:r>
+      <w:proofErr w:type="gramEnd"/>
+      <w:r>
+        <w:t xml:space="preserve"> la suite de l’installation</w:t>
+      </w:r>
+      <w:r>
+        <w:t xml:space="preserve"> pour la modification du fichier </w:t>
+      </w:r>
+      <w:proofErr w:type="spellStart"/>
+      <w:r>
+        <w:t>config.yml</w:t>
+      </w:r>
+      <w:proofErr w:type="spellEnd"/>
+    </w:p>
+    <w:p/>
+    <w:p>
+      <w:pPr>
+        <w:rPr>
+          <w:u w:val="single"/>
+        </w:rPr>
+      </w:pPr>
+      <w:r>
+        <w:rPr>
+          <w:u w:val="single"/>
+        </w:rPr>
+        <w:lastRenderedPageBreak/>
+        <w:t xml:space="preserve">Exemple 2 : Ajout d’une autre méthode </w:t>
+      </w:r>
+      <w:r>
+        <w:rPr>
+          <w:u w:val="single"/>
+        </w:rPr>
+        <w:t xml:space="preserve">dans le </w:t>
+      </w:r>
+      <w:proofErr w:type="spellStart"/>
+      <w:r>
+        <w:rPr>
+          <w:u w:val="single"/>
+        </w:rPr>
+        <w:t>R</w:t>
+      </w:r>
+      <w:r>
+        <w:rPr>
+          <w:u w:val="single"/>
+        </w:rPr>
+        <w:t>epository</w:t>
+      </w:r>
+      <w:proofErr w:type="spellEnd"/>
+      <w:r>
+        <w:rPr>
+          <w:u w:val="single"/>
+        </w:rPr>
+        <w:t xml:space="preserve"> avec </w:t>
+      </w:r>
+      <w:proofErr w:type="spellStart"/>
+      <w:r>
+        <w:rPr>
+          <w:u w:val="single"/>
+        </w:rPr>
+        <w:t>QueryBuilder</w:t>
+      </w:r>
+      <w:proofErr w:type="spellEnd"/>
+      <w:r>
+        <w:rPr>
+          <w:u w:val="single"/>
+        </w:rPr>
+        <w:t xml:space="preserve"> dans l’entité Post</w:t>
+      </w:r>
+    </w:p>
+    <w:p>
+      <w:pPr>
+        <w:shd w:val="clear" w:color="auto" w:fill="2B2B2B"/>
+        <w:tabs>
+          <w:tab w:val="left" w:pos="916"/>
+          <w:tab w:val="left" w:pos="1832"/>
+          <w:tab w:val="left" w:pos="2748"/>
+          <w:tab w:val="left" w:pos="3664"/>
+          <w:tab w:val="left" w:pos="4580"/>
+          <w:tab w:val="left" w:pos="5496"/>
+          <w:tab w:val="left" w:pos="6412"/>
+          <w:tab w:val="left" w:pos="7328"/>
+          <w:tab w:val="left" w:pos="8244"/>
+          <w:tab w:val="left" w:pos="9160"/>
+          <w:tab w:val="left" w:pos="10076"/>
+          <w:tab w:val="left" w:pos="10992"/>
+          <w:tab w:val="left" w:pos="11908"/>
+          <w:tab w:val="left" w:pos="12824"/>
+          <w:tab w:val="left" w:pos="13740"/>
+          <w:tab w:val="left" w:pos="14656"/>
+        </w:tabs>
+        <w:spacing w:after="0" w:line="240" w:lineRule="auto"/>
+        <w:rPr>
+          <w:rFonts w:ascii="Source Code Pro" w:eastAsia="Times New Roman" w:hAnsi="Source Code Pro" w:cs="Courier New"/>
+          <w:color w:val="A9B7C6"/>
+          <w:sz w:val="20"/>
+          <w:szCs w:val="20"/>
+          <w:lang w:val="en-US" w:eastAsia="fr-FR"/>
+        </w:rPr>
+      </w:pPr>
+      <w:r>
+        <w:rPr>
+          <w:rFonts w:ascii="Source Code Pro" w:eastAsia="Times New Roman" w:hAnsi="Source Code Pro" w:cs="Courier New"/>
+          <w:b/>
+          <w:bCs/>
+          <w:color w:val="CC7832"/>
+          <w:sz w:val="20"/>
+          <w:szCs w:val="20"/>
+          <w:shd w:val="clear" w:color="auto" w:fill="232525"/>
+          <w:lang w:val="en-US" w:eastAsia="fr-FR"/>
+        </w:rPr>
+        <w:t xml:space="preserve">public function </w:t>
+      </w:r>
+      <w:proofErr w:type="spellStart"/>
+      <w:r>
+        <w:rPr>
+          <w:rFonts w:ascii="Source Code Pro" w:eastAsia="Times New Roman" w:hAnsi="Source Code Pro" w:cs="Courier New"/>
+          <w:color w:val="FFC66D"/>
+          <w:sz w:val="20"/>
+          <w:szCs w:val="20"/>
+          <w:shd w:val="clear" w:color="auto" w:fill="232525"/>
+          <w:lang w:val="en-US" w:eastAsia="fr-FR"/>
+        </w:rPr>
+        <w:t>getPostsGroupedByYear</w:t>
+      </w:r>
+      <w:proofErr w:type="spellEnd"/>
+      <w:r>
+        <w:rPr>
+          <w:rFonts w:ascii="Source Code Pro" w:eastAsia="Times New Roman" w:hAnsi="Source Code Pro" w:cs="Courier New"/>
+          <w:color w:val="A9B7C6"/>
+          <w:sz w:val="20"/>
+          <w:szCs w:val="20"/>
+          <w:shd w:val="clear" w:color="auto" w:fill="232525"/>
+          <w:lang w:val="en-US" w:eastAsia="fr-FR"/>
+        </w:rPr>
+        <w:t>() {</w:t>
+      </w:r>
+      <w:r>
+        <w:rPr>
+          <w:rFonts w:ascii="Source Code Pro" w:eastAsia="Times New Roman" w:hAnsi="Source Code Pro" w:cs="Courier New"/>
+          <w:color w:val="A9B7C6"/>
+          <w:sz w:val="20"/>
+          <w:szCs w:val="20"/>
+          <w:shd w:val="clear" w:color="auto" w:fill="232525"/>
+          <w:lang w:val="en-US" w:eastAsia="fr-FR"/>
+        </w:rPr>
+        <w:br/>
+        <w:t xml:space="preserve">    </w:t>
+      </w:r>
+      <w:r>
+        <w:rPr>
+          <w:rFonts w:ascii="Source Code Pro" w:eastAsia="Times New Roman" w:hAnsi="Source Code Pro" w:cs="Courier New"/>
+          <w:color w:val="9876AA"/>
+          <w:sz w:val="20"/>
+          <w:szCs w:val="20"/>
+          <w:shd w:val="clear" w:color="auto" w:fill="232525"/>
+          <w:lang w:val="en-US" w:eastAsia="fr-FR"/>
+        </w:rPr>
+        <w:t>$</w:t>
+      </w:r>
+      <w:proofErr w:type="spellStart"/>
+      <w:r>
+        <w:rPr>
+          <w:rFonts w:ascii="Source Code Pro" w:eastAsia="Times New Roman" w:hAnsi="Source Code Pro" w:cs="Courier New"/>
+          <w:color w:val="9876AA"/>
+          <w:sz w:val="20"/>
+          <w:szCs w:val="20"/>
+          <w:shd w:val="clear" w:color="auto" w:fill="232525"/>
+          <w:lang w:val="en-US" w:eastAsia="fr-FR"/>
+        </w:rPr>
+        <w:t>qb</w:t>
+      </w:r>
+      <w:proofErr w:type="spellEnd"/>
+      <w:r>
+        <w:rPr>
+          <w:rFonts w:ascii="Source Code Pro" w:eastAsia="Times New Roman" w:hAnsi="Source Code Pro" w:cs="Courier New"/>
+          <w:color w:val="9876AA"/>
+          <w:sz w:val="20"/>
+          <w:szCs w:val="20"/>
+          <w:shd w:val="clear" w:color="auto" w:fill="232525"/>
+          <w:lang w:val="en-US" w:eastAsia="fr-FR"/>
+        </w:rPr>
+        <w:t xml:space="preserve"> </w:t>
+      </w:r>
+      <w:r>
+        <w:rPr>
+          <w:rFonts w:ascii="Source Code Pro" w:eastAsia="Times New Roman" w:hAnsi="Source Code Pro" w:cs="Courier New"/>
+          <w:color w:val="A9B7C6"/>
+          <w:sz w:val="20"/>
+          <w:szCs w:val="20"/>
+          <w:shd w:val="clear" w:color="auto" w:fill="232525"/>
+          <w:lang w:val="en-US" w:eastAsia="fr-FR"/>
+        </w:rPr>
+        <w:t xml:space="preserve">= </w:t>
+      </w:r>
+      <w:r>
+        <w:rPr>
+          <w:rFonts w:ascii="Source Code Pro" w:eastAsia="Times New Roman" w:hAnsi="Source Code Pro" w:cs="Courier New"/>
+          <w:color w:val="9876AA"/>
+          <w:sz w:val="20"/>
+          <w:szCs w:val="20"/>
+          <w:shd w:val="clear" w:color="auto" w:fill="232525"/>
+          <w:lang w:val="en-US" w:eastAsia="fr-FR"/>
+        </w:rPr>
+        <w:t>$this</w:t>
+      </w:r>
+      <w:r>
+        <w:rPr>
+          <w:rFonts w:ascii="Source Code Pro" w:eastAsia="Times New Roman" w:hAnsi="Source Code Pro" w:cs="Courier New"/>
+          <w:color w:val="A9B7C6"/>
+          <w:sz w:val="20"/>
+          <w:szCs w:val="20"/>
+          <w:shd w:val="clear" w:color="auto" w:fill="232525"/>
+          <w:lang w:val="en-US" w:eastAsia="fr-FR"/>
+        </w:rPr>
+        <w:t>-&gt;</w:t>
+      </w:r>
+      <w:proofErr w:type="spellStart"/>
+      <w:r>
+        <w:rPr>
+          <w:rFonts w:ascii="Source Code Pro" w:eastAsia="Times New Roman" w:hAnsi="Source Code Pro" w:cs="Courier New"/>
+          <w:color w:val="FFC66D"/>
+          <w:sz w:val="20"/>
+          <w:szCs w:val="20"/>
+          <w:shd w:val="clear" w:color="auto" w:fill="232525"/>
+          <w:lang w:val="en-US" w:eastAsia="fr-FR"/>
+        </w:rPr>
+        <w:t>createQueryBuilder</w:t>
+      </w:r>
+      <w:proofErr w:type="spellEnd"/>
+      <w:r>
+        <w:rPr>
+          <w:rFonts w:ascii="Source Code Pro" w:eastAsia="Times New Roman" w:hAnsi="Source Code Pro" w:cs="Courier New"/>
+          <w:color w:val="A9B7C6"/>
+          <w:sz w:val="20"/>
+          <w:szCs w:val="20"/>
+          <w:shd w:val="clear" w:color="auto" w:fill="232525"/>
+          <w:lang w:val="en-US" w:eastAsia="fr-FR"/>
+        </w:rPr>
+        <w:t>(</w:t>
+      </w:r>
+      <w:r>
+        <w:rPr>
+          <w:rFonts w:ascii="Source Code Pro" w:eastAsia="Times New Roman" w:hAnsi="Source Code Pro" w:cs="Courier New"/>
+          <w:color w:val="6A8759"/>
+          <w:sz w:val="20"/>
+          <w:szCs w:val="20"/>
+          <w:shd w:val="clear" w:color="auto" w:fill="232525"/>
+          <w:lang w:val="en-US" w:eastAsia="fr-FR"/>
+        </w:rPr>
+        <w:t>'p'</w:t>
+      </w:r>
+      <w:r>
+        <w:rPr>
+          <w:rFonts w:ascii="Source Code Pro" w:eastAsia="Times New Roman" w:hAnsi="Source Code Pro" w:cs="Courier New"/>
+          <w:color w:val="A9B7C6"/>
+          <w:sz w:val="20"/>
+          <w:szCs w:val="20"/>
+          <w:shd w:val="clear" w:color="auto" w:fill="232525"/>
+          <w:lang w:val="en-US" w:eastAsia="fr-FR"/>
+        </w:rPr>
+        <w:t>)</w:t>
+      </w:r>
+      <w:r>
+        <w:rPr>
+          <w:rFonts w:ascii="Source Code Pro" w:eastAsia="Times New Roman" w:hAnsi="Source Code Pro" w:cs="Courier New"/>
+          <w:color w:val="CC7832"/>
+          <w:sz w:val="20"/>
+          <w:szCs w:val="20"/>
+          <w:shd w:val="clear" w:color="auto" w:fill="232525"/>
+          <w:lang w:val="en-US" w:eastAsia="fr-FR"/>
+        </w:rPr>
+        <w:t>;</w:t>
+      </w:r>
+      <w:r>
+        <w:rPr>
+          <w:rFonts w:ascii="Source Code Pro" w:eastAsia="Times New Roman" w:hAnsi="Source Code Pro" w:cs="Courier New"/>
+          <w:color w:val="CC7832"/>
+          <w:sz w:val="20"/>
+          <w:szCs w:val="20"/>
+          <w:shd w:val="clear" w:color="auto" w:fill="232525"/>
+          <w:lang w:val="en-US" w:eastAsia="fr-FR"/>
+        </w:rPr>
+        <w:br/>
+      </w:r>
+      <w:r>
+        <w:rPr>
+          <w:rFonts w:ascii="Source Code Pro" w:eastAsia="Times New Roman" w:hAnsi="Source Code Pro" w:cs="Courier New"/>
+          <w:color w:val="CC7832"/>
+          <w:sz w:val="20"/>
+          <w:szCs w:val="20"/>
+          <w:shd w:val="clear" w:color="auto" w:fill="232525"/>
+          <w:lang w:val="en-US" w:eastAsia="fr-FR"/>
+        </w:rPr>
+        <w:br/>
+        <w:t xml:space="preserve">    </w:t>
+      </w:r>
+      <w:r>
+        <w:rPr>
+          <w:rFonts w:ascii="Source Code Pro" w:eastAsia="Times New Roman" w:hAnsi="Source Code Pro" w:cs="Courier New"/>
+          <w:color w:val="9876AA"/>
+          <w:sz w:val="20"/>
+          <w:szCs w:val="20"/>
+          <w:shd w:val="clear" w:color="auto" w:fill="232525"/>
+          <w:lang w:val="en-US" w:eastAsia="fr-FR"/>
+        </w:rPr>
+        <w:t>$</w:t>
+      </w:r>
+      <w:proofErr w:type="spellStart"/>
+      <w:r>
+        <w:rPr>
+          <w:rFonts w:ascii="Source Code Pro" w:eastAsia="Times New Roman" w:hAnsi="Source Code Pro" w:cs="Courier New"/>
+          <w:color w:val="9876AA"/>
+          <w:sz w:val="20"/>
+          <w:szCs w:val="20"/>
+          <w:shd w:val="clear" w:color="auto" w:fill="232525"/>
+          <w:lang w:val="en-US" w:eastAsia="fr-FR"/>
+        </w:rPr>
+        <w:t>qb</w:t>
+      </w:r>
+      <w:proofErr w:type="spellEnd"/>
+      <w:r>
+        <w:rPr>
+          <w:rFonts w:ascii="Source Code Pro" w:eastAsia="Times New Roman" w:hAnsi="Source Code Pro" w:cs="Courier New"/>
+          <w:color w:val="A9B7C6"/>
+          <w:sz w:val="20"/>
+          <w:szCs w:val="20"/>
+          <w:shd w:val="clear" w:color="auto" w:fill="232525"/>
+          <w:lang w:val="en-US" w:eastAsia="fr-FR"/>
+        </w:rPr>
+        <w:t>-&gt;</w:t>
+      </w:r>
+      <w:r>
+        <w:rPr>
+          <w:rFonts w:ascii="Source Code Pro" w:eastAsia="Times New Roman" w:hAnsi="Source Code Pro" w:cs="Courier New"/>
+          <w:color w:val="FFC66D"/>
+          <w:sz w:val="20"/>
+          <w:szCs w:val="20"/>
+          <w:shd w:val="clear" w:color="auto" w:fill="232525"/>
+          <w:lang w:val="en-US" w:eastAsia="fr-FR"/>
+        </w:rPr>
+        <w:t>select</w:t>
+      </w:r>
+      <w:r>
+        <w:rPr>
+          <w:rFonts w:ascii="Source Code Pro" w:eastAsia="Times New Roman" w:hAnsi="Source Code Pro" w:cs="Courier New"/>
+          <w:color w:val="A9B7C6"/>
+          <w:sz w:val="20"/>
+          <w:szCs w:val="20"/>
+          <w:shd w:val="clear" w:color="auto" w:fill="232525"/>
+          <w:lang w:val="en-US" w:eastAsia="fr-FR"/>
+        </w:rPr>
+        <w:t>(</w:t>
+      </w:r>
+      <w:r>
+        <w:rPr>
+          <w:rFonts w:ascii="Source Code Pro" w:eastAsia="Times New Roman" w:hAnsi="Source Code Pro" w:cs="Courier New"/>
+          <w:color w:val="6A8759"/>
+          <w:sz w:val="20"/>
+          <w:szCs w:val="20"/>
+          <w:shd w:val="clear" w:color="auto" w:fill="232525"/>
+          <w:lang w:val="en-US" w:eastAsia="fr-FR"/>
+        </w:rPr>
+        <w:t>'YEAR(</w:t>
+      </w:r>
+      <w:proofErr w:type="spellStart"/>
+      <w:r>
+        <w:rPr>
+          <w:rFonts w:ascii="Source Code Pro" w:eastAsia="Times New Roman" w:hAnsi="Source Code Pro" w:cs="Courier New"/>
+          <w:color w:val="6A8759"/>
+          <w:sz w:val="20"/>
+          <w:szCs w:val="20"/>
+          <w:shd w:val="clear" w:color="auto" w:fill="232525"/>
+          <w:lang w:val="en-US" w:eastAsia="fr-FR"/>
+        </w:rPr>
+        <w:t>p.createdAt</w:t>
+      </w:r>
+      <w:proofErr w:type="spellEnd"/>
+      <w:r>
+        <w:rPr>
+          <w:rFonts w:ascii="Source Code Pro" w:eastAsia="Times New Roman" w:hAnsi="Source Code Pro" w:cs="Courier New"/>
+          <w:color w:val="6A8759"/>
+          <w:sz w:val="20"/>
+          <w:szCs w:val="20"/>
+          <w:shd w:val="clear" w:color="auto" w:fill="232525"/>
+          <w:lang w:val="en-US" w:eastAsia="fr-FR"/>
+        </w:rPr>
+        <w:t xml:space="preserve">) as </w:t>
+      </w:r>
+      <w:proofErr w:type="spellStart"/>
+      <w:r>
+        <w:rPr>
+          <w:rFonts w:ascii="Source Code Pro" w:eastAsia="Times New Roman" w:hAnsi="Source Code Pro" w:cs="Courier New"/>
+          <w:color w:val="6A8759"/>
+          <w:sz w:val="20"/>
+          <w:szCs w:val="20"/>
+          <w:shd w:val="clear" w:color="auto" w:fill="232525"/>
+          <w:lang w:val="en-US" w:eastAsia="fr-FR"/>
+        </w:rPr>
+        <w:t>yearPublished</w:t>
+      </w:r>
+      <w:proofErr w:type="spellEnd"/>
+      <w:r>
+        <w:rPr>
+          <w:rFonts w:ascii="Source Code Pro" w:eastAsia="Times New Roman" w:hAnsi="Source Code Pro" w:cs="Courier New"/>
+          <w:color w:val="6A8759"/>
+          <w:sz w:val="20"/>
+          <w:szCs w:val="20"/>
+          <w:shd w:val="clear" w:color="auto" w:fill="232525"/>
+          <w:lang w:val="en-US" w:eastAsia="fr-FR"/>
+        </w:rPr>
+        <w:t>,</w:t>
+      </w:r>
+      <w:r>
+        <w:rPr>
+          <w:rFonts w:ascii="Source Code Pro" w:eastAsia="Times New Roman" w:hAnsi="Source Code Pro" w:cs="Courier New"/>
+          <w:color w:val="6A8759"/>
+          <w:sz w:val="20"/>
+          <w:szCs w:val="20"/>
+          <w:shd w:val="clear" w:color="auto" w:fill="232525"/>
+          <w:lang w:val="en-US" w:eastAsia="fr-FR"/>
+        </w:rPr>
+        <w:br/>
+        <w:t xml:space="preserve">                    </w:t>
+      </w:r>
+      <w:proofErr w:type="gramStart"/>
+      <w:r>
+        <w:rPr>
+          <w:rFonts w:ascii="Source Code Pro" w:eastAsia="Times New Roman" w:hAnsi="Source Code Pro" w:cs="Courier New"/>
+          <w:color w:val="6A8759"/>
+          <w:sz w:val="20"/>
+          <w:szCs w:val="20"/>
+          <w:shd w:val="clear" w:color="auto" w:fill="232525"/>
+          <w:lang w:val="en-US" w:eastAsia="fr-FR"/>
+        </w:rPr>
+        <w:t>COUNT(</w:t>
+      </w:r>
+      <w:proofErr w:type="gramEnd"/>
+      <w:r>
+        <w:rPr>
+          <w:rFonts w:ascii="Source Code Pro" w:eastAsia="Times New Roman" w:hAnsi="Source Code Pro" w:cs="Courier New"/>
+          <w:color w:val="6A8759"/>
+          <w:sz w:val="20"/>
+          <w:szCs w:val="20"/>
+          <w:shd w:val="clear" w:color="auto" w:fill="232525"/>
+          <w:lang w:val="en-US" w:eastAsia="fr-FR"/>
+        </w:rPr>
+        <w:t xml:space="preserve">p.id) as </w:t>
+      </w:r>
+      <w:proofErr w:type="spellStart"/>
+      <w:r>
+        <w:rPr>
+          <w:rFonts w:ascii="Source Code Pro" w:eastAsia="Times New Roman" w:hAnsi="Source Code Pro" w:cs="Courier New"/>
+          <w:color w:val="6A8759"/>
+          <w:sz w:val="20"/>
+          <w:szCs w:val="20"/>
+          <w:shd w:val="clear" w:color="auto" w:fill="232525"/>
+          <w:lang w:val="en-US" w:eastAsia="fr-FR"/>
+        </w:rPr>
+        <w:t>numberOfPosts</w:t>
+      </w:r>
+      <w:proofErr w:type="spellEnd"/>
+      <w:r>
+        <w:rPr>
+          <w:rFonts w:ascii="Source Code Pro" w:eastAsia="Times New Roman" w:hAnsi="Source Code Pro" w:cs="Courier New"/>
+          <w:color w:val="6A8759"/>
+          <w:sz w:val="20"/>
+          <w:szCs w:val="20"/>
+          <w:shd w:val="clear" w:color="auto" w:fill="232525"/>
+          <w:lang w:val="en-US" w:eastAsia="fr-FR"/>
+        </w:rPr>
+        <w:t xml:space="preserve"> '</w:t>
+      </w:r>
+      <w:r>
+        <w:rPr>
+          <w:rFonts w:ascii="Source Code Pro" w:eastAsia="Times New Roman" w:hAnsi="Source Code Pro" w:cs="Courier New"/>
+          <w:color w:val="A9B7C6"/>
+          <w:sz w:val="20"/>
+          <w:szCs w:val="20"/>
+          <w:shd w:val="clear" w:color="auto" w:fill="232525"/>
+          <w:lang w:val="en-US" w:eastAsia="fr-FR"/>
+        </w:rPr>
+        <w:t>)</w:t>
+      </w:r>
+      <w:r>
+        <w:rPr>
+          <w:rFonts w:ascii="Source Code Pro" w:eastAsia="Times New Roman" w:hAnsi="Source Code Pro" w:cs="Courier New"/>
+          <w:color w:val="A9B7C6"/>
+          <w:sz w:val="20"/>
+          <w:szCs w:val="20"/>
+          <w:shd w:val="clear" w:color="auto" w:fill="232525"/>
+          <w:lang w:val="en-US" w:eastAsia="fr-FR"/>
+        </w:rPr>
+        <w:br/>
+        <w:t xml:space="preserve">        -&gt;</w:t>
+      </w:r>
+      <w:proofErr w:type="spellStart"/>
+      <w:r>
+        <w:rPr>
+          <w:rFonts w:ascii="Source Code Pro" w:eastAsia="Times New Roman" w:hAnsi="Source Code Pro" w:cs="Courier New"/>
+          <w:color w:val="FFC66D"/>
+          <w:sz w:val="20"/>
+          <w:szCs w:val="20"/>
+          <w:shd w:val="clear" w:color="auto" w:fill="232525"/>
+          <w:lang w:val="en-US" w:eastAsia="fr-FR"/>
+        </w:rPr>
+        <w:t>groupBy</w:t>
+      </w:r>
+      <w:proofErr w:type="spellEnd"/>
+      <w:r>
+        <w:rPr>
+          <w:rFonts w:ascii="Source Code Pro" w:eastAsia="Times New Roman" w:hAnsi="Source Code Pro" w:cs="Courier New"/>
+          <w:color w:val="A9B7C6"/>
+          <w:sz w:val="20"/>
+          <w:szCs w:val="20"/>
+          <w:shd w:val="clear" w:color="auto" w:fill="232525"/>
+          <w:lang w:val="en-US" w:eastAsia="fr-FR"/>
+        </w:rPr>
+        <w:t>(</w:t>
+      </w:r>
+      <w:r>
+        <w:rPr>
+          <w:rFonts w:ascii="Source Code Pro" w:eastAsia="Times New Roman" w:hAnsi="Source Code Pro" w:cs="Courier New"/>
+          <w:color w:val="6A8759"/>
+          <w:sz w:val="20"/>
+          <w:szCs w:val="20"/>
+          <w:shd w:val="clear" w:color="auto" w:fill="232525"/>
+          <w:lang w:val="en-US" w:eastAsia="fr-FR"/>
+        </w:rPr>
+        <w:t>'YEAR(</w:t>
+      </w:r>
+      <w:proofErr w:type="spellStart"/>
+      <w:r>
+        <w:rPr>
+          <w:rFonts w:ascii="Source Code Pro" w:eastAsia="Times New Roman" w:hAnsi="Source Code Pro" w:cs="Courier New"/>
+          <w:color w:val="6A8759"/>
+          <w:sz w:val="20"/>
+          <w:szCs w:val="20"/>
+          <w:shd w:val="clear" w:color="auto" w:fill="232525"/>
+          <w:lang w:val="en-US" w:eastAsia="fr-FR"/>
+        </w:rPr>
+        <w:t>p.createdAt</w:t>
+      </w:r>
+      <w:proofErr w:type="spellEnd"/>
+      <w:r>
+        <w:rPr>
+          <w:rFonts w:ascii="Source Code Pro" w:eastAsia="Times New Roman" w:hAnsi="Source Code Pro" w:cs="Courier New"/>
+          <w:color w:val="6A8759"/>
+          <w:sz w:val="20"/>
+          <w:szCs w:val="20"/>
+          <w:shd w:val="clear" w:color="auto" w:fill="232525"/>
+          <w:lang w:val="en-US" w:eastAsia="fr-FR"/>
+        </w:rPr>
+        <w:t>)'</w:t>
+      </w:r>
+      <w:r>
+        <w:rPr>
+          <w:rFonts w:ascii="Source Code Pro" w:eastAsia="Times New Roman" w:hAnsi="Source Code Pro" w:cs="Courier New"/>
+          <w:color w:val="A9B7C6"/>
+          <w:sz w:val="20"/>
+          <w:szCs w:val="20"/>
+          <w:shd w:val="clear" w:color="auto" w:fill="232525"/>
+          <w:lang w:val="en-US" w:eastAsia="fr-FR"/>
+        </w:rPr>
+        <w:t>)</w:t>
+      </w:r>
+      <w:r>
+        <w:rPr>
+          <w:rFonts w:ascii="Source Code Pro" w:eastAsia="Times New Roman" w:hAnsi="Source Code Pro" w:cs="Courier New"/>
+          <w:color w:val="CC7832"/>
+          <w:sz w:val="20"/>
+          <w:szCs w:val="20"/>
+          <w:shd w:val="clear" w:color="auto" w:fill="232525"/>
+          <w:lang w:val="en-US" w:eastAsia="fr-FR"/>
+        </w:rPr>
+        <w:t>;</w:t>
+      </w:r>
+      <w:r>
+        <w:rPr>
+          <w:rFonts w:ascii="Source Code Pro" w:eastAsia="Times New Roman" w:hAnsi="Source Code Pro" w:cs="Courier New"/>
+          <w:color w:val="CC7832"/>
+          <w:sz w:val="20"/>
+          <w:szCs w:val="20"/>
+          <w:shd w:val="clear" w:color="auto" w:fill="232525"/>
+          <w:lang w:val="en-US" w:eastAsia="fr-FR"/>
+        </w:rPr>
+        <w:br/>
+      </w:r>
+      <w:r>
+        <w:rPr>
+          <w:rFonts w:ascii="Source Code Pro" w:eastAsia="Times New Roman" w:hAnsi="Source Code Pro" w:cs="Courier New"/>
+          <w:color w:val="CC7832"/>
+          <w:sz w:val="20"/>
+          <w:szCs w:val="20"/>
+          <w:shd w:val="clear" w:color="auto" w:fill="232525"/>
+          <w:lang w:val="en-US" w:eastAsia="fr-FR"/>
+        </w:rPr>
+        <w:br/>
+        <w:t xml:space="preserve">    </w:t>
+      </w:r>
+      <w:r>
+        <w:rPr>
+          <w:rFonts w:ascii="Source Code Pro" w:eastAsia="Times New Roman" w:hAnsi="Source Code Pro" w:cs="Courier New"/>
+          <w:b/>
+          <w:bCs/>
+          <w:color w:val="CC7832"/>
+          <w:sz w:val="20"/>
+          <w:szCs w:val="20"/>
+          <w:shd w:val="clear" w:color="auto" w:fill="232525"/>
+          <w:lang w:val="en-US" w:eastAsia="fr-FR"/>
+        </w:rPr>
+        <w:t xml:space="preserve">return </w:t>
+      </w:r>
+      <w:r>
+        <w:rPr>
+          <w:rFonts w:ascii="Source Code Pro" w:eastAsia="Times New Roman" w:hAnsi="Source Code Pro" w:cs="Courier New"/>
+          <w:color w:val="9876AA"/>
+          <w:sz w:val="20"/>
+          <w:szCs w:val="20"/>
+          <w:shd w:val="clear" w:color="auto" w:fill="232525"/>
+          <w:lang w:val="en-US" w:eastAsia="fr-FR"/>
+        </w:rPr>
+        <w:t>$</w:t>
+      </w:r>
+      <w:proofErr w:type="spellStart"/>
+      <w:r>
+        <w:rPr>
+          <w:rFonts w:ascii="Source Code Pro" w:eastAsia="Times New Roman" w:hAnsi="Source Code Pro" w:cs="Courier New"/>
+          <w:color w:val="9876AA"/>
+          <w:sz w:val="20"/>
+          <w:szCs w:val="20"/>
+          <w:shd w:val="clear" w:color="auto" w:fill="232525"/>
+          <w:lang w:val="en-US" w:eastAsia="fr-FR"/>
+        </w:rPr>
+        <w:t>qb</w:t>
+      </w:r>
+      <w:proofErr w:type="spellEnd"/>
+      <w:r>
+        <w:rPr>
+          <w:rFonts w:ascii="Source Code Pro" w:eastAsia="Times New Roman" w:hAnsi="Source Code Pro" w:cs="Courier New"/>
+          <w:color w:val="A9B7C6"/>
+          <w:sz w:val="20"/>
+          <w:szCs w:val="20"/>
+          <w:shd w:val="clear" w:color="auto" w:fill="232525"/>
+          <w:lang w:val="en-US" w:eastAsia="fr-FR"/>
+        </w:rPr>
+        <w:t>-&gt;</w:t>
+      </w:r>
+      <w:proofErr w:type="spellStart"/>
+      <w:r>
+        <w:rPr>
+          <w:rFonts w:ascii="Source Code Pro" w:eastAsia="Times New Roman" w:hAnsi="Source Code Pro" w:cs="Courier New"/>
+          <w:color w:val="FFC66D"/>
+          <w:sz w:val="20"/>
+          <w:szCs w:val="20"/>
+          <w:shd w:val="clear" w:color="auto" w:fill="232525"/>
+          <w:lang w:val="en-US" w:eastAsia="fr-FR"/>
+        </w:rPr>
+        <w:t>getQuery</w:t>
+      </w:r>
+      <w:proofErr w:type="spellEnd"/>
+      <w:r>
+        <w:rPr>
+          <w:rFonts w:ascii="Source Code Pro" w:eastAsia="Times New Roman" w:hAnsi="Source Code Pro" w:cs="Courier New"/>
+          <w:color w:val="A9B7C6"/>
+          <w:sz w:val="20"/>
+          <w:szCs w:val="20"/>
+          <w:shd w:val="clear" w:color="auto" w:fill="232525"/>
+          <w:lang w:val="en-US" w:eastAsia="fr-FR"/>
+        </w:rPr>
+        <w:t>()-&gt;</w:t>
+      </w:r>
+      <w:proofErr w:type="spellStart"/>
+      <w:r>
+        <w:rPr>
+          <w:rFonts w:ascii="Source Code Pro" w:eastAsia="Times New Roman" w:hAnsi="Source Code Pro" w:cs="Courier New"/>
+          <w:color w:val="FFC66D"/>
+          <w:sz w:val="20"/>
+          <w:szCs w:val="20"/>
+          <w:shd w:val="clear" w:color="auto" w:fill="232525"/>
+          <w:lang w:val="en-US" w:eastAsia="fr-FR"/>
+        </w:rPr>
+        <w:t>getArrayResult</w:t>
+      </w:r>
+      <w:proofErr w:type="spellEnd"/>
+      <w:r>
+        <w:rPr>
+          <w:rFonts w:ascii="Source Code Pro" w:eastAsia="Times New Roman" w:hAnsi="Source Code Pro" w:cs="Courier New"/>
+          <w:color w:val="A9B7C6"/>
+          <w:sz w:val="20"/>
+          <w:szCs w:val="20"/>
+          <w:shd w:val="clear" w:color="auto" w:fill="232525"/>
+          <w:lang w:val="en-US" w:eastAsia="fr-FR"/>
+        </w:rPr>
+        <w:t>()</w:t>
+      </w:r>
+      <w:r>
+        <w:rPr>
+          <w:rFonts w:ascii="Source Code Pro" w:eastAsia="Times New Roman" w:hAnsi="Source Code Pro" w:cs="Courier New"/>
+          <w:color w:val="CC7832"/>
+          <w:sz w:val="20"/>
+          <w:szCs w:val="20"/>
+          <w:shd w:val="clear" w:color="auto" w:fill="232525"/>
+          <w:lang w:val="en-US" w:eastAsia="fr-FR"/>
+        </w:rPr>
+        <w:t>;</w:t>
+      </w:r>
+      <w:r>
+        <w:rPr>
+          <w:rFonts w:ascii="Source Code Pro" w:eastAsia="Times New Roman" w:hAnsi="Source Code Pro" w:cs="Courier New"/>
+          <w:color w:val="CC7832"/>
+          <w:sz w:val="20"/>
+          <w:szCs w:val="20"/>
+          <w:shd w:val="clear" w:color="auto" w:fill="232525"/>
+          <w:lang w:val="en-US" w:eastAsia="fr-FR"/>
+        </w:rPr>
+        <w:br/>
+      </w:r>
+      <w:r>
+        <w:rPr>
+          <w:rFonts w:ascii="Source Code Pro" w:eastAsia="Times New Roman" w:hAnsi="Source Code Pro" w:cs="Courier New"/>
+          <w:color w:val="A9B7C6"/>
+          <w:sz w:val="20"/>
+          <w:szCs w:val="20"/>
+          <w:shd w:val="clear" w:color="auto" w:fill="232525"/>
+          <w:lang w:val="en-US" w:eastAsia="fr-FR"/>
+        </w:rPr>
+        <w:t>}</w:t>
+      </w:r>
+    </w:p>
+    <w:p>
+      <w:pPr>
+        <w:rPr>
+          <w:lang w:val="en-US"/>
+        </w:rPr>
+      </w:pPr>
+    </w:p>
+    <w:p>
+      <w:pPr>
+        <w:rPr>
+          <w:lang w:val="en-US"/>
+        </w:rPr>
+      </w:pPr>
     </w:p>
     <w:sectPr>
       <w:pgSz w:w="11906" w:h="16838"/>

</xml_diff>

<commit_message>
Affichage de getPostsGroupedByYear dans la vue
</commit_message>
<xml_diff>
--- a/SYMFONY-suite1-queryBuilder.docx
+++ b/SYMFONY-suite1-queryBuilder.docx
@@ -975,8 +975,6 @@
       <w:r>
         <w:t>).</w:t>
       </w:r>
-      <w:bookmarkStart w:id="0" w:name="_GoBack"/>
-      <w:bookmarkEnd w:id="0"/>
     </w:p>
     <w:p/>
     <w:p>
@@ -2038,31 +2036,7 @@
           <w:lang w:val="en-US" w:eastAsia="fr-FR"/>
         </w:rPr>
         <w:br/>
-        <w:t xml:space="preserve">                    </w:t>
-      </w:r>
-      <w:proofErr w:type="gramStart"/>
-      <w:r>
-        <w:rPr>
-          <w:rFonts w:ascii="Source Code Pro" w:eastAsia="Times New Roman" w:hAnsi="Source Code Pro" w:cs="Courier New"/>
-          <w:color w:val="6A8759"/>
-          <w:sz w:val="20"/>
-          <w:szCs w:val="20"/>
-          <w:shd w:val="clear" w:color="auto" w:fill="232525"/>
-          <w:lang w:val="en-US" w:eastAsia="fr-FR"/>
-        </w:rPr>
-        <w:t>COUNT(</w:t>
-      </w:r>
-      <w:proofErr w:type="gramEnd"/>
-      <w:r>
-        <w:rPr>
-          <w:rFonts w:ascii="Source Code Pro" w:eastAsia="Times New Roman" w:hAnsi="Source Code Pro" w:cs="Courier New"/>
-          <w:color w:val="6A8759"/>
-          <w:sz w:val="20"/>
-          <w:szCs w:val="20"/>
-          <w:shd w:val="clear" w:color="auto" w:fill="232525"/>
-          <w:lang w:val="en-US" w:eastAsia="fr-FR"/>
-        </w:rPr>
-        <w:t xml:space="preserve">p.id) as </w:t>
+        <w:t xml:space="preserve">                    COUNT(p.id) as </w:t>
       </w:r>
       <w:proofErr w:type="spellStart"/>
       <w:r>
@@ -2146,7 +2120,6 @@
         </w:rPr>
         <w:t>'YEAR(</w:t>
       </w:r>
-      <w:proofErr w:type="spellStart"/>
       <w:r>
         <w:rPr>
           <w:rFonts w:ascii="Source Code Pro" w:eastAsia="Times New Roman" w:hAnsi="Source Code Pro" w:cs="Courier New"/>
@@ -2156,9 +2129,10 @@
           <w:shd w:val="clear" w:color="auto" w:fill="232525"/>
           <w:lang w:val="en-US" w:eastAsia="fr-FR"/>
         </w:rPr>
-        <w:t>p.createdAt</w:t>
-      </w:r>
-      <w:proofErr w:type="spellEnd"/>
+        <w:t>yearPublished</w:t>
+      </w:r>
+      <w:bookmarkStart w:id="0" w:name="_GoBack"/>
+      <w:bookmarkEnd w:id="0"/>
       <w:r>
         <w:rPr>
           <w:rFonts w:ascii="Source Code Pro" w:eastAsia="Times New Roman" w:hAnsi="Source Code Pro" w:cs="Courier New"/>

</xml_diff>

<commit_message>
Lien dans index.html.twig pour afficher les post / année SLUG: Installation du bundle stof, référencement dans le AppKernel, modification config pour ajouter le stof, modification de l'entité post pour ajouter le slug
</commit_message>
<xml_diff>
--- a/SYMFONY-suite1-queryBuilder.docx
+++ b/SYMFONY-suite1-queryBuilder.docx
@@ -8,36 +8,24 @@
         <w:pStyle w:val="Titre1"/>
       </w:pPr>
       <w:r>
-        <w:t xml:space="preserve">- </w:t>
-      </w:r>
-      <w:proofErr w:type="spellStart"/>
-      <w:r>
-        <w:t>QueryBuilder</w:t>
-      </w:r>
-      <w:proofErr w:type="spellEnd"/>
+        <w:t>- QueryBuilder</w:t>
+      </w:r>
       <w:r>
         <w:t>-</w:t>
       </w:r>
     </w:p>
     <w:p>
       <w:r>
-        <w:t xml:space="preserve">Etend les possibilités de la classe </w:t>
-      </w:r>
-      <w:proofErr w:type="spellStart"/>
-      <w:r>
-        <w:t>Repository</w:t>
-      </w:r>
-      <w:proofErr w:type="spellEnd"/>
+        <w:t>Etend les possibilités de la classe Repository</w:t>
+      </w:r>
     </w:p>
     <w:p>
       <w:r>
         <w:t xml:space="preserve">C’est dans les classes </w:t>
       </w:r>
-      <w:proofErr w:type="spellStart"/>
       <w:r>
         <w:t>Repository</w:t>
       </w:r>
-      <w:proofErr w:type="spellEnd"/>
       <w:r>
         <w:t> :</w:t>
       </w:r>
@@ -52,43 +40,7 @@
         <w:rPr>
           <w:u w:val="single"/>
         </w:rPr>
-        <w:t xml:space="preserve">Exemple : Dans </w:t>
-      </w:r>
-      <w:proofErr w:type="spellStart"/>
-      <w:r>
-        <w:rPr>
-          <w:u w:val="single"/>
-        </w:rPr>
-        <w:t>ThemeRepository</w:t>
-      </w:r>
-      <w:proofErr w:type="spellEnd"/>
-      <w:r>
-        <w:rPr>
-          <w:u w:val="single"/>
-        </w:rPr>
-        <w:t xml:space="preserve">, ajouter une méthode </w:t>
-      </w:r>
-      <w:proofErr w:type="spellStart"/>
-      <w:proofErr w:type="gramStart"/>
-      <w:r>
-        <w:rPr>
-          <w:u w:val="single"/>
-        </w:rPr>
-        <w:t>getAllThemes</w:t>
-      </w:r>
-      <w:proofErr w:type="spellEnd"/>
-      <w:r>
-        <w:rPr>
-          <w:u w:val="single"/>
-        </w:rPr>
-        <w:t>(</w:t>
-      </w:r>
-      <w:proofErr w:type="gramEnd"/>
-      <w:r>
-        <w:rPr>
-          <w:u w:val="single"/>
-        </w:rPr>
-        <w:t>pour l’exemple)</w:t>
+        <w:t>Exemple : Dans ThemeRepository, ajouter une méthode getAllThemes(pour l’exemple)</w:t>
       </w:r>
     </w:p>
     <w:p>
@@ -143,9 +95,477 @@
           <w:shd w:val="clear" w:color="auto" w:fill="232525"/>
           <w:lang w:eastAsia="fr-FR"/>
         </w:rPr>
-        <w:t xml:space="preserve">public </w:t>
-      </w:r>
-      <w:proofErr w:type="spellStart"/>
+        <w:t xml:space="preserve">public function </w:t>
+      </w:r>
+      <w:r>
+        <w:rPr>
+          <w:rFonts w:ascii="Source Code Pro" w:eastAsia="Times New Roman" w:hAnsi="Source Code Pro" w:cs="Courier New"/>
+          <w:color w:val="FFC66D"/>
+          <w:sz w:val="20"/>
+          <w:szCs w:val="20"/>
+          <w:shd w:val="clear" w:color="auto" w:fill="232525"/>
+          <w:lang w:eastAsia="fr-FR"/>
+        </w:rPr>
+        <w:t>getAllThemes</w:t>
+      </w:r>
+      <w:r>
+        <w:rPr>
+          <w:rFonts w:ascii="Source Code Pro" w:eastAsia="Times New Roman" w:hAnsi="Source Code Pro" w:cs="Courier New"/>
+          <w:color w:val="A9B7C6"/>
+          <w:sz w:val="20"/>
+          <w:szCs w:val="20"/>
+          <w:shd w:val="clear" w:color="auto" w:fill="232525"/>
+          <w:lang w:eastAsia="fr-FR"/>
+        </w:rPr>
+        <w:t>() {</w:t>
+      </w:r>
+      <w:r>
+        <w:rPr>
+          <w:rFonts w:ascii="Source Code Pro" w:eastAsia="Times New Roman" w:hAnsi="Source Code Pro" w:cs="Courier New"/>
+          <w:color w:val="A9B7C6"/>
+          <w:sz w:val="20"/>
+          <w:szCs w:val="20"/>
+          <w:shd w:val="clear" w:color="auto" w:fill="232525"/>
+          <w:lang w:eastAsia="fr-FR"/>
+        </w:rPr>
+        <w:br/>
+        <w:t xml:space="preserve">        </w:t>
+      </w:r>
+      <w:r>
+        <w:rPr>
+          <w:rFonts w:ascii="Source Code Pro" w:eastAsia="Times New Roman" w:hAnsi="Source Code Pro" w:cs="Courier New"/>
+          <w:color w:val="808080"/>
+          <w:sz w:val="20"/>
+          <w:szCs w:val="20"/>
+          <w:shd w:val="clear" w:color="auto" w:fill="232525"/>
+          <w:lang w:eastAsia="fr-FR"/>
+        </w:rPr>
+        <w:t>// Recupérer l'instance de QueryBuilder. 't' est l'alias THEME car on est dans ThemeRepository</w:t>
+      </w:r>
+      <w:r>
+        <w:rPr>
+          <w:rFonts w:ascii="Source Code Pro" w:eastAsia="Times New Roman" w:hAnsi="Source Code Pro" w:cs="Courier New"/>
+          <w:color w:val="808080"/>
+          <w:sz w:val="20"/>
+          <w:szCs w:val="20"/>
+          <w:shd w:val="clear" w:color="auto" w:fill="232525"/>
+          <w:lang w:eastAsia="fr-FR"/>
+        </w:rPr>
+        <w:br/>
+        <w:t xml:space="preserve">        </w:t>
+      </w:r>
+      <w:r>
+        <w:rPr>
+          <w:rFonts w:ascii="Source Code Pro" w:eastAsia="Times New Roman" w:hAnsi="Source Code Pro" w:cs="Courier New"/>
+          <w:color w:val="9876AA"/>
+          <w:sz w:val="20"/>
+          <w:szCs w:val="20"/>
+          <w:shd w:val="clear" w:color="auto" w:fill="232525"/>
+          <w:lang w:eastAsia="fr-FR"/>
+        </w:rPr>
+        <w:t xml:space="preserve">$qb </w:t>
+      </w:r>
+      <w:r>
+        <w:rPr>
+          <w:rFonts w:ascii="Source Code Pro" w:eastAsia="Times New Roman" w:hAnsi="Source Code Pro" w:cs="Courier New"/>
+          <w:color w:val="A9B7C6"/>
+          <w:sz w:val="20"/>
+          <w:szCs w:val="20"/>
+          <w:shd w:val="clear" w:color="auto" w:fill="232525"/>
+          <w:lang w:eastAsia="fr-FR"/>
+        </w:rPr>
+        <w:t xml:space="preserve">= </w:t>
+      </w:r>
+      <w:r>
+        <w:rPr>
+          <w:rFonts w:ascii="Source Code Pro" w:eastAsia="Times New Roman" w:hAnsi="Source Code Pro" w:cs="Courier New"/>
+          <w:color w:val="9876AA"/>
+          <w:sz w:val="20"/>
+          <w:szCs w:val="20"/>
+          <w:shd w:val="clear" w:color="auto" w:fill="232525"/>
+          <w:lang w:eastAsia="fr-FR"/>
+        </w:rPr>
+        <w:t>$this</w:t>
+      </w:r>
+      <w:r>
+        <w:rPr>
+          <w:rFonts w:ascii="Source Code Pro" w:eastAsia="Times New Roman" w:hAnsi="Source Code Pro" w:cs="Courier New"/>
+          <w:color w:val="A9B7C6"/>
+          <w:sz w:val="20"/>
+          <w:szCs w:val="20"/>
+          <w:shd w:val="clear" w:color="auto" w:fill="232525"/>
+          <w:lang w:eastAsia="fr-FR"/>
+        </w:rPr>
+        <w:t>-&gt;</w:t>
+      </w:r>
+      <w:r>
+        <w:rPr>
+          <w:rFonts w:ascii="Source Code Pro" w:eastAsia="Times New Roman" w:hAnsi="Source Code Pro" w:cs="Courier New"/>
+          <w:color w:val="FFC66D"/>
+          <w:sz w:val="20"/>
+          <w:szCs w:val="20"/>
+          <w:shd w:val="clear" w:color="auto" w:fill="232525"/>
+          <w:lang w:eastAsia="fr-FR"/>
+        </w:rPr>
+        <w:t>createQueryBuilder</w:t>
+      </w:r>
+      <w:r>
+        <w:rPr>
+          <w:rFonts w:ascii="Source Code Pro" w:eastAsia="Times New Roman" w:hAnsi="Source Code Pro" w:cs="Courier New"/>
+          <w:color w:val="A9B7C6"/>
+          <w:sz w:val="20"/>
+          <w:szCs w:val="20"/>
+          <w:shd w:val="clear" w:color="auto" w:fill="232525"/>
+          <w:lang w:eastAsia="fr-FR"/>
+        </w:rPr>
+        <w:t>(</w:t>
+      </w:r>
+      <w:r>
+        <w:rPr>
+          <w:rFonts w:ascii="Source Code Pro" w:eastAsia="Times New Roman" w:hAnsi="Source Code Pro" w:cs="Courier New"/>
+          <w:color w:val="6A8759"/>
+          <w:sz w:val="20"/>
+          <w:szCs w:val="20"/>
+          <w:shd w:val="clear" w:color="auto" w:fill="232525"/>
+          <w:lang w:eastAsia="fr-FR"/>
+        </w:rPr>
+        <w:t>'t'</w:t>
+      </w:r>
+      <w:r>
+        <w:rPr>
+          <w:rFonts w:ascii="Source Code Pro" w:eastAsia="Times New Roman" w:hAnsi="Source Code Pro" w:cs="Courier New"/>
+          <w:color w:val="A9B7C6"/>
+          <w:sz w:val="20"/>
+          <w:szCs w:val="20"/>
+          <w:shd w:val="clear" w:color="auto" w:fill="232525"/>
+          <w:lang w:eastAsia="fr-FR"/>
+        </w:rPr>
+        <w:t>)</w:t>
+      </w:r>
+      <w:r>
+        <w:rPr>
+          <w:rFonts w:ascii="Source Code Pro" w:eastAsia="Times New Roman" w:hAnsi="Source Code Pro" w:cs="Courier New"/>
+          <w:color w:val="CC7832"/>
+          <w:sz w:val="20"/>
+          <w:szCs w:val="20"/>
+          <w:shd w:val="clear" w:color="auto" w:fill="232525"/>
+          <w:lang w:eastAsia="fr-FR"/>
+        </w:rPr>
+        <w:t>;</w:t>
+      </w:r>
+      <w:r>
+        <w:rPr>
+          <w:rFonts w:ascii="Source Code Pro" w:eastAsia="Times New Roman" w:hAnsi="Source Code Pro" w:cs="Courier New"/>
+          <w:color w:val="CC7832"/>
+          <w:sz w:val="20"/>
+          <w:szCs w:val="20"/>
+          <w:shd w:val="clear" w:color="auto" w:fill="232525"/>
+          <w:lang w:eastAsia="fr-FR"/>
+        </w:rPr>
+        <w:br/>
+      </w:r>
+      <w:r>
+        <w:rPr>
+          <w:rFonts w:ascii="Source Code Pro" w:eastAsia="Times New Roman" w:hAnsi="Source Code Pro" w:cs="Courier New"/>
+          <w:color w:val="CC7832"/>
+          <w:sz w:val="20"/>
+          <w:szCs w:val="20"/>
+          <w:shd w:val="clear" w:color="auto" w:fill="232525"/>
+          <w:lang w:eastAsia="fr-FR"/>
+        </w:rPr>
+        <w:br/>
+      </w:r>
+      <w:r>
+        <w:rPr>
+          <w:rFonts w:ascii="Source Code Pro" w:eastAsia="Times New Roman" w:hAnsi="Source Code Pro" w:cs="Courier New"/>
+          <w:color w:val="808080"/>
+          <w:sz w:val="20"/>
+          <w:szCs w:val="20"/>
+          <w:shd w:val="clear" w:color="auto" w:fill="232525"/>
+          <w:lang w:eastAsia="fr-FR"/>
+        </w:rPr>
+        <w:t xml:space="preserve">        </w:t>
+      </w:r>
+      <w:r>
+        <w:rPr>
+          <w:rFonts w:ascii="Source Code Pro" w:eastAsia="Times New Roman" w:hAnsi="Source Code Pro" w:cs="Courier New"/>
+          <w:color w:val="9876AA"/>
+          <w:sz w:val="20"/>
+          <w:szCs w:val="20"/>
+          <w:shd w:val="clear" w:color="auto" w:fill="232525"/>
+          <w:lang w:eastAsia="fr-FR"/>
+        </w:rPr>
+        <w:t>$qb</w:t>
+      </w:r>
+      <w:r>
+        <w:rPr>
+          <w:rFonts w:ascii="Source Code Pro" w:eastAsia="Times New Roman" w:hAnsi="Source Code Pro" w:cs="Courier New"/>
+          <w:color w:val="A9B7C6"/>
+          <w:sz w:val="20"/>
+          <w:szCs w:val="20"/>
+          <w:shd w:val="clear" w:color="auto" w:fill="232525"/>
+          <w:lang w:eastAsia="fr-FR"/>
+        </w:rPr>
+        <w:t>-&gt;</w:t>
+      </w:r>
+      <w:r>
+        <w:rPr>
+          <w:rFonts w:ascii="Source Code Pro" w:eastAsia="Times New Roman" w:hAnsi="Source Code Pro" w:cs="Courier New"/>
+          <w:color w:val="FFC66D"/>
+          <w:sz w:val="20"/>
+          <w:szCs w:val="20"/>
+          <w:shd w:val="clear" w:color="auto" w:fill="232525"/>
+          <w:lang w:eastAsia="fr-FR"/>
+        </w:rPr>
+        <w:t>select</w:t>
+      </w:r>
+      <w:r>
+        <w:rPr>
+          <w:rFonts w:ascii="Source Code Pro" w:eastAsia="Times New Roman" w:hAnsi="Source Code Pro" w:cs="Courier New"/>
+          <w:color w:val="A9B7C6"/>
+          <w:sz w:val="20"/>
+          <w:szCs w:val="20"/>
+          <w:shd w:val="clear" w:color="auto" w:fill="232525"/>
+          <w:lang w:eastAsia="fr-FR"/>
+        </w:rPr>
+        <w:t>(</w:t>
+      </w:r>
+      <w:r>
+        <w:rPr>
+          <w:rFonts w:ascii="Source Code Pro" w:eastAsia="Times New Roman" w:hAnsi="Source Code Pro" w:cs="Courier New"/>
+          <w:color w:val="6A8759"/>
+          <w:sz w:val="20"/>
+          <w:szCs w:val="20"/>
+          <w:shd w:val="clear" w:color="auto" w:fill="232525"/>
+          <w:lang w:eastAsia="fr-FR"/>
+        </w:rPr>
+        <w:t>"t.name, count(p) as numerofPosts"</w:t>
+      </w:r>
+      <w:r>
+        <w:rPr>
+          <w:rFonts w:ascii="Source Code Pro" w:eastAsia="Times New Roman" w:hAnsi="Source Code Pro" w:cs="Courier New"/>
+          <w:color w:val="A9B7C6"/>
+          <w:sz w:val="20"/>
+          <w:szCs w:val="20"/>
+          <w:shd w:val="clear" w:color="auto" w:fill="232525"/>
+          <w:lang w:eastAsia="fr-FR"/>
+        </w:rPr>
+        <w:t>)</w:t>
+      </w:r>
+      <w:r>
+        <w:rPr>
+          <w:rFonts w:ascii="Source Code Pro" w:eastAsia="Times New Roman" w:hAnsi="Source Code Pro" w:cs="Courier New"/>
+          <w:color w:val="A9B7C6"/>
+          <w:sz w:val="20"/>
+          <w:szCs w:val="20"/>
+          <w:shd w:val="clear" w:color="auto" w:fill="232525"/>
+          <w:lang w:eastAsia="fr-FR"/>
+        </w:rPr>
+        <w:br/>
+        <w:t xml:space="preserve">            </w:t>
+      </w:r>
+      <w:r>
+        <w:rPr>
+          <w:rFonts w:ascii="Source Code Pro" w:eastAsia="Times New Roman" w:hAnsi="Source Code Pro" w:cs="Courier New"/>
+          <w:color w:val="808080"/>
+          <w:sz w:val="20"/>
+          <w:szCs w:val="20"/>
+          <w:shd w:val="clear" w:color="auto" w:fill="232525"/>
+          <w:lang w:eastAsia="fr-FR"/>
+        </w:rPr>
+        <w:t>// 1ere argument est la variable qui stocke l'association</w:t>
+      </w:r>
+      <w:r>
+        <w:rPr>
+          <w:rFonts w:ascii="Source Code Pro" w:eastAsia="Times New Roman" w:hAnsi="Source Code Pro" w:cs="Courier New"/>
+          <w:color w:val="808080"/>
+          <w:sz w:val="20"/>
+          <w:szCs w:val="20"/>
+          <w:shd w:val="clear" w:color="auto" w:fill="232525"/>
+          <w:lang w:eastAsia="fr-FR"/>
+        </w:rPr>
+        <w:br/>
+        <w:t xml:space="preserve">            // le 2e argument représente l'alias de la 2e entité. En l'occurence c'est Post</w:t>
+      </w:r>
+      <w:r>
+        <w:rPr>
+          <w:rFonts w:ascii="Source Code Pro" w:eastAsia="Times New Roman" w:hAnsi="Source Code Pro" w:cs="Courier New"/>
+          <w:color w:val="808080"/>
+          <w:sz w:val="20"/>
+          <w:szCs w:val="20"/>
+          <w:shd w:val="clear" w:color="auto" w:fill="232525"/>
+          <w:lang w:eastAsia="fr-FR"/>
+        </w:rPr>
+        <w:br/>
+        <w:t xml:space="preserve">        </w:t>
+      </w:r>
+      <w:r>
+        <w:rPr>
+          <w:rFonts w:ascii="Source Code Pro" w:eastAsia="Times New Roman" w:hAnsi="Source Code Pro" w:cs="Courier New"/>
+          <w:color w:val="A9B7C6"/>
+          <w:sz w:val="20"/>
+          <w:szCs w:val="20"/>
+          <w:shd w:val="clear" w:color="auto" w:fill="232525"/>
+          <w:lang w:eastAsia="fr-FR"/>
+        </w:rPr>
+        <w:t>-&gt;</w:t>
+      </w:r>
+      <w:r>
+        <w:rPr>
+          <w:rFonts w:ascii="Source Code Pro" w:eastAsia="Times New Roman" w:hAnsi="Source Code Pro" w:cs="Courier New"/>
+          <w:color w:val="FFC66D"/>
+          <w:sz w:val="20"/>
+          <w:szCs w:val="20"/>
+          <w:shd w:val="clear" w:color="auto" w:fill="232525"/>
+          <w:lang w:eastAsia="fr-FR"/>
+        </w:rPr>
+        <w:t>innerJoin</w:t>
+      </w:r>
+      <w:r>
+        <w:rPr>
+          <w:rFonts w:ascii="Source Code Pro" w:eastAsia="Times New Roman" w:hAnsi="Source Code Pro" w:cs="Courier New"/>
+          <w:color w:val="A9B7C6"/>
+          <w:sz w:val="20"/>
+          <w:szCs w:val="20"/>
+          <w:shd w:val="clear" w:color="auto" w:fill="232525"/>
+          <w:lang w:eastAsia="fr-FR"/>
+        </w:rPr>
+        <w:t>(</w:t>
+      </w:r>
+      <w:r>
+        <w:rPr>
+          <w:rFonts w:ascii="Source Code Pro" w:eastAsia="Times New Roman" w:hAnsi="Source Code Pro" w:cs="Courier New"/>
+          <w:color w:val="6A8759"/>
+          <w:sz w:val="20"/>
+          <w:szCs w:val="20"/>
+          <w:shd w:val="clear" w:color="auto" w:fill="232525"/>
+          <w:lang w:eastAsia="fr-FR"/>
+        </w:rPr>
+        <w:t>"t.posts"</w:t>
+      </w:r>
+      <w:r>
+        <w:rPr>
+          <w:rFonts w:ascii="Source Code Pro" w:eastAsia="Times New Roman" w:hAnsi="Source Code Pro" w:cs="Courier New"/>
+          <w:color w:val="CC7832"/>
+          <w:sz w:val="20"/>
+          <w:szCs w:val="20"/>
+          <w:shd w:val="clear" w:color="auto" w:fill="232525"/>
+          <w:lang w:eastAsia="fr-FR"/>
+        </w:rPr>
+        <w:t xml:space="preserve">, </w:t>
+      </w:r>
+      <w:r>
+        <w:rPr>
+          <w:rFonts w:ascii="Source Code Pro" w:eastAsia="Times New Roman" w:hAnsi="Source Code Pro" w:cs="Courier New"/>
+          <w:color w:val="6A8759"/>
+          <w:sz w:val="20"/>
+          <w:szCs w:val="20"/>
+          <w:shd w:val="clear" w:color="auto" w:fill="232525"/>
+          <w:lang w:eastAsia="fr-FR"/>
+        </w:rPr>
+        <w:t>"p"</w:t>
+      </w:r>
+      <w:r>
+        <w:rPr>
+          <w:rFonts w:ascii="Source Code Pro" w:eastAsia="Times New Roman" w:hAnsi="Source Code Pro" w:cs="Courier New"/>
+          <w:color w:val="A9B7C6"/>
+          <w:sz w:val="20"/>
+          <w:szCs w:val="20"/>
+          <w:shd w:val="clear" w:color="auto" w:fill="232525"/>
+          <w:lang w:eastAsia="fr-FR"/>
+        </w:rPr>
+        <w:t>)</w:t>
+      </w:r>
+      <w:r>
+        <w:rPr>
+          <w:rFonts w:ascii="Source Code Pro" w:eastAsia="Times New Roman" w:hAnsi="Source Code Pro" w:cs="Courier New"/>
+          <w:color w:val="A9B7C6"/>
+          <w:sz w:val="20"/>
+          <w:szCs w:val="20"/>
+          <w:shd w:val="clear" w:color="auto" w:fill="232525"/>
+          <w:lang w:eastAsia="fr-FR"/>
+        </w:rPr>
+        <w:br/>
+        <w:t xml:space="preserve">        -&gt;</w:t>
+      </w:r>
+      <w:r>
+        <w:rPr>
+          <w:rFonts w:ascii="Source Code Pro" w:eastAsia="Times New Roman" w:hAnsi="Source Code Pro" w:cs="Courier New"/>
+          <w:color w:val="FFC66D"/>
+          <w:sz w:val="20"/>
+          <w:szCs w:val="20"/>
+          <w:shd w:val="clear" w:color="auto" w:fill="232525"/>
+          <w:lang w:eastAsia="fr-FR"/>
+        </w:rPr>
+        <w:t>groupBy</w:t>
+      </w:r>
+      <w:r>
+        <w:rPr>
+          <w:rFonts w:ascii="Source Code Pro" w:eastAsia="Times New Roman" w:hAnsi="Source Code Pro" w:cs="Courier New"/>
+          <w:color w:val="A9B7C6"/>
+          <w:sz w:val="20"/>
+          <w:szCs w:val="20"/>
+          <w:shd w:val="clear" w:color="auto" w:fill="232525"/>
+          <w:lang w:eastAsia="fr-FR"/>
+        </w:rPr>
+        <w:t>(</w:t>
+      </w:r>
+      <w:r>
+        <w:rPr>
+          <w:rFonts w:ascii="Source Code Pro" w:eastAsia="Times New Roman" w:hAnsi="Source Code Pro" w:cs="Courier New"/>
+          <w:color w:val="6A8759"/>
+          <w:sz w:val="20"/>
+          <w:szCs w:val="20"/>
+          <w:shd w:val="clear" w:color="auto" w:fill="232525"/>
+          <w:lang w:eastAsia="fr-FR"/>
+        </w:rPr>
+        <w:t>"t.id"</w:t>
+      </w:r>
+      <w:r>
+        <w:rPr>
+          <w:rFonts w:ascii="Source Code Pro" w:eastAsia="Times New Roman" w:hAnsi="Source Code Pro" w:cs="Courier New"/>
+          <w:color w:val="A9B7C6"/>
+          <w:sz w:val="20"/>
+          <w:szCs w:val="20"/>
+          <w:shd w:val="clear" w:color="auto" w:fill="232525"/>
+          <w:lang w:eastAsia="fr-FR"/>
+        </w:rPr>
+        <w:t>)</w:t>
+      </w:r>
+      <w:r>
+        <w:rPr>
+          <w:rFonts w:ascii="Source Code Pro" w:eastAsia="Times New Roman" w:hAnsi="Source Code Pro" w:cs="Courier New"/>
+          <w:color w:val="CC7832"/>
+          <w:sz w:val="20"/>
+          <w:szCs w:val="20"/>
+          <w:shd w:val="clear" w:color="auto" w:fill="232525"/>
+          <w:lang w:eastAsia="fr-FR"/>
+        </w:rPr>
+        <w:t>;</w:t>
+      </w:r>
+      <w:r>
+        <w:rPr>
+          <w:rFonts w:ascii="Source Code Pro" w:eastAsia="Times New Roman" w:hAnsi="Source Code Pro" w:cs="Courier New"/>
+          <w:color w:val="CC7832"/>
+          <w:sz w:val="20"/>
+          <w:szCs w:val="20"/>
+          <w:shd w:val="clear" w:color="auto" w:fill="232525"/>
+          <w:lang w:eastAsia="fr-FR"/>
+        </w:rPr>
+        <w:br/>
+      </w:r>
+      <w:r>
+        <w:rPr>
+          <w:rFonts w:ascii="Source Code Pro" w:eastAsia="Times New Roman" w:hAnsi="Source Code Pro" w:cs="Courier New"/>
+          <w:color w:val="CC7832"/>
+          <w:sz w:val="20"/>
+          <w:szCs w:val="20"/>
+          <w:shd w:val="clear" w:color="auto" w:fill="232525"/>
+          <w:lang w:eastAsia="fr-FR"/>
+        </w:rPr>
+        <w:br/>
+        <w:t xml:space="preserve">        </w:t>
+      </w:r>
       <w:r>
         <w:rPr>
           <w:rFonts w:ascii="Source Code Pro" w:eastAsia="Times New Roman" w:hAnsi="Source Code Pro" w:cs="Courier New"/>
@@ -157,24 +577,30 @@
           <w:shd w:val="clear" w:color="auto" w:fill="232525"/>
           <w:lang w:eastAsia="fr-FR"/>
         </w:rPr>
-        <w:t>function</w:t>
-      </w:r>
-      <w:proofErr w:type="spellEnd"/>
-      <w:r>
-        <w:rPr>
-          <w:rFonts w:ascii="Source Code Pro" w:eastAsia="Times New Roman" w:hAnsi="Source Code Pro" w:cs="Courier New"/>
-          <w:b/>
-          <w:bCs/>
-          <w:color w:val="CC7832"/>
-          <w:sz w:val="20"/>
-          <w:szCs w:val="20"/>
-          <w:shd w:val="clear" w:color="auto" w:fill="232525"/>
-          <w:lang w:eastAsia="fr-FR"/>
-        </w:rPr>
-        <w:t xml:space="preserve"> </w:t>
-      </w:r>
-      <w:proofErr w:type="spellStart"/>
-      <w:proofErr w:type="gramStart"/>
+        <w:t xml:space="preserve">return </w:t>
+      </w:r>
+      <w:r>
+        <w:rPr>
+          <w:rFonts w:ascii="Source Code Pro" w:eastAsia="Times New Roman" w:hAnsi="Source Code Pro" w:cs="Courier New"/>
+          <w:color w:val="9876AA"/>
+          <w:sz w:val="20"/>
+          <w:szCs w:val="20"/>
+          <w:shd w:val="clear" w:color="auto" w:fill="232525"/>
+          <w:lang w:eastAsia="fr-FR"/>
+        </w:rPr>
+        <w:t>$qb</w:t>
+      </w:r>
+      <w:r>
+        <w:rPr>
+          <w:rFonts w:ascii="Source Code Pro" w:eastAsia="Times New Roman" w:hAnsi="Source Code Pro" w:cs="Courier New"/>
+          <w:color w:val="A9B7C6"/>
+          <w:sz w:val="20"/>
+          <w:szCs w:val="20"/>
+          <w:shd w:val="clear" w:color="auto" w:fill="232525"/>
+          <w:lang w:eastAsia="fr-FR"/>
+        </w:rPr>
+        <w:t>-&gt;</w:t>
+      </w:r>
       <w:r>
         <w:rPr>
           <w:rFonts w:ascii="Source Code Pro" w:eastAsia="Times New Roman" w:hAnsi="Source Code Pro" w:cs="Courier New"/>
@@ -184,733 +610,8 @@
           <w:shd w:val="clear" w:color="auto" w:fill="232525"/>
           <w:lang w:eastAsia="fr-FR"/>
         </w:rPr>
-        <w:t>getAllThemes</w:t>
-      </w:r>
-      <w:proofErr w:type="spellEnd"/>
-      <w:r>
-        <w:rPr>
-          <w:rFonts w:ascii="Source Code Pro" w:eastAsia="Times New Roman" w:hAnsi="Source Code Pro" w:cs="Courier New"/>
-          <w:color w:val="A9B7C6"/>
-          <w:sz w:val="20"/>
-          <w:szCs w:val="20"/>
-          <w:shd w:val="clear" w:color="auto" w:fill="232525"/>
-          <w:lang w:eastAsia="fr-FR"/>
-        </w:rPr>
-        <w:t>(</w:t>
-      </w:r>
-      <w:proofErr w:type="gramEnd"/>
-      <w:r>
-        <w:rPr>
-          <w:rFonts w:ascii="Source Code Pro" w:eastAsia="Times New Roman" w:hAnsi="Source Code Pro" w:cs="Courier New"/>
-          <w:color w:val="A9B7C6"/>
-          <w:sz w:val="20"/>
-          <w:szCs w:val="20"/>
-          <w:shd w:val="clear" w:color="auto" w:fill="232525"/>
-          <w:lang w:eastAsia="fr-FR"/>
-        </w:rPr>
-        <w:t>) {</w:t>
-      </w:r>
-      <w:r>
-        <w:rPr>
-          <w:rFonts w:ascii="Source Code Pro" w:eastAsia="Times New Roman" w:hAnsi="Source Code Pro" w:cs="Courier New"/>
-          <w:color w:val="A9B7C6"/>
-          <w:sz w:val="20"/>
-          <w:szCs w:val="20"/>
-          <w:shd w:val="clear" w:color="auto" w:fill="232525"/>
-          <w:lang w:eastAsia="fr-FR"/>
-        </w:rPr>
-        <w:br/>
-        <w:t xml:space="preserve">        </w:t>
-      </w:r>
-      <w:r>
-        <w:rPr>
-          <w:rFonts w:ascii="Source Code Pro" w:eastAsia="Times New Roman" w:hAnsi="Source Code Pro" w:cs="Courier New"/>
-          <w:color w:val="808080"/>
-          <w:sz w:val="20"/>
-          <w:szCs w:val="20"/>
-          <w:shd w:val="clear" w:color="auto" w:fill="232525"/>
-          <w:lang w:eastAsia="fr-FR"/>
-        </w:rPr>
-        <w:t xml:space="preserve">// </w:t>
-      </w:r>
-      <w:proofErr w:type="spellStart"/>
-      <w:r>
-        <w:rPr>
-          <w:rFonts w:ascii="Source Code Pro" w:eastAsia="Times New Roman" w:hAnsi="Source Code Pro" w:cs="Courier New"/>
-          <w:color w:val="808080"/>
-          <w:sz w:val="20"/>
-          <w:szCs w:val="20"/>
-          <w:shd w:val="clear" w:color="auto" w:fill="232525"/>
-          <w:lang w:eastAsia="fr-FR"/>
-        </w:rPr>
-        <w:t>Recupérer</w:t>
-      </w:r>
-      <w:proofErr w:type="spellEnd"/>
-      <w:r>
-        <w:rPr>
-          <w:rFonts w:ascii="Source Code Pro" w:eastAsia="Times New Roman" w:hAnsi="Source Code Pro" w:cs="Courier New"/>
-          <w:color w:val="808080"/>
-          <w:sz w:val="20"/>
-          <w:szCs w:val="20"/>
-          <w:shd w:val="clear" w:color="auto" w:fill="232525"/>
-          <w:lang w:eastAsia="fr-FR"/>
-        </w:rPr>
-        <w:t xml:space="preserve"> l'instance de </w:t>
-      </w:r>
-      <w:proofErr w:type="spellStart"/>
-      <w:r>
-        <w:rPr>
-          <w:rFonts w:ascii="Source Code Pro" w:eastAsia="Times New Roman" w:hAnsi="Source Code Pro" w:cs="Courier New"/>
-          <w:color w:val="808080"/>
-          <w:sz w:val="20"/>
-          <w:szCs w:val="20"/>
-          <w:shd w:val="clear" w:color="auto" w:fill="232525"/>
-          <w:lang w:eastAsia="fr-FR"/>
-        </w:rPr>
-        <w:t>QueryBuilder</w:t>
-      </w:r>
-      <w:proofErr w:type="spellEnd"/>
-      <w:r>
-        <w:rPr>
-          <w:rFonts w:ascii="Source Code Pro" w:eastAsia="Times New Roman" w:hAnsi="Source Code Pro" w:cs="Courier New"/>
-          <w:color w:val="808080"/>
-          <w:sz w:val="20"/>
-          <w:szCs w:val="20"/>
-          <w:shd w:val="clear" w:color="auto" w:fill="232525"/>
-          <w:lang w:eastAsia="fr-FR"/>
-        </w:rPr>
-        <w:t xml:space="preserve">. 't' est l'alias THEME car on est dans </w:t>
-      </w:r>
-      <w:proofErr w:type="spellStart"/>
-      <w:r>
-        <w:rPr>
-          <w:rFonts w:ascii="Source Code Pro" w:eastAsia="Times New Roman" w:hAnsi="Source Code Pro" w:cs="Courier New"/>
-          <w:color w:val="808080"/>
-          <w:sz w:val="20"/>
-          <w:szCs w:val="20"/>
-          <w:shd w:val="clear" w:color="auto" w:fill="232525"/>
-          <w:lang w:eastAsia="fr-FR"/>
-        </w:rPr>
-        <w:t>ThemeRepository</w:t>
-      </w:r>
-      <w:proofErr w:type="spellEnd"/>
-      <w:r>
-        <w:rPr>
-          <w:rFonts w:ascii="Source Code Pro" w:eastAsia="Times New Roman" w:hAnsi="Source Code Pro" w:cs="Courier New"/>
-          <w:color w:val="808080"/>
-          <w:sz w:val="20"/>
-          <w:szCs w:val="20"/>
-          <w:shd w:val="clear" w:color="auto" w:fill="232525"/>
-          <w:lang w:eastAsia="fr-FR"/>
-        </w:rPr>
-        <w:br/>
-        <w:t xml:space="preserve">        </w:t>
-      </w:r>
-      <w:r>
-        <w:rPr>
-          <w:rFonts w:ascii="Source Code Pro" w:eastAsia="Times New Roman" w:hAnsi="Source Code Pro" w:cs="Courier New"/>
-          <w:color w:val="9876AA"/>
-          <w:sz w:val="20"/>
-          <w:szCs w:val="20"/>
-          <w:shd w:val="clear" w:color="auto" w:fill="232525"/>
-          <w:lang w:eastAsia="fr-FR"/>
-        </w:rPr>
-        <w:t>$</w:t>
-      </w:r>
-      <w:proofErr w:type="spellStart"/>
-      <w:r>
-        <w:rPr>
-          <w:rFonts w:ascii="Source Code Pro" w:eastAsia="Times New Roman" w:hAnsi="Source Code Pro" w:cs="Courier New"/>
-          <w:color w:val="9876AA"/>
-          <w:sz w:val="20"/>
-          <w:szCs w:val="20"/>
-          <w:shd w:val="clear" w:color="auto" w:fill="232525"/>
-          <w:lang w:eastAsia="fr-FR"/>
-        </w:rPr>
-        <w:t>qb</w:t>
-      </w:r>
-      <w:proofErr w:type="spellEnd"/>
-      <w:r>
-        <w:rPr>
-          <w:rFonts w:ascii="Source Code Pro" w:eastAsia="Times New Roman" w:hAnsi="Source Code Pro" w:cs="Courier New"/>
-          <w:color w:val="9876AA"/>
-          <w:sz w:val="20"/>
-          <w:szCs w:val="20"/>
-          <w:shd w:val="clear" w:color="auto" w:fill="232525"/>
-          <w:lang w:eastAsia="fr-FR"/>
-        </w:rPr>
-        <w:t xml:space="preserve"> </w:t>
-      </w:r>
-      <w:r>
-        <w:rPr>
-          <w:rFonts w:ascii="Source Code Pro" w:eastAsia="Times New Roman" w:hAnsi="Source Code Pro" w:cs="Courier New"/>
-          <w:color w:val="A9B7C6"/>
-          <w:sz w:val="20"/>
-          <w:szCs w:val="20"/>
-          <w:shd w:val="clear" w:color="auto" w:fill="232525"/>
-          <w:lang w:eastAsia="fr-FR"/>
-        </w:rPr>
-        <w:t xml:space="preserve">= </w:t>
-      </w:r>
-      <w:r>
-        <w:rPr>
-          <w:rFonts w:ascii="Source Code Pro" w:eastAsia="Times New Roman" w:hAnsi="Source Code Pro" w:cs="Courier New"/>
-          <w:color w:val="9876AA"/>
-          <w:sz w:val="20"/>
-          <w:szCs w:val="20"/>
-          <w:shd w:val="clear" w:color="auto" w:fill="232525"/>
-          <w:lang w:eastAsia="fr-FR"/>
-        </w:rPr>
-        <w:t>$</w:t>
-      </w:r>
-      <w:proofErr w:type="spellStart"/>
-      <w:r>
-        <w:rPr>
-          <w:rFonts w:ascii="Source Code Pro" w:eastAsia="Times New Roman" w:hAnsi="Source Code Pro" w:cs="Courier New"/>
-          <w:color w:val="9876AA"/>
-          <w:sz w:val="20"/>
-          <w:szCs w:val="20"/>
-          <w:shd w:val="clear" w:color="auto" w:fill="232525"/>
-          <w:lang w:eastAsia="fr-FR"/>
-        </w:rPr>
-        <w:t>this</w:t>
-      </w:r>
-      <w:proofErr w:type="spellEnd"/>
-      <w:r>
-        <w:rPr>
-          <w:rFonts w:ascii="Source Code Pro" w:eastAsia="Times New Roman" w:hAnsi="Source Code Pro" w:cs="Courier New"/>
-          <w:color w:val="A9B7C6"/>
-          <w:sz w:val="20"/>
-          <w:szCs w:val="20"/>
-          <w:shd w:val="clear" w:color="auto" w:fill="232525"/>
-          <w:lang w:eastAsia="fr-FR"/>
-        </w:rPr>
-        <w:t>-&gt;</w:t>
-      </w:r>
-      <w:proofErr w:type="spellStart"/>
-      <w:proofErr w:type="gramStart"/>
-      <w:r>
-        <w:rPr>
-          <w:rFonts w:ascii="Source Code Pro" w:eastAsia="Times New Roman" w:hAnsi="Source Code Pro" w:cs="Courier New"/>
-          <w:color w:val="FFC66D"/>
-          <w:sz w:val="20"/>
-          <w:szCs w:val="20"/>
-          <w:shd w:val="clear" w:color="auto" w:fill="232525"/>
-          <w:lang w:eastAsia="fr-FR"/>
-        </w:rPr>
-        <w:t>createQueryBuilder</w:t>
-      </w:r>
-      <w:proofErr w:type="spellEnd"/>
-      <w:r>
-        <w:rPr>
-          <w:rFonts w:ascii="Source Code Pro" w:eastAsia="Times New Roman" w:hAnsi="Source Code Pro" w:cs="Courier New"/>
-          <w:color w:val="A9B7C6"/>
-          <w:sz w:val="20"/>
-          <w:szCs w:val="20"/>
-          <w:shd w:val="clear" w:color="auto" w:fill="232525"/>
-          <w:lang w:eastAsia="fr-FR"/>
-        </w:rPr>
-        <w:t>(</w:t>
-      </w:r>
-      <w:proofErr w:type="gramEnd"/>
-      <w:r>
-        <w:rPr>
-          <w:rFonts w:ascii="Source Code Pro" w:eastAsia="Times New Roman" w:hAnsi="Source Code Pro" w:cs="Courier New"/>
-          <w:color w:val="6A8759"/>
-          <w:sz w:val="20"/>
-          <w:szCs w:val="20"/>
-          <w:shd w:val="clear" w:color="auto" w:fill="232525"/>
-          <w:lang w:eastAsia="fr-FR"/>
-        </w:rPr>
-        <w:t>'t'</w:t>
-      </w:r>
-      <w:r>
-        <w:rPr>
-          <w:rFonts w:ascii="Source Code Pro" w:eastAsia="Times New Roman" w:hAnsi="Source Code Pro" w:cs="Courier New"/>
-          <w:color w:val="A9B7C6"/>
-          <w:sz w:val="20"/>
-          <w:szCs w:val="20"/>
-          <w:shd w:val="clear" w:color="auto" w:fill="232525"/>
-          <w:lang w:eastAsia="fr-FR"/>
-        </w:rPr>
-        <w:t>)</w:t>
-      </w:r>
-      <w:r>
-        <w:rPr>
-          <w:rFonts w:ascii="Source Code Pro" w:eastAsia="Times New Roman" w:hAnsi="Source Code Pro" w:cs="Courier New"/>
-          <w:color w:val="CC7832"/>
-          <w:sz w:val="20"/>
-          <w:szCs w:val="20"/>
-          <w:shd w:val="clear" w:color="auto" w:fill="232525"/>
-          <w:lang w:eastAsia="fr-FR"/>
-        </w:rPr>
-        <w:t>;</w:t>
-      </w:r>
-      <w:r>
-        <w:rPr>
-          <w:rFonts w:ascii="Source Code Pro" w:eastAsia="Times New Roman" w:hAnsi="Source Code Pro" w:cs="Courier New"/>
-          <w:color w:val="CC7832"/>
-          <w:sz w:val="20"/>
-          <w:szCs w:val="20"/>
-          <w:shd w:val="clear" w:color="auto" w:fill="232525"/>
-          <w:lang w:eastAsia="fr-FR"/>
-        </w:rPr>
-        <w:br/>
-      </w:r>
-      <w:r>
-        <w:rPr>
-          <w:rFonts w:ascii="Source Code Pro" w:eastAsia="Times New Roman" w:hAnsi="Source Code Pro" w:cs="Courier New"/>
-          <w:color w:val="CC7832"/>
-          <w:sz w:val="20"/>
-          <w:szCs w:val="20"/>
-          <w:shd w:val="clear" w:color="auto" w:fill="232525"/>
-          <w:lang w:eastAsia="fr-FR"/>
-        </w:rPr>
-        <w:br/>
-      </w:r>
-      <w:r>
-        <w:rPr>
-          <w:rFonts w:ascii="Source Code Pro" w:eastAsia="Times New Roman" w:hAnsi="Source Code Pro" w:cs="Courier New"/>
-          <w:color w:val="808080"/>
-          <w:sz w:val="20"/>
-          <w:szCs w:val="20"/>
-          <w:shd w:val="clear" w:color="auto" w:fill="232525"/>
-          <w:lang w:eastAsia="fr-FR"/>
-        </w:rPr>
-        <w:t xml:space="preserve">        </w:t>
-      </w:r>
-      <w:r>
-        <w:rPr>
-          <w:rFonts w:ascii="Source Code Pro" w:eastAsia="Times New Roman" w:hAnsi="Source Code Pro" w:cs="Courier New"/>
-          <w:color w:val="9876AA"/>
-          <w:sz w:val="20"/>
-          <w:szCs w:val="20"/>
-          <w:shd w:val="clear" w:color="auto" w:fill="232525"/>
-          <w:lang w:eastAsia="fr-FR"/>
-        </w:rPr>
-        <w:t>$</w:t>
-      </w:r>
-      <w:proofErr w:type="spellStart"/>
-      <w:r>
-        <w:rPr>
-          <w:rFonts w:ascii="Source Code Pro" w:eastAsia="Times New Roman" w:hAnsi="Source Code Pro" w:cs="Courier New"/>
-          <w:color w:val="9876AA"/>
-          <w:sz w:val="20"/>
-          <w:szCs w:val="20"/>
-          <w:shd w:val="clear" w:color="auto" w:fill="232525"/>
-          <w:lang w:eastAsia="fr-FR"/>
-        </w:rPr>
-        <w:t>qb</w:t>
-      </w:r>
-      <w:proofErr w:type="spellEnd"/>
-      <w:r>
-        <w:rPr>
-          <w:rFonts w:ascii="Source Code Pro" w:eastAsia="Times New Roman" w:hAnsi="Source Code Pro" w:cs="Courier New"/>
-          <w:color w:val="A9B7C6"/>
-          <w:sz w:val="20"/>
-          <w:szCs w:val="20"/>
-          <w:shd w:val="clear" w:color="auto" w:fill="232525"/>
-          <w:lang w:eastAsia="fr-FR"/>
-        </w:rPr>
-        <w:t>-&gt;</w:t>
-      </w:r>
-      <w:r>
-        <w:rPr>
-          <w:rFonts w:ascii="Source Code Pro" w:eastAsia="Times New Roman" w:hAnsi="Source Code Pro" w:cs="Courier New"/>
-          <w:color w:val="FFC66D"/>
-          <w:sz w:val="20"/>
-          <w:szCs w:val="20"/>
-          <w:shd w:val="clear" w:color="auto" w:fill="232525"/>
-          <w:lang w:eastAsia="fr-FR"/>
-        </w:rPr>
-        <w:t>select</w:t>
-      </w:r>
-      <w:r>
-        <w:rPr>
-          <w:rFonts w:ascii="Source Code Pro" w:eastAsia="Times New Roman" w:hAnsi="Source Code Pro" w:cs="Courier New"/>
-          <w:color w:val="A9B7C6"/>
-          <w:sz w:val="20"/>
-          <w:szCs w:val="20"/>
-          <w:shd w:val="clear" w:color="auto" w:fill="232525"/>
-          <w:lang w:eastAsia="fr-FR"/>
-        </w:rPr>
-        <w:t>(</w:t>
-      </w:r>
-      <w:r>
-        <w:rPr>
-          <w:rFonts w:ascii="Source Code Pro" w:eastAsia="Times New Roman" w:hAnsi="Source Code Pro" w:cs="Courier New"/>
-          <w:color w:val="6A8759"/>
-          <w:sz w:val="20"/>
-          <w:szCs w:val="20"/>
-          <w:shd w:val="clear" w:color="auto" w:fill="232525"/>
-          <w:lang w:eastAsia="fr-FR"/>
-        </w:rPr>
-        <w:t xml:space="preserve">"t.name, count(p) as </w:t>
-      </w:r>
-      <w:proofErr w:type="spellStart"/>
-      <w:r>
-        <w:rPr>
-          <w:rFonts w:ascii="Source Code Pro" w:eastAsia="Times New Roman" w:hAnsi="Source Code Pro" w:cs="Courier New"/>
-          <w:color w:val="6A8759"/>
-          <w:sz w:val="20"/>
-          <w:szCs w:val="20"/>
-          <w:shd w:val="clear" w:color="auto" w:fill="232525"/>
-          <w:lang w:eastAsia="fr-FR"/>
-        </w:rPr>
-        <w:t>numerofPosts</w:t>
-      </w:r>
-      <w:proofErr w:type="spellEnd"/>
-      <w:r>
-        <w:rPr>
-          <w:rFonts w:ascii="Source Code Pro" w:eastAsia="Times New Roman" w:hAnsi="Source Code Pro" w:cs="Courier New"/>
-          <w:color w:val="6A8759"/>
-          <w:sz w:val="20"/>
-          <w:szCs w:val="20"/>
-          <w:shd w:val="clear" w:color="auto" w:fill="232525"/>
-          <w:lang w:eastAsia="fr-FR"/>
-        </w:rPr>
-        <w:t>"</w:t>
-      </w:r>
-      <w:r>
-        <w:rPr>
-          <w:rFonts w:ascii="Source Code Pro" w:eastAsia="Times New Roman" w:hAnsi="Source Code Pro" w:cs="Courier New"/>
-          <w:color w:val="A9B7C6"/>
-          <w:sz w:val="20"/>
-          <w:szCs w:val="20"/>
-          <w:shd w:val="clear" w:color="auto" w:fill="232525"/>
-          <w:lang w:eastAsia="fr-FR"/>
-        </w:rPr>
-        <w:t>)</w:t>
-      </w:r>
-      <w:r>
-        <w:rPr>
-          <w:rFonts w:ascii="Source Code Pro" w:eastAsia="Times New Roman" w:hAnsi="Source Code Pro" w:cs="Courier New"/>
-          <w:color w:val="A9B7C6"/>
-          <w:sz w:val="20"/>
-          <w:szCs w:val="20"/>
-          <w:shd w:val="clear" w:color="auto" w:fill="232525"/>
-          <w:lang w:eastAsia="fr-FR"/>
-        </w:rPr>
-        <w:br/>
-        <w:t xml:space="preserve">            </w:t>
-      </w:r>
-      <w:r>
-        <w:rPr>
-          <w:rFonts w:ascii="Source Code Pro" w:eastAsia="Times New Roman" w:hAnsi="Source Code Pro" w:cs="Courier New"/>
-          <w:color w:val="808080"/>
-          <w:sz w:val="20"/>
-          <w:szCs w:val="20"/>
-          <w:shd w:val="clear" w:color="auto" w:fill="232525"/>
-          <w:lang w:eastAsia="fr-FR"/>
-        </w:rPr>
-        <w:t>// 1ere argument est la variable qui stocke l'association</w:t>
-      </w:r>
-      <w:r>
-        <w:rPr>
-          <w:rFonts w:ascii="Source Code Pro" w:eastAsia="Times New Roman" w:hAnsi="Source Code Pro" w:cs="Courier New"/>
-          <w:color w:val="808080"/>
-          <w:sz w:val="20"/>
-          <w:szCs w:val="20"/>
-          <w:shd w:val="clear" w:color="auto" w:fill="232525"/>
-          <w:lang w:eastAsia="fr-FR"/>
-        </w:rPr>
-        <w:br/>
-        <w:t xml:space="preserve">            // le 2e argument représente l'alias de la 2e entité. En l'</w:t>
-      </w:r>
-      <w:proofErr w:type="spellStart"/>
-      <w:r>
-        <w:rPr>
-          <w:rFonts w:ascii="Source Code Pro" w:eastAsia="Times New Roman" w:hAnsi="Source Code Pro" w:cs="Courier New"/>
-          <w:color w:val="808080"/>
-          <w:sz w:val="20"/>
-          <w:szCs w:val="20"/>
-          <w:shd w:val="clear" w:color="auto" w:fill="232525"/>
-          <w:lang w:eastAsia="fr-FR"/>
-        </w:rPr>
-        <w:t>occurence</w:t>
-      </w:r>
-      <w:proofErr w:type="spellEnd"/>
-      <w:r>
-        <w:rPr>
-          <w:rFonts w:ascii="Source Code Pro" w:eastAsia="Times New Roman" w:hAnsi="Source Code Pro" w:cs="Courier New"/>
-          <w:color w:val="808080"/>
-          <w:sz w:val="20"/>
-          <w:szCs w:val="20"/>
-          <w:shd w:val="clear" w:color="auto" w:fill="232525"/>
-          <w:lang w:eastAsia="fr-FR"/>
-        </w:rPr>
-        <w:t xml:space="preserve"> c'est Post</w:t>
-      </w:r>
-      <w:r>
-        <w:rPr>
-          <w:rFonts w:ascii="Source Code Pro" w:eastAsia="Times New Roman" w:hAnsi="Source Code Pro" w:cs="Courier New"/>
-          <w:color w:val="808080"/>
-          <w:sz w:val="20"/>
-          <w:szCs w:val="20"/>
-          <w:shd w:val="clear" w:color="auto" w:fill="232525"/>
-          <w:lang w:eastAsia="fr-FR"/>
-        </w:rPr>
-        <w:br/>
-        <w:t xml:space="preserve">        </w:t>
-      </w:r>
-      <w:r>
-        <w:rPr>
-          <w:rFonts w:ascii="Source Code Pro" w:eastAsia="Times New Roman" w:hAnsi="Source Code Pro" w:cs="Courier New"/>
-          <w:color w:val="A9B7C6"/>
-          <w:sz w:val="20"/>
-          <w:szCs w:val="20"/>
-          <w:shd w:val="clear" w:color="auto" w:fill="232525"/>
-          <w:lang w:eastAsia="fr-FR"/>
-        </w:rPr>
-        <w:t>-&gt;</w:t>
-      </w:r>
-      <w:proofErr w:type="spellStart"/>
-      <w:proofErr w:type="gramStart"/>
-      <w:r>
-        <w:rPr>
-          <w:rFonts w:ascii="Source Code Pro" w:eastAsia="Times New Roman" w:hAnsi="Source Code Pro" w:cs="Courier New"/>
-          <w:color w:val="FFC66D"/>
-          <w:sz w:val="20"/>
-          <w:szCs w:val="20"/>
-          <w:shd w:val="clear" w:color="auto" w:fill="232525"/>
-          <w:lang w:eastAsia="fr-FR"/>
-        </w:rPr>
-        <w:t>innerJoin</w:t>
-      </w:r>
-      <w:proofErr w:type="spellEnd"/>
-      <w:r>
-        <w:rPr>
-          <w:rFonts w:ascii="Source Code Pro" w:eastAsia="Times New Roman" w:hAnsi="Source Code Pro" w:cs="Courier New"/>
-          <w:color w:val="A9B7C6"/>
-          <w:sz w:val="20"/>
-          <w:szCs w:val="20"/>
-          <w:shd w:val="clear" w:color="auto" w:fill="232525"/>
-          <w:lang w:eastAsia="fr-FR"/>
-        </w:rPr>
-        <w:t>(</w:t>
-      </w:r>
-      <w:proofErr w:type="gramEnd"/>
-      <w:r>
-        <w:rPr>
-          <w:rFonts w:ascii="Source Code Pro" w:eastAsia="Times New Roman" w:hAnsi="Source Code Pro" w:cs="Courier New"/>
-          <w:color w:val="6A8759"/>
-          <w:sz w:val="20"/>
-          <w:szCs w:val="20"/>
-          <w:shd w:val="clear" w:color="auto" w:fill="232525"/>
-          <w:lang w:eastAsia="fr-FR"/>
-        </w:rPr>
-        <w:t>"</w:t>
-      </w:r>
-      <w:proofErr w:type="spellStart"/>
-      <w:r>
-        <w:rPr>
-          <w:rFonts w:ascii="Source Code Pro" w:eastAsia="Times New Roman" w:hAnsi="Source Code Pro" w:cs="Courier New"/>
-          <w:color w:val="6A8759"/>
-          <w:sz w:val="20"/>
-          <w:szCs w:val="20"/>
-          <w:shd w:val="clear" w:color="auto" w:fill="232525"/>
-          <w:lang w:eastAsia="fr-FR"/>
-        </w:rPr>
-        <w:t>t.posts</w:t>
-      </w:r>
-      <w:proofErr w:type="spellEnd"/>
-      <w:r>
-        <w:rPr>
-          <w:rFonts w:ascii="Source Code Pro" w:eastAsia="Times New Roman" w:hAnsi="Source Code Pro" w:cs="Courier New"/>
-          <w:color w:val="6A8759"/>
-          <w:sz w:val="20"/>
-          <w:szCs w:val="20"/>
-          <w:shd w:val="clear" w:color="auto" w:fill="232525"/>
-          <w:lang w:eastAsia="fr-FR"/>
-        </w:rPr>
-        <w:t>"</w:t>
-      </w:r>
-      <w:r>
-        <w:rPr>
-          <w:rFonts w:ascii="Source Code Pro" w:eastAsia="Times New Roman" w:hAnsi="Source Code Pro" w:cs="Courier New"/>
-          <w:color w:val="CC7832"/>
-          <w:sz w:val="20"/>
-          <w:szCs w:val="20"/>
-          <w:shd w:val="clear" w:color="auto" w:fill="232525"/>
-          <w:lang w:eastAsia="fr-FR"/>
-        </w:rPr>
-        <w:t xml:space="preserve">, </w:t>
-      </w:r>
-      <w:r>
-        <w:rPr>
-          <w:rFonts w:ascii="Source Code Pro" w:eastAsia="Times New Roman" w:hAnsi="Source Code Pro" w:cs="Courier New"/>
-          <w:color w:val="6A8759"/>
-          <w:sz w:val="20"/>
-          <w:szCs w:val="20"/>
-          <w:shd w:val="clear" w:color="auto" w:fill="232525"/>
-          <w:lang w:eastAsia="fr-FR"/>
-        </w:rPr>
-        <w:t>"p"</w:t>
-      </w:r>
-      <w:r>
-        <w:rPr>
-          <w:rFonts w:ascii="Source Code Pro" w:eastAsia="Times New Roman" w:hAnsi="Source Code Pro" w:cs="Courier New"/>
-          <w:color w:val="A9B7C6"/>
-          <w:sz w:val="20"/>
-          <w:szCs w:val="20"/>
-          <w:shd w:val="clear" w:color="auto" w:fill="232525"/>
-          <w:lang w:eastAsia="fr-FR"/>
-        </w:rPr>
-        <w:t>)</w:t>
-      </w:r>
-      <w:r>
-        <w:rPr>
-          <w:rFonts w:ascii="Source Code Pro" w:eastAsia="Times New Roman" w:hAnsi="Source Code Pro" w:cs="Courier New"/>
-          <w:color w:val="A9B7C6"/>
-          <w:sz w:val="20"/>
-          <w:szCs w:val="20"/>
-          <w:shd w:val="clear" w:color="auto" w:fill="232525"/>
-          <w:lang w:eastAsia="fr-FR"/>
-        </w:rPr>
-        <w:br/>
-        <w:t xml:space="preserve">        -&gt;</w:t>
-      </w:r>
-      <w:proofErr w:type="spellStart"/>
-      <w:r>
-        <w:rPr>
-          <w:rFonts w:ascii="Source Code Pro" w:eastAsia="Times New Roman" w:hAnsi="Source Code Pro" w:cs="Courier New"/>
-          <w:color w:val="FFC66D"/>
-          <w:sz w:val="20"/>
-          <w:szCs w:val="20"/>
-          <w:shd w:val="clear" w:color="auto" w:fill="232525"/>
-          <w:lang w:eastAsia="fr-FR"/>
-        </w:rPr>
-        <w:t>groupBy</w:t>
-      </w:r>
-      <w:proofErr w:type="spellEnd"/>
-      <w:r>
-        <w:rPr>
-          <w:rFonts w:ascii="Source Code Pro" w:eastAsia="Times New Roman" w:hAnsi="Source Code Pro" w:cs="Courier New"/>
-          <w:color w:val="A9B7C6"/>
-          <w:sz w:val="20"/>
-          <w:szCs w:val="20"/>
-          <w:shd w:val="clear" w:color="auto" w:fill="232525"/>
-          <w:lang w:eastAsia="fr-FR"/>
-        </w:rPr>
-        <w:t>(</w:t>
-      </w:r>
-      <w:r>
-        <w:rPr>
-          <w:rFonts w:ascii="Source Code Pro" w:eastAsia="Times New Roman" w:hAnsi="Source Code Pro" w:cs="Courier New"/>
-          <w:color w:val="6A8759"/>
-          <w:sz w:val="20"/>
-          <w:szCs w:val="20"/>
-          <w:shd w:val="clear" w:color="auto" w:fill="232525"/>
-          <w:lang w:eastAsia="fr-FR"/>
-        </w:rPr>
-        <w:t>"t.id"</w:t>
-      </w:r>
-      <w:r>
-        <w:rPr>
-          <w:rFonts w:ascii="Source Code Pro" w:eastAsia="Times New Roman" w:hAnsi="Source Code Pro" w:cs="Courier New"/>
-          <w:color w:val="A9B7C6"/>
-          <w:sz w:val="20"/>
-          <w:szCs w:val="20"/>
-          <w:shd w:val="clear" w:color="auto" w:fill="232525"/>
-          <w:lang w:eastAsia="fr-FR"/>
-        </w:rPr>
-        <w:t>)</w:t>
-      </w:r>
-      <w:r>
-        <w:rPr>
-          <w:rFonts w:ascii="Source Code Pro" w:eastAsia="Times New Roman" w:hAnsi="Source Code Pro" w:cs="Courier New"/>
-          <w:color w:val="CC7832"/>
-          <w:sz w:val="20"/>
-          <w:szCs w:val="20"/>
-          <w:shd w:val="clear" w:color="auto" w:fill="232525"/>
-          <w:lang w:eastAsia="fr-FR"/>
-        </w:rPr>
-        <w:t>;</w:t>
-      </w:r>
-      <w:r>
-        <w:rPr>
-          <w:rFonts w:ascii="Source Code Pro" w:eastAsia="Times New Roman" w:hAnsi="Source Code Pro" w:cs="Courier New"/>
-          <w:color w:val="CC7832"/>
-          <w:sz w:val="20"/>
-          <w:szCs w:val="20"/>
-          <w:shd w:val="clear" w:color="auto" w:fill="232525"/>
-          <w:lang w:eastAsia="fr-FR"/>
-        </w:rPr>
-        <w:br/>
-      </w:r>
-      <w:r>
-        <w:rPr>
-          <w:rFonts w:ascii="Source Code Pro" w:eastAsia="Times New Roman" w:hAnsi="Source Code Pro" w:cs="Courier New"/>
-          <w:color w:val="CC7832"/>
-          <w:sz w:val="20"/>
-          <w:szCs w:val="20"/>
-          <w:shd w:val="clear" w:color="auto" w:fill="232525"/>
-          <w:lang w:eastAsia="fr-FR"/>
-        </w:rPr>
-        <w:br/>
-        <w:t xml:space="preserve">        </w:t>
-      </w:r>
-      <w:r>
-        <w:rPr>
-          <w:rFonts w:ascii="Source Code Pro" w:eastAsia="Times New Roman" w:hAnsi="Source Code Pro" w:cs="Courier New"/>
-          <w:b/>
-          <w:bCs/>
-          <w:color w:val="CC7832"/>
-          <w:sz w:val="20"/>
-          <w:szCs w:val="20"/>
-          <w:shd w:val="clear" w:color="auto" w:fill="232525"/>
-          <w:lang w:eastAsia="fr-FR"/>
-        </w:rPr>
-        <w:t xml:space="preserve">return </w:t>
-      </w:r>
-      <w:r>
-        <w:rPr>
-          <w:rFonts w:ascii="Source Code Pro" w:eastAsia="Times New Roman" w:hAnsi="Source Code Pro" w:cs="Courier New"/>
-          <w:color w:val="9876AA"/>
-          <w:sz w:val="20"/>
-          <w:szCs w:val="20"/>
-          <w:shd w:val="clear" w:color="auto" w:fill="232525"/>
-          <w:lang w:eastAsia="fr-FR"/>
-        </w:rPr>
-        <w:t>$</w:t>
-      </w:r>
-      <w:proofErr w:type="spellStart"/>
-      <w:r>
-        <w:rPr>
-          <w:rFonts w:ascii="Source Code Pro" w:eastAsia="Times New Roman" w:hAnsi="Source Code Pro" w:cs="Courier New"/>
-          <w:color w:val="9876AA"/>
-          <w:sz w:val="20"/>
-          <w:szCs w:val="20"/>
-          <w:shd w:val="clear" w:color="auto" w:fill="232525"/>
-          <w:lang w:eastAsia="fr-FR"/>
-        </w:rPr>
-        <w:t>qb</w:t>
-      </w:r>
-      <w:proofErr w:type="spellEnd"/>
-      <w:r>
-        <w:rPr>
-          <w:rFonts w:ascii="Source Code Pro" w:eastAsia="Times New Roman" w:hAnsi="Source Code Pro" w:cs="Courier New"/>
-          <w:color w:val="A9B7C6"/>
-          <w:sz w:val="20"/>
-          <w:szCs w:val="20"/>
-          <w:shd w:val="clear" w:color="auto" w:fill="232525"/>
-          <w:lang w:eastAsia="fr-FR"/>
-        </w:rPr>
-        <w:t>-&gt;</w:t>
-      </w:r>
-      <w:proofErr w:type="spellStart"/>
-      <w:r>
-        <w:rPr>
-          <w:rFonts w:ascii="Source Code Pro" w:eastAsia="Times New Roman" w:hAnsi="Source Code Pro" w:cs="Courier New"/>
-          <w:color w:val="FFC66D"/>
-          <w:sz w:val="20"/>
-          <w:szCs w:val="20"/>
-          <w:shd w:val="clear" w:color="auto" w:fill="232525"/>
-          <w:lang w:eastAsia="fr-FR"/>
-        </w:rPr>
         <w:t>getQuery</w:t>
       </w:r>
-      <w:proofErr w:type="spellEnd"/>
       <w:r>
         <w:rPr>
           <w:rFonts w:ascii="Source Code Pro" w:eastAsia="Times New Roman" w:hAnsi="Source Code Pro" w:cs="Courier New"/>
@@ -960,20 +661,7 @@
     <w:p/>
     <w:p>
       <w:r>
-        <w:t xml:space="preserve">A la fin de la méthode, faire un return de </w:t>
-      </w:r>
-      <w:proofErr w:type="spellStart"/>
-      <w:proofErr w:type="gramStart"/>
-      <w:r>
-        <w:t>getQuery</w:t>
-      </w:r>
-      <w:proofErr w:type="spellEnd"/>
-      <w:r>
-        <w:t>(</w:t>
-      </w:r>
-      <w:proofErr w:type="gramEnd"/>
-      <w:r>
-        <w:t>).</w:t>
+        <w:t>A la fin de la méthode, faire un return de getQuery().</w:t>
       </w:r>
     </w:p>
     <w:p/>
@@ -984,37 +672,13 @@
         </w:rPr>
       </w:pPr>
       <w:r>
-        <w:t xml:space="preserve">Puis dans l’action de notre Controller, appeler le </w:t>
-      </w:r>
-      <w:proofErr w:type="spellStart"/>
-      <w:r>
-        <w:t>getAllThemes</w:t>
-      </w:r>
-      <w:proofErr w:type="spellEnd"/>
-      <w:r>
-        <w:t xml:space="preserve"> via le </w:t>
-      </w:r>
-      <w:proofErr w:type="spellStart"/>
-      <w:r>
-        <w:t>repository</w:t>
-      </w:r>
-      <w:proofErr w:type="spellEnd"/>
-      <w:r>
-        <w:t xml:space="preserve">. </w:t>
-      </w:r>
-      <w:proofErr w:type="spellStart"/>
+        <w:t xml:space="preserve">Puis dans l’action de notre Controller, appeler le getAllThemes via le repository. </w:t>
+      </w:r>
       <w:r>
         <w:rPr>
           <w:lang w:val="en-US"/>
         </w:rPr>
-        <w:t>Voir</w:t>
-      </w:r>
-      <w:proofErr w:type="spellEnd"/>
-      <w:r>
-        <w:rPr>
-          <w:lang w:val="en-US"/>
-        </w:rPr>
-        <w:t xml:space="preserve"> </w:t>
+        <w:t xml:space="preserve">Voir </w:t>
       </w:r>
       <w:r>
         <w:rPr>
@@ -1108,8 +772,6 @@
         </w:rPr>
         <w:t>-&gt;</w:t>
       </w:r>
-      <w:proofErr w:type="spellStart"/>
-      <w:proofErr w:type="gramStart"/>
       <w:r>
         <w:rPr>
           <w:rFonts w:ascii="Source Code Pro" w:eastAsia="Times New Roman" w:hAnsi="Source Code Pro" w:cs="Courier New"/>
@@ -1121,29 +783,16 @@
         </w:rPr>
         <w:t>getDoctrine</w:t>
       </w:r>
-      <w:proofErr w:type="spellEnd"/>
-      <w:r>
-        <w:rPr>
-          <w:rFonts w:ascii="Source Code Pro" w:eastAsia="Times New Roman" w:hAnsi="Source Code Pro" w:cs="Courier New"/>
-          <w:color w:val="A9B7C6"/>
-          <w:sz w:val="20"/>
-          <w:szCs w:val="20"/>
-          <w:shd w:val="clear" w:color="auto" w:fill="232525"/>
-          <w:lang w:val="en-US" w:eastAsia="fr-FR"/>
-        </w:rPr>
-        <w:t>(</w:t>
-      </w:r>
-      <w:proofErr w:type="gramEnd"/>
-      <w:r>
-        <w:rPr>
-          <w:rFonts w:ascii="Source Code Pro" w:eastAsia="Times New Roman" w:hAnsi="Source Code Pro" w:cs="Courier New"/>
-          <w:color w:val="A9B7C6"/>
-          <w:sz w:val="20"/>
-          <w:szCs w:val="20"/>
-          <w:shd w:val="clear" w:color="auto" w:fill="232525"/>
-          <w:lang w:val="en-US" w:eastAsia="fr-FR"/>
-        </w:rPr>
-        <w:t>)</w:t>
+      <w:r>
+        <w:rPr>
+          <w:rFonts w:ascii="Source Code Pro" w:eastAsia="Times New Roman" w:hAnsi="Source Code Pro" w:cs="Courier New"/>
+          <w:color w:val="A9B7C6"/>
+          <w:sz w:val="20"/>
+          <w:szCs w:val="20"/>
+          <w:shd w:val="clear" w:color="auto" w:fill="232525"/>
+          <w:lang w:val="en-US" w:eastAsia="fr-FR"/>
+        </w:rPr>
+        <w:t>()</w:t>
       </w:r>
       <w:r>
         <w:rPr>
@@ -1157,7 +806,6 @@
         <w:br/>
         <w:t xml:space="preserve">            -&gt;</w:t>
       </w:r>
-      <w:proofErr w:type="spellStart"/>
       <w:r>
         <w:rPr>
           <w:rFonts w:ascii="Source Code Pro" w:eastAsia="Times New Roman" w:hAnsi="Source Code Pro" w:cs="Courier New"/>
@@ -1169,7 +817,6 @@
         </w:rPr>
         <w:t>getRepository</w:t>
       </w:r>
-      <w:proofErr w:type="spellEnd"/>
       <w:r>
         <w:rPr>
           <w:rFonts w:ascii="Source Code Pro" w:eastAsia="Times New Roman" w:hAnsi="Source Code Pro" w:cs="Courier New"/>
@@ -1190,31 +837,7 @@
           <w:shd w:val="clear" w:color="auto" w:fill="232525"/>
           <w:lang w:val="en-US" w:eastAsia="fr-FR"/>
         </w:rPr>
-        <w:t>"</w:t>
-      </w:r>
-      <w:proofErr w:type="spellStart"/>
-      <w:r>
-        <w:rPr>
-          <w:rFonts w:ascii="Source Code Pro" w:eastAsia="Times New Roman" w:hAnsi="Source Code Pro" w:cs="Courier New"/>
-          <w:color w:val="6A8759"/>
-          <w:sz w:val="20"/>
-          <w:szCs w:val="20"/>
-          <w:shd w:val="clear" w:color="auto" w:fill="232525"/>
-          <w:lang w:val="en-US" w:eastAsia="fr-FR"/>
-        </w:rPr>
-        <w:t>AppBundle:Theme</w:t>
-      </w:r>
-      <w:proofErr w:type="spellEnd"/>
-      <w:r>
-        <w:rPr>
-          <w:rFonts w:ascii="Source Code Pro" w:eastAsia="Times New Roman" w:hAnsi="Source Code Pro" w:cs="Courier New"/>
-          <w:color w:val="6A8759"/>
-          <w:sz w:val="20"/>
-          <w:szCs w:val="20"/>
-          <w:shd w:val="clear" w:color="auto" w:fill="232525"/>
-          <w:lang w:val="en-US" w:eastAsia="fr-FR"/>
-        </w:rPr>
-        <w:t>"</w:t>
+        <w:t>"AppBundle:Theme"</w:t>
       </w:r>
       <w:r>
         <w:rPr>
@@ -1270,9 +893,19 @@
           <w:shd w:val="clear" w:color="auto" w:fill="232525"/>
           <w:lang w:val="en-US" w:eastAsia="fr-FR"/>
         </w:rPr>
-        <w:t>$</w:t>
-      </w:r>
-      <w:proofErr w:type="spellStart"/>
+        <w:t xml:space="preserve">$themeList </w:t>
+      </w:r>
+      <w:r>
+        <w:rPr>
+          <w:rFonts w:ascii="Source Code Pro" w:eastAsia="Times New Roman" w:hAnsi="Source Code Pro" w:cs="Courier New"/>
+          <w:color w:val="A9B7C6"/>
+          <w:sz w:val="20"/>
+          <w:szCs w:val="20"/>
+          <w:shd w:val="clear" w:color="auto" w:fill="232525"/>
+          <w:lang w:val="en-US" w:eastAsia="fr-FR"/>
+        </w:rPr>
+        <w:t xml:space="preserve">= </w:t>
+      </w:r>
       <w:r>
         <w:rPr>
           <w:rFonts w:ascii="Source Code Pro" w:eastAsia="Times New Roman" w:hAnsi="Source Code Pro" w:cs="Courier New"/>
@@ -1282,9 +915,85 @@
           <w:shd w:val="clear" w:color="auto" w:fill="232525"/>
           <w:lang w:val="en-US" w:eastAsia="fr-FR"/>
         </w:rPr>
-        <w:t>themeList</w:t>
-      </w:r>
-      <w:proofErr w:type="spellEnd"/>
+        <w:t>$repository</w:t>
+      </w:r>
+      <w:r>
+        <w:rPr>
+          <w:rFonts w:ascii="Source Code Pro" w:eastAsia="Times New Roman" w:hAnsi="Source Code Pro" w:cs="Courier New"/>
+          <w:color w:val="A9B7C6"/>
+          <w:sz w:val="20"/>
+          <w:szCs w:val="20"/>
+          <w:shd w:val="clear" w:color="auto" w:fill="232525"/>
+          <w:lang w:val="en-US" w:eastAsia="fr-FR"/>
+        </w:rPr>
+        <w:t>-&gt;</w:t>
+      </w:r>
+      <w:r>
+        <w:rPr>
+          <w:rFonts w:ascii="Source Code Pro" w:eastAsia="Times New Roman" w:hAnsi="Source Code Pro" w:cs="Courier New"/>
+          <w:color w:val="FFC66D"/>
+          <w:sz w:val="20"/>
+          <w:szCs w:val="20"/>
+          <w:shd w:val="clear" w:color="auto" w:fill="232525"/>
+          <w:lang w:val="en-US" w:eastAsia="fr-FR"/>
+        </w:rPr>
+        <w:t>findAll</w:t>
+      </w:r>
+      <w:r>
+        <w:rPr>
+          <w:rFonts w:ascii="Source Code Pro" w:eastAsia="Times New Roman" w:hAnsi="Source Code Pro" w:cs="Courier New"/>
+          <w:color w:val="A9B7C6"/>
+          <w:sz w:val="20"/>
+          <w:szCs w:val="20"/>
+          <w:shd w:val="clear" w:color="auto" w:fill="232525"/>
+          <w:lang w:val="en-US" w:eastAsia="fr-FR"/>
+        </w:rPr>
+        <w:t>()</w:t>
+      </w:r>
+      <w:r>
+        <w:rPr>
+          <w:rFonts w:ascii="Source Code Pro" w:eastAsia="Times New Roman" w:hAnsi="Source Code Pro" w:cs="Courier New"/>
+          <w:color w:val="CC7832"/>
+          <w:sz w:val="20"/>
+          <w:szCs w:val="20"/>
+          <w:shd w:val="clear" w:color="auto" w:fill="232525"/>
+          <w:lang w:val="en-US" w:eastAsia="fr-FR"/>
+        </w:rPr>
+        <w:t>;</w:t>
+      </w:r>
+      <w:r>
+        <w:rPr>
+          <w:rFonts w:ascii="Source Code Pro" w:eastAsia="Times New Roman" w:hAnsi="Source Code Pro" w:cs="Courier New"/>
+          <w:color w:val="CC7832"/>
+          <w:sz w:val="20"/>
+          <w:szCs w:val="20"/>
+          <w:shd w:val="clear" w:color="auto" w:fill="232525"/>
+          <w:lang w:val="en-US" w:eastAsia="fr-FR"/>
+        </w:rPr>
+        <w:br/>
+      </w:r>
+      <w:r>
+        <w:rPr>
+          <w:rFonts w:ascii="Source Code Pro" w:eastAsia="Times New Roman" w:hAnsi="Source Code Pro" w:cs="Courier New"/>
+          <w:color w:val="808080"/>
+          <w:sz w:val="20"/>
+          <w:szCs w:val="20"/>
+          <w:shd w:val="clear" w:color="auto" w:fill="232525"/>
+          <w:lang w:val="en-US" w:eastAsia="fr-FR"/>
+        </w:rPr>
+        <w:t>// Pour les tests du QueryBuilder</w:t>
+      </w:r>
+      <w:r>
+        <w:rPr>
+          <w:rFonts w:ascii="Source Code Pro" w:eastAsia="Times New Roman" w:hAnsi="Source Code Pro" w:cs="Courier New"/>
+          <w:color w:val="808080"/>
+          <w:sz w:val="20"/>
+          <w:szCs w:val="20"/>
+          <w:shd w:val="clear" w:color="auto" w:fill="232525"/>
+          <w:lang w:val="en-US" w:eastAsia="fr-FR"/>
+        </w:rPr>
+        <w:br/>
+      </w:r>
       <w:r>
         <w:rPr>
           <w:rFonts w:ascii="Source Code Pro" w:eastAsia="Times New Roman" w:hAnsi="Source Code Pro" w:cs="Courier New"/>
@@ -1294,7 +1003,7 @@
           <w:shd w:val="clear" w:color="auto" w:fill="232525"/>
           <w:lang w:val="en-US" w:eastAsia="fr-FR"/>
         </w:rPr>
-        <w:t xml:space="preserve"> </w:t>
+        <w:t xml:space="preserve">$list </w:t>
       </w:r>
       <w:r>
         <w:rPr>
@@ -1329,7 +1038,6 @@
         </w:rPr>
         <w:t>-&gt;</w:t>
       </w:r>
-      <w:proofErr w:type="spellStart"/>
       <w:r>
         <w:rPr>
           <w:rFonts w:ascii="Source Code Pro" w:eastAsia="Times New Roman" w:hAnsi="Source Code Pro" w:cs="Courier New"/>
@@ -1339,122 +1047,19 @@
           <w:shd w:val="clear" w:color="auto" w:fill="232525"/>
           <w:lang w:val="en-US" w:eastAsia="fr-FR"/>
         </w:rPr>
-        <w:t>findAll</w:t>
-      </w:r>
-      <w:proofErr w:type="spellEnd"/>
-      <w:r>
-        <w:rPr>
-          <w:rFonts w:ascii="Source Code Pro" w:eastAsia="Times New Roman" w:hAnsi="Source Code Pro" w:cs="Courier New"/>
-          <w:color w:val="A9B7C6"/>
-          <w:sz w:val="20"/>
-          <w:szCs w:val="20"/>
-          <w:shd w:val="clear" w:color="auto" w:fill="232525"/>
-          <w:lang w:val="en-US" w:eastAsia="fr-FR"/>
-        </w:rPr>
-        <w:t>()</w:t>
-      </w:r>
-      <w:r>
-        <w:rPr>
-          <w:rFonts w:ascii="Source Code Pro" w:eastAsia="Times New Roman" w:hAnsi="Source Code Pro" w:cs="Courier New"/>
-          <w:color w:val="CC7832"/>
-          <w:sz w:val="20"/>
-          <w:szCs w:val="20"/>
-          <w:shd w:val="clear" w:color="auto" w:fill="232525"/>
-          <w:lang w:val="en-US" w:eastAsia="fr-FR"/>
-        </w:rPr>
-        <w:t>;</w:t>
-      </w:r>
-      <w:r>
-        <w:rPr>
-          <w:rFonts w:ascii="Source Code Pro" w:eastAsia="Times New Roman" w:hAnsi="Source Code Pro" w:cs="Courier New"/>
-          <w:color w:val="CC7832"/>
-          <w:sz w:val="20"/>
-          <w:szCs w:val="20"/>
-          <w:shd w:val="clear" w:color="auto" w:fill="232525"/>
-          <w:lang w:val="en-US" w:eastAsia="fr-FR"/>
-        </w:rPr>
-        <w:br/>
-      </w:r>
-      <w:r>
-        <w:rPr>
-          <w:rFonts w:ascii="Source Code Pro" w:eastAsia="Times New Roman" w:hAnsi="Source Code Pro" w:cs="Courier New"/>
-          <w:color w:val="808080"/>
-          <w:sz w:val="20"/>
-          <w:szCs w:val="20"/>
-          <w:shd w:val="clear" w:color="auto" w:fill="232525"/>
-          <w:lang w:val="en-US" w:eastAsia="fr-FR"/>
-        </w:rPr>
-        <w:t xml:space="preserve">// Pour les tests du </w:t>
-      </w:r>
-      <w:proofErr w:type="spellStart"/>
-      <w:r>
-        <w:rPr>
-          <w:rFonts w:ascii="Source Code Pro" w:eastAsia="Times New Roman" w:hAnsi="Source Code Pro" w:cs="Courier New"/>
-          <w:color w:val="808080"/>
-          <w:sz w:val="20"/>
-          <w:szCs w:val="20"/>
-          <w:shd w:val="clear" w:color="auto" w:fill="232525"/>
-          <w:lang w:val="en-US" w:eastAsia="fr-FR"/>
-        </w:rPr>
-        <w:t>QueryBuilder</w:t>
-      </w:r>
-      <w:proofErr w:type="spellEnd"/>
-      <w:r>
-        <w:rPr>
-          <w:rFonts w:ascii="Source Code Pro" w:eastAsia="Times New Roman" w:hAnsi="Source Code Pro" w:cs="Courier New"/>
-          <w:color w:val="808080"/>
-          <w:sz w:val="20"/>
-          <w:szCs w:val="20"/>
-          <w:shd w:val="clear" w:color="auto" w:fill="232525"/>
-          <w:lang w:val="en-US" w:eastAsia="fr-FR"/>
-        </w:rPr>
-        <w:br/>
-      </w:r>
-      <w:r>
-        <w:rPr>
-          <w:rFonts w:ascii="Source Code Pro" w:eastAsia="Times New Roman" w:hAnsi="Source Code Pro" w:cs="Courier New"/>
-          <w:color w:val="9876AA"/>
-          <w:sz w:val="20"/>
-          <w:szCs w:val="20"/>
-          <w:shd w:val="clear" w:color="auto" w:fill="232525"/>
-          <w:lang w:val="en-US" w:eastAsia="fr-FR"/>
-        </w:rPr>
-        <w:t xml:space="preserve">$list </w:t>
-      </w:r>
-      <w:r>
-        <w:rPr>
-          <w:rFonts w:ascii="Source Code Pro" w:eastAsia="Times New Roman" w:hAnsi="Source Code Pro" w:cs="Courier New"/>
-          <w:color w:val="A9B7C6"/>
-          <w:sz w:val="20"/>
-          <w:szCs w:val="20"/>
-          <w:shd w:val="clear" w:color="auto" w:fill="232525"/>
-          <w:lang w:val="en-US" w:eastAsia="fr-FR"/>
-        </w:rPr>
-        <w:t xml:space="preserve">= </w:t>
-      </w:r>
-      <w:r>
-        <w:rPr>
-          <w:rFonts w:ascii="Source Code Pro" w:eastAsia="Times New Roman" w:hAnsi="Source Code Pro" w:cs="Courier New"/>
-          <w:color w:val="9876AA"/>
-          <w:sz w:val="20"/>
-          <w:szCs w:val="20"/>
-          <w:shd w:val="clear" w:color="auto" w:fill="232525"/>
-          <w:lang w:val="en-US" w:eastAsia="fr-FR"/>
-        </w:rPr>
-        <w:t>$repository</w:t>
-      </w:r>
-      <w:r>
-        <w:rPr>
-          <w:rFonts w:ascii="Source Code Pro" w:eastAsia="Times New Roman" w:hAnsi="Source Code Pro" w:cs="Courier New"/>
-          <w:color w:val="A9B7C6"/>
-          <w:sz w:val="20"/>
-          <w:szCs w:val="20"/>
-          <w:shd w:val="clear" w:color="auto" w:fill="232525"/>
-          <w:lang w:val="en-US" w:eastAsia="fr-FR"/>
-        </w:rPr>
-        <w:t>-&gt;</w:t>
-      </w:r>
-      <w:proofErr w:type="spellStart"/>
+        <w:t>getAllThemes</w:t>
+      </w:r>
+      <w:r>
+        <w:rPr>
+          <w:rFonts w:ascii="Source Code Pro" w:eastAsia="Times New Roman" w:hAnsi="Source Code Pro" w:cs="Courier New"/>
+          <w:color w:val="A9B7C6"/>
+          <w:sz w:val="20"/>
+          <w:szCs w:val="20"/>
+          <w:shd w:val="clear" w:color="auto" w:fill="232525"/>
+          <w:lang w:val="en-US" w:eastAsia="fr-FR"/>
+        </w:rPr>
+        <w:t>()-&gt;</w:t>
+      </w:r>
       <w:r>
         <w:rPr>
           <w:rFonts w:ascii="Source Code Pro" w:eastAsia="Times New Roman" w:hAnsi="Source Code Pro" w:cs="Courier New"/>
@@ -1464,33 +1069,8 @@
           <w:shd w:val="clear" w:color="auto" w:fill="232525"/>
           <w:lang w:val="en-US" w:eastAsia="fr-FR"/>
         </w:rPr>
-        <w:t>getAllThemes</w:t>
-      </w:r>
-      <w:proofErr w:type="spellEnd"/>
-      <w:r>
-        <w:rPr>
-          <w:rFonts w:ascii="Source Code Pro" w:eastAsia="Times New Roman" w:hAnsi="Source Code Pro" w:cs="Courier New"/>
-          <w:color w:val="A9B7C6"/>
-          <w:sz w:val="20"/>
-          <w:szCs w:val="20"/>
-          <w:shd w:val="clear" w:color="auto" w:fill="232525"/>
-          <w:lang w:val="en-US" w:eastAsia="fr-FR"/>
-        </w:rPr>
-        <w:t>()-&gt;</w:t>
-      </w:r>
-      <w:proofErr w:type="spellStart"/>
-      <w:r>
-        <w:rPr>
-          <w:rFonts w:ascii="Source Code Pro" w:eastAsia="Times New Roman" w:hAnsi="Source Code Pro" w:cs="Courier New"/>
-          <w:color w:val="FFC66D"/>
-          <w:sz w:val="20"/>
-          <w:szCs w:val="20"/>
-          <w:shd w:val="clear" w:color="auto" w:fill="232525"/>
-          <w:lang w:val="en-US" w:eastAsia="fr-FR"/>
-        </w:rPr>
         <w:t>getArrayResult</w:t>
       </w:r>
-      <w:proofErr w:type="spellEnd"/>
       <w:r>
         <w:rPr>
           <w:rFonts w:ascii="Source Code Pro" w:eastAsia="Times New Roman" w:hAnsi="Source Code Pro" w:cs="Courier New"/>
@@ -1532,72 +1112,22 @@
         <w:pStyle w:val="Sous-titre"/>
       </w:pPr>
       <w:r>
-        <w:t xml:space="preserve">Installation de </w:t>
-      </w:r>
-      <w:proofErr w:type="spellStart"/>
-      <w:r>
-        <w:t>oro</w:t>
-      </w:r>
-      <w:proofErr w:type="spellEnd"/>
-      <w:r>
-        <w:t>/doctrine-extensions</w:t>
+        <w:t>Installation de oro/doctrine-extensions</w:t>
       </w:r>
     </w:p>
     <w:p>
       <w:r>
-        <w:t xml:space="preserve">Utiliser certaines fonctions </w:t>
-      </w:r>
-      <w:proofErr w:type="spellStart"/>
-      <w:r>
-        <w:t>sql</w:t>
-      </w:r>
-      <w:proofErr w:type="spellEnd"/>
-      <w:r>
-        <w:t xml:space="preserve"> dans </w:t>
-      </w:r>
-      <w:proofErr w:type="spellStart"/>
-      <w:r>
-        <w:t>QueryBuilder</w:t>
-      </w:r>
-      <w:proofErr w:type="spellEnd"/>
-      <w:r>
-        <w:t xml:space="preserve"> car Doctrine ne le gère pas</w:t>
+        <w:t>Utiliser certaines fonctions sql dans QueryBuilder car Doctrine ne le gère pas</w:t>
       </w:r>
     </w:p>
     <w:p>
-      <w:proofErr w:type="gramStart"/>
-      <w:r>
-        <w:t>composer</w:t>
-      </w:r>
-      <w:proofErr w:type="gramEnd"/>
-      <w:r>
-        <w:t xml:space="preserve"> </w:t>
-      </w:r>
-      <w:proofErr w:type="spellStart"/>
-      <w:r>
-        <w:t>require</w:t>
-      </w:r>
-      <w:proofErr w:type="spellEnd"/>
-      <w:r>
-        <w:t xml:space="preserve"> </w:t>
-      </w:r>
-      <w:proofErr w:type="spellStart"/>
-      <w:r>
-        <w:t>oro</w:t>
-      </w:r>
-      <w:proofErr w:type="spellEnd"/>
-      <w:r>
-        <w:t>/doctrine-extensions</w:t>
+      <w:r>
+        <w:t>composer require oro/doctrine-extensions</w:t>
       </w:r>
     </w:p>
     <w:p>
-      <w:proofErr w:type="gramStart"/>
-      <w:r>
-        <w:t>voir</w:t>
-      </w:r>
-      <w:proofErr w:type="gramEnd"/>
-      <w:r>
-        <w:t xml:space="preserve"> la doc :</w:t>
+      <w:r>
+        <w:t>voir la doc :</w:t>
       </w:r>
     </w:p>
     <w:p>
@@ -1611,22 +1141,12 @@
       </w:hyperlink>
     </w:p>
     <w:p>
-      <w:proofErr w:type="gramStart"/>
-      <w:r>
-        <w:t>pour</w:t>
-      </w:r>
-      <w:proofErr w:type="gramEnd"/>
-      <w:r>
-        <w:t xml:space="preserve"> la suite de l’installation</w:t>
-      </w:r>
-      <w:r>
-        <w:t xml:space="preserve"> pour la modification du fichier </w:t>
-      </w:r>
-      <w:proofErr w:type="spellStart"/>
-      <w:r>
-        <w:t>config.yml</w:t>
-      </w:r>
-      <w:proofErr w:type="spellEnd"/>
+      <w:r>
+        <w:t>pour la suite de l’installation</w:t>
+      </w:r>
+      <w:r>
+        <w:t xml:space="preserve"> pour la modification du fichier config.yml</w:t>
+      </w:r>
     </w:p>
     <w:p/>
     <w:p>
@@ -1646,41 +1166,13 @@
         <w:rPr>
           <w:u w:val="single"/>
         </w:rPr>
-        <w:t xml:space="preserve">dans le </w:t>
-      </w:r>
-      <w:proofErr w:type="spellStart"/>
+        <w:t>dans le R</w:t>
+      </w:r>
       <w:r>
         <w:rPr>
           <w:u w:val="single"/>
         </w:rPr>
-        <w:t>R</w:t>
-      </w:r>
-      <w:r>
-        <w:rPr>
-          <w:u w:val="single"/>
-        </w:rPr>
-        <w:t>epository</w:t>
-      </w:r>
-      <w:proofErr w:type="spellEnd"/>
-      <w:r>
-        <w:rPr>
-          <w:u w:val="single"/>
-        </w:rPr>
-        <w:t xml:space="preserve"> avec </w:t>
-      </w:r>
-      <w:proofErr w:type="spellStart"/>
-      <w:r>
-        <w:rPr>
-          <w:u w:val="single"/>
-        </w:rPr>
-        <w:t>QueryBuilder</w:t>
-      </w:r>
-      <w:proofErr w:type="spellEnd"/>
-      <w:r>
-        <w:rPr>
-          <w:u w:val="single"/>
-        </w:rPr>
-        <w:t xml:space="preserve"> dans l’entité Post</w:t>
+        <w:t>epository avec QueryBuilder dans l’entité Post</w:t>
       </w:r>
     </w:p>
     <w:p>
@@ -1726,7 +1218,6 @@
         </w:rPr>
         <w:t xml:space="preserve">public function </w:t>
       </w:r>
-      <w:proofErr w:type="spellStart"/>
       <w:r>
         <w:rPr>
           <w:rFonts w:ascii="Source Code Pro" w:eastAsia="Times New Roman" w:hAnsi="Source Code Pro" w:cs="Courier New"/>
@@ -1738,7 +1229,6 @@
         </w:rPr>
         <w:t>getPostsGroupedByYear</w:t>
       </w:r>
-      <w:proofErr w:type="spellEnd"/>
       <w:r>
         <w:rPr>
           <w:rFonts w:ascii="Source Code Pro" w:eastAsia="Times New Roman" w:hAnsi="Source Code Pro" w:cs="Courier New"/>
@@ -1771,9 +1261,19 @@
           <w:shd w:val="clear" w:color="auto" w:fill="232525"/>
           <w:lang w:val="en-US" w:eastAsia="fr-FR"/>
         </w:rPr>
-        <w:t>$</w:t>
-      </w:r>
-      <w:proofErr w:type="spellStart"/>
+        <w:t xml:space="preserve">$qb </w:t>
+      </w:r>
+      <w:r>
+        <w:rPr>
+          <w:rFonts w:ascii="Source Code Pro" w:eastAsia="Times New Roman" w:hAnsi="Source Code Pro" w:cs="Courier New"/>
+          <w:color w:val="A9B7C6"/>
+          <w:sz w:val="20"/>
+          <w:szCs w:val="20"/>
+          <w:shd w:val="clear" w:color="auto" w:fill="232525"/>
+          <w:lang w:val="en-US" w:eastAsia="fr-FR"/>
+        </w:rPr>
+        <w:t xml:space="preserve">= </w:t>
+      </w:r>
       <w:r>
         <w:rPr>
           <w:rFonts w:ascii="Source Code Pro" w:eastAsia="Times New Roman" w:hAnsi="Source Code Pro" w:cs="Courier New"/>
@@ -1783,40 +1283,6 @@
           <w:shd w:val="clear" w:color="auto" w:fill="232525"/>
           <w:lang w:val="en-US" w:eastAsia="fr-FR"/>
         </w:rPr>
-        <w:t>qb</w:t>
-      </w:r>
-      <w:proofErr w:type="spellEnd"/>
-      <w:r>
-        <w:rPr>
-          <w:rFonts w:ascii="Source Code Pro" w:eastAsia="Times New Roman" w:hAnsi="Source Code Pro" w:cs="Courier New"/>
-          <w:color w:val="9876AA"/>
-          <w:sz w:val="20"/>
-          <w:szCs w:val="20"/>
-          <w:shd w:val="clear" w:color="auto" w:fill="232525"/>
-          <w:lang w:val="en-US" w:eastAsia="fr-FR"/>
-        </w:rPr>
-        <w:t xml:space="preserve"> </w:t>
-      </w:r>
-      <w:r>
-        <w:rPr>
-          <w:rFonts w:ascii="Source Code Pro" w:eastAsia="Times New Roman" w:hAnsi="Source Code Pro" w:cs="Courier New"/>
-          <w:color w:val="A9B7C6"/>
-          <w:sz w:val="20"/>
-          <w:szCs w:val="20"/>
-          <w:shd w:val="clear" w:color="auto" w:fill="232525"/>
-          <w:lang w:val="en-US" w:eastAsia="fr-FR"/>
-        </w:rPr>
-        <w:t xml:space="preserve">= </w:t>
-      </w:r>
-      <w:r>
-        <w:rPr>
-          <w:rFonts w:ascii="Source Code Pro" w:eastAsia="Times New Roman" w:hAnsi="Source Code Pro" w:cs="Courier New"/>
-          <w:color w:val="9876AA"/>
-          <w:sz w:val="20"/>
-          <w:szCs w:val="20"/>
-          <w:shd w:val="clear" w:color="auto" w:fill="232525"/>
-          <w:lang w:val="en-US" w:eastAsia="fr-FR"/>
-        </w:rPr>
         <w:t>$this</w:t>
       </w:r>
       <w:r>
@@ -1830,7 +1296,6 @@
         </w:rPr>
         <w:t>-&gt;</w:t>
       </w:r>
-      <w:proofErr w:type="spellStart"/>
       <w:r>
         <w:rPr>
           <w:rFonts w:ascii="Source Code Pro" w:eastAsia="Times New Roman" w:hAnsi="Source Code Pro" w:cs="Courier New"/>
@@ -1842,7 +1307,6 @@
         </w:rPr>
         <w:t>createQueryBuilder</w:t>
       </w:r>
-      <w:proofErr w:type="spellEnd"/>
       <w:r>
         <w:rPr>
           <w:rFonts w:ascii="Source Code Pro" w:eastAsia="Times New Roman" w:hAnsi="Source Code Pro" w:cs="Courier New"/>
@@ -1919,21 +1383,8 @@
           <w:shd w:val="clear" w:color="auto" w:fill="232525"/>
           <w:lang w:val="en-US" w:eastAsia="fr-FR"/>
         </w:rPr>
-        <w:t>$</w:t>
-      </w:r>
-      <w:proofErr w:type="spellStart"/>
-      <w:r>
-        <w:rPr>
-          <w:rFonts w:ascii="Source Code Pro" w:eastAsia="Times New Roman" w:hAnsi="Source Code Pro" w:cs="Courier New"/>
-          <w:color w:val="9876AA"/>
-          <w:sz w:val="20"/>
-          <w:szCs w:val="20"/>
-          <w:shd w:val="clear" w:color="auto" w:fill="232525"/>
-          <w:lang w:val="en-US" w:eastAsia="fr-FR"/>
-        </w:rPr>
-        <w:t>qb</w:t>
-      </w:r>
-      <w:proofErr w:type="spellEnd"/>
+        <w:t>$qb</w:t>
+      </w:r>
       <w:r>
         <w:rPr>
           <w:rFonts w:ascii="Source Code Pro" w:eastAsia="Times New Roman" w:hAnsi="Source Code Pro" w:cs="Courier New"/>
@@ -1976,9 +1427,8 @@
           <w:shd w:val="clear" w:color="auto" w:fill="232525"/>
           <w:lang w:val="en-US" w:eastAsia="fr-FR"/>
         </w:rPr>
-        <w:t>'YEAR(</w:t>
-      </w:r>
-      <w:proofErr w:type="spellStart"/>
+        <w:t>'YEAR(p.createdAt) as yearPublished,</w:t>
+      </w:r>
       <w:r>
         <w:rPr>
           <w:rFonts w:ascii="Source Code Pro" w:eastAsia="Times New Roman" w:hAnsi="Source Code Pro" w:cs="Courier New"/>
@@ -1988,79 +1438,8 @@
           <w:shd w:val="clear" w:color="auto" w:fill="232525"/>
           <w:lang w:val="en-US" w:eastAsia="fr-FR"/>
         </w:rPr>
-        <w:t>p.createdAt</w:t>
-      </w:r>
-      <w:proofErr w:type="spellEnd"/>
-      <w:r>
-        <w:rPr>
-          <w:rFonts w:ascii="Source Code Pro" w:eastAsia="Times New Roman" w:hAnsi="Source Code Pro" w:cs="Courier New"/>
-          <w:color w:val="6A8759"/>
-          <w:sz w:val="20"/>
-          <w:szCs w:val="20"/>
-          <w:shd w:val="clear" w:color="auto" w:fill="232525"/>
-          <w:lang w:val="en-US" w:eastAsia="fr-FR"/>
-        </w:rPr>
-        <w:t xml:space="preserve">) as </w:t>
-      </w:r>
-      <w:proofErr w:type="spellStart"/>
-      <w:r>
-        <w:rPr>
-          <w:rFonts w:ascii="Source Code Pro" w:eastAsia="Times New Roman" w:hAnsi="Source Code Pro" w:cs="Courier New"/>
-          <w:color w:val="6A8759"/>
-          <w:sz w:val="20"/>
-          <w:szCs w:val="20"/>
-          <w:shd w:val="clear" w:color="auto" w:fill="232525"/>
-          <w:lang w:val="en-US" w:eastAsia="fr-FR"/>
-        </w:rPr>
-        <w:t>yearPublished</w:t>
-      </w:r>
-      <w:proofErr w:type="spellEnd"/>
-      <w:r>
-        <w:rPr>
-          <w:rFonts w:ascii="Source Code Pro" w:eastAsia="Times New Roman" w:hAnsi="Source Code Pro" w:cs="Courier New"/>
-          <w:color w:val="6A8759"/>
-          <w:sz w:val="20"/>
-          <w:szCs w:val="20"/>
-          <w:shd w:val="clear" w:color="auto" w:fill="232525"/>
-          <w:lang w:val="en-US" w:eastAsia="fr-FR"/>
-        </w:rPr>
-        <w:t>,</w:t>
-      </w:r>
-      <w:r>
-        <w:rPr>
-          <w:rFonts w:ascii="Source Code Pro" w:eastAsia="Times New Roman" w:hAnsi="Source Code Pro" w:cs="Courier New"/>
-          <w:color w:val="6A8759"/>
-          <w:sz w:val="20"/>
-          <w:szCs w:val="20"/>
-          <w:shd w:val="clear" w:color="auto" w:fill="232525"/>
-          <w:lang w:val="en-US" w:eastAsia="fr-FR"/>
-        </w:rPr>
         <w:br/>
-        <w:t xml:space="preserve">                    COUNT(p.id) as </w:t>
-      </w:r>
-      <w:proofErr w:type="spellStart"/>
-      <w:r>
-        <w:rPr>
-          <w:rFonts w:ascii="Source Code Pro" w:eastAsia="Times New Roman" w:hAnsi="Source Code Pro" w:cs="Courier New"/>
-          <w:color w:val="6A8759"/>
-          <w:sz w:val="20"/>
-          <w:szCs w:val="20"/>
-          <w:shd w:val="clear" w:color="auto" w:fill="232525"/>
-          <w:lang w:val="en-US" w:eastAsia="fr-FR"/>
-        </w:rPr>
-        <w:t>numberOfPosts</w:t>
-      </w:r>
-      <w:proofErr w:type="spellEnd"/>
-      <w:r>
-        <w:rPr>
-          <w:rFonts w:ascii="Source Code Pro" w:eastAsia="Times New Roman" w:hAnsi="Source Code Pro" w:cs="Courier New"/>
-          <w:color w:val="6A8759"/>
-          <w:sz w:val="20"/>
-          <w:szCs w:val="20"/>
-          <w:shd w:val="clear" w:color="auto" w:fill="232525"/>
-          <w:lang w:val="en-US" w:eastAsia="fr-FR"/>
-        </w:rPr>
-        <w:t xml:space="preserve"> '</w:t>
+        <w:t xml:space="preserve">                    COUNT(p.id) as numberOfPosts '</w:t>
       </w:r>
       <w:r>
         <w:rPr>
@@ -2085,7 +1464,6 @@
         <w:br/>
         <w:t xml:space="preserve">        -&gt;</w:t>
       </w:r>
-      <w:proofErr w:type="spellStart"/>
       <w:r>
         <w:rPr>
           <w:rFonts w:ascii="Source Code Pro" w:eastAsia="Times New Roman" w:hAnsi="Source Code Pro" w:cs="Courier New"/>
@@ -2097,7 +1475,6 @@
         </w:rPr>
         <w:t>groupBy</w:t>
       </w:r>
-      <w:proofErr w:type="spellEnd"/>
       <w:r>
         <w:rPr>
           <w:rFonts w:ascii="Source Code Pro" w:eastAsia="Times New Roman" w:hAnsi="Source Code Pro" w:cs="Courier New"/>
@@ -2131,8 +1508,6 @@
         </w:rPr>
         <w:t>yearPublished</w:t>
       </w:r>
-      <w:bookmarkStart w:id="0" w:name="_GoBack"/>
-      <w:bookmarkEnd w:id="0"/>
       <w:r>
         <w:rPr>
           <w:rFonts w:ascii="Source Code Pro" w:eastAsia="Times New Roman" w:hAnsi="Source Code Pro" w:cs="Courier New"/>
@@ -2211,21 +1586,8 @@
           <w:shd w:val="clear" w:color="auto" w:fill="232525"/>
           <w:lang w:val="en-US" w:eastAsia="fr-FR"/>
         </w:rPr>
-        <w:t>$</w:t>
-      </w:r>
-      <w:proofErr w:type="spellStart"/>
-      <w:r>
-        <w:rPr>
-          <w:rFonts w:ascii="Source Code Pro" w:eastAsia="Times New Roman" w:hAnsi="Source Code Pro" w:cs="Courier New"/>
-          <w:color w:val="9876AA"/>
-          <w:sz w:val="20"/>
-          <w:szCs w:val="20"/>
-          <w:shd w:val="clear" w:color="auto" w:fill="232525"/>
-          <w:lang w:val="en-US" w:eastAsia="fr-FR"/>
-        </w:rPr>
-        <w:t>qb</w:t>
-      </w:r>
-      <w:proofErr w:type="spellEnd"/>
+        <w:t>$qb</w:t>
+      </w:r>
       <w:r>
         <w:rPr>
           <w:rFonts w:ascii="Source Code Pro" w:eastAsia="Times New Roman" w:hAnsi="Source Code Pro" w:cs="Courier New"/>
@@ -2237,7 +1599,6 @@
         </w:rPr>
         <w:t>-&gt;</w:t>
       </w:r>
-      <w:proofErr w:type="spellStart"/>
       <w:r>
         <w:rPr>
           <w:rFonts w:ascii="Source Code Pro" w:eastAsia="Times New Roman" w:hAnsi="Source Code Pro" w:cs="Courier New"/>
@@ -2249,7 +1610,6 @@
         </w:rPr>
         <w:t>getQuery</w:t>
       </w:r>
-      <w:proofErr w:type="spellEnd"/>
       <w:r>
         <w:rPr>
           <w:rFonts w:ascii="Source Code Pro" w:eastAsia="Times New Roman" w:hAnsi="Source Code Pro" w:cs="Courier New"/>
@@ -2261,7 +1621,6 @@
         </w:rPr>
         <w:t>()-&gt;</w:t>
       </w:r>
-      <w:proofErr w:type="spellStart"/>
       <w:r>
         <w:rPr>
           <w:rFonts w:ascii="Source Code Pro" w:eastAsia="Times New Roman" w:hAnsi="Source Code Pro" w:cs="Courier New"/>
@@ -2273,7 +1632,6 @@
         </w:rPr>
         <w:t>getArrayResult</w:t>
       </w:r>
-      <w:proofErr w:type="spellEnd"/>
       <w:r>
         <w:rPr>
           <w:rFonts w:ascii="Source Code Pro" w:eastAsia="Times New Roman" w:hAnsi="Source Code Pro" w:cs="Courier New"/>
@@ -2332,6 +1690,716 @@
           <w:lang w:val="en-US"/>
         </w:rPr>
       </w:pPr>
+    </w:p>
+    <w:p>
+      <w:pPr>
+        <w:rPr>
+          <w:lang w:val="en-US"/>
+        </w:rPr>
+      </w:pPr>
+      <w:r>
+        <w:rPr>
+          <w:lang w:val="en-US"/>
+        </w:rPr>
+        <w:t>SLUG</w:t>
+      </w:r>
+    </w:p>
+    <w:p>
+      <w:pPr>
+        <w:rPr>
+          <w:lang w:val="en-US"/>
+        </w:rPr>
+      </w:pPr>
+    </w:p>
+    <w:p>
+      <w:pPr>
+        <w:rPr>
+          <w:lang w:val="en-US"/>
+        </w:rPr>
+      </w:pPr>
+      <w:r>
+        <w:rPr>
+          <w:lang w:val="en-US"/>
+        </w:rPr>
+        <w:t>stof/doctrine-extensions-bundle</w:t>
+      </w:r>
+    </w:p>
+    <w:p>
+      <w:pPr>
+        <w:rPr>
+          <w:lang w:val="en-US"/>
+        </w:rPr>
+      </w:pPr>
+      <w:r>
+        <w:rPr>
+          <w:lang w:val="en-US"/>
+        </w:rPr>
+        <w:t xml:space="preserve">Instalation </w:t>
+      </w:r>
+    </w:p>
+    <w:p>
+      <w:pPr>
+        <w:shd w:val="clear" w:color="auto" w:fill="18171B"/>
+        <w:tabs>
+          <w:tab w:val="left" w:pos="916"/>
+          <w:tab w:val="left" w:pos="1832"/>
+          <w:tab w:val="left" w:pos="2748"/>
+          <w:tab w:val="left" w:pos="3664"/>
+          <w:tab w:val="left" w:pos="4580"/>
+          <w:tab w:val="left" w:pos="5496"/>
+          <w:tab w:val="left" w:pos="6412"/>
+          <w:tab w:val="left" w:pos="7328"/>
+          <w:tab w:val="left" w:pos="8244"/>
+          <w:tab w:val="left" w:pos="9160"/>
+          <w:tab w:val="left" w:pos="10076"/>
+          <w:tab w:val="left" w:pos="10992"/>
+          <w:tab w:val="left" w:pos="11908"/>
+          <w:tab w:val="left" w:pos="12824"/>
+          <w:tab w:val="left" w:pos="13740"/>
+          <w:tab w:val="left" w:pos="14656"/>
+        </w:tabs>
+        <w:spacing w:after="0" w:line="240" w:lineRule="auto"/>
+        <w:rPr>
+          <w:rFonts w:ascii="Consolas" w:eastAsia="Times New Roman" w:hAnsi="Consolas" w:cs="Consolas"/>
+          <w:color w:val="FFFFFF"/>
+          <w:sz w:val="20"/>
+          <w:szCs w:val="20"/>
+          <w:lang w:eastAsia="fr-FR"/>
+        </w:rPr>
+      </w:pPr>
+      <w:r>
+        <w:rPr>
+          <w:rFonts w:ascii="Consolas" w:eastAsia="Times New Roman" w:hAnsi="Consolas" w:cs="Consolas"/>
+          <w:color w:val="FFFFFF"/>
+          <w:sz w:val="20"/>
+          <w:szCs w:val="20"/>
+          <w:lang w:eastAsia="fr-FR"/>
+        </w:rPr>
+        <w:t>composer require stof/doctrine-extensions-bundle</w:t>
+      </w:r>
+    </w:p>
+    <w:p>
+      <w:pPr>
+        <w:rPr>
+          <w:lang w:val="en-US"/>
+        </w:rPr>
+      </w:pPr>
+    </w:p>
+    <w:p>
+      <w:r>
+        <w:t xml:space="preserve">Un fois </w:t>
+      </w:r>
+      <w:r>
+        <w:t>installé</w:t>
+      </w:r>
+      <w:r>
+        <w:t xml:space="preserve">, il faut le </w:t>
+      </w:r>
+      <w:r>
+        <w:t>référencer</w:t>
+      </w:r>
+      <w:r>
+        <w:t xml:space="preserve"> dans AppKernel.php</w:t>
+      </w:r>
+    </w:p>
+    <w:p>
+      <w:pPr>
+        <w:shd w:val="clear" w:color="auto" w:fill="2B2B2B"/>
+        <w:tabs>
+          <w:tab w:val="left" w:pos="916"/>
+          <w:tab w:val="left" w:pos="1832"/>
+          <w:tab w:val="left" w:pos="2748"/>
+          <w:tab w:val="left" w:pos="3664"/>
+          <w:tab w:val="left" w:pos="4580"/>
+          <w:tab w:val="left" w:pos="5496"/>
+          <w:tab w:val="left" w:pos="6412"/>
+          <w:tab w:val="left" w:pos="7328"/>
+          <w:tab w:val="left" w:pos="8244"/>
+          <w:tab w:val="left" w:pos="9160"/>
+          <w:tab w:val="left" w:pos="10076"/>
+          <w:tab w:val="left" w:pos="10992"/>
+          <w:tab w:val="left" w:pos="11908"/>
+          <w:tab w:val="left" w:pos="12824"/>
+          <w:tab w:val="left" w:pos="13740"/>
+          <w:tab w:val="left" w:pos="14656"/>
+        </w:tabs>
+        <w:spacing w:after="0" w:line="240" w:lineRule="auto"/>
+        <w:rPr>
+          <w:rFonts w:ascii="Source Code Pro" w:eastAsia="Times New Roman" w:hAnsi="Source Code Pro" w:cs="Courier New"/>
+          <w:color w:val="A9B7C6"/>
+          <w:sz w:val="20"/>
+          <w:szCs w:val="20"/>
+          <w:lang w:eastAsia="fr-FR"/>
+        </w:rPr>
+      </w:pPr>
+      <w:r>
+        <w:rPr>
+          <w:rFonts w:ascii="Source Code Pro" w:eastAsia="Times New Roman" w:hAnsi="Source Code Pro" w:cs="Courier New"/>
+          <w:b/>
+          <w:bCs/>
+          <w:color w:val="CC7832"/>
+          <w:sz w:val="20"/>
+          <w:szCs w:val="20"/>
+          <w:shd w:val="clear" w:color="auto" w:fill="232525"/>
+          <w:lang w:eastAsia="fr-FR"/>
+        </w:rPr>
+        <w:t xml:space="preserve">new </w:t>
+      </w:r>
+      <w:r>
+        <w:rPr>
+          <w:rFonts w:ascii="Source Code Pro" w:eastAsia="Times New Roman" w:hAnsi="Source Code Pro" w:cs="Courier New"/>
+          <w:color w:val="A9B7C6"/>
+          <w:sz w:val="20"/>
+          <w:szCs w:val="20"/>
+          <w:shd w:val="clear" w:color="auto" w:fill="232525"/>
+          <w:lang w:eastAsia="fr-FR"/>
+        </w:rPr>
+        <w:t>\Stof\DoctrineExtensionsBundle\StofDoctrineExtensionsBundle()</w:t>
+      </w:r>
+      <w:r>
+        <w:rPr>
+          <w:rFonts w:ascii="Source Code Pro" w:eastAsia="Times New Roman" w:hAnsi="Source Code Pro" w:cs="Courier New"/>
+          <w:color w:val="CC7832"/>
+          <w:sz w:val="20"/>
+          <w:szCs w:val="20"/>
+          <w:shd w:val="clear" w:color="auto" w:fill="232525"/>
+          <w:lang w:eastAsia="fr-FR"/>
+        </w:rPr>
+        <w:t>,</w:t>
+      </w:r>
+    </w:p>
+    <w:p/>
+    <w:p>
+      <w:r>
+        <w:t>Dans l’Entité où on veut le SLUG, on fait un use :</w:t>
+      </w:r>
+    </w:p>
+    <w:p>
+      <w:pPr>
+        <w:shd w:val="clear" w:color="auto" w:fill="2B2B2B"/>
+        <w:tabs>
+          <w:tab w:val="left" w:pos="916"/>
+          <w:tab w:val="left" w:pos="1832"/>
+          <w:tab w:val="left" w:pos="2748"/>
+          <w:tab w:val="left" w:pos="3664"/>
+          <w:tab w:val="left" w:pos="4580"/>
+          <w:tab w:val="left" w:pos="5496"/>
+          <w:tab w:val="left" w:pos="6412"/>
+          <w:tab w:val="left" w:pos="7328"/>
+          <w:tab w:val="left" w:pos="8244"/>
+          <w:tab w:val="left" w:pos="9160"/>
+          <w:tab w:val="left" w:pos="10076"/>
+          <w:tab w:val="left" w:pos="10992"/>
+          <w:tab w:val="left" w:pos="11908"/>
+          <w:tab w:val="left" w:pos="12824"/>
+          <w:tab w:val="left" w:pos="13740"/>
+          <w:tab w:val="left" w:pos="14656"/>
+        </w:tabs>
+        <w:spacing w:after="0" w:line="240" w:lineRule="auto"/>
+        <w:rPr>
+          <w:rFonts w:ascii="Source Code Pro" w:eastAsia="Times New Roman" w:hAnsi="Source Code Pro" w:cs="Courier New"/>
+          <w:color w:val="A9B7C6"/>
+          <w:sz w:val="20"/>
+          <w:szCs w:val="20"/>
+          <w:lang w:val="en-US" w:eastAsia="fr-FR"/>
+        </w:rPr>
+      </w:pPr>
+      <w:r>
+        <w:rPr>
+          <w:rFonts w:ascii="Source Code Pro" w:eastAsia="Times New Roman" w:hAnsi="Source Code Pro" w:cs="Courier New"/>
+          <w:b/>
+          <w:bCs/>
+          <w:color w:val="CC7832"/>
+          <w:sz w:val="20"/>
+          <w:szCs w:val="20"/>
+          <w:shd w:val="clear" w:color="auto" w:fill="232525"/>
+          <w:lang w:val="en-US" w:eastAsia="fr-FR"/>
+        </w:rPr>
+        <w:t xml:space="preserve">use </w:t>
+      </w:r>
+      <w:r>
+        <w:rPr>
+          <w:rFonts w:ascii="Source Code Pro" w:eastAsia="Times New Roman" w:hAnsi="Source Code Pro" w:cs="Courier New"/>
+          <w:color w:val="A9B7C6"/>
+          <w:sz w:val="20"/>
+          <w:szCs w:val="20"/>
+          <w:shd w:val="clear" w:color="auto" w:fill="232525"/>
+          <w:lang w:val="en-US" w:eastAsia="fr-FR"/>
+        </w:rPr>
+        <w:t xml:space="preserve">Gedmo\Mapping\Annotation </w:t>
+      </w:r>
+      <w:r>
+        <w:rPr>
+          <w:rFonts w:ascii="Source Code Pro" w:eastAsia="Times New Roman" w:hAnsi="Source Code Pro" w:cs="Courier New"/>
+          <w:b/>
+          <w:bCs/>
+          <w:color w:val="CC7832"/>
+          <w:sz w:val="20"/>
+          <w:szCs w:val="20"/>
+          <w:shd w:val="clear" w:color="auto" w:fill="232525"/>
+          <w:lang w:val="en-US" w:eastAsia="fr-FR"/>
+        </w:rPr>
+        <w:t xml:space="preserve">as </w:t>
+      </w:r>
+      <w:r>
+        <w:rPr>
+          <w:rFonts w:ascii="Source Code Pro" w:eastAsia="Times New Roman" w:hAnsi="Source Code Pro" w:cs="Courier New"/>
+          <w:color w:val="A9B7C6"/>
+          <w:sz w:val="20"/>
+          <w:szCs w:val="20"/>
+          <w:shd w:val="clear" w:color="auto" w:fill="232525"/>
+          <w:lang w:val="en-US" w:eastAsia="fr-FR"/>
+        </w:rPr>
+        <w:t>Gedmo</w:t>
+      </w:r>
+      <w:r>
+        <w:rPr>
+          <w:rFonts w:ascii="Source Code Pro" w:eastAsia="Times New Roman" w:hAnsi="Source Code Pro" w:cs="Courier New"/>
+          <w:color w:val="CC7832"/>
+          <w:sz w:val="20"/>
+          <w:szCs w:val="20"/>
+          <w:shd w:val="clear" w:color="auto" w:fill="232525"/>
+          <w:lang w:val="en-US" w:eastAsia="fr-FR"/>
+        </w:rPr>
+        <w:t>;</w:t>
+      </w:r>
+    </w:p>
+    <w:p>
+      <w:pPr>
+        <w:rPr>
+          <w:lang w:val="en-US"/>
+        </w:rPr>
+      </w:pPr>
+      <w:r>
+        <w:rPr>
+          <w:lang w:val="en-US"/>
+        </w:rPr>
+        <w:t>en l’occurrence, dans l’entité POST</w:t>
+      </w:r>
+    </w:p>
+    <w:p>
+      <w:r>
+        <w:t>A</w:t>
+      </w:r>
+      <w:r>
+        <w:t>jouter une colonne dans l’entité post :</w:t>
+      </w:r>
+    </w:p>
+    <w:p>
+      <w:pPr>
+        <w:shd w:val="clear" w:color="auto" w:fill="2B2B2B"/>
+        <w:tabs>
+          <w:tab w:val="left" w:pos="916"/>
+          <w:tab w:val="left" w:pos="1832"/>
+          <w:tab w:val="left" w:pos="2748"/>
+          <w:tab w:val="left" w:pos="3664"/>
+          <w:tab w:val="left" w:pos="4580"/>
+          <w:tab w:val="left" w:pos="5496"/>
+          <w:tab w:val="left" w:pos="6412"/>
+          <w:tab w:val="left" w:pos="7328"/>
+          <w:tab w:val="left" w:pos="8244"/>
+          <w:tab w:val="left" w:pos="9160"/>
+          <w:tab w:val="left" w:pos="10076"/>
+          <w:tab w:val="left" w:pos="10992"/>
+          <w:tab w:val="left" w:pos="11908"/>
+          <w:tab w:val="left" w:pos="12824"/>
+          <w:tab w:val="left" w:pos="13740"/>
+          <w:tab w:val="left" w:pos="14656"/>
+        </w:tabs>
+        <w:spacing w:after="0" w:line="240" w:lineRule="auto"/>
+        <w:rPr>
+          <w:rFonts w:ascii="Source Code Pro" w:eastAsia="Times New Roman" w:hAnsi="Source Code Pro" w:cs="Courier New"/>
+          <w:color w:val="A9B7C6"/>
+          <w:sz w:val="20"/>
+          <w:szCs w:val="20"/>
+          <w:lang w:val="en-US" w:eastAsia="fr-FR"/>
+        </w:rPr>
+      </w:pPr>
+      <w:r>
+        <w:rPr>
+          <w:rFonts w:ascii="Source Code Pro" w:eastAsia="Times New Roman" w:hAnsi="Source Code Pro" w:cs="Courier New"/>
+          <w:i/>
+          <w:iCs/>
+          <w:color w:val="629755"/>
+          <w:sz w:val="20"/>
+          <w:szCs w:val="20"/>
+          <w:shd w:val="clear" w:color="auto" w:fill="232525"/>
+          <w:lang w:val="en-US" w:eastAsia="fr-FR"/>
+        </w:rPr>
+        <w:t>/**</w:t>
+      </w:r>
+      <w:r>
+        <w:rPr>
+          <w:rFonts w:ascii="Source Code Pro" w:eastAsia="Times New Roman" w:hAnsi="Source Code Pro" w:cs="Courier New"/>
+          <w:i/>
+          <w:iCs/>
+          <w:color w:val="629755"/>
+          <w:sz w:val="20"/>
+          <w:szCs w:val="20"/>
+          <w:shd w:val="clear" w:color="auto" w:fill="232525"/>
+          <w:lang w:val="en-US" w:eastAsia="fr-FR"/>
+        </w:rPr>
+        <w:br/>
+        <w:t xml:space="preserve"> * </w:t>
+      </w:r>
+      <w:r>
+        <w:rPr>
+          <w:rFonts w:ascii="Source Code Pro" w:eastAsia="Times New Roman" w:hAnsi="Source Code Pro" w:cs="Courier New"/>
+          <w:b/>
+          <w:bCs/>
+          <w:i/>
+          <w:iCs/>
+          <w:color w:val="629755"/>
+          <w:sz w:val="20"/>
+          <w:szCs w:val="20"/>
+          <w:shd w:val="clear" w:color="auto" w:fill="232525"/>
+          <w:lang w:val="en-US" w:eastAsia="fr-FR"/>
+        </w:rPr>
+        <w:t>@ORM\Column</w:t>
+      </w:r>
+      <w:r>
+        <w:rPr>
+          <w:rFonts w:ascii="Source Code Pro" w:eastAsia="Times New Roman" w:hAnsi="Source Code Pro" w:cs="Courier New"/>
+          <w:i/>
+          <w:iCs/>
+          <w:color w:val="629755"/>
+          <w:sz w:val="20"/>
+          <w:szCs w:val="20"/>
+          <w:shd w:val="clear" w:color="auto" w:fill="232525"/>
+          <w:lang w:val="en-US" w:eastAsia="fr-FR"/>
+        </w:rPr>
+        <w:t>(name="slug", type="string", length=255, unique=true)</w:t>
+      </w:r>
+      <w:r>
+        <w:rPr>
+          <w:rFonts w:ascii="Source Code Pro" w:eastAsia="Times New Roman" w:hAnsi="Source Code Pro" w:cs="Courier New"/>
+          <w:i/>
+          <w:iCs/>
+          <w:color w:val="629755"/>
+          <w:sz w:val="20"/>
+          <w:szCs w:val="20"/>
+          <w:shd w:val="clear" w:color="auto" w:fill="232525"/>
+          <w:lang w:val="en-US" w:eastAsia="fr-FR"/>
+        </w:rPr>
+        <w:br/>
+        <w:t xml:space="preserve"> * </w:t>
+      </w:r>
+      <w:r>
+        <w:rPr>
+          <w:rFonts w:ascii="Source Code Pro" w:eastAsia="Times New Roman" w:hAnsi="Source Code Pro" w:cs="Courier New"/>
+          <w:b/>
+          <w:bCs/>
+          <w:i/>
+          <w:iCs/>
+          <w:color w:val="629755"/>
+          <w:sz w:val="20"/>
+          <w:szCs w:val="20"/>
+          <w:shd w:val="clear" w:color="auto" w:fill="232525"/>
+          <w:lang w:val="en-US" w:eastAsia="fr-FR"/>
+        </w:rPr>
+        <w:t>@Gedmo\Slug</w:t>
+      </w:r>
+      <w:r>
+        <w:rPr>
+          <w:rFonts w:ascii="Source Code Pro" w:eastAsia="Times New Roman" w:hAnsi="Source Code Pro" w:cs="Courier New"/>
+          <w:i/>
+          <w:iCs/>
+          <w:color w:val="629755"/>
+          <w:sz w:val="20"/>
+          <w:szCs w:val="20"/>
+          <w:shd w:val="clear" w:color="auto" w:fill="232525"/>
+          <w:lang w:val="en-US" w:eastAsia="fr-FR"/>
+        </w:rPr>
+        <w:t>(fields={"author", "title"})</w:t>
+      </w:r>
+      <w:r>
+        <w:rPr>
+          <w:rFonts w:ascii="Source Code Pro" w:eastAsia="Times New Roman" w:hAnsi="Source Code Pro" w:cs="Courier New"/>
+          <w:i/>
+          <w:iCs/>
+          <w:color w:val="629755"/>
+          <w:sz w:val="20"/>
+          <w:szCs w:val="20"/>
+          <w:shd w:val="clear" w:color="auto" w:fill="232525"/>
+          <w:lang w:val="en-US" w:eastAsia="fr-FR"/>
+        </w:rPr>
+        <w:br/>
+        <w:t xml:space="preserve"> * </w:t>
+      </w:r>
+      <w:r>
+        <w:rPr>
+          <w:rFonts w:ascii="Source Code Pro" w:eastAsia="Times New Roman" w:hAnsi="Source Code Pro" w:cs="Courier New"/>
+          <w:b/>
+          <w:bCs/>
+          <w:i/>
+          <w:iCs/>
+          <w:color w:val="629755"/>
+          <w:sz w:val="20"/>
+          <w:szCs w:val="20"/>
+          <w:shd w:val="clear" w:color="auto" w:fill="232525"/>
+          <w:lang w:val="en-US" w:eastAsia="fr-FR"/>
+        </w:rPr>
+        <w:t xml:space="preserve">@var </w:t>
+      </w:r>
+      <w:r>
+        <w:rPr>
+          <w:rFonts w:ascii="Source Code Pro" w:eastAsia="Times New Roman" w:hAnsi="Source Code Pro" w:cs="Courier New"/>
+          <w:i/>
+          <w:iCs/>
+          <w:color w:val="629755"/>
+          <w:sz w:val="20"/>
+          <w:szCs w:val="20"/>
+          <w:shd w:val="clear" w:color="auto" w:fill="232525"/>
+          <w:lang w:val="en-US" w:eastAsia="fr-FR"/>
+        </w:rPr>
+        <w:t>string</w:t>
+      </w:r>
+      <w:r>
+        <w:rPr>
+          <w:rFonts w:ascii="Source Code Pro" w:eastAsia="Times New Roman" w:hAnsi="Source Code Pro" w:cs="Courier New"/>
+          <w:i/>
+          <w:iCs/>
+          <w:color w:val="629755"/>
+          <w:sz w:val="20"/>
+          <w:szCs w:val="20"/>
+          <w:shd w:val="clear" w:color="auto" w:fill="232525"/>
+          <w:lang w:val="en-US" w:eastAsia="fr-FR"/>
+        </w:rPr>
+        <w:br/>
+        <w:t xml:space="preserve"> */</w:t>
+      </w:r>
+      <w:r>
+        <w:rPr>
+          <w:rFonts w:ascii="Source Code Pro" w:eastAsia="Times New Roman" w:hAnsi="Source Code Pro" w:cs="Courier New"/>
+          <w:i/>
+          <w:iCs/>
+          <w:color w:val="629755"/>
+          <w:sz w:val="20"/>
+          <w:szCs w:val="20"/>
+          <w:shd w:val="clear" w:color="auto" w:fill="232525"/>
+          <w:lang w:val="en-US" w:eastAsia="fr-FR"/>
+        </w:rPr>
+        <w:br/>
+      </w:r>
+      <w:r>
+        <w:rPr>
+          <w:rFonts w:ascii="Source Code Pro" w:eastAsia="Times New Roman" w:hAnsi="Source Code Pro" w:cs="Courier New"/>
+          <w:b/>
+          <w:bCs/>
+          <w:color w:val="CC7832"/>
+          <w:sz w:val="20"/>
+          <w:szCs w:val="20"/>
+          <w:shd w:val="clear" w:color="auto" w:fill="232525"/>
+          <w:lang w:val="en-US" w:eastAsia="fr-FR"/>
+        </w:rPr>
+        <w:t xml:space="preserve">private </w:t>
+      </w:r>
+      <w:r>
+        <w:rPr>
+          <w:rFonts w:ascii="Source Code Pro" w:eastAsia="Times New Roman" w:hAnsi="Source Code Pro" w:cs="Courier New"/>
+          <w:color w:val="9876AA"/>
+          <w:sz w:val="20"/>
+          <w:szCs w:val="20"/>
+          <w:shd w:val="clear" w:color="auto" w:fill="232525"/>
+          <w:lang w:val="en-US" w:eastAsia="fr-FR"/>
+        </w:rPr>
+        <w:t>$slug</w:t>
+      </w:r>
+      <w:r>
+        <w:rPr>
+          <w:rFonts w:ascii="Source Code Pro" w:eastAsia="Times New Roman" w:hAnsi="Source Code Pro" w:cs="Courier New"/>
+          <w:color w:val="CC7832"/>
+          <w:sz w:val="20"/>
+          <w:szCs w:val="20"/>
+          <w:shd w:val="clear" w:color="auto" w:fill="232525"/>
+          <w:lang w:val="en-US" w:eastAsia="fr-FR"/>
+        </w:rPr>
+        <w:t>;</w:t>
+      </w:r>
+    </w:p>
+    <w:p>
+      <w:r>
+        <w:t xml:space="preserve">Fields={} : on définit la liste des champs </w:t>
+      </w:r>
+      <w:r>
+        <w:t>qui vont constituer le slug</w:t>
+      </w:r>
+    </w:p>
+    <w:p>
+      <w:r>
+        <w:t>Dans config.yml, activer stof avec la clé suivante :</w:t>
+      </w:r>
+    </w:p>
+    <w:p>
+      <w:pPr>
+        <w:shd w:val="clear" w:color="auto" w:fill="2B2B2B"/>
+        <w:tabs>
+          <w:tab w:val="left" w:pos="916"/>
+          <w:tab w:val="left" w:pos="1832"/>
+          <w:tab w:val="left" w:pos="2748"/>
+          <w:tab w:val="left" w:pos="3664"/>
+          <w:tab w:val="left" w:pos="4580"/>
+          <w:tab w:val="left" w:pos="5496"/>
+          <w:tab w:val="left" w:pos="6412"/>
+          <w:tab w:val="left" w:pos="7328"/>
+          <w:tab w:val="left" w:pos="8244"/>
+          <w:tab w:val="left" w:pos="9160"/>
+          <w:tab w:val="left" w:pos="10076"/>
+          <w:tab w:val="left" w:pos="10992"/>
+          <w:tab w:val="left" w:pos="11908"/>
+          <w:tab w:val="left" w:pos="12824"/>
+          <w:tab w:val="left" w:pos="13740"/>
+          <w:tab w:val="left" w:pos="14656"/>
+        </w:tabs>
+        <w:spacing w:after="0" w:line="240" w:lineRule="auto"/>
+        <w:rPr>
+          <w:rFonts w:ascii="Source Code Pro" w:eastAsia="Times New Roman" w:hAnsi="Source Code Pro" w:cs="Courier New"/>
+          <w:color w:val="A9B7C6"/>
+          <w:sz w:val="20"/>
+          <w:szCs w:val="20"/>
+          <w:lang w:val="en-US" w:eastAsia="fr-FR"/>
+        </w:rPr>
+      </w:pPr>
+      <w:r>
+        <w:rPr>
+          <w:rFonts w:ascii="Source Code Pro" w:eastAsia="Times New Roman" w:hAnsi="Source Code Pro" w:cs="Courier New"/>
+          <w:b/>
+          <w:bCs/>
+          <w:color w:val="CC7832"/>
+          <w:sz w:val="20"/>
+          <w:szCs w:val="20"/>
+          <w:lang w:val="en-US" w:eastAsia="fr-FR"/>
+        </w:rPr>
+        <w:t>stof_doctrine_extensions:</w:t>
+      </w:r>
+      <w:r>
+        <w:rPr>
+          <w:rFonts w:ascii="Source Code Pro" w:eastAsia="Times New Roman" w:hAnsi="Source Code Pro" w:cs="Courier New"/>
+          <w:b/>
+          <w:bCs/>
+          <w:color w:val="CC7832"/>
+          <w:sz w:val="20"/>
+          <w:szCs w:val="20"/>
+          <w:lang w:val="en-US" w:eastAsia="fr-FR"/>
+        </w:rPr>
+        <w:br/>
+        <w:t xml:space="preserve">  default_locale: </w:t>
+      </w:r>
+      <w:r>
+        <w:rPr>
+          <w:rFonts w:ascii="Source Code Pro" w:eastAsia="Times New Roman" w:hAnsi="Source Code Pro" w:cs="Courier New"/>
+          <w:color w:val="A9B7C6"/>
+          <w:sz w:val="20"/>
+          <w:szCs w:val="20"/>
+          <w:lang w:val="en-US" w:eastAsia="fr-FR"/>
+        </w:rPr>
+        <w:t>fr_FR</w:t>
+      </w:r>
+      <w:r>
+        <w:rPr>
+          <w:rFonts w:ascii="Source Code Pro" w:eastAsia="Times New Roman" w:hAnsi="Source Code Pro" w:cs="Courier New"/>
+          <w:color w:val="A9B7C6"/>
+          <w:sz w:val="20"/>
+          <w:szCs w:val="20"/>
+          <w:lang w:val="en-US" w:eastAsia="fr-FR"/>
+        </w:rPr>
+        <w:br/>
+        <w:t xml:space="preserve">  </w:t>
+      </w:r>
+      <w:r>
+        <w:rPr>
+          <w:rFonts w:ascii="Source Code Pro" w:eastAsia="Times New Roman" w:hAnsi="Source Code Pro" w:cs="Courier New"/>
+          <w:b/>
+          <w:bCs/>
+          <w:color w:val="CC7832"/>
+          <w:sz w:val="20"/>
+          <w:szCs w:val="20"/>
+          <w:lang w:val="en-US" w:eastAsia="fr-FR"/>
+        </w:rPr>
+        <w:t>orm:</w:t>
+      </w:r>
+      <w:r>
+        <w:rPr>
+          <w:rFonts w:ascii="Source Code Pro" w:eastAsia="Times New Roman" w:hAnsi="Source Code Pro" w:cs="Courier New"/>
+          <w:b/>
+          <w:bCs/>
+          <w:color w:val="CC7832"/>
+          <w:sz w:val="20"/>
+          <w:szCs w:val="20"/>
+          <w:lang w:val="en-US" w:eastAsia="fr-FR"/>
+        </w:rPr>
+        <w:br/>
+        <w:t xml:space="preserve">    default:</w:t>
+      </w:r>
+      <w:r>
+        <w:rPr>
+          <w:rFonts w:ascii="Source Code Pro" w:eastAsia="Times New Roman" w:hAnsi="Source Code Pro" w:cs="Courier New"/>
+          <w:b/>
+          <w:bCs/>
+          <w:color w:val="CC7832"/>
+          <w:sz w:val="20"/>
+          <w:szCs w:val="20"/>
+          <w:lang w:val="en-US" w:eastAsia="fr-FR"/>
+        </w:rPr>
+        <w:br/>
+        <w:t xml:space="preserve">      sluggable: </w:t>
+      </w:r>
+      <w:r>
+        <w:rPr>
+          <w:rFonts w:ascii="Source Code Pro" w:eastAsia="Times New Roman" w:hAnsi="Source Code Pro" w:cs="Courier New"/>
+          <w:color w:val="A9B7C6"/>
+          <w:sz w:val="20"/>
+          <w:szCs w:val="20"/>
+          <w:lang w:val="en-US" w:eastAsia="fr-FR"/>
+        </w:rPr>
+        <w:t>true</w:t>
+      </w:r>
+    </w:p>
+    <w:p>
+      <w:pPr>
+        <w:rPr>
+          <w:lang w:val="en-US"/>
+        </w:rPr>
+      </w:pPr>
+    </w:p>
+    <w:p>
+      <w:r>
+        <w:t xml:space="preserve">On fait : </w:t>
+      </w:r>
+      <w:r>
+        <w:t xml:space="preserve">php bin/console doctrine:schema:drop </w:t>
+      </w:r>
+      <w:r>
+        <w:t>–</w:t>
+      </w:r>
+      <w:r>
+        <w:t>force</w:t>
+      </w:r>
+    </w:p>
+    <w:p>
+      <w:r>
+        <w:lastRenderedPageBreak/>
+        <w:t xml:space="preserve">Puis : </w:t>
+      </w:r>
+      <w:r>
+        <w:t>php bin/console doctrine:schema:create</w:t>
+      </w:r>
+    </w:p>
+    <w:p>
+      <w:r>
+        <w:t xml:space="preserve">Enfin : </w:t>
+      </w:r>
+      <w:r>
+        <w:t>php bin/console doctrine:fixtures:load</w:t>
+      </w:r>
+    </w:p>
+    <w:p/>
+    <w:p>
+      <w:r>
+        <w:t>Après il faut changer la route et les liens</w:t>
+      </w:r>
+      <w:bookmarkStart w:id="0" w:name="_GoBack"/>
+      <w:bookmarkEnd w:id="0"/>
     </w:p>
     <w:sectPr>
       <w:pgSz w:w="11906" w:h="16838"/>

</xml_diff>

<commit_message>
Création des formulaire : theme et Post Mise en forme bootstrap en modifiant la clé twig dans config.yml, en ajoutant la clé suivante :     form_themes:       - "bootstrap_3_layout.html.twig" Installation de ckeditor
</commit_message>
<xml_diff>
--- a/SYMFONY-suite1-queryBuilder.docx
+++ b/SYMFONY-suite1-queryBuilder.docx
@@ -1778,13 +1778,7 @@
         <w:t>composer require stof/doctrine-extensions-bundle</w:t>
       </w:r>
     </w:p>
-    <w:p>
-      <w:pPr>
-        <w:rPr>
-          <w:lang w:val="en-US"/>
-        </w:rPr>
-      </w:pPr>
-    </w:p>
+    <w:p/>
     <w:p>
       <w:r>
         <w:t xml:space="preserve">Un fois </w:t>
@@ -1965,15 +1959,7 @@
       </w:r>
     </w:p>
     <w:p>
-      <w:pPr>
-        <w:rPr>
-          <w:lang w:val="en-US"/>
-        </w:rPr>
-      </w:pPr>
-      <w:r>
-        <w:rPr>
-          <w:lang w:val="en-US"/>
-        </w:rPr>
+      <w:r>
         <w:t>en l’occurrence, dans l’entité POST</w:t>
       </w:r>
     </w:p>
@@ -2398,8 +2384,294 @@
       <w:r>
         <w:t>Après il faut changer la route et les liens</w:t>
       </w:r>
+    </w:p>
+    <w:p/>
+    <w:p/>
+    <w:p/>
+    <w:p>
+      <w:pPr>
+        <w:pStyle w:val="Titre1"/>
+      </w:pPr>
+      <w:r>
+        <w:t>FORMULAIRE : Synfony</w:t>
+      </w:r>
+    </w:p>
+    <w:p/>
+    <w:p>
+      <w:pPr>
+        <w:shd w:val="clear" w:color="auto" w:fill="2B2B2B"/>
+        <w:tabs>
+          <w:tab w:val="left" w:pos="916"/>
+          <w:tab w:val="left" w:pos="1832"/>
+          <w:tab w:val="left" w:pos="2748"/>
+          <w:tab w:val="left" w:pos="3664"/>
+          <w:tab w:val="left" w:pos="4580"/>
+          <w:tab w:val="left" w:pos="5496"/>
+          <w:tab w:val="left" w:pos="6412"/>
+          <w:tab w:val="left" w:pos="7328"/>
+          <w:tab w:val="left" w:pos="8244"/>
+          <w:tab w:val="left" w:pos="9160"/>
+          <w:tab w:val="left" w:pos="10076"/>
+          <w:tab w:val="left" w:pos="10992"/>
+          <w:tab w:val="left" w:pos="11908"/>
+          <w:tab w:val="left" w:pos="12824"/>
+          <w:tab w:val="left" w:pos="13740"/>
+          <w:tab w:val="left" w:pos="14656"/>
+        </w:tabs>
+        <w:spacing w:after="0" w:line="240" w:lineRule="auto"/>
+        <w:rPr>
+          <w:rFonts w:ascii="Source Code Pro" w:eastAsia="Times New Roman" w:hAnsi="Source Code Pro" w:cs="Courier New"/>
+          <w:color w:val="A9B7C6"/>
+          <w:sz w:val="20"/>
+          <w:szCs w:val="20"/>
+          <w:lang w:eastAsia="fr-FR"/>
+        </w:rPr>
+      </w:pPr>
+      <w:r>
+        <w:rPr>
+          <w:rFonts w:ascii="Source Code Pro" w:eastAsia="Times New Roman" w:hAnsi="Source Code Pro" w:cs="Courier New"/>
+          <w:color w:val="A9B7C6"/>
+          <w:sz w:val="20"/>
+          <w:szCs w:val="20"/>
+          <w:lang w:eastAsia="fr-FR"/>
+        </w:rPr>
+        <w:t>Création des formulaire : theme et Post</w:t>
+      </w:r>
+      <w:r>
+        <w:rPr>
+          <w:rFonts w:ascii="Source Code Pro" w:eastAsia="Times New Roman" w:hAnsi="Source Code Pro" w:cs="Courier New"/>
+          <w:color w:val="A9B7C6"/>
+          <w:sz w:val="20"/>
+          <w:szCs w:val="20"/>
+          <w:lang w:eastAsia="fr-FR"/>
+        </w:rPr>
+        <w:br/>
+        <w:t>Mise en forme bootstrap en modifiant la clé twig dans config.yml, en ajoutant la clé suivante :</w:t>
+      </w:r>
+      <w:r>
+        <w:rPr>
+          <w:rFonts w:ascii="Source Code Pro" w:eastAsia="Times New Roman" w:hAnsi="Source Code Pro" w:cs="Courier New"/>
+          <w:color w:val="A9B7C6"/>
+          <w:sz w:val="20"/>
+          <w:szCs w:val="20"/>
+          <w:lang w:eastAsia="fr-FR"/>
+        </w:rPr>
+        <w:br/>
+        <w:t xml:space="preserve">    form_themes:</w:t>
+      </w:r>
+      <w:r>
+        <w:rPr>
+          <w:rFonts w:ascii="Source Code Pro" w:eastAsia="Times New Roman" w:hAnsi="Source Code Pro" w:cs="Courier New"/>
+          <w:color w:val="A9B7C6"/>
+          <w:sz w:val="20"/>
+          <w:szCs w:val="20"/>
+          <w:lang w:eastAsia="fr-FR"/>
+        </w:rPr>
+        <w:br/>
+        <w:t xml:space="preserve">      - "bootstrap_3_layout.html.twig"</w:t>
+      </w:r>
+    </w:p>
+    <w:p/>
+    <w:p>
+      <w:r>
+        <w:t>Pour la création des forms, taper la commande suivante pour le post :</w:t>
+      </w:r>
+    </w:p>
+    <w:p>
+      <w:pPr>
+        <w:pStyle w:val="Paragraphedeliste"/>
+        <w:numPr>
+          <w:ilvl w:val="0"/>
+          <w:numId w:val="7"/>
+        </w:numPr>
+        <w:rPr>
+          <w:lang w:val="en-US"/>
+        </w:rPr>
+      </w:pPr>
+      <w:r>
+        <w:rPr>
+          <w:lang w:val="en-US"/>
+        </w:rPr>
+        <w:t>php bin/console doctrine:generate:form AppBundle:Post</w:t>
+      </w:r>
+    </w:p>
+    <w:p>
+      <w:r>
+        <w:t xml:space="preserve">Cette commande nous crée, dans notre bundle, le </w:t>
+      </w:r>
+      <w:r>
+        <w:t>dossier form avec le fichier PostT</w:t>
+      </w:r>
+      <w:r>
+        <w:t>ype</w:t>
+      </w:r>
+      <w:r>
+        <w:t>.php qui représente notre Entité post.</w:t>
+      </w:r>
       <w:bookmarkStart w:id="0" w:name="_GoBack"/>
       <w:bookmarkEnd w:id="0"/>
+    </w:p>
+    <w:p>
+      <w:pPr>
+        <w:pStyle w:val="Titre1"/>
+        <w:rPr>
+          <w:lang w:val="en-US"/>
+        </w:rPr>
+      </w:pPr>
+      <w:r>
+        <w:rPr>
+          <w:lang w:val="en-US"/>
+        </w:rPr>
+        <w:t>CKEditor</w:t>
+      </w:r>
+    </w:p>
+    <w:p>
+      <w:pPr>
+        <w:rPr>
+          <w:lang w:val="en-US"/>
+        </w:rPr>
+      </w:pPr>
+      <w:r>
+        <w:rPr>
+          <w:lang w:val="en-US"/>
+        </w:rPr>
+        <w:t>composer require egeloen/ckeditor-bundle</w:t>
+      </w:r>
+    </w:p>
+    <w:p>
+      <w:pPr>
+        <w:rPr>
+          <w:lang w:val="en-US"/>
+        </w:rPr>
+      </w:pPr>
+      <w:r>
+        <w:rPr>
+          <w:lang w:val="en-US"/>
+        </w:rPr>
+        <w:t>Modifier le AppKernel</w:t>
+      </w:r>
+    </w:p>
+    <w:p>
+      <w:pPr>
+        <w:shd w:val="clear" w:color="auto" w:fill="2B2B2B"/>
+        <w:tabs>
+          <w:tab w:val="left" w:pos="916"/>
+          <w:tab w:val="left" w:pos="1832"/>
+          <w:tab w:val="left" w:pos="2748"/>
+          <w:tab w:val="left" w:pos="3664"/>
+          <w:tab w:val="left" w:pos="4580"/>
+          <w:tab w:val="left" w:pos="5496"/>
+          <w:tab w:val="left" w:pos="6412"/>
+          <w:tab w:val="left" w:pos="7328"/>
+          <w:tab w:val="left" w:pos="8244"/>
+          <w:tab w:val="left" w:pos="9160"/>
+          <w:tab w:val="left" w:pos="10076"/>
+          <w:tab w:val="left" w:pos="10992"/>
+          <w:tab w:val="left" w:pos="11908"/>
+          <w:tab w:val="left" w:pos="12824"/>
+          <w:tab w:val="left" w:pos="13740"/>
+          <w:tab w:val="left" w:pos="14656"/>
+        </w:tabs>
+        <w:spacing w:after="0" w:line="240" w:lineRule="auto"/>
+        <w:rPr>
+          <w:rFonts w:ascii="Source Code Pro" w:eastAsia="Times New Roman" w:hAnsi="Source Code Pro" w:cs="Courier New"/>
+          <w:color w:val="A9B7C6"/>
+          <w:sz w:val="20"/>
+          <w:szCs w:val="20"/>
+          <w:lang w:val="en-US" w:eastAsia="fr-FR"/>
+        </w:rPr>
+      </w:pPr>
+      <w:r>
+        <w:rPr>
+          <w:rFonts w:ascii="Source Code Pro" w:eastAsia="Times New Roman" w:hAnsi="Source Code Pro" w:cs="Courier New"/>
+          <w:b/>
+          <w:bCs/>
+          <w:color w:val="CC7832"/>
+          <w:sz w:val="20"/>
+          <w:szCs w:val="20"/>
+          <w:shd w:val="clear" w:color="auto" w:fill="232525"/>
+          <w:lang w:val="en-US" w:eastAsia="fr-FR"/>
+        </w:rPr>
+        <w:t xml:space="preserve">new </w:t>
+      </w:r>
+      <w:r>
+        <w:rPr>
+          <w:rFonts w:ascii="Source Code Pro" w:eastAsia="Times New Roman" w:hAnsi="Source Code Pro" w:cs="Courier New"/>
+          <w:color w:val="A9B7C6"/>
+          <w:sz w:val="20"/>
+          <w:szCs w:val="20"/>
+          <w:shd w:val="clear" w:color="auto" w:fill="232525"/>
+          <w:lang w:val="en-US" w:eastAsia="fr-FR"/>
+        </w:rPr>
+        <w:t>Ivory\CKEditorBundle\IvoryCKEditorBundle()</w:t>
+      </w:r>
+      <w:r>
+        <w:rPr>
+          <w:rFonts w:ascii="Source Code Pro" w:eastAsia="Times New Roman" w:hAnsi="Source Code Pro" w:cs="Courier New"/>
+          <w:color w:val="CC7832"/>
+          <w:sz w:val="20"/>
+          <w:szCs w:val="20"/>
+          <w:shd w:val="clear" w:color="auto" w:fill="232525"/>
+          <w:lang w:val="en-US" w:eastAsia="fr-FR"/>
+        </w:rPr>
+        <w:t>,</w:t>
+      </w:r>
+    </w:p>
+    <w:p>
+      <w:pPr>
+        <w:rPr>
+          <w:lang w:val="en-US"/>
+        </w:rPr>
+      </w:pPr>
+    </w:p>
+    <w:p>
+      <w:pPr>
+        <w:rPr>
+          <w:lang w:val="en-US"/>
+        </w:rPr>
+      </w:pPr>
+      <w:r>
+        <w:rPr>
+          <w:lang w:val="en-US"/>
+        </w:rPr>
+        <w:t>puis faire un assets: install</w:t>
+      </w:r>
+    </w:p>
+    <w:p>
+      <w:pPr>
+        <w:pStyle w:val="Paragraphedeliste"/>
+        <w:numPr>
+          <w:ilvl w:val="0"/>
+          <w:numId w:val="6"/>
+        </w:numPr>
+        <w:rPr>
+          <w:lang w:val="en-US"/>
+        </w:rPr>
+      </w:pPr>
+      <w:r>
+        <w:t>Php bin</w:t>
+      </w:r>
+      <w:r>
+        <w:t xml:space="preserve"> console ckeditor</w:t>
+      </w:r>
+      <w:r>
+        <w:t>:install</w:t>
+      </w:r>
+    </w:p>
+    <w:p>
+      <w:pPr>
+        <w:pStyle w:val="Paragraphedeliste"/>
+        <w:numPr>
+          <w:ilvl w:val="0"/>
+          <w:numId w:val="6"/>
+        </w:numPr>
+      </w:pPr>
+      <w:r>
+        <w:t>Php bin console assets:install</w:t>
+      </w:r>
+      <w:r>
+        <w:t xml:space="preserve">  (sert à sopier dans le dossier web, tous les fichiers js et css exposés par le bundle)</w:t>
+      </w:r>
     </w:p>
     <w:sectPr>
       <w:pgSz w:w="11906" w:h="16838"/>
@@ -2414,6 +2686,118 @@
 <file path=word/numbering.xml><?xml version="1.0" encoding="utf-8"?>
 <w:numbering xmlns:wpc="http://schemas.microsoft.com/office/word/2010/wordprocessingCanvas" xmlns:mc="http://schemas.openxmlformats.org/markup-compatibility/2006" xmlns:o="urn:schemas-microsoft-com:office:office" xmlns:r="http://schemas.openxmlformats.org/officeDocument/2006/relationships" xmlns:m="http://schemas.openxmlformats.org/officeDocument/2006/math" xmlns:v="urn:schemas-microsoft-com:vml" xmlns:wp14="http://schemas.microsoft.com/office/word/2010/wordprocessingDrawing" xmlns:wp="http://schemas.openxmlformats.org/drawingml/2006/wordprocessingDrawing" xmlns:w10="urn:schemas-microsoft-com:office:word" xmlns:w="http://schemas.openxmlformats.org/wordprocessingml/2006/main" xmlns:w14="http://schemas.microsoft.com/office/word/2010/wordml" xmlns:wpg="http://schemas.microsoft.com/office/word/2010/wordprocessingGroup" xmlns:wpi="http://schemas.microsoft.com/office/word/2010/wordprocessingInk" xmlns:wne="http://schemas.microsoft.com/office/word/2006/wordml" xmlns:wps="http://schemas.microsoft.com/office/word/2010/wordprocessingShape" mc:Ignorable="w14 wp14">
   <w:abstractNum w:abstractNumId="0">
+    <w:nsid w:val="29EC0EC6"/>
+    <w:multiLevelType w:val="hybridMultilevel"/>
+    <w:tmpl w:val="1DDA9854"/>
+    <w:lvl w:ilvl="0" w:tplc="6C3A47F6">
+      <w:numFmt w:val="bullet"/>
+      <w:lvlText w:val=""/>
+      <w:lvlJc w:val="left"/>
+      <w:pPr>
+        <w:ind w:left="720" w:hanging="360"/>
+      </w:pPr>
+      <w:rPr>
+        <w:rFonts w:ascii="Wingdings" w:eastAsiaTheme="minorHAnsi" w:hAnsi="Wingdings" w:cstheme="minorBidi" w:hint="default"/>
+      </w:rPr>
+    </w:lvl>
+    <w:lvl w:ilvl="1" w:tplc="040C0003" w:tentative="1">
+      <w:start w:val="1"/>
+      <w:numFmt w:val="bullet"/>
+      <w:lvlText w:val="o"/>
+      <w:lvlJc w:val="left"/>
+      <w:pPr>
+        <w:ind w:left="1440" w:hanging="360"/>
+      </w:pPr>
+      <w:rPr>
+        <w:rFonts w:ascii="Courier New" w:hAnsi="Courier New" w:cs="Courier New" w:hint="default"/>
+      </w:rPr>
+    </w:lvl>
+    <w:lvl w:ilvl="2" w:tplc="040C0005" w:tentative="1">
+      <w:start w:val="1"/>
+      <w:numFmt w:val="bullet"/>
+      <w:lvlText w:val=""/>
+      <w:lvlJc w:val="left"/>
+      <w:pPr>
+        <w:ind w:left="2160" w:hanging="360"/>
+      </w:pPr>
+      <w:rPr>
+        <w:rFonts w:ascii="Wingdings" w:hAnsi="Wingdings" w:hint="default"/>
+      </w:rPr>
+    </w:lvl>
+    <w:lvl w:ilvl="3" w:tplc="040C0001" w:tentative="1">
+      <w:start w:val="1"/>
+      <w:numFmt w:val="bullet"/>
+      <w:lvlText w:val=""/>
+      <w:lvlJc w:val="left"/>
+      <w:pPr>
+        <w:ind w:left="2880" w:hanging="360"/>
+      </w:pPr>
+      <w:rPr>
+        <w:rFonts w:ascii="Symbol" w:hAnsi="Symbol" w:hint="default"/>
+      </w:rPr>
+    </w:lvl>
+    <w:lvl w:ilvl="4" w:tplc="040C0003" w:tentative="1">
+      <w:start w:val="1"/>
+      <w:numFmt w:val="bullet"/>
+      <w:lvlText w:val="o"/>
+      <w:lvlJc w:val="left"/>
+      <w:pPr>
+        <w:ind w:left="3600" w:hanging="360"/>
+      </w:pPr>
+      <w:rPr>
+        <w:rFonts w:ascii="Courier New" w:hAnsi="Courier New" w:cs="Courier New" w:hint="default"/>
+      </w:rPr>
+    </w:lvl>
+    <w:lvl w:ilvl="5" w:tplc="040C0005" w:tentative="1">
+      <w:start w:val="1"/>
+      <w:numFmt w:val="bullet"/>
+      <w:lvlText w:val=""/>
+      <w:lvlJc w:val="left"/>
+      <w:pPr>
+        <w:ind w:left="4320" w:hanging="360"/>
+      </w:pPr>
+      <w:rPr>
+        <w:rFonts w:ascii="Wingdings" w:hAnsi="Wingdings" w:hint="default"/>
+      </w:rPr>
+    </w:lvl>
+    <w:lvl w:ilvl="6" w:tplc="040C0001" w:tentative="1">
+      <w:start w:val="1"/>
+      <w:numFmt w:val="bullet"/>
+      <w:lvlText w:val=""/>
+      <w:lvlJc w:val="left"/>
+      <w:pPr>
+        <w:ind w:left="5040" w:hanging="360"/>
+      </w:pPr>
+      <w:rPr>
+        <w:rFonts w:ascii="Symbol" w:hAnsi="Symbol" w:hint="default"/>
+      </w:rPr>
+    </w:lvl>
+    <w:lvl w:ilvl="7" w:tplc="040C0003" w:tentative="1">
+      <w:start w:val="1"/>
+      <w:numFmt w:val="bullet"/>
+      <w:lvlText w:val="o"/>
+      <w:lvlJc w:val="left"/>
+      <w:pPr>
+        <w:ind w:left="5760" w:hanging="360"/>
+      </w:pPr>
+      <w:rPr>
+        <w:rFonts w:ascii="Courier New" w:hAnsi="Courier New" w:cs="Courier New" w:hint="default"/>
+      </w:rPr>
+    </w:lvl>
+    <w:lvl w:ilvl="8" w:tplc="040C0005" w:tentative="1">
+      <w:start w:val="1"/>
+      <w:numFmt w:val="bullet"/>
+      <w:lvlText w:val=""/>
+      <w:lvlJc w:val="left"/>
+      <w:pPr>
+        <w:ind w:left="6480" w:hanging="360"/>
+      </w:pPr>
+      <w:rPr>
+        <w:rFonts w:ascii="Wingdings" w:hAnsi="Wingdings" w:hint="default"/>
+      </w:rPr>
+    </w:lvl>
+  </w:abstractNum>
+  <w:abstractNum w:abstractNumId="1">
     <w:nsid w:val="2BAA5AA2"/>
     <w:multiLevelType w:val="hybridMultilevel"/>
     <w:tmpl w:val="26A01384"/>
@@ -2525,7 +2909,7 @@
       </w:rPr>
     </w:lvl>
   </w:abstractNum>
-  <w:abstractNum w:abstractNumId="1">
+  <w:abstractNum w:abstractNumId="2">
     <w:nsid w:val="2D7D5585"/>
     <w:multiLevelType w:val="hybridMultilevel"/>
     <w:tmpl w:val="D9CACB60"/>
@@ -2637,7 +3021,7 @@
       </w:rPr>
     </w:lvl>
   </w:abstractNum>
-  <w:abstractNum w:abstractNumId="2">
+  <w:abstractNum w:abstractNumId="3">
     <w:nsid w:val="2FF1743A"/>
     <w:multiLevelType w:val="hybridMultilevel"/>
     <w:tmpl w:val="7B5E28EE"/>
@@ -2749,7 +3133,7 @@
       </w:rPr>
     </w:lvl>
   </w:abstractNum>
-  <w:abstractNum w:abstractNumId="3">
+  <w:abstractNum w:abstractNumId="4">
     <w:nsid w:val="5BAE6FE7"/>
     <w:multiLevelType w:val="hybridMultilevel"/>
     <w:tmpl w:val="6214F614"/>
@@ -2861,7 +3245,7 @@
       </w:rPr>
     </w:lvl>
   </w:abstractNum>
-  <w:abstractNum w:abstractNumId="4">
+  <w:abstractNum w:abstractNumId="5">
     <w:nsid w:val="60BA7F10"/>
     <w:multiLevelType w:val="hybridMultilevel"/>
     <w:tmpl w:val="73F019E4"/>
@@ -2973,20 +3357,138 @@
       </w:rPr>
     </w:lvl>
   </w:abstractNum>
+  <w:abstractNum w:abstractNumId="6">
+    <w:nsid w:val="66466AF8"/>
+    <w:multiLevelType w:val="hybridMultilevel"/>
+    <w:tmpl w:val="0374D2CA"/>
+    <w:lvl w:ilvl="0" w:tplc="F364E6F0">
+      <w:numFmt w:val="bullet"/>
+      <w:lvlText w:val=""/>
+      <w:lvlJc w:val="left"/>
+      <w:pPr>
+        <w:ind w:left="720" w:hanging="360"/>
+      </w:pPr>
+      <w:rPr>
+        <w:rFonts w:ascii="Wingdings" w:eastAsiaTheme="minorHAnsi" w:hAnsi="Wingdings" w:cstheme="minorBidi" w:hint="default"/>
+      </w:rPr>
+    </w:lvl>
+    <w:lvl w:ilvl="1" w:tplc="040C0003" w:tentative="1">
+      <w:start w:val="1"/>
+      <w:numFmt w:val="bullet"/>
+      <w:lvlText w:val="o"/>
+      <w:lvlJc w:val="left"/>
+      <w:pPr>
+        <w:ind w:left="1440" w:hanging="360"/>
+      </w:pPr>
+      <w:rPr>
+        <w:rFonts w:ascii="Courier New" w:hAnsi="Courier New" w:cs="Courier New" w:hint="default"/>
+      </w:rPr>
+    </w:lvl>
+    <w:lvl w:ilvl="2" w:tplc="040C0005" w:tentative="1">
+      <w:start w:val="1"/>
+      <w:numFmt w:val="bullet"/>
+      <w:lvlText w:val=""/>
+      <w:lvlJc w:val="left"/>
+      <w:pPr>
+        <w:ind w:left="2160" w:hanging="360"/>
+      </w:pPr>
+      <w:rPr>
+        <w:rFonts w:ascii="Wingdings" w:hAnsi="Wingdings" w:hint="default"/>
+      </w:rPr>
+    </w:lvl>
+    <w:lvl w:ilvl="3" w:tplc="040C0001" w:tentative="1">
+      <w:start w:val="1"/>
+      <w:numFmt w:val="bullet"/>
+      <w:lvlText w:val=""/>
+      <w:lvlJc w:val="left"/>
+      <w:pPr>
+        <w:ind w:left="2880" w:hanging="360"/>
+      </w:pPr>
+      <w:rPr>
+        <w:rFonts w:ascii="Symbol" w:hAnsi="Symbol" w:hint="default"/>
+      </w:rPr>
+    </w:lvl>
+    <w:lvl w:ilvl="4" w:tplc="040C0003" w:tentative="1">
+      <w:start w:val="1"/>
+      <w:numFmt w:val="bullet"/>
+      <w:lvlText w:val="o"/>
+      <w:lvlJc w:val="left"/>
+      <w:pPr>
+        <w:ind w:left="3600" w:hanging="360"/>
+      </w:pPr>
+      <w:rPr>
+        <w:rFonts w:ascii="Courier New" w:hAnsi="Courier New" w:cs="Courier New" w:hint="default"/>
+      </w:rPr>
+    </w:lvl>
+    <w:lvl w:ilvl="5" w:tplc="040C0005" w:tentative="1">
+      <w:start w:val="1"/>
+      <w:numFmt w:val="bullet"/>
+      <w:lvlText w:val=""/>
+      <w:lvlJc w:val="left"/>
+      <w:pPr>
+        <w:ind w:left="4320" w:hanging="360"/>
+      </w:pPr>
+      <w:rPr>
+        <w:rFonts w:ascii="Wingdings" w:hAnsi="Wingdings" w:hint="default"/>
+      </w:rPr>
+    </w:lvl>
+    <w:lvl w:ilvl="6" w:tplc="040C0001" w:tentative="1">
+      <w:start w:val="1"/>
+      <w:numFmt w:val="bullet"/>
+      <w:lvlText w:val=""/>
+      <w:lvlJc w:val="left"/>
+      <w:pPr>
+        <w:ind w:left="5040" w:hanging="360"/>
+      </w:pPr>
+      <w:rPr>
+        <w:rFonts w:ascii="Symbol" w:hAnsi="Symbol" w:hint="default"/>
+      </w:rPr>
+    </w:lvl>
+    <w:lvl w:ilvl="7" w:tplc="040C0003" w:tentative="1">
+      <w:start w:val="1"/>
+      <w:numFmt w:val="bullet"/>
+      <w:lvlText w:val="o"/>
+      <w:lvlJc w:val="left"/>
+      <w:pPr>
+        <w:ind w:left="5760" w:hanging="360"/>
+      </w:pPr>
+      <w:rPr>
+        <w:rFonts w:ascii="Courier New" w:hAnsi="Courier New" w:cs="Courier New" w:hint="default"/>
+      </w:rPr>
+    </w:lvl>
+    <w:lvl w:ilvl="8" w:tplc="040C0005" w:tentative="1">
+      <w:start w:val="1"/>
+      <w:numFmt w:val="bullet"/>
+      <w:lvlText w:val=""/>
+      <w:lvlJc w:val="left"/>
+      <w:pPr>
+        <w:ind w:left="6480" w:hanging="360"/>
+      </w:pPr>
+      <w:rPr>
+        <w:rFonts w:ascii="Wingdings" w:hAnsi="Wingdings" w:hint="default"/>
+      </w:rPr>
+    </w:lvl>
+  </w:abstractNum>
   <w:num w:numId="1">
-    <w:abstractNumId w:val="0"/>
+    <w:abstractNumId w:val="1"/>
   </w:num>
   <w:num w:numId="2">
-    <w:abstractNumId w:val="1"/>
+    <w:abstractNumId w:val="2"/>
   </w:num>
   <w:num w:numId="3">
+    <w:abstractNumId w:val="5"/>
+  </w:num>
+  <w:num w:numId="4">
+    <w:abstractNumId w:val="3"/>
+  </w:num>
+  <w:num w:numId="5">
     <w:abstractNumId w:val="4"/>
   </w:num>
-  <w:num w:numId="4">
-    <w:abstractNumId w:val="2"/>
+  <w:num w:numId="6">
+    <w:abstractNumId w:val="6"/>
   </w:num>
-  <w:num w:numId="5">
-    <w:abstractNumId w:val="3"/>
+  <w:num w:numId="7">
+    <w:abstractNumId w:val="0"/>
   </w:num>
 </w:numbering>
 </file>

</xml_diff>

<commit_message>
installer des assets javascript pour ckeditor installer le plugin htpm purifier pour afficher correctement nos posts
</commit_message>
<xml_diff>
--- a/SYMFONY-suite1-queryBuilder.docx
+++ b/SYMFONY-suite1-queryBuilder.docx
@@ -8,24 +8,36 @@
         <w:pStyle w:val="Titre1"/>
       </w:pPr>
       <w:r>
-        <w:t>- QueryBuilder</w:t>
-      </w:r>
+        <w:t xml:space="preserve">- </w:t>
+      </w:r>
+      <w:proofErr w:type="spellStart"/>
+      <w:r>
+        <w:t>QueryBuilder</w:t>
+      </w:r>
+      <w:proofErr w:type="spellEnd"/>
       <w:r>
         <w:t>-</w:t>
       </w:r>
     </w:p>
     <w:p>
       <w:r>
-        <w:t>Etend les possibilités de la classe Repository</w:t>
-      </w:r>
+        <w:t xml:space="preserve">Etend les possibilités de la classe </w:t>
+      </w:r>
+      <w:proofErr w:type="spellStart"/>
+      <w:r>
+        <w:t>Repository</w:t>
+      </w:r>
+      <w:proofErr w:type="spellEnd"/>
     </w:p>
     <w:p>
       <w:r>
         <w:t xml:space="preserve">C’est dans les classes </w:t>
       </w:r>
+      <w:proofErr w:type="spellStart"/>
       <w:r>
         <w:t>Repository</w:t>
       </w:r>
+      <w:proofErr w:type="spellEnd"/>
       <w:r>
         <w:t> :</w:t>
       </w:r>
@@ -40,7 +52,43 @@
         <w:rPr>
           <w:u w:val="single"/>
         </w:rPr>
-        <w:t>Exemple : Dans ThemeRepository, ajouter une méthode getAllThemes(pour l’exemple)</w:t>
+        <w:t xml:space="preserve">Exemple : Dans </w:t>
+      </w:r>
+      <w:proofErr w:type="spellStart"/>
+      <w:r>
+        <w:rPr>
+          <w:u w:val="single"/>
+        </w:rPr>
+        <w:t>ThemeRepository</w:t>
+      </w:r>
+      <w:proofErr w:type="spellEnd"/>
+      <w:r>
+        <w:rPr>
+          <w:u w:val="single"/>
+        </w:rPr>
+        <w:t xml:space="preserve">, ajouter une méthode </w:t>
+      </w:r>
+      <w:proofErr w:type="spellStart"/>
+      <w:proofErr w:type="gramStart"/>
+      <w:r>
+        <w:rPr>
+          <w:u w:val="single"/>
+        </w:rPr>
+        <w:t>getAllThemes</w:t>
+      </w:r>
+      <w:proofErr w:type="spellEnd"/>
+      <w:r>
+        <w:rPr>
+          <w:u w:val="single"/>
+        </w:rPr>
+        <w:t>(</w:t>
+      </w:r>
+      <w:proofErr w:type="gramEnd"/>
+      <w:r>
+        <w:rPr>
+          <w:u w:val="single"/>
+        </w:rPr>
+        <w:t>pour l’exemple)</w:t>
       </w:r>
     </w:p>
     <w:p>
@@ -95,477 +143,9 @@
           <w:shd w:val="clear" w:color="auto" w:fill="232525"/>
           <w:lang w:eastAsia="fr-FR"/>
         </w:rPr>
-        <w:t xml:space="preserve">public function </w:t>
-      </w:r>
-      <w:r>
-        <w:rPr>
-          <w:rFonts w:ascii="Source Code Pro" w:eastAsia="Times New Roman" w:hAnsi="Source Code Pro" w:cs="Courier New"/>
-          <w:color w:val="FFC66D"/>
-          <w:sz w:val="20"/>
-          <w:szCs w:val="20"/>
-          <w:shd w:val="clear" w:color="auto" w:fill="232525"/>
-          <w:lang w:eastAsia="fr-FR"/>
-        </w:rPr>
-        <w:t>getAllThemes</w:t>
-      </w:r>
-      <w:r>
-        <w:rPr>
-          <w:rFonts w:ascii="Source Code Pro" w:eastAsia="Times New Roman" w:hAnsi="Source Code Pro" w:cs="Courier New"/>
-          <w:color w:val="A9B7C6"/>
-          <w:sz w:val="20"/>
-          <w:szCs w:val="20"/>
-          <w:shd w:val="clear" w:color="auto" w:fill="232525"/>
-          <w:lang w:eastAsia="fr-FR"/>
-        </w:rPr>
-        <w:t>() {</w:t>
-      </w:r>
-      <w:r>
-        <w:rPr>
-          <w:rFonts w:ascii="Source Code Pro" w:eastAsia="Times New Roman" w:hAnsi="Source Code Pro" w:cs="Courier New"/>
-          <w:color w:val="A9B7C6"/>
-          <w:sz w:val="20"/>
-          <w:szCs w:val="20"/>
-          <w:shd w:val="clear" w:color="auto" w:fill="232525"/>
-          <w:lang w:eastAsia="fr-FR"/>
-        </w:rPr>
-        <w:br/>
-        <w:t xml:space="preserve">        </w:t>
-      </w:r>
-      <w:r>
-        <w:rPr>
-          <w:rFonts w:ascii="Source Code Pro" w:eastAsia="Times New Roman" w:hAnsi="Source Code Pro" w:cs="Courier New"/>
-          <w:color w:val="808080"/>
-          <w:sz w:val="20"/>
-          <w:szCs w:val="20"/>
-          <w:shd w:val="clear" w:color="auto" w:fill="232525"/>
-          <w:lang w:eastAsia="fr-FR"/>
-        </w:rPr>
-        <w:t>// Recupérer l'instance de QueryBuilder. 't' est l'alias THEME car on est dans ThemeRepository</w:t>
-      </w:r>
-      <w:r>
-        <w:rPr>
-          <w:rFonts w:ascii="Source Code Pro" w:eastAsia="Times New Roman" w:hAnsi="Source Code Pro" w:cs="Courier New"/>
-          <w:color w:val="808080"/>
-          <w:sz w:val="20"/>
-          <w:szCs w:val="20"/>
-          <w:shd w:val="clear" w:color="auto" w:fill="232525"/>
-          <w:lang w:eastAsia="fr-FR"/>
-        </w:rPr>
-        <w:br/>
-        <w:t xml:space="preserve">        </w:t>
-      </w:r>
-      <w:r>
-        <w:rPr>
-          <w:rFonts w:ascii="Source Code Pro" w:eastAsia="Times New Roman" w:hAnsi="Source Code Pro" w:cs="Courier New"/>
-          <w:color w:val="9876AA"/>
-          <w:sz w:val="20"/>
-          <w:szCs w:val="20"/>
-          <w:shd w:val="clear" w:color="auto" w:fill="232525"/>
-          <w:lang w:eastAsia="fr-FR"/>
-        </w:rPr>
-        <w:t xml:space="preserve">$qb </w:t>
-      </w:r>
-      <w:r>
-        <w:rPr>
-          <w:rFonts w:ascii="Source Code Pro" w:eastAsia="Times New Roman" w:hAnsi="Source Code Pro" w:cs="Courier New"/>
-          <w:color w:val="A9B7C6"/>
-          <w:sz w:val="20"/>
-          <w:szCs w:val="20"/>
-          <w:shd w:val="clear" w:color="auto" w:fill="232525"/>
-          <w:lang w:eastAsia="fr-FR"/>
-        </w:rPr>
-        <w:t xml:space="preserve">= </w:t>
-      </w:r>
-      <w:r>
-        <w:rPr>
-          <w:rFonts w:ascii="Source Code Pro" w:eastAsia="Times New Roman" w:hAnsi="Source Code Pro" w:cs="Courier New"/>
-          <w:color w:val="9876AA"/>
-          <w:sz w:val="20"/>
-          <w:szCs w:val="20"/>
-          <w:shd w:val="clear" w:color="auto" w:fill="232525"/>
-          <w:lang w:eastAsia="fr-FR"/>
-        </w:rPr>
-        <w:t>$this</w:t>
-      </w:r>
-      <w:r>
-        <w:rPr>
-          <w:rFonts w:ascii="Source Code Pro" w:eastAsia="Times New Roman" w:hAnsi="Source Code Pro" w:cs="Courier New"/>
-          <w:color w:val="A9B7C6"/>
-          <w:sz w:val="20"/>
-          <w:szCs w:val="20"/>
-          <w:shd w:val="clear" w:color="auto" w:fill="232525"/>
-          <w:lang w:eastAsia="fr-FR"/>
-        </w:rPr>
-        <w:t>-&gt;</w:t>
-      </w:r>
-      <w:r>
-        <w:rPr>
-          <w:rFonts w:ascii="Source Code Pro" w:eastAsia="Times New Roman" w:hAnsi="Source Code Pro" w:cs="Courier New"/>
-          <w:color w:val="FFC66D"/>
-          <w:sz w:val="20"/>
-          <w:szCs w:val="20"/>
-          <w:shd w:val="clear" w:color="auto" w:fill="232525"/>
-          <w:lang w:eastAsia="fr-FR"/>
-        </w:rPr>
-        <w:t>createQueryBuilder</w:t>
-      </w:r>
-      <w:r>
-        <w:rPr>
-          <w:rFonts w:ascii="Source Code Pro" w:eastAsia="Times New Roman" w:hAnsi="Source Code Pro" w:cs="Courier New"/>
-          <w:color w:val="A9B7C6"/>
-          <w:sz w:val="20"/>
-          <w:szCs w:val="20"/>
-          <w:shd w:val="clear" w:color="auto" w:fill="232525"/>
-          <w:lang w:eastAsia="fr-FR"/>
-        </w:rPr>
-        <w:t>(</w:t>
-      </w:r>
-      <w:r>
-        <w:rPr>
-          <w:rFonts w:ascii="Source Code Pro" w:eastAsia="Times New Roman" w:hAnsi="Source Code Pro" w:cs="Courier New"/>
-          <w:color w:val="6A8759"/>
-          <w:sz w:val="20"/>
-          <w:szCs w:val="20"/>
-          <w:shd w:val="clear" w:color="auto" w:fill="232525"/>
-          <w:lang w:eastAsia="fr-FR"/>
-        </w:rPr>
-        <w:t>'t'</w:t>
-      </w:r>
-      <w:r>
-        <w:rPr>
-          <w:rFonts w:ascii="Source Code Pro" w:eastAsia="Times New Roman" w:hAnsi="Source Code Pro" w:cs="Courier New"/>
-          <w:color w:val="A9B7C6"/>
-          <w:sz w:val="20"/>
-          <w:szCs w:val="20"/>
-          <w:shd w:val="clear" w:color="auto" w:fill="232525"/>
-          <w:lang w:eastAsia="fr-FR"/>
-        </w:rPr>
-        <w:t>)</w:t>
-      </w:r>
-      <w:r>
-        <w:rPr>
-          <w:rFonts w:ascii="Source Code Pro" w:eastAsia="Times New Roman" w:hAnsi="Source Code Pro" w:cs="Courier New"/>
-          <w:color w:val="CC7832"/>
-          <w:sz w:val="20"/>
-          <w:szCs w:val="20"/>
-          <w:shd w:val="clear" w:color="auto" w:fill="232525"/>
-          <w:lang w:eastAsia="fr-FR"/>
-        </w:rPr>
-        <w:t>;</w:t>
-      </w:r>
-      <w:r>
-        <w:rPr>
-          <w:rFonts w:ascii="Source Code Pro" w:eastAsia="Times New Roman" w:hAnsi="Source Code Pro" w:cs="Courier New"/>
-          <w:color w:val="CC7832"/>
-          <w:sz w:val="20"/>
-          <w:szCs w:val="20"/>
-          <w:shd w:val="clear" w:color="auto" w:fill="232525"/>
-          <w:lang w:eastAsia="fr-FR"/>
-        </w:rPr>
-        <w:br/>
-      </w:r>
-      <w:r>
-        <w:rPr>
-          <w:rFonts w:ascii="Source Code Pro" w:eastAsia="Times New Roman" w:hAnsi="Source Code Pro" w:cs="Courier New"/>
-          <w:color w:val="CC7832"/>
-          <w:sz w:val="20"/>
-          <w:szCs w:val="20"/>
-          <w:shd w:val="clear" w:color="auto" w:fill="232525"/>
-          <w:lang w:eastAsia="fr-FR"/>
-        </w:rPr>
-        <w:br/>
-      </w:r>
-      <w:r>
-        <w:rPr>
-          <w:rFonts w:ascii="Source Code Pro" w:eastAsia="Times New Roman" w:hAnsi="Source Code Pro" w:cs="Courier New"/>
-          <w:color w:val="808080"/>
-          <w:sz w:val="20"/>
-          <w:szCs w:val="20"/>
-          <w:shd w:val="clear" w:color="auto" w:fill="232525"/>
-          <w:lang w:eastAsia="fr-FR"/>
-        </w:rPr>
-        <w:t xml:space="preserve">        </w:t>
-      </w:r>
-      <w:r>
-        <w:rPr>
-          <w:rFonts w:ascii="Source Code Pro" w:eastAsia="Times New Roman" w:hAnsi="Source Code Pro" w:cs="Courier New"/>
-          <w:color w:val="9876AA"/>
-          <w:sz w:val="20"/>
-          <w:szCs w:val="20"/>
-          <w:shd w:val="clear" w:color="auto" w:fill="232525"/>
-          <w:lang w:eastAsia="fr-FR"/>
-        </w:rPr>
-        <w:t>$qb</w:t>
-      </w:r>
-      <w:r>
-        <w:rPr>
-          <w:rFonts w:ascii="Source Code Pro" w:eastAsia="Times New Roman" w:hAnsi="Source Code Pro" w:cs="Courier New"/>
-          <w:color w:val="A9B7C6"/>
-          <w:sz w:val="20"/>
-          <w:szCs w:val="20"/>
-          <w:shd w:val="clear" w:color="auto" w:fill="232525"/>
-          <w:lang w:eastAsia="fr-FR"/>
-        </w:rPr>
-        <w:t>-&gt;</w:t>
-      </w:r>
-      <w:r>
-        <w:rPr>
-          <w:rFonts w:ascii="Source Code Pro" w:eastAsia="Times New Roman" w:hAnsi="Source Code Pro" w:cs="Courier New"/>
-          <w:color w:val="FFC66D"/>
-          <w:sz w:val="20"/>
-          <w:szCs w:val="20"/>
-          <w:shd w:val="clear" w:color="auto" w:fill="232525"/>
-          <w:lang w:eastAsia="fr-FR"/>
-        </w:rPr>
-        <w:t>select</w:t>
-      </w:r>
-      <w:r>
-        <w:rPr>
-          <w:rFonts w:ascii="Source Code Pro" w:eastAsia="Times New Roman" w:hAnsi="Source Code Pro" w:cs="Courier New"/>
-          <w:color w:val="A9B7C6"/>
-          <w:sz w:val="20"/>
-          <w:szCs w:val="20"/>
-          <w:shd w:val="clear" w:color="auto" w:fill="232525"/>
-          <w:lang w:eastAsia="fr-FR"/>
-        </w:rPr>
-        <w:t>(</w:t>
-      </w:r>
-      <w:r>
-        <w:rPr>
-          <w:rFonts w:ascii="Source Code Pro" w:eastAsia="Times New Roman" w:hAnsi="Source Code Pro" w:cs="Courier New"/>
-          <w:color w:val="6A8759"/>
-          <w:sz w:val="20"/>
-          <w:szCs w:val="20"/>
-          <w:shd w:val="clear" w:color="auto" w:fill="232525"/>
-          <w:lang w:eastAsia="fr-FR"/>
-        </w:rPr>
-        <w:t>"t.name, count(p) as numerofPosts"</w:t>
-      </w:r>
-      <w:r>
-        <w:rPr>
-          <w:rFonts w:ascii="Source Code Pro" w:eastAsia="Times New Roman" w:hAnsi="Source Code Pro" w:cs="Courier New"/>
-          <w:color w:val="A9B7C6"/>
-          <w:sz w:val="20"/>
-          <w:szCs w:val="20"/>
-          <w:shd w:val="clear" w:color="auto" w:fill="232525"/>
-          <w:lang w:eastAsia="fr-FR"/>
-        </w:rPr>
-        <w:t>)</w:t>
-      </w:r>
-      <w:r>
-        <w:rPr>
-          <w:rFonts w:ascii="Source Code Pro" w:eastAsia="Times New Roman" w:hAnsi="Source Code Pro" w:cs="Courier New"/>
-          <w:color w:val="A9B7C6"/>
-          <w:sz w:val="20"/>
-          <w:szCs w:val="20"/>
-          <w:shd w:val="clear" w:color="auto" w:fill="232525"/>
-          <w:lang w:eastAsia="fr-FR"/>
-        </w:rPr>
-        <w:br/>
-        <w:t xml:space="preserve">            </w:t>
-      </w:r>
-      <w:r>
-        <w:rPr>
-          <w:rFonts w:ascii="Source Code Pro" w:eastAsia="Times New Roman" w:hAnsi="Source Code Pro" w:cs="Courier New"/>
-          <w:color w:val="808080"/>
-          <w:sz w:val="20"/>
-          <w:szCs w:val="20"/>
-          <w:shd w:val="clear" w:color="auto" w:fill="232525"/>
-          <w:lang w:eastAsia="fr-FR"/>
-        </w:rPr>
-        <w:t>// 1ere argument est la variable qui stocke l'association</w:t>
-      </w:r>
-      <w:r>
-        <w:rPr>
-          <w:rFonts w:ascii="Source Code Pro" w:eastAsia="Times New Roman" w:hAnsi="Source Code Pro" w:cs="Courier New"/>
-          <w:color w:val="808080"/>
-          <w:sz w:val="20"/>
-          <w:szCs w:val="20"/>
-          <w:shd w:val="clear" w:color="auto" w:fill="232525"/>
-          <w:lang w:eastAsia="fr-FR"/>
-        </w:rPr>
-        <w:br/>
-        <w:t xml:space="preserve">            // le 2e argument représente l'alias de la 2e entité. En l'occurence c'est Post</w:t>
-      </w:r>
-      <w:r>
-        <w:rPr>
-          <w:rFonts w:ascii="Source Code Pro" w:eastAsia="Times New Roman" w:hAnsi="Source Code Pro" w:cs="Courier New"/>
-          <w:color w:val="808080"/>
-          <w:sz w:val="20"/>
-          <w:szCs w:val="20"/>
-          <w:shd w:val="clear" w:color="auto" w:fill="232525"/>
-          <w:lang w:eastAsia="fr-FR"/>
-        </w:rPr>
-        <w:br/>
-        <w:t xml:space="preserve">        </w:t>
-      </w:r>
-      <w:r>
-        <w:rPr>
-          <w:rFonts w:ascii="Source Code Pro" w:eastAsia="Times New Roman" w:hAnsi="Source Code Pro" w:cs="Courier New"/>
-          <w:color w:val="A9B7C6"/>
-          <w:sz w:val="20"/>
-          <w:szCs w:val="20"/>
-          <w:shd w:val="clear" w:color="auto" w:fill="232525"/>
-          <w:lang w:eastAsia="fr-FR"/>
-        </w:rPr>
-        <w:t>-&gt;</w:t>
-      </w:r>
-      <w:r>
-        <w:rPr>
-          <w:rFonts w:ascii="Source Code Pro" w:eastAsia="Times New Roman" w:hAnsi="Source Code Pro" w:cs="Courier New"/>
-          <w:color w:val="FFC66D"/>
-          <w:sz w:val="20"/>
-          <w:szCs w:val="20"/>
-          <w:shd w:val="clear" w:color="auto" w:fill="232525"/>
-          <w:lang w:eastAsia="fr-FR"/>
-        </w:rPr>
-        <w:t>innerJoin</w:t>
-      </w:r>
-      <w:r>
-        <w:rPr>
-          <w:rFonts w:ascii="Source Code Pro" w:eastAsia="Times New Roman" w:hAnsi="Source Code Pro" w:cs="Courier New"/>
-          <w:color w:val="A9B7C6"/>
-          <w:sz w:val="20"/>
-          <w:szCs w:val="20"/>
-          <w:shd w:val="clear" w:color="auto" w:fill="232525"/>
-          <w:lang w:eastAsia="fr-FR"/>
-        </w:rPr>
-        <w:t>(</w:t>
-      </w:r>
-      <w:r>
-        <w:rPr>
-          <w:rFonts w:ascii="Source Code Pro" w:eastAsia="Times New Roman" w:hAnsi="Source Code Pro" w:cs="Courier New"/>
-          <w:color w:val="6A8759"/>
-          <w:sz w:val="20"/>
-          <w:szCs w:val="20"/>
-          <w:shd w:val="clear" w:color="auto" w:fill="232525"/>
-          <w:lang w:eastAsia="fr-FR"/>
-        </w:rPr>
-        <w:t>"t.posts"</w:t>
-      </w:r>
-      <w:r>
-        <w:rPr>
-          <w:rFonts w:ascii="Source Code Pro" w:eastAsia="Times New Roman" w:hAnsi="Source Code Pro" w:cs="Courier New"/>
-          <w:color w:val="CC7832"/>
-          <w:sz w:val="20"/>
-          <w:szCs w:val="20"/>
-          <w:shd w:val="clear" w:color="auto" w:fill="232525"/>
-          <w:lang w:eastAsia="fr-FR"/>
-        </w:rPr>
-        <w:t xml:space="preserve">, </w:t>
-      </w:r>
-      <w:r>
-        <w:rPr>
-          <w:rFonts w:ascii="Source Code Pro" w:eastAsia="Times New Roman" w:hAnsi="Source Code Pro" w:cs="Courier New"/>
-          <w:color w:val="6A8759"/>
-          <w:sz w:val="20"/>
-          <w:szCs w:val="20"/>
-          <w:shd w:val="clear" w:color="auto" w:fill="232525"/>
-          <w:lang w:eastAsia="fr-FR"/>
-        </w:rPr>
-        <w:t>"p"</w:t>
-      </w:r>
-      <w:r>
-        <w:rPr>
-          <w:rFonts w:ascii="Source Code Pro" w:eastAsia="Times New Roman" w:hAnsi="Source Code Pro" w:cs="Courier New"/>
-          <w:color w:val="A9B7C6"/>
-          <w:sz w:val="20"/>
-          <w:szCs w:val="20"/>
-          <w:shd w:val="clear" w:color="auto" w:fill="232525"/>
-          <w:lang w:eastAsia="fr-FR"/>
-        </w:rPr>
-        <w:t>)</w:t>
-      </w:r>
-      <w:r>
-        <w:rPr>
-          <w:rFonts w:ascii="Source Code Pro" w:eastAsia="Times New Roman" w:hAnsi="Source Code Pro" w:cs="Courier New"/>
-          <w:color w:val="A9B7C6"/>
-          <w:sz w:val="20"/>
-          <w:szCs w:val="20"/>
-          <w:shd w:val="clear" w:color="auto" w:fill="232525"/>
-          <w:lang w:eastAsia="fr-FR"/>
-        </w:rPr>
-        <w:br/>
-        <w:t xml:space="preserve">        -&gt;</w:t>
-      </w:r>
-      <w:r>
-        <w:rPr>
-          <w:rFonts w:ascii="Source Code Pro" w:eastAsia="Times New Roman" w:hAnsi="Source Code Pro" w:cs="Courier New"/>
-          <w:color w:val="FFC66D"/>
-          <w:sz w:val="20"/>
-          <w:szCs w:val="20"/>
-          <w:shd w:val="clear" w:color="auto" w:fill="232525"/>
-          <w:lang w:eastAsia="fr-FR"/>
-        </w:rPr>
-        <w:t>groupBy</w:t>
-      </w:r>
-      <w:r>
-        <w:rPr>
-          <w:rFonts w:ascii="Source Code Pro" w:eastAsia="Times New Roman" w:hAnsi="Source Code Pro" w:cs="Courier New"/>
-          <w:color w:val="A9B7C6"/>
-          <w:sz w:val="20"/>
-          <w:szCs w:val="20"/>
-          <w:shd w:val="clear" w:color="auto" w:fill="232525"/>
-          <w:lang w:eastAsia="fr-FR"/>
-        </w:rPr>
-        <w:t>(</w:t>
-      </w:r>
-      <w:r>
-        <w:rPr>
-          <w:rFonts w:ascii="Source Code Pro" w:eastAsia="Times New Roman" w:hAnsi="Source Code Pro" w:cs="Courier New"/>
-          <w:color w:val="6A8759"/>
-          <w:sz w:val="20"/>
-          <w:szCs w:val="20"/>
-          <w:shd w:val="clear" w:color="auto" w:fill="232525"/>
-          <w:lang w:eastAsia="fr-FR"/>
-        </w:rPr>
-        <w:t>"t.id"</w:t>
-      </w:r>
-      <w:r>
-        <w:rPr>
-          <w:rFonts w:ascii="Source Code Pro" w:eastAsia="Times New Roman" w:hAnsi="Source Code Pro" w:cs="Courier New"/>
-          <w:color w:val="A9B7C6"/>
-          <w:sz w:val="20"/>
-          <w:szCs w:val="20"/>
-          <w:shd w:val="clear" w:color="auto" w:fill="232525"/>
-          <w:lang w:eastAsia="fr-FR"/>
-        </w:rPr>
-        <w:t>)</w:t>
-      </w:r>
-      <w:r>
-        <w:rPr>
-          <w:rFonts w:ascii="Source Code Pro" w:eastAsia="Times New Roman" w:hAnsi="Source Code Pro" w:cs="Courier New"/>
-          <w:color w:val="CC7832"/>
-          <w:sz w:val="20"/>
-          <w:szCs w:val="20"/>
-          <w:shd w:val="clear" w:color="auto" w:fill="232525"/>
-          <w:lang w:eastAsia="fr-FR"/>
-        </w:rPr>
-        <w:t>;</w:t>
-      </w:r>
-      <w:r>
-        <w:rPr>
-          <w:rFonts w:ascii="Source Code Pro" w:eastAsia="Times New Roman" w:hAnsi="Source Code Pro" w:cs="Courier New"/>
-          <w:color w:val="CC7832"/>
-          <w:sz w:val="20"/>
-          <w:szCs w:val="20"/>
-          <w:shd w:val="clear" w:color="auto" w:fill="232525"/>
-          <w:lang w:eastAsia="fr-FR"/>
-        </w:rPr>
-        <w:br/>
-      </w:r>
-      <w:r>
-        <w:rPr>
-          <w:rFonts w:ascii="Source Code Pro" w:eastAsia="Times New Roman" w:hAnsi="Source Code Pro" w:cs="Courier New"/>
-          <w:color w:val="CC7832"/>
-          <w:sz w:val="20"/>
-          <w:szCs w:val="20"/>
-          <w:shd w:val="clear" w:color="auto" w:fill="232525"/>
-          <w:lang w:eastAsia="fr-FR"/>
-        </w:rPr>
-        <w:br/>
-        <w:t xml:space="preserve">        </w:t>
-      </w:r>
+        <w:t xml:space="preserve">public </w:t>
+      </w:r>
+      <w:proofErr w:type="spellStart"/>
       <w:r>
         <w:rPr>
           <w:rFonts w:ascii="Source Code Pro" w:eastAsia="Times New Roman" w:hAnsi="Source Code Pro" w:cs="Courier New"/>
@@ -577,6 +157,710 @@
           <w:shd w:val="clear" w:color="auto" w:fill="232525"/>
           <w:lang w:eastAsia="fr-FR"/>
         </w:rPr>
+        <w:t>function</w:t>
+      </w:r>
+      <w:proofErr w:type="spellEnd"/>
+      <w:r>
+        <w:rPr>
+          <w:rFonts w:ascii="Source Code Pro" w:eastAsia="Times New Roman" w:hAnsi="Source Code Pro" w:cs="Courier New"/>
+          <w:b/>
+          <w:bCs/>
+          <w:color w:val="CC7832"/>
+          <w:sz w:val="20"/>
+          <w:szCs w:val="20"/>
+          <w:shd w:val="clear" w:color="auto" w:fill="232525"/>
+          <w:lang w:eastAsia="fr-FR"/>
+        </w:rPr>
+        <w:t xml:space="preserve"> </w:t>
+      </w:r>
+      <w:proofErr w:type="spellStart"/>
+      <w:proofErr w:type="gramStart"/>
+      <w:r>
+        <w:rPr>
+          <w:rFonts w:ascii="Source Code Pro" w:eastAsia="Times New Roman" w:hAnsi="Source Code Pro" w:cs="Courier New"/>
+          <w:color w:val="FFC66D"/>
+          <w:sz w:val="20"/>
+          <w:szCs w:val="20"/>
+          <w:shd w:val="clear" w:color="auto" w:fill="232525"/>
+          <w:lang w:eastAsia="fr-FR"/>
+        </w:rPr>
+        <w:t>getAllThemes</w:t>
+      </w:r>
+      <w:proofErr w:type="spellEnd"/>
+      <w:r>
+        <w:rPr>
+          <w:rFonts w:ascii="Source Code Pro" w:eastAsia="Times New Roman" w:hAnsi="Source Code Pro" w:cs="Courier New"/>
+          <w:color w:val="A9B7C6"/>
+          <w:sz w:val="20"/>
+          <w:szCs w:val="20"/>
+          <w:shd w:val="clear" w:color="auto" w:fill="232525"/>
+          <w:lang w:eastAsia="fr-FR"/>
+        </w:rPr>
+        <w:t>(</w:t>
+      </w:r>
+      <w:proofErr w:type="gramEnd"/>
+      <w:r>
+        <w:rPr>
+          <w:rFonts w:ascii="Source Code Pro" w:eastAsia="Times New Roman" w:hAnsi="Source Code Pro" w:cs="Courier New"/>
+          <w:color w:val="A9B7C6"/>
+          <w:sz w:val="20"/>
+          <w:szCs w:val="20"/>
+          <w:shd w:val="clear" w:color="auto" w:fill="232525"/>
+          <w:lang w:eastAsia="fr-FR"/>
+        </w:rPr>
+        <w:t>) {</w:t>
+      </w:r>
+      <w:r>
+        <w:rPr>
+          <w:rFonts w:ascii="Source Code Pro" w:eastAsia="Times New Roman" w:hAnsi="Source Code Pro" w:cs="Courier New"/>
+          <w:color w:val="A9B7C6"/>
+          <w:sz w:val="20"/>
+          <w:szCs w:val="20"/>
+          <w:shd w:val="clear" w:color="auto" w:fill="232525"/>
+          <w:lang w:eastAsia="fr-FR"/>
+        </w:rPr>
+        <w:br/>
+        <w:t xml:space="preserve">        </w:t>
+      </w:r>
+      <w:r>
+        <w:rPr>
+          <w:rFonts w:ascii="Source Code Pro" w:eastAsia="Times New Roman" w:hAnsi="Source Code Pro" w:cs="Courier New"/>
+          <w:color w:val="808080"/>
+          <w:sz w:val="20"/>
+          <w:szCs w:val="20"/>
+          <w:shd w:val="clear" w:color="auto" w:fill="232525"/>
+          <w:lang w:eastAsia="fr-FR"/>
+        </w:rPr>
+        <w:t xml:space="preserve">// </w:t>
+      </w:r>
+      <w:proofErr w:type="spellStart"/>
+      <w:r>
+        <w:rPr>
+          <w:rFonts w:ascii="Source Code Pro" w:eastAsia="Times New Roman" w:hAnsi="Source Code Pro" w:cs="Courier New"/>
+          <w:color w:val="808080"/>
+          <w:sz w:val="20"/>
+          <w:szCs w:val="20"/>
+          <w:shd w:val="clear" w:color="auto" w:fill="232525"/>
+          <w:lang w:eastAsia="fr-FR"/>
+        </w:rPr>
+        <w:t>Recupérer</w:t>
+      </w:r>
+      <w:proofErr w:type="spellEnd"/>
+      <w:r>
+        <w:rPr>
+          <w:rFonts w:ascii="Source Code Pro" w:eastAsia="Times New Roman" w:hAnsi="Source Code Pro" w:cs="Courier New"/>
+          <w:color w:val="808080"/>
+          <w:sz w:val="20"/>
+          <w:szCs w:val="20"/>
+          <w:shd w:val="clear" w:color="auto" w:fill="232525"/>
+          <w:lang w:eastAsia="fr-FR"/>
+        </w:rPr>
+        <w:t xml:space="preserve"> l'instance de </w:t>
+      </w:r>
+      <w:proofErr w:type="spellStart"/>
+      <w:r>
+        <w:rPr>
+          <w:rFonts w:ascii="Source Code Pro" w:eastAsia="Times New Roman" w:hAnsi="Source Code Pro" w:cs="Courier New"/>
+          <w:color w:val="808080"/>
+          <w:sz w:val="20"/>
+          <w:szCs w:val="20"/>
+          <w:shd w:val="clear" w:color="auto" w:fill="232525"/>
+          <w:lang w:eastAsia="fr-FR"/>
+        </w:rPr>
+        <w:t>QueryBuilder</w:t>
+      </w:r>
+      <w:proofErr w:type="spellEnd"/>
+      <w:r>
+        <w:rPr>
+          <w:rFonts w:ascii="Source Code Pro" w:eastAsia="Times New Roman" w:hAnsi="Source Code Pro" w:cs="Courier New"/>
+          <w:color w:val="808080"/>
+          <w:sz w:val="20"/>
+          <w:szCs w:val="20"/>
+          <w:shd w:val="clear" w:color="auto" w:fill="232525"/>
+          <w:lang w:eastAsia="fr-FR"/>
+        </w:rPr>
+        <w:t xml:space="preserve">. 't' est l'alias THEME car on est dans </w:t>
+      </w:r>
+      <w:proofErr w:type="spellStart"/>
+      <w:r>
+        <w:rPr>
+          <w:rFonts w:ascii="Source Code Pro" w:eastAsia="Times New Roman" w:hAnsi="Source Code Pro" w:cs="Courier New"/>
+          <w:color w:val="808080"/>
+          <w:sz w:val="20"/>
+          <w:szCs w:val="20"/>
+          <w:shd w:val="clear" w:color="auto" w:fill="232525"/>
+          <w:lang w:eastAsia="fr-FR"/>
+        </w:rPr>
+        <w:t>ThemeRepository</w:t>
+      </w:r>
+      <w:proofErr w:type="spellEnd"/>
+      <w:r>
+        <w:rPr>
+          <w:rFonts w:ascii="Source Code Pro" w:eastAsia="Times New Roman" w:hAnsi="Source Code Pro" w:cs="Courier New"/>
+          <w:color w:val="808080"/>
+          <w:sz w:val="20"/>
+          <w:szCs w:val="20"/>
+          <w:shd w:val="clear" w:color="auto" w:fill="232525"/>
+          <w:lang w:eastAsia="fr-FR"/>
+        </w:rPr>
+        <w:br/>
+        <w:t xml:space="preserve">        </w:t>
+      </w:r>
+      <w:r>
+        <w:rPr>
+          <w:rFonts w:ascii="Source Code Pro" w:eastAsia="Times New Roman" w:hAnsi="Source Code Pro" w:cs="Courier New"/>
+          <w:color w:val="9876AA"/>
+          <w:sz w:val="20"/>
+          <w:szCs w:val="20"/>
+          <w:shd w:val="clear" w:color="auto" w:fill="232525"/>
+          <w:lang w:eastAsia="fr-FR"/>
+        </w:rPr>
+        <w:t>$</w:t>
+      </w:r>
+      <w:proofErr w:type="spellStart"/>
+      <w:r>
+        <w:rPr>
+          <w:rFonts w:ascii="Source Code Pro" w:eastAsia="Times New Roman" w:hAnsi="Source Code Pro" w:cs="Courier New"/>
+          <w:color w:val="9876AA"/>
+          <w:sz w:val="20"/>
+          <w:szCs w:val="20"/>
+          <w:shd w:val="clear" w:color="auto" w:fill="232525"/>
+          <w:lang w:eastAsia="fr-FR"/>
+        </w:rPr>
+        <w:t>qb</w:t>
+      </w:r>
+      <w:proofErr w:type="spellEnd"/>
+      <w:r>
+        <w:rPr>
+          <w:rFonts w:ascii="Source Code Pro" w:eastAsia="Times New Roman" w:hAnsi="Source Code Pro" w:cs="Courier New"/>
+          <w:color w:val="9876AA"/>
+          <w:sz w:val="20"/>
+          <w:szCs w:val="20"/>
+          <w:shd w:val="clear" w:color="auto" w:fill="232525"/>
+          <w:lang w:eastAsia="fr-FR"/>
+        </w:rPr>
+        <w:t xml:space="preserve"> </w:t>
+      </w:r>
+      <w:r>
+        <w:rPr>
+          <w:rFonts w:ascii="Source Code Pro" w:eastAsia="Times New Roman" w:hAnsi="Source Code Pro" w:cs="Courier New"/>
+          <w:color w:val="A9B7C6"/>
+          <w:sz w:val="20"/>
+          <w:szCs w:val="20"/>
+          <w:shd w:val="clear" w:color="auto" w:fill="232525"/>
+          <w:lang w:eastAsia="fr-FR"/>
+        </w:rPr>
+        <w:t xml:space="preserve">= </w:t>
+      </w:r>
+      <w:r>
+        <w:rPr>
+          <w:rFonts w:ascii="Source Code Pro" w:eastAsia="Times New Roman" w:hAnsi="Source Code Pro" w:cs="Courier New"/>
+          <w:color w:val="9876AA"/>
+          <w:sz w:val="20"/>
+          <w:szCs w:val="20"/>
+          <w:shd w:val="clear" w:color="auto" w:fill="232525"/>
+          <w:lang w:eastAsia="fr-FR"/>
+        </w:rPr>
+        <w:t>$</w:t>
+      </w:r>
+      <w:proofErr w:type="spellStart"/>
+      <w:r>
+        <w:rPr>
+          <w:rFonts w:ascii="Source Code Pro" w:eastAsia="Times New Roman" w:hAnsi="Source Code Pro" w:cs="Courier New"/>
+          <w:color w:val="9876AA"/>
+          <w:sz w:val="20"/>
+          <w:szCs w:val="20"/>
+          <w:shd w:val="clear" w:color="auto" w:fill="232525"/>
+          <w:lang w:eastAsia="fr-FR"/>
+        </w:rPr>
+        <w:t>this</w:t>
+      </w:r>
+      <w:proofErr w:type="spellEnd"/>
+      <w:r>
+        <w:rPr>
+          <w:rFonts w:ascii="Source Code Pro" w:eastAsia="Times New Roman" w:hAnsi="Source Code Pro" w:cs="Courier New"/>
+          <w:color w:val="A9B7C6"/>
+          <w:sz w:val="20"/>
+          <w:szCs w:val="20"/>
+          <w:shd w:val="clear" w:color="auto" w:fill="232525"/>
+          <w:lang w:eastAsia="fr-FR"/>
+        </w:rPr>
+        <w:t>-&gt;</w:t>
+      </w:r>
+      <w:proofErr w:type="spellStart"/>
+      <w:proofErr w:type="gramStart"/>
+      <w:r>
+        <w:rPr>
+          <w:rFonts w:ascii="Source Code Pro" w:eastAsia="Times New Roman" w:hAnsi="Source Code Pro" w:cs="Courier New"/>
+          <w:color w:val="FFC66D"/>
+          <w:sz w:val="20"/>
+          <w:szCs w:val="20"/>
+          <w:shd w:val="clear" w:color="auto" w:fill="232525"/>
+          <w:lang w:eastAsia="fr-FR"/>
+        </w:rPr>
+        <w:t>createQueryBuilder</w:t>
+      </w:r>
+      <w:proofErr w:type="spellEnd"/>
+      <w:r>
+        <w:rPr>
+          <w:rFonts w:ascii="Source Code Pro" w:eastAsia="Times New Roman" w:hAnsi="Source Code Pro" w:cs="Courier New"/>
+          <w:color w:val="A9B7C6"/>
+          <w:sz w:val="20"/>
+          <w:szCs w:val="20"/>
+          <w:shd w:val="clear" w:color="auto" w:fill="232525"/>
+          <w:lang w:eastAsia="fr-FR"/>
+        </w:rPr>
+        <w:t>(</w:t>
+      </w:r>
+      <w:proofErr w:type="gramEnd"/>
+      <w:r>
+        <w:rPr>
+          <w:rFonts w:ascii="Source Code Pro" w:eastAsia="Times New Roman" w:hAnsi="Source Code Pro" w:cs="Courier New"/>
+          <w:color w:val="6A8759"/>
+          <w:sz w:val="20"/>
+          <w:szCs w:val="20"/>
+          <w:shd w:val="clear" w:color="auto" w:fill="232525"/>
+          <w:lang w:eastAsia="fr-FR"/>
+        </w:rPr>
+        <w:t>'t'</w:t>
+      </w:r>
+      <w:r>
+        <w:rPr>
+          <w:rFonts w:ascii="Source Code Pro" w:eastAsia="Times New Roman" w:hAnsi="Source Code Pro" w:cs="Courier New"/>
+          <w:color w:val="A9B7C6"/>
+          <w:sz w:val="20"/>
+          <w:szCs w:val="20"/>
+          <w:shd w:val="clear" w:color="auto" w:fill="232525"/>
+          <w:lang w:eastAsia="fr-FR"/>
+        </w:rPr>
+        <w:t>)</w:t>
+      </w:r>
+      <w:r>
+        <w:rPr>
+          <w:rFonts w:ascii="Source Code Pro" w:eastAsia="Times New Roman" w:hAnsi="Source Code Pro" w:cs="Courier New"/>
+          <w:color w:val="CC7832"/>
+          <w:sz w:val="20"/>
+          <w:szCs w:val="20"/>
+          <w:shd w:val="clear" w:color="auto" w:fill="232525"/>
+          <w:lang w:eastAsia="fr-FR"/>
+        </w:rPr>
+        <w:t>;</w:t>
+      </w:r>
+      <w:r>
+        <w:rPr>
+          <w:rFonts w:ascii="Source Code Pro" w:eastAsia="Times New Roman" w:hAnsi="Source Code Pro" w:cs="Courier New"/>
+          <w:color w:val="CC7832"/>
+          <w:sz w:val="20"/>
+          <w:szCs w:val="20"/>
+          <w:shd w:val="clear" w:color="auto" w:fill="232525"/>
+          <w:lang w:eastAsia="fr-FR"/>
+        </w:rPr>
+        <w:br/>
+      </w:r>
+      <w:r>
+        <w:rPr>
+          <w:rFonts w:ascii="Source Code Pro" w:eastAsia="Times New Roman" w:hAnsi="Source Code Pro" w:cs="Courier New"/>
+          <w:color w:val="CC7832"/>
+          <w:sz w:val="20"/>
+          <w:szCs w:val="20"/>
+          <w:shd w:val="clear" w:color="auto" w:fill="232525"/>
+          <w:lang w:eastAsia="fr-FR"/>
+        </w:rPr>
+        <w:br/>
+      </w:r>
+      <w:r>
+        <w:rPr>
+          <w:rFonts w:ascii="Source Code Pro" w:eastAsia="Times New Roman" w:hAnsi="Source Code Pro" w:cs="Courier New"/>
+          <w:color w:val="808080"/>
+          <w:sz w:val="20"/>
+          <w:szCs w:val="20"/>
+          <w:shd w:val="clear" w:color="auto" w:fill="232525"/>
+          <w:lang w:eastAsia="fr-FR"/>
+        </w:rPr>
+        <w:t xml:space="preserve">        </w:t>
+      </w:r>
+      <w:r>
+        <w:rPr>
+          <w:rFonts w:ascii="Source Code Pro" w:eastAsia="Times New Roman" w:hAnsi="Source Code Pro" w:cs="Courier New"/>
+          <w:color w:val="9876AA"/>
+          <w:sz w:val="20"/>
+          <w:szCs w:val="20"/>
+          <w:shd w:val="clear" w:color="auto" w:fill="232525"/>
+          <w:lang w:eastAsia="fr-FR"/>
+        </w:rPr>
+        <w:t>$</w:t>
+      </w:r>
+      <w:proofErr w:type="spellStart"/>
+      <w:r>
+        <w:rPr>
+          <w:rFonts w:ascii="Source Code Pro" w:eastAsia="Times New Roman" w:hAnsi="Source Code Pro" w:cs="Courier New"/>
+          <w:color w:val="9876AA"/>
+          <w:sz w:val="20"/>
+          <w:szCs w:val="20"/>
+          <w:shd w:val="clear" w:color="auto" w:fill="232525"/>
+          <w:lang w:eastAsia="fr-FR"/>
+        </w:rPr>
+        <w:t>qb</w:t>
+      </w:r>
+      <w:proofErr w:type="spellEnd"/>
+      <w:r>
+        <w:rPr>
+          <w:rFonts w:ascii="Source Code Pro" w:eastAsia="Times New Roman" w:hAnsi="Source Code Pro" w:cs="Courier New"/>
+          <w:color w:val="A9B7C6"/>
+          <w:sz w:val="20"/>
+          <w:szCs w:val="20"/>
+          <w:shd w:val="clear" w:color="auto" w:fill="232525"/>
+          <w:lang w:eastAsia="fr-FR"/>
+        </w:rPr>
+        <w:t>-&gt;</w:t>
+      </w:r>
+      <w:r>
+        <w:rPr>
+          <w:rFonts w:ascii="Source Code Pro" w:eastAsia="Times New Roman" w:hAnsi="Source Code Pro" w:cs="Courier New"/>
+          <w:color w:val="FFC66D"/>
+          <w:sz w:val="20"/>
+          <w:szCs w:val="20"/>
+          <w:shd w:val="clear" w:color="auto" w:fill="232525"/>
+          <w:lang w:eastAsia="fr-FR"/>
+        </w:rPr>
+        <w:t>select</w:t>
+      </w:r>
+      <w:r>
+        <w:rPr>
+          <w:rFonts w:ascii="Source Code Pro" w:eastAsia="Times New Roman" w:hAnsi="Source Code Pro" w:cs="Courier New"/>
+          <w:color w:val="A9B7C6"/>
+          <w:sz w:val="20"/>
+          <w:szCs w:val="20"/>
+          <w:shd w:val="clear" w:color="auto" w:fill="232525"/>
+          <w:lang w:eastAsia="fr-FR"/>
+        </w:rPr>
+        <w:t>(</w:t>
+      </w:r>
+      <w:r>
+        <w:rPr>
+          <w:rFonts w:ascii="Source Code Pro" w:eastAsia="Times New Roman" w:hAnsi="Source Code Pro" w:cs="Courier New"/>
+          <w:color w:val="6A8759"/>
+          <w:sz w:val="20"/>
+          <w:szCs w:val="20"/>
+          <w:shd w:val="clear" w:color="auto" w:fill="232525"/>
+          <w:lang w:eastAsia="fr-FR"/>
+        </w:rPr>
+        <w:t xml:space="preserve">"t.name, count(p) as </w:t>
+      </w:r>
+      <w:proofErr w:type="spellStart"/>
+      <w:r>
+        <w:rPr>
+          <w:rFonts w:ascii="Source Code Pro" w:eastAsia="Times New Roman" w:hAnsi="Source Code Pro" w:cs="Courier New"/>
+          <w:color w:val="6A8759"/>
+          <w:sz w:val="20"/>
+          <w:szCs w:val="20"/>
+          <w:shd w:val="clear" w:color="auto" w:fill="232525"/>
+          <w:lang w:eastAsia="fr-FR"/>
+        </w:rPr>
+        <w:t>numerofPosts</w:t>
+      </w:r>
+      <w:proofErr w:type="spellEnd"/>
+      <w:r>
+        <w:rPr>
+          <w:rFonts w:ascii="Source Code Pro" w:eastAsia="Times New Roman" w:hAnsi="Source Code Pro" w:cs="Courier New"/>
+          <w:color w:val="6A8759"/>
+          <w:sz w:val="20"/>
+          <w:szCs w:val="20"/>
+          <w:shd w:val="clear" w:color="auto" w:fill="232525"/>
+          <w:lang w:eastAsia="fr-FR"/>
+        </w:rPr>
+        <w:t>"</w:t>
+      </w:r>
+      <w:r>
+        <w:rPr>
+          <w:rFonts w:ascii="Source Code Pro" w:eastAsia="Times New Roman" w:hAnsi="Source Code Pro" w:cs="Courier New"/>
+          <w:color w:val="A9B7C6"/>
+          <w:sz w:val="20"/>
+          <w:szCs w:val="20"/>
+          <w:shd w:val="clear" w:color="auto" w:fill="232525"/>
+          <w:lang w:eastAsia="fr-FR"/>
+        </w:rPr>
+        <w:t>)</w:t>
+      </w:r>
+      <w:r>
+        <w:rPr>
+          <w:rFonts w:ascii="Source Code Pro" w:eastAsia="Times New Roman" w:hAnsi="Source Code Pro" w:cs="Courier New"/>
+          <w:color w:val="A9B7C6"/>
+          <w:sz w:val="20"/>
+          <w:szCs w:val="20"/>
+          <w:shd w:val="clear" w:color="auto" w:fill="232525"/>
+          <w:lang w:eastAsia="fr-FR"/>
+        </w:rPr>
+        <w:br/>
+        <w:t xml:space="preserve">            </w:t>
+      </w:r>
+      <w:r>
+        <w:rPr>
+          <w:rFonts w:ascii="Source Code Pro" w:eastAsia="Times New Roman" w:hAnsi="Source Code Pro" w:cs="Courier New"/>
+          <w:color w:val="808080"/>
+          <w:sz w:val="20"/>
+          <w:szCs w:val="20"/>
+          <w:shd w:val="clear" w:color="auto" w:fill="232525"/>
+          <w:lang w:eastAsia="fr-FR"/>
+        </w:rPr>
+        <w:t>// 1ere argument est la variable qui stocke l'association</w:t>
+      </w:r>
+      <w:r>
+        <w:rPr>
+          <w:rFonts w:ascii="Source Code Pro" w:eastAsia="Times New Roman" w:hAnsi="Source Code Pro" w:cs="Courier New"/>
+          <w:color w:val="808080"/>
+          <w:sz w:val="20"/>
+          <w:szCs w:val="20"/>
+          <w:shd w:val="clear" w:color="auto" w:fill="232525"/>
+          <w:lang w:eastAsia="fr-FR"/>
+        </w:rPr>
+        <w:br/>
+        <w:t xml:space="preserve">            // le 2e argument représente l'alias de la 2e entité. En l'</w:t>
+      </w:r>
+      <w:proofErr w:type="spellStart"/>
+      <w:r>
+        <w:rPr>
+          <w:rFonts w:ascii="Source Code Pro" w:eastAsia="Times New Roman" w:hAnsi="Source Code Pro" w:cs="Courier New"/>
+          <w:color w:val="808080"/>
+          <w:sz w:val="20"/>
+          <w:szCs w:val="20"/>
+          <w:shd w:val="clear" w:color="auto" w:fill="232525"/>
+          <w:lang w:eastAsia="fr-FR"/>
+        </w:rPr>
+        <w:t>occurence</w:t>
+      </w:r>
+      <w:proofErr w:type="spellEnd"/>
+      <w:r>
+        <w:rPr>
+          <w:rFonts w:ascii="Source Code Pro" w:eastAsia="Times New Roman" w:hAnsi="Source Code Pro" w:cs="Courier New"/>
+          <w:color w:val="808080"/>
+          <w:sz w:val="20"/>
+          <w:szCs w:val="20"/>
+          <w:shd w:val="clear" w:color="auto" w:fill="232525"/>
+          <w:lang w:eastAsia="fr-FR"/>
+        </w:rPr>
+        <w:t xml:space="preserve"> c'est Post</w:t>
+      </w:r>
+      <w:r>
+        <w:rPr>
+          <w:rFonts w:ascii="Source Code Pro" w:eastAsia="Times New Roman" w:hAnsi="Source Code Pro" w:cs="Courier New"/>
+          <w:color w:val="808080"/>
+          <w:sz w:val="20"/>
+          <w:szCs w:val="20"/>
+          <w:shd w:val="clear" w:color="auto" w:fill="232525"/>
+          <w:lang w:eastAsia="fr-FR"/>
+        </w:rPr>
+        <w:br/>
+        <w:t xml:space="preserve">        </w:t>
+      </w:r>
+      <w:r>
+        <w:rPr>
+          <w:rFonts w:ascii="Source Code Pro" w:eastAsia="Times New Roman" w:hAnsi="Source Code Pro" w:cs="Courier New"/>
+          <w:color w:val="A9B7C6"/>
+          <w:sz w:val="20"/>
+          <w:szCs w:val="20"/>
+          <w:shd w:val="clear" w:color="auto" w:fill="232525"/>
+          <w:lang w:eastAsia="fr-FR"/>
+        </w:rPr>
+        <w:t>-&gt;</w:t>
+      </w:r>
+      <w:proofErr w:type="spellStart"/>
+      <w:proofErr w:type="gramStart"/>
+      <w:r>
+        <w:rPr>
+          <w:rFonts w:ascii="Source Code Pro" w:eastAsia="Times New Roman" w:hAnsi="Source Code Pro" w:cs="Courier New"/>
+          <w:color w:val="FFC66D"/>
+          <w:sz w:val="20"/>
+          <w:szCs w:val="20"/>
+          <w:shd w:val="clear" w:color="auto" w:fill="232525"/>
+          <w:lang w:eastAsia="fr-FR"/>
+        </w:rPr>
+        <w:t>innerJoin</w:t>
+      </w:r>
+      <w:proofErr w:type="spellEnd"/>
+      <w:r>
+        <w:rPr>
+          <w:rFonts w:ascii="Source Code Pro" w:eastAsia="Times New Roman" w:hAnsi="Source Code Pro" w:cs="Courier New"/>
+          <w:color w:val="A9B7C6"/>
+          <w:sz w:val="20"/>
+          <w:szCs w:val="20"/>
+          <w:shd w:val="clear" w:color="auto" w:fill="232525"/>
+          <w:lang w:eastAsia="fr-FR"/>
+        </w:rPr>
+        <w:t>(</w:t>
+      </w:r>
+      <w:proofErr w:type="gramEnd"/>
+      <w:r>
+        <w:rPr>
+          <w:rFonts w:ascii="Source Code Pro" w:eastAsia="Times New Roman" w:hAnsi="Source Code Pro" w:cs="Courier New"/>
+          <w:color w:val="6A8759"/>
+          <w:sz w:val="20"/>
+          <w:szCs w:val="20"/>
+          <w:shd w:val="clear" w:color="auto" w:fill="232525"/>
+          <w:lang w:eastAsia="fr-FR"/>
+        </w:rPr>
+        <w:t>"</w:t>
+      </w:r>
+      <w:proofErr w:type="spellStart"/>
+      <w:r>
+        <w:rPr>
+          <w:rFonts w:ascii="Source Code Pro" w:eastAsia="Times New Roman" w:hAnsi="Source Code Pro" w:cs="Courier New"/>
+          <w:color w:val="6A8759"/>
+          <w:sz w:val="20"/>
+          <w:szCs w:val="20"/>
+          <w:shd w:val="clear" w:color="auto" w:fill="232525"/>
+          <w:lang w:eastAsia="fr-FR"/>
+        </w:rPr>
+        <w:t>t.posts</w:t>
+      </w:r>
+      <w:proofErr w:type="spellEnd"/>
+      <w:r>
+        <w:rPr>
+          <w:rFonts w:ascii="Source Code Pro" w:eastAsia="Times New Roman" w:hAnsi="Source Code Pro" w:cs="Courier New"/>
+          <w:color w:val="6A8759"/>
+          <w:sz w:val="20"/>
+          <w:szCs w:val="20"/>
+          <w:shd w:val="clear" w:color="auto" w:fill="232525"/>
+          <w:lang w:eastAsia="fr-FR"/>
+        </w:rPr>
+        <w:t>"</w:t>
+      </w:r>
+      <w:r>
+        <w:rPr>
+          <w:rFonts w:ascii="Source Code Pro" w:eastAsia="Times New Roman" w:hAnsi="Source Code Pro" w:cs="Courier New"/>
+          <w:color w:val="CC7832"/>
+          <w:sz w:val="20"/>
+          <w:szCs w:val="20"/>
+          <w:shd w:val="clear" w:color="auto" w:fill="232525"/>
+          <w:lang w:eastAsia="fr-FR"/>
+        </w:rPr>
+        <w:t xml:space="preserve">, </w:t>
+      </w:r>
+      <w:r>
+        <w:rPr>
+          <w:rFonts w:ascii="Source Code Pro" w:eastAsia="Times New Roman" w:hAnsi="Source Code Pro" w:cs="Courier New"/>
+          <w:color w:val="6A8759"/>
+          <w:sz w:val="20"/>
+          <w:szCs w:val="20"/>
+          <w:shd w:val="clear" w:color="auto" w:fill="232525"/>
+          <w:lang w:eastAsia="fr-FR"/>
+        </w:rPr>
+        <w:t>"p"</w:t>
+      </w:r>
+      <w:r>
+        <w:rPr>
+          <w:rFonts w:ascii="Source Code Pro" w:eastAsia="Times New Roman" w:hAnsi="Source Code Pro" w:cs="Courier New"/>
+          <w:color w:val="A9B7C6"/>
+          <w:sz w:val="20"/>
+          <w:szCs w:val="20"/>
+          <w:shd w:val="clear" w:color="auto" w:fill="232525"/>
+          <w:lang w:eastAsia="fr-FR"/>
+        </w:rPr>
+        <w:t>)</w:t>
+      </w:r>
+      <w:r>
+        <w:rPr>
+          <w:rFonts w:ascii="Source Code Pro" w:eastAsia="Times New Roman" w:hAnsi="Source Code Pro" w:cs="Courier New"/>
+          <w:color w:val="A9B7C6"/>
+          <w:sz w:val="20"/>
+          <w:szCs w:val="20"/>
+          <w:shd w:val="clear" w:color="auto" w:fill="232525"/>
+          <w:lang w:eastAsia="fr-FR"/>
+        </w:rPr>
+        <w:br/>
+        <w:t xml:space="preserve">        -&gt;</w:t>
+      </w:r>
+      <w:proofErr w:type="spellStart"/>
+      <w:r>
+        <w:rPr>
+          <w:rFonts w:ascii="Source Code Pro" w:eastAsia="Times New Roman" w:hAnsi="Source Code Pro" w:cs="Courier New"/>
+          <w:color w:val="FFC66D"/>
+          <w:sz w:val="20"/>
+          <w:szCs w:val="20"/>
+          <w:shd w:val="clear" w:color="auto" w:fill="232525"/>
+          <w:lang w:eastAsia="fr-FR"/>
+        </w:rPr>
+        <w:t>groupBy</w:t>
+      </w:r>
+      <w:proofErr w:type="spellEnd"/>
+      <w:r>
+        <w:rPr>
+          <w:rFonts w:ascii="Source Code Pro" w:eastAsia="Times New Roman" w:hAnsi="Source Code Pro" w:cs="Courier New"/>
+          <w:color w:val="A9B7C6"/>
+          <w:sz w:val="20"/>
+          <w:szCs w:val="20"/>
+          <w:shd w:val="clear" w:color="auto" w:fill="232525"/>
+          <w:lang w:eastAsia="fr-FR"/>
+        </w:rPr>
+        <w:t>(</w:t>
+      </w:r>
+      <w:r>
+        <w:rPr>
+          <w:rFonts w:ascii="Source Code Pro" w:eastAsia="Times New Roman" w:hAnsi="Source Code Pro" w:cs="Courier New"/>
+          <w:color w:val="6A8759"/>
+          <w:sz w:val="20"/>
+          <w:szCs w:val="20"/>
+          <w:shd w:val="clear" w:color="auto" w:fill="232525"/>
+          <w:lang w:eastAsia="fr-FR"/>
+        </w:rPr>
+        <w:t>"t.id"</w:t>
+      </w:r>
+      <w:r>
+        <w:rPr>
+          <w:rFonts w:ascii="Source Code Pro" w:eastAsia="Times New Roman" w:hAnsi="Source Code Pro" w:cs="Courier New"/>
+          <w:color w:val="A9B7C6"/>
+          <w:sz w:val="20"/>
+          <w:szCs w:val="20"/>
+          <w:shd w:val="clear" w:color="auto" w:fill="232525"/>
+          <w:lang w:eastAsia="fr-FR"/>
+        </w:rPr>
+        <w:t>)</w:t>
+      </w:r>
+      <w:r>
+        <w:rPr>
+          <w:rFonts w:ascii="Source Code Pro" w:eastAsia="Times New Roman" w:hAnsi="Source Code Pro" w:cs="Courier New"/>
+          <w:color w:val="CC7832"/>
+          <w:sz w:val="20"/>
+          <w:szCs w:val="20"/>
+          <w:shd w:val="clear" w:color="auto" w:fill="232525"/>
+          <w:lang w:eastAsia="fr-FR"/>
+        </w:rPr>
+        <w:t>;</w:t>
+      </w:r>
+      <w:r>
+        <w:rPr>
+          <w:rFonts w:ascii="Source Code Pro" w:eastAsia="Times New Roman" w:hAnsi="Source Code Pro" w:cs="Courier New"/>
+          <w:color w:val="CC7832"/>
+          <w:sz w:val="20"/>
+          <w:szCs w:val="20"/>
+          <w:shd w:val="clear" w:color="auto" w:fill="232525"/>
+          <w:lang w:eastAsia="fr-FR"/>
+        </w:rPr>
+        <w:br/>
+      </w:r>
+      <w:r>
+        <w:rPr>
+          <w:rFonts w:ascii="Source Code Pro" w:eastAsia="Times New Roman" w:hAnsi="Source Code Pro" w:cs="Courier New"/>
+          <w:color w:val="CC7832"/>
+          <w:sz w:val="20"/>
+          <w:szCs w:val="20"/>
+          <w:shd w:val="clear" w:color="auto" w:fill="232525"/>
+          <w:lang w:eastAsia="fr-FR"/>
+        </w:rPr>
+        <w:br/>
+        <w:t xml:space="preserve">        </w:t>
+      </w:r>
+      <w:r>
+        <w:rPr>
+          <w:rFonts w:ascii="Source Code Pro" w:eastAsia="Times New Roman" w:hAnsi="Source Code Pro" w:cs="Courier New"/>
+          <w:b/>
+          <w:bCs/>
+          <w:color w:val="CC7832"/>
+          <w:sz w:val="20"/>
+          <w:szCs w:val="20"/>
+          <w:shd w:val="clear" w:color="auto" w:fill="232525"/>
+          <w:lang w:eastAsia="fr-FR"/>
+        </w:rPr>
         <w:t xml:space="preserve">return </w:t>
       </w:r>
       <w:r>
@@ -588,8 +872,21 @@
           <w:shd w:val="clear" w:color="auto" w:fill="232525"/>
           <w:lang w:eastAsia="fr-FR"/>
         </w:rPr>
-        <w:t>$qb</w:t>
-      </w:r>
+        <w:t>$</w:t>
+      </w:r>
+      <w:proofErr w:type="spellStart"/>
+      <w:r>
+        <w:rPr>
+          <w:rFonts w:ascii="Source Code Pro" w:eastAsia="Times New Roman" w:hAnsi="Source Code Pro" w:cs="Courier New"/>
+          <w:color w:val="9876AA"/>
+          <w:sz w:val="20"/>
+          <w:szCs w:val="20"/>
+          <w:shd w:val="clear" w:color="auto" w:fill="232525"/>
+          <w:lang w:eastAsia="fr-FR"/>
+        </w:rPr>
+        <w:t>qb</w:t>
+      </w:r>
+      <w:proofErr w:type="spellEnd"/>
       <w:r>
         <w:rPr>
           <w:rFonts w:ascii="Source Code Pro" w:eastAsia="Times New Roman" w:hAnsi="Source Code Pro" w:cs="Courier New"/>
@@ -601,6 +898,7 @@
         </w:rPr>
         <w:t>-&gt;</w:t>
       </w:r>
+      <w:proofErr w:type="spellStart"/>
       <w:r>
         <w:rPr>
           <w:rFonts w:ascii="Source Code Pro" w:eastAsia="Times New Roman" w:hAnsi="Source Code Pro" w:cs="Courier New"/>
@@ -612,6 +910,7 @@
         </w:rPr>
         <w:t>getQuery</w:t>
       </w:r>
+      <w:proofErr w:type="spellEnd"/>
       <w:r>
         <w:rPr>
           <w:rFonts w:ascii="Source Code Pro" w:eastAsia="Times New Roman" w:hAnsi="Source Code Pro" w:cs="Courier New"/>
@@ -661,7 +960,20 @@
     <w:p/>
     <w:p>
       <w:r>
-        <w:t>A la fin de la méthode, faire un return de getQuery().</w:t>
+        <w:t xml:space="preserve">A la fin de la méthode, faire un return de </w:t>
+      </w:r>
+      <w:proofErr w:type="spellStart"/>
+      <w:proofErr w:type="gramStart"/>
+      <w:r>
+        <w:t>getQuery</w:t>
+      </w:r>
+      <w:proofErr w:type="spellEnd"/>
+      <w:r>
+        <w:t>(</w:t>
+      </w:r>
+      <w:proofErr w:type="gramEnd"/>
+      <w:r>
+        <w:t>).</w:t>
       </w:r>
     </w:p>
     <w:p/>
@@ -672,13 +984,37 @@
         </w:rPr>
       </w:pPr>
       <w:r>
-        <w:t xml:space="preserve">Puis dans l’action de notre Controller, appeler le getAllThemes via le repository. </w:t>
-      </w:r>
+        <w:t xml:space="preserve">Puis dans l’action de notre Controller, appeler le </w:t>
+      </w:r>
+      <w:proofErr w:type="spellStart"/>
+      <w:r>
+        <w:t>getAllThemes</w:t>
+      </w:r>
+      <w:proofErr w:type="spellEnd"/>
+      <w:r>
+        <w:t xml:space="preserve"> via le </w:t>
+      </w:r>
+      <w:proofErr w:type="spellStart"/>
+      <w:r>
+        <w:t>repository</w:t>
+      </w:r>
+      <w:proofErr w:type="spellEnd"/>
+      <w:r>
+        <w:t xml:space="preserve">. </w:t>
+      </w:r>
+      <w:proofErr w:type="spellStart"/>
       <w:r>
         <w:rPr>
           <w:lang w:val="en-US"/>
         </w:rPr>
-        <w:t xml:space="preserve">Voir </w:t>
+        <w:t>Voir</w:t>
+      </w:r>
+      <w:proofErr w:type="spellEnd"/>
+      <w:r>
+        <w:rPr>
+          <w:lang w:val="en-US"/>
+        </w:rPr>
+        <w:t xml:space="preserve"> </w:t>
       </w:r>
       <w:r>
         <w:rPr>
@@ -772,6 +1108,8 @@
         </w:rPr>
         <w:t>-&gt;</w:t>
       </w:r>
+      <w:proofErr w:type="spellStart"/>
+      <w:proofErr w:type="gramStart"/>
       <w:r>
         <w:rPr>
           <w:rFonts w:ascii="Source Code Pro" w:eastAsia="Times New Roman" w:hAnsi="Source Code Pro" w:cs="Courier New"/>
@@ -783,16 +1121,29 @@
         </w:rPr>
         <w:t>getDoctrine</w:t>
       </w:r>
-      <w:r>
-        <w:rPr>
-          <w:rFonts w:ascii="Source Code Pro" w:eastAsia="Times New Roman" w:hAnsi="Source Code Pro" w:cs="Courier New"/>
-          <w:color w:val="A9B7C6"/>
-          <w:sz w:val="20"/>
-          <w:szCs w:val="20"/>
-          <w:shd w:val="clear" w:color="auto" w:fill="232525"/>
-          <w:lang w:val="en-US" w:eastAsia="fr-FR"/>
-        </w:rPr>
-        <w:t>()</w:t>
+      <w:proofErr w:type="spellEnd"/>
+      <w:r>
+        <w:rPr>
+          <w:rFonts w:ascii="Source Code Pro" w:eastAsia="Times New Roman" w:hAnsi="Source Code Pro" w:cs="Courier New"/>
+          <w:color w:val="A9B7C6"/>
+          <w:sz w:val="20"/>
+          <w:szCs w:val="20"/>
+          <w:shd w:val="clear" w:color="auto" w:fill="232525"/>
+          <w:lang w:val="en-US" w:eastAsia="fr-FR"/>
+        </w:rPr>
+        <w:t>(</w:t>
+      </w:r>
+      <w:proofErr w:type="gramEnd"/>
+      <w:r>
+        <w:rPr>
+          <w:rFonts w:ascii="Source Code Pro" w:eastAsia="Times New Roman" w:hAnsi="Source Code Pro" w:cs="Courier New"/>
+          <w:color w:val="A9B7C6"/>
+          <w:sz w:val="20"/>
+          <w:szCs w:val="20"/>
+          <w:shd w:val="clear" w:color="auto" w:fill="232525"/>
+          <w:lang w:val="en-US" w:eastAsia="fr-FR"/>
+        </w:rPr>
+        <w:t>)</w:t>
       </w:r>
       <w:r>
         <w:rPr>
@@ -806,6 +1157,7 @@
         <w:br/>
         <w:t xml:space="preserve">            -&gt;</w:t>
       </w:r>
+      <w:proofErr w:type="spellStart"/>
       <w:r>
         <w:rPr>
           <w:rFonts w:ascii="Source Code Pro" w:eastAsia="Times New Roman" w:hAnsi="Source Code Pro" w:cs="Courier New"/>
@@ -817,6 +1169,7 @@
         </w:rPr>
         <w:t>getRepository</w:t>
       </w:r>
+      <w:proofErr w:type="spellEnd"/>
       <w:r>
         <w:rPr>
           <w:rFonts w:ascii="Source Code Pro" w:eastAsia="Times New Roman" w:hAnsi="Source Code Pro" w:cs="Courier New"/>
@@ -837,7 +1190,31 @@
           <w:shd w:val="clear" w:color="auto" w:fill="232525"/>
           <w:lang w:val="en-US" w:eastAsia="fr-FR"/>
         </w:rPr>
-        <w:t>"AppBundle:Theme"</w:t>
+        <w:t>"</w:t>
+      </w:r>
+      <w:proofErr w:type="spellStart"/>
+      <w:r>
+        <w:rPr>
+          <w:rFonts w:ascii="Source Code Pro" w:eastAsia="Times New Roman" w:hAnsi="Source Code Pro" w:cs="Courier New"/>
+          <w:color w:val="6A8759"/>
+          <w:sz w:val="20"/>
+          <w:szCs w:val="20"/>
+          <w:shd w:val="clear" w:color="auto" w:fill="232525"/>
+          <w:lang w:val="en-US" w:eastAsia="fr-FR"/>
+        </w:rPr>
+        <w:t>AppBundle:Theme</w:t>
+      </w:r>
+      <w:proofErr w:type="spellEnd"/>
+      <w:r>
+        <w:rPr>
+          <w:rFonts w:ascii="Source Code Pro" w:eastAsia="Times New Roman" w:hAnsi="Source Code Pro" w:cs="Courier New"/>
+          <w:color w:val="6A8759"/>
+          <w:sz w:val="20"/>
+          <w:szCs w:val="20"/>
+          <w:shd w:val="clear" w:color="auto" w:fill="232525"/>
+          <w:lang w:val="en-US" w:eastAsia="fr-FR"/>
+        </w:rPr>
+        <w:t>"</w:t>
       </w:r>
       <w:r>
         <w:rPr>
@@ -893,7 +1270,31 @@
           <w:shd w:val="clear" w:color="auto" w:fill="232525"/>
           <w:lang w:val="en-US" w:eastAsia="fr-FR"/>
         </w:rPr>
-        <w:t xml:space="preserve">$themeList </w:t>
+        <w:t>$</w:t>
+      </w:r>
+      <w:proofErr w:type="spellStart"/>
+      <w:r>
+        <w:rPr>
+          <w:rFonts w:ascii="Source Code Pro" w:eastAsia="Times New Roman" w:hAnsi="Source Code Pro" w:cs="Courier New"/>
+          <w:color w:val="9876AA"/>
+          <w:sz w:val="20"/>
+          <w:szCs w:val="20"/>
+          <w:shd w:val="clear" w:color="auto" w:fill="232525"/>
+          <w:lang w:val="en-US" w:eastAsia="fr-FR"/>
+        </w:rPr>
+        <w:t>themeList</w:t>
+      </w:r>
+      <w:proofErr w:type="spellEnd"/>
+      <w:r>
+        <w:rPr>
+          <w:rFonts w:ascii="Source Code Pro" w:eastAsia="Times New Roman" w:hAnsi="Source Code Pro" w:cs="Courier New"/>
+          <w:color w:val="9876AA"/>
+          <w:sz w:val="20"/>
+          <w:szCs w:val="20"/>
+          <w:shd w:val="clear" w:color="auto" w:fill="232525"/>
+          <w:lang w:val="en-US" w:eastAsia="fr-FR"/>
+        </w:rPr>
+        <w:t xml:space="preserve"> </w:t>
       </w:r>
       <w:r>
         <w:rPr>
@@ -928,6 +1329,7 @@
         </w:rPr>
         <w:t>-&gt;</w:t>
       </w:r>
+      <w:proofErr w:type="spellStart"/>
       <w:r>
         <w:rPr>
           <w:rFonts w:ascii="Source Code Pro" w:eastAsia="Times New Roman" w:hAnsi="Source Code Pro" w:cs="Courier New"/>
@@ -939,6 +1341,7 @@
         </w:rPr>
         <w:t>findAll</w:t>
       </w:r>
+      <w:proofErr w:type="spellEnd"/>
       <w:r>
         <w:rPr>
           <w:rFonts w:ascii="Source Code Pro" w:eastAsia="Times New Roman" w:hAnsi="Source Code Pro" w:cs="Courier New"/>
@@ -981,8 +1384,9 @@
           <w:shd w:val="clear" w:color="auto" w:fill="232525"/>
           <w:lang w:val="en-US" w:eastAsia="fr-FR"/>
         </w:rPr>
-        <w:t>// Pour les tests du QueryBuilder</w:t>
-      </w:r>
+        <w:t xml:space="preserve">// Pour les tests du </w:t>
+      </w:r>
+      <w:proofErr w:type="spellStart"/>
       <w:r>
         <w:rPr>
           <w:rFonts w:ascii="Source Code Pro" w:eastAsia="Times New Roman" w:hAnsi="Source Code Pro" w:cs="Courier New"/>
@@ -992,6 +1396,18 @@
           <w:shd w:val="clear" w:color="auto" w:fill="232525"/>
           <w:lang w:val="en-US" w:eastAsia="fr-FR"/>
         </w:rPr>
+        <w:t>QueryBuilder</w:t>
+      </w:r>
+      <w:proofErr w:type="spellEnd"/>
+      <w:r>
+        <w:rPr>
+          <w:rFonts w:ascii="Source Code Pro" w:eastAsia="Times New Roman" w:hAnsi="Source Code Pro" w:cs="Courier New"/>
+          <w:color w:val="808080"/>
+          <w:sz w:val="20"/>
+          <w:szCs w:val="20"/>
+          <w:shd w:val="clear" w:color="auto" w:fill="232525"/>
+          <w:lang w:val="en-US" w:eastAsia="fr-FR"/>
+        </w:rPr>
         <w:br/>
       </w:r>
       <w:r>
@@ -1038,6 +1454,7 @@
         </w:rPr>
         <w:t>-&gt;</w:t>
       </w:r>
+      <w:proofErr w:type="spellStart"/>
       <w:r>
         <w:rPr>
           <w:rFonts w:ascii="Source Code Pro" w:eastAsia="Times New Roman" w:hAnsi="Source Code Pro" w:cs="Courier New"/>
@@ -1049,6 +1466,7 @@
         </w:rPr>
         <w:t>getAllThemes</w:t>
       </w:r>
+      <w:proofErr w:type="spellEnd"/>
       <w:r>
         <w:rPr>
           <w:rFonts w:ascii="Source Code Pro" w:eastAsia="Times New Roman" w:hAnsi="Source Code Pro" w:cs="Courier New"/>
@@ -1060,6 +1478,7 @@
         </w:rPr>
         <w:t>()-&gt;</w:t>
       </w:r>
+      <w:proofErr w:type="spellStart"/>
       <w:r>
         <w:rPr>
           <w:rFonts w:ascii="Source Code Pro" w:eastAsia="Times New Roman" w:hAnsi="Source Code Pro" w:cs="Courier New"/>
@@ -1071,6 +1490,7 @@
         </w:rPr>
         <w:t>getArrayResult</w:t>
       </w:r>
+      <w:proofErr w:type="spellEnd"/>
       <w:r>
         <w:rPr>
           <w:rFonts w:ascii="Source Code Pro" w:eastAsia="Times New Roman" w:hAnsi="Source Code Pro" w:cs="Courier New"/>
@@ -1112,22 +1532,72 @@
         <w:pStyle w:val="Sous-titre"/>
       </w:pPr>
       <w:r>
-        <w:t>Installation de oro/doctrine-extensions</w:t>
+        <w:t xml:space="preserve">Installation de </w:t>
+      </w:r>
+      <w:proofErr w:type="spellStart"/>
+      <w:r>
+        <w:t>oro</w:t>
+      </w:r>
+      <w:proofErr w:type="spellEnd"/>
+      <w:r>
+        <w:t>/doctrine-extensions</w:t>
       </w:r>
     </w:p>
     <w:p>
       <w:r>
-        <w:t>Utiliser certaines fonctions sql dans QueryBuilder car Doctrine ne le gère pas</w:t>
+        <w:t xml:space="preserve">Utiliser certaines fonctions </w:t>
+      </w:r>
+      <w:proofErr w:type="spellStart"/>
+      <w:r>
+        <w:t>sql</w:t>
+      </w:r>
+      <w:proofErr w:type="spellEnd"/>
+      <w:r>
+        <w:t xml:space="preserve"> dans </w:t>
+      </w:r>
+      <w:proofErr w:type="spellStart"/>
+      <w:r>
+        <w:t>QueryBuilder</w:t>
+      </w:r>
+      <w:proofErr w:type="spellEnd"/>
+      <w:r>
+        <w:t xml:space="preserve"> car Doctrine ne le gère pas</w:t>
       </w:r>
     </w:p>
     <w:p>
-      <w:r>
-        <w:t>composer require oro/doctrine-extensions</w:t>
+      <w:proofErr w:type="gramStart"/>
+      <w:r>
+        <w:t>composer</w:t>
+      </w:r>
+      <w:proofErr w:type="gramEnd"/>
+      <w:r>
+        <w:t xml:space="preserve"> </w:t>
+      </w:r>
+      <w:proofErr w:type="spellStart"/>
+      <w:r>
+        <w:t>require</w:t>
+      </w:r>
+      <w:proofErr w:type="spellEnd"/>
+      <w:r>
+        <w:t xml:space="preserve"> </w:t>
+      </w:r>
+      <w:proofErr w:type="spellStart"/>
+      <w:r>
+        <w:t>oro</w:t>
+      </w:r>
+      <w:proofErr w:type="spellEnd"/>
+      <w:r>
+        <w:t>/doctrine-extensions</w:t>
       </w:r>
     </w:p>
     <w:p>
-      <w:r>
-        <w:t>voir la doc :</w:t>
+      <w:proofErr w:type="gramStart"/>
+      <w:r>
+        <w:t>voir</w:t>
+      </w:r>
+      <w:proofErr w:type="gramEnd"/>
+      <w:r>
+        <w:t xml:space="preserve"> la doc :</w:t>
       </w:r>
     </w:p>
     <w:p>
@@ -1141,12 +1611,22 @@
       </w:hyperlink>
     </w:p>
     <w:p>
-      <w:r>
-        <w:t>pour la suite de l’installation</w:t>
-      </w:r>
-      <w:r>
-        <w:t xml:space="preserve"> pour la modification du fichier config.yml</w:t>
-      </w:r>
+      <w:proofErr w:type="gramStart"/>
+      <w:r>
+        <w:t>pour</w:t>
+      </w:r>
+      <w:proofErr w:type="gramEnd"/>
+      <w:r>
+        <w:t xml:space="preserve"> la suite de l’installation</w:t>
+      </w:r>
+      <w:r>
+        <w:t xml:space="preserve"> pour la modification du fichier </w:t>
+      </w:r>
+      <w:proofErr w:type="spellStart"/>
+      <w:r>
+        <w:t>config.yml</w:t>
+      </w:r>
+      <w:proofErr w:type="spellEnd"/>
     </w:p>
     <w:p/>
     <w:p>
@@ -1166,13 +1646,41 @@
         <w:rPr>
           <w:u w:val="single"/>
         </w:rPr>
-        <w:t>dans le R</w:t>
-      </w:r>
+        <w:t xml:space="preserve">dans le </w:t>
+      </w:r>
+      <w:proofErr w:type="spellStart"/>
       <w:r>
         <w:rPr>
           <w:u w:val="single"/>
         </w:rPr>
-        <w:t>epository avec QueryBuilder dans l’entité Post</w:t>
+        <w:t>R</w:t>
+      </w:r>
+      <w:r>
+        <w:rPr>
+          <w:u w:val="single"/>
+        </w:rPr>
+        <w:t>epository</w:t>
+      </w:r>
+      <w:proofErr w:type="spellEnd"/>
+      <w:r>
+        <w:rPr>
+          <w:u w:val="single"/>
+        </w:rPr>
+        <w:t xml:space="preserve"> avec </w:t>
+      </w:r>
+      <w:proofErr w:type="spellStart"/>
+      <w:r>
+        <w:rPr>
+          <w:u w:val="single"/>
+        </w:rPr>
+        <w:t>QueryBuilder</w:t>
+      </w:r>
+      <w:proofErr w:type="spellEnd"/>
+      <w:r>
+        <w:rPr>
+          <w:u w:val="single"/>
+        </w:rPr>
+        <w:t xml:space="preserve"> dans l’entité Post</w:t>
       </w:r>
     </w:p>
     <w:p>
@@ -1218,6 +1726,7 @@
         </w:rPr>
         <w:t xml:space="preserve">public function </w:t>
       </w:r>
+      <w:proofErr w:type="spellStart"/>
       <w:r>
         <w:rPr>
           <w:rFonts w:ascii="Source Code Pro" w:eastAsia="Times New Roman" w:hAnsi="Source Code Pro" w:cs="Courier New"/>
@@ -1229,6 +1738,7 @@
         </w:rPr>
         <w:t>getPostsGroupedByYear</w:t>
       </w:r>
+      <w:proofErr w:type="spellEnd"/>
       <w:r>
         <w:rPr>
           <w:rFonts w:ascii="Source Code Pro" w:eastAsia="Times New Roman" w:hAnsi="Source Code Pro" w:cs="Courier New"/>
@@ -1261,7 +1771,31 @@
           <w:shd w:val="clear" w:color="auto" w:fill="232525"/>
           <w:lang w:val="en-US" w:eastAsia="fr-FR"/>
         </w:rPr>
-        <w:t xml:space="preserve">$qb </w:t>
+        <w:t>$</w:t>
+      </w:r>
+      <w:proofErr w:type="spellStart"/>
+      <w:r>
+        <w:rPr>
+          <w:rFonts w:ascii="Source Code Pro" w:eastAsia="Times New Roman" w:hAnsi="Source Code Pro" w:cs="Courier New"/>
+          <w:color w:val="9876AA"/>
+          <w:sz w:val="20"/>
+          <w:szCs w:val="20"/>
+          <w:shd w:val="clear" w:color="auto" w:fill="232525"/>
+          <w:lang w:val="en-US" w:eastAsia="fr-FR"/>
+        </w:rPr>
+        <w:t>qb</w:t>
+      </w:r>
+      <w:proofErr w:type="spellEnd"/>
+      <w:r>
+        <w:rPr>
+          <w:rFonts w:ascii="Source Code Pro" w:eastAsia="Times New Roman" w:hAnsi="Source Code Pro" w:cs="Courier New"/>
+          <w:color w:val="9876AA"/>
+          <w:sz w:val="20"/>
+          <w:szCs w:val="20"/>
+          <w:shd w:val="clear" w:color="auto" w:fill="232525"/>
+          <w:lang w:val="en-US" w:eastAsia="fr-FR"/>
+        </w:rPr>
+        <w:t xml:space="preserve"> </w:t>
       </w:r>
       <w:r>
         <w:rPr>
@@ -1296,6 +1830,7 @@
         </w:rPr>
         <w:t>-&gt;</w:t>
       </w:r>
+      <w:proofErr w:type="spellStart"/>
       <w:r>
         <w:rPr>
           <w:rFonts w:ascii="Source Code Pro" w:eastAsia="Times New Roman" w:hAnsi="Source Code Pro" w:cs="Courier New"/>
@@ -1307,6 +1842,7 @@
         </w:rPr>
         <w:t>createQueryBuilder</w:t>
       </w:r>
+      <w:proofErr w:type="spellEnd"/>
       <w:r>
         <w:rPr>
           <w:rFonts w:ascii="Source Code Pro" w:eastAsia="Times New Roman" w:hAnsi="Source Code Pro" w:cs="Courier New"/>
@@ -1383,8 +1919,21 @@
           <w:shd w:val="clear" w:color="auto" w:fill="232525"/>
           <w:lang w:val="en-US" w:eastAsia="fr-FR"/>
         </w:rPr>
-        <w:t>$qb</w:t>
-      </w:r>
+        <w:t>$</w:t>
+      </w:r>
+      <w:proofErr w:type="spellStart"/>
+      <w:r>
+        <w:rPr>
+          <w:rFonts w:ascii="Source Code Pro" w:eastAsia="Times New Roman" w:hAnsi="Source Code Pro" w:cs="Courier New"/>
+          <w:color w:val="9876AA"/>
+          <w:sz w:val="20"/>
+          <w:szCs w:val="20"/>
+          <w:shd w:val="clear" w:color="auto" w:fill="232525"/>
+          <w:lang w:val="en-US" w:eastAsia="fr-FR"/>
+        </w:rPr>
+        <w:t>qb</w:t>
+      </w:r>
+      <w:proofErr w:type="spellEnd"/>
       <w:r>
         <w:rPr>
           <w:rFonts w:ascii="Source Code Pro" w:eastAsia="Times New Roman" w:hAnsi="Source Code Pro" w:cs="Courier New"/>
@@ -1427,8 +1976,9 @@
           <w:shd w:val="clear" w:color="auto" w:fill="232525"/>
           <w:lang w:val="en-US" w:eastAsia="fr-FR"/>
         </w:rPr>
-        <w:t>'YEAR(p.createdAt) as yearPublished,</w:t>
-      </w:r>
+        <w:t>'YEAR(</w:t>
+      </w:r>
+      <w:proofErr w:type="spellStart"/>
       <w:r>
         <w:rPr>
           <w:rFonts w:ascii="Source Code Pro" w:eastAsia="Times New Roman" w:hAnsi="Source Code Pro" w:cs="Courier New"/>
@@ -1438,8 +1988,79 @@
           <w:shd w:val="clear" w:color="auto" w:fill="232525"/>
           <w:lang w:val="en-US" w:eastAsia="fr-FR"/>
         </w:rPr>
+        <w:t>p.createdAt</w:t>
+      </w:r>
+      <w:proofErr w:type="spellEnd"/>
+      <w:r>
+        <w:rPr>
+          <w:rFonts w:ascii="Source Code Pro" w:eastAsia="Times New Roman" w:hAnsi="Source Code Pro" w:cs="Courier New"/>
+          <w:color w:val="6A8759"/>
+          <w:sz w:val="20"/>
+          <w:szCs w:val="20"/>
+          <w:shd w:val="clear" w:color="auto" w:fill="232525"/>
+          <w:lang w:val="en-US" w:eastAsia="fr-FR"/>
+        </w:rPr>
+        <w:t xml:space="preserve">) as </w:t>
+      </w:r>
+      <w:proofErr w:type="spellStart"/>
+      <w:r>
+        <w:rPr>
+          <w:rFonts w:ascii="Source Code Pro" w:eastAsia="Times New Roman" w:hAnsi="Source Code Pro" w:cs="Courier New"/>
+          <w:color w:val="6A8759"/>
+          <w:sz w:val="20"/>
+          <w:szCs w:val="20"/>
+          <w:shd w:val="clear" w:color="auto" w:fill="232525"/>
+          <w:lang w:val="en-US" w:eastAsia="fr-FR"/>
+        </w:rPr>
+        <w:t>yearPublished</w:t>
+      </w:r>
+      <w:proofErr w:type="spellEnd"/>
+      <w:r>
+        <w:rPr>
+          <w:rFonts w:ascii="Source Code Pro" w:eastAsia="Times New Roman" w:hAnsi="Source Code Pro" w:cs="Courier New"/>
+          <w:color w:val="6A8759"/>
+          <w:sz w:val="20"/>
+          <w:szCs w:val="20"/>
+          <w:shd w:val="clear" w:color="auto" w:fill="232525"/>
+          <w:lang w:val="en-US" w:eastAsia="fr-FR"/>
+        </w:rPr>
+        <w:t>,</w:t>
+      </w:r>
+      <w:r>
+        <w:rPr>
+          <w:rFonts w:ascii="Source Code Pro" w:eastAsia="Times New Roman" w:hAnsi="Source Code Pro" w:cs="Courier New"/>
+          <w:color w:val="6A8759"/>
+          <w:sz w:val="20"/>
+          <w:szCs w:val="20"/>
+          <w:shd w:val="clear" w:color="auto" w:fill="232525"/>
+          <w:lang w:val="en-US" w:eastAsia="fr-FR"/>
+        </w:rPr>
         <w:br/>
-        <w:t xml:space="preserve">                    COUNT(p.id) as numberOfPosts '</w:t>
+        <w:t xml:space="preserve">                    COUNT(p.id) as </w:t>
+      </w:r>
+      <w:proofErr w:type="spellStart"/>
+      <w:r>
+        <w:rPr>
+          <w:rFonts w:ascii="Source Code Pro" w:eastAsia="Times New Roman" w:hAnsi="Source Code Pro" w:cs="Courier New"/>
+          <w:color w:val="6A8759"/>
+          <w:sz w:val="20"/>
+          <w:szCs w:val="20"/>
+          <w:shd w:val="clear" w:color="auto" w:fill="232525"/>
+          <w:lang w:val="en-US" w:eastAsia="fr-FR"/>
+        </w:rPr>
+        <w:t>numberOfPosts</w:t>
+      </w:r>
+      <w:proofErr w:type="spellEnd"/>
+      <w:r>
+        <w:rPr>
+          <w:rFonts w:ascii="Source Code Pro" w:eastAsia="Times New Roman" w:hAnsi="Source Code Pro" w:cs="Courier New"/>
+          <w:color w:val="6A8759"/>
+          <w:sz w:val="20"/>
+          <w:szCs w:val="20"/>
+          <w:shd w:val="clear" w:color="auto" w:fill="232525"/>
+          <w:lang w:val="en-US" w:eastAsia="fr-FR"/>
+        </w:rPr>
+        <w:t xml:space="preserve"> '</w:t>
       </w:r>
       <w:r>
         <w:rPr>
@@ -1464,6 +2085,7 @@
         <w:br/>
         <w:t xml:space="preserve">        -&gt;</w:t>
       </w:r>
+      <w:proofErr w:type="spellStart"/>
       <w:r>
         <w:rPr>
           <w:rFonts w:ascii="Source Code Pro" w:eastAsia="Times New Roman" w:hAnsi="Source Code Pro" w:cs="Courier New"/>
@@ -1475,6 +2097,7 @@
         </w:rPr>
         <w:t>groupBy</w:t>
       </w:r>
+      <w:proofErr w:type="spellEnd"/>
       <w:r>
         <w:rPr>
           <w:rFonts w:ascii="Source Code Pro" w:eastAsia="Times New Roman" w:hAnsi="Source Code Pro" w:cs="Courier New"/>
@@ -1497,6 +2120,7 @@
         </w:rPr>
         <w:t>'YEAR(</w:t>
       </w:r>
+      <w:proofErr w:type="spellStart"/>
       <w:r>
         <w:rPr>
           <w:rFonts w:ascii="Source Code Pro" w:eastAsia="Times New Roman" w:hAnsi="Source Code Pro" w:cs="Courier New"/>
@@ -1508,6 +2132,7 @@
         </w:rPr>
         <w:t>yearPublished</w:t>
       </w:r>
+      <w:proofErr w:type="spellEnd"/>
       <w:r>
         <w:rPr>
           <w:rFonts w:ascii="Source Code Pro" w:eastAsia="Times New Roman" w:hAnsi="Source Code Pro" w:cs="Courier New"/>
@@ -1586,8 +2211,21 @@
           <w:shd w:val="clear" w:color="auto" w:fill="232525"/>
           <w:lang w:val="en-US" w:eastAsia="fr-FR"/>
         </w:rPr>
-        <w:t>$qb</w:t>
-      </w:r>
+        <w:t>$</w:t>
+      </w:r>
+      <w:proofErr w:type="spellStart"/>
+      <w:r>
+        <w:rPr>
+          <w:rFonts w:ascii="Source Code Pro" w:eastAsia="Times New Roman" w:hAnsi="Source Code Pro" w:cs="Courier New"/>
+          <w:color w:val="9876AA"/>
+          <w:sz w:val="20"/>
+          <w:szCs w:val="20"/>
+          <w:shd w:val="clear" w:color="auto" w:fill="232525"/>
+          <w:lang w:val="en-US" w:eastAsia="fr-FR"/>
+        </w:rPr>
+        <w:t>qb</w:t>
+      </w:r>
+      <w:proofErr w:type="spellEnd"/>
       <w:r>
         <w:rPr>
           <w:rFonts w:ascii="Source Code Pro" w:eastAsia="Times New Roman" w:hAnsi="Source Code Pro" w:cs="Courier New"/>
@@ -1599,6 +2237,7 @@
         </w:rPr>
         <w:t>-&gt;</w:t>
       </w:r>
+      <w:proofErr w:type="spellStart"/>
       <w:r>
         <w:rPr>
           <w:rFonts w:ascii="Source Code Pro" w:eastAsia="Times New Roman" w:hAnsi="Source Code Pro" w:cs="Courier New"/>
@@ -1610,6 +2249,7 @@
         </w:rPr>
         <w:t>getQuery</w:t>
       </w:r>
+      <w:proofErr w:type="spellEnd"/>
       <w:r>
         <w:rPr>
           <w:rFonts w:ascii="Source Code Pro" w:eastAsia="Times New Roman" w:hAnsi="Source Code Pro" w:cs="Courier New"/>
@@ -1621,6 +2261,7 @@
         </w:rPr>
         <w:t>()-&gt;</w:t>
       </w:r>
+      <w:proofErr w:type="spellStart"/>
       <w:r>
         <w:rPr>
           <w:rFonts w:ascii="Source Code Pro" w:eastAsia="Times New Roman" w:hAnsi="Source Code Pro" w:cs="Courier New"/>
@@ -1632,6 +2273,7 @@
         </w:rPr>
         <w:t>getArrayResult</w:t>
       </w:r>
+      <w:proofErr w:type="spellEnd"/>
       <w:r>
         <w:rPr>
           <w:rFonts w:ascii="Source Code Pro" w:eastAsia="Times New Roman" w:hAnsi="Source Code Pro" w:cs="Courier New"/>
@@ -1717,12 +2359,22 @@
           <w:lang w:val="en-US"/>
         </w:rPr>
       </w:pPr>
+      <w:proofErr w:type="spellStart"/>
+      <w:proofErr w:type="gramStart"/>
       <w:r>
         <w:rPr>
           <w:lang w:val="en-US"/>
         </w:rPr>
-        <w:t>stof/doctrine-extensions-bundle</w:t>
-      </w:r>
+        <w:t>stof</w:t>
+      </w:r>
+      <w:proofErr w:type="spellEnd"/>
+      <w:r>
+        <w:rPr>
+          <w:lang w:val="en-US"/>
+        </w:rPr>
+        <w:t>/doctrine-extensions-bundle</w:t>
+      </w:r>
+      <w:proofErr w:type="gramEnd"/>
     </w:p>
     <w:p>
       <w:pPr>
@@ -1730,11 +2382,19 @@
           <w:lang w:val="en-US"/>
         </w:rPr>
       </w:pPr>
+      <w:proofErr w:type="spellStart"/>
       <w:r>
         <w:rPr>
           <w:lang w:val="en-US"/>
         </w:rPr>
-        <w:t xml:space="preserve">Instalation </w:t>
+        <w:t>Instalation</w:t>
+      </w:r>
+      <w:proofErr w:type="spellEnd"/>
+      <w:r>
+        <w:rPr>
+          <w:lang w:val="en-US"/>
+        </w:rPr>
+        <w:t xml:space="preserve"> </w:t>
       </w:r>
     </w:p>
     <w:p>
@@ -1767,6 +2427,7 @@
           <w:lang w:eastAsia="fr-FR"/>
         </w:rPr>
       </w:pPr>
+      <w:proofErr w:type="gramStart"/>
       <w:r>
         <w:rPr>
           <w:rFonts w:ascii="Consolas" w:eastAsia="Times New Roman" w:hAnsi="Consolas" w:cs="Consolas"/>
@@ -1775,7 +2436,62 @@
           <w:szCs w:val="20"/>
           <w:lang w:eastAsia="fr-FR"/>
         </w:rPr>
-        <w:t>composer require stof/doctrine-extensions-bundle</w:t>
+        <w:t>composer</w:t>
+      </w:r>
+      <w:proofErr w:type="gramEnd"/>
+      <w:r>
+        <w:rPr>
+          <w:rFonts w:ascii="Consolas" w:eastAsia="Times New Roman" w:hAnsi="Consolas" w:cs="Consolas"/>
+          <w:color w:val="FFFFFF"/>
+          <w:sz w:val="20"/>
+          <w:szCs w:val="20"/>
+          <w:lang w:eastAsia="fr-FR"/>
+        </w:rPr>
+        <w:t xml:space="preserve"> </w:t>
+      </w:r>
+      <w:proofErr w:type="spellStart"/>
+      <w:r>
+        <w:rPr>
+          <w:rFonts w:ascii="Consolas" w:eastAsia="Times New Roman" w:hAnsi="Consolas" w:cs="Consolas"/>
+          <w:color w:val="FFFFFF"/>
+          <w:sz w:val="20"/>
+          <w:szCs w:val="20"/>
+          <w:lang w:eastAsia="fr-FR"/>
+        </w:rPr>
+        <w:t>require</w:t>
+      </w:r>
+      <w:proofErr w:type="spellEnd"/>
+      <w:r>
+        <w:rPr>
+          <w:rFonts w:ascii="Consolas" w:eastAsia="Times New Roman" w:hAnsi="Consolas" w:cs="Consolas"/>
+          <w:color w:val="FFFFFF"/>
+          <w:sz w:val="20"/>
+          <w:szCs w:val="20"/>
+          <w:lang w:eastAsia="fr-FR"/>
+        </w:rPr>
+        <w:t xml:space="preserve"> </w:t>
+      </w:r>
+      <w:proofErr w:type="spellStart"/>
+      <w:r>
+        <w:rPr>
+          <w:rFonts w:ascii="Consolas" w:eastAsia="Times New Roman" w:hAnsi="Consolas" w:cs="Consolas"/>
+          <w:color w:val="FFFFFF"/>
+          <w:sz w:val="20"/>
+          <w:szCs w:val="20"/>
+          <w:lang w:eastAsia="fr-FR"/>
+        </w:rPr>
+        <w:t>stof</w:t>
+      </w:r>
+      <w:proofErr w:type="spellEnd"/>
+      <w:r>
+        <w:rPr>
+          <w:rFonts w:ascii="Consolas" w:eastAsia="Times New Roman" w:hAnsi="Consolas" w:cs="Consolas"/>
+          <w:color w:val="FFFFFF"/>
+          <w:sz w:val="20"/>
+          <w:szCs w:val="20"/>
+          <w:lang w:eastAsia="fr-FR"/>
+        </w:rPr>
+        <w:t>/doctrine-extensions-bundle</w:t>
       </w:r>
     </w:p>
     <w:p/>
@@ -1793,8 +2509,13 @@
         <w:t>référencer</w:t>
       </w:r>
       <w:r>
-        <w:t xml:space="preserve"> dans AppKernel.php</w:t>
-      </w:r>
+        <w:t xml:space="preserve"> dans </w:t>
+      </w:r>
+      <w:proofErr w:type="spellStart"/>
+      <w:r>
+        <w:t>AppKernel.php</w:t>
+      </w:r>
+      <w:proofErr w:type="spellEnd"/>
     </w:p>
     <w:p>
       <w:pPr>
@@ -1848,7 +2569,92 @@
           <w:shd w:val="clear" w:color="auto" w:fill="232525"/>
           <w:lang w:eastAsia="fr-FR"/>
         </w:rPr>
-        <w:t>\Stof\DoctrineExtensionsBundle\StofDoctrineExtensionsBundle()</w:t>
+        <w:t>\</w:t>
+      </w:r>
+      <w:proofErr w:type="spellStart"/>
+      <w:r>
+        <w:rPr>
+          <w:rFonts w:ascii="Source Code Pro" w:eastAsia="Times New Roman" w:hAnsi="Source Code Pro" w:cs="Courier New"/>
+          <w:color w:val="A9B7C6"/>
+          <w:sz w:val="20"/>
+          <w:szCs w:val="20"/>
+          <w:shd w:val="clear" w:color="auto" w:fill="232525"/>
+          <w:lang w:eastAsia="fr-FR"/>
+        </w:rPr>
+        <w:t>Stof</w:t>
+      </w:r>
+      <w:proofErr w:type="spellEnd"/>
+      <w:r>
+        <w:rPr>
+          <w:rFonts w:ascii="Source Code Pro" w:eastAsia="Times New Roman" w:hAnsi="Source Code Pro" w:cs="Courier New"/>
+          <w:color w:val="A9B7C6"/>
+          <w:sz w:val="20"/>
+          <w:szCs w:val="20"/>
+          <w:shd w:val="clear" w:color="auto" w:fill="232525"/>
+          <w:lang w:eastAsia="fr-FR"/>
+        </w:rPr>
+        <w:t>\</w:t>
+      </w:r>
+      <w:proofErr w:type="spellStart"/>
+      <w:r>
+        <w:rPr>
+          <w:rFonts w:ascii="Source Code Pro" w:eastAsia="Times New Roman" w:hAnsi="Source Code Pro" w:cs="Courier New"/>
+          <w:color w:val="A9B7C6"/>
+          <w:sz w:val="20"/>
+          <w:szCs w:val="20"/>
+          <w:shd w:val="clear" w:color="auto" w:fill="232525"/>
+          <w:lang w:eastAsia="fr-FR"/>
+        </w:rPr>
+        <w:t>DoctrineExtensionsBundle</w:t>
+      </w:r>
+      <w:proofErr w:type="spellEnd"/>
+      <w:r>
+        <w:rPr>
+          <w:rFonts w:ascii="Source Code Pro" w:eastAsia="Times New Roman" w:hAnsi="Source Code Pro" w:cs="Courier New"/>
+          <w:color w:val="A9B7C6"/>
+          <w:sz w:val="20"/>
+          <w:szCs w:val="20"/>
+          <w:shd w:val="clear" w:color="auto" w:fill="232525"/>
+          <w:lang w:eastAsia="fr-FR"/>
+        </w:rPr>
+        <w:t>\</w:t>
+      </w:r>
+      <w:proofErr w:type="spellStart"/>
+      <w:proofErr w:type="gramStart"/>
+      <w:r>
+        <w:rPr>
+          <w:rFonts w:ascii="Source Code Pro" w:eastAsia="Times New Roman" w:hAnsi="Source Code Pro" w:cs="Courier New"/>
+          <w:color w:val="A9B7C6"/>
+          <w:sz w:val="20"/>
+          <w:szCs w:val="20"/>
+          <w:shd w:val="clear" w:color="auto" w:fill="232525"/>
+          <w:lang w:eastAsia="fr-FR"/>
+        </w:rPr>
+        <w:t>StofDoctrineExtensionsBundle</w:t>
+      </w:r>
+      <w:proofErr w:type="spellEnd"/>
+      <w:r>
+        <w:rPr>
+          <w:rFonts w:ascii="Source Code Pro" w:eastAsia="Times New Roman" w:hAnsi="Source Code Pro" w:cs="Courier New"/>
+          <w:color w:val="A9B7C6"/>
+          <w:sz w:val="20"/>
+          <w:szCs w:val="20"/>
+          <w:shd w:val="clear" w:color="auto" w:fill="232525"/>
+          <w:lang w:eastAsia="fr-FR"/>
+        </w:rPr>
+        <w:t>(</w:t>
+      </w:r>
+      <w:proofErr w:type="gramEnd"/>
+      <w:r>
+        <w:rPr>
+          <w:rFonts w:ascii="Source Code Pro" w:eastAsia="Times New Roman" w:hAnsi="Source Code Pro" w:cs="Courier New"/>
+          <w:color w:val="A9B7C6"/>
+          <w:sz w:val="20"/>
+          <w:szCs w:val="20"/>
+          <w:shd w:val="clear" w:color="auto" w:fill="232525"/>
+          <w:lang w:eastAsia="fr-FR"/>
+        </w:rPr>
+        <w:t>)</w:t>
       </w:r>
       <w:r>
         <w:rPr>
@@ -1898,6 +2704,7 @@
           <w:lang w:val="en-US" w:eastAsia="fr-FR"/>
         </w:rPr>
       </w:pPr>
+      <w:proofErr w:type="gramStart"/>
       <w:r>
         <w:rPr>
           <w:rFonts w:ascii="Source Code Pro" w:eastAsia="Times New Roman" w:hAnsi="Source Code Pro" w:cs="Courier New"/>
@@ -1909,19 +2716,9 @@
           <w:shd w:val="clear" w:color="auto" w:fill="232525"/>
           <w:lang w:val="en-US" w:eastAsia="fr-FR"/>
         </w:rPr>
-        <w:t xml:space="preserve">use </w:t>
-      </w:r>
-      <w:r>
-        <w:rPr>
-          <w:rFonts w:ascii="Source Code Pro" w:eastAsia="Times New Roman" w:hAnsi="Source Code Pro" w:cs="Courier New"/>
-          <w:color w:val="A9B7C6"/>
-          <w:sz w:val="20"/>
-          <w:szCs w:val="20"/>
-          <w:shd w:val="clear" w:color="auto" w:fill="232525"/>
-          <w:lang w:val="en-US" w:eastAsia="fr-FR"/>
-        </w:rPr>
-        <w:t xml:space="preserve">Gedmo\Mapping\Annotation </w:t>
-      </w:r>
+        <w:t>use</w:t>
+      </w:r>
+      <w:proofErr w:type="gramEnd"/>
       <w:r>
         <w:rPr>
           <w:rFonts w:ascii="Source Code Pro" w:eastAsia="Times New Roman" w:hAnsi="Source Code Pro" w:cs="Courier New"/>
@@ -1933,8 +2730,46 @@
           <w:shd w:val="clear" w:color="auto" w:fill="232525"/>
           <w:lang w:val="en-US" w:eastAsia="fr-FR"/>
         </w:rPr>
+        <w:t xml:space="preserve"> </w:t>
+      </w:r>
+      <w:proofErr w:type="spellStart"/>
+      <w:r>
+        <w:rPr>
+          <w:rFonts w:ascii="Source Code Pro" w:eastAsia="Times New Roman" w:hAnsi="Source Code Pro" w:cs="Courier New"/>
+          <w:color w:val="A9B7C6"/>
+          <w:sz w:val="20"/>
+          <w:szCs w:val="20"/>
+          <w:shd w:val="clear" w:color="auto" w:fill="232525"/>
+          <w:lang w:val="en-US" w:eastAsia="fr-FR"/>
+        </w:rPr>
+        <w:t>Gedmo</w:t>
+      </w:r>
+      <w:proofErr w:type="spellEnd"/>
+      <w:r>
+        <w:rPr>
+          <w:rFonts w:ascii="Source Code Pro" w:eastAsia="Times New Roman" w:hAnsi="Source Code Pro" w:cs="Courier New"/>
+          <w:color w:val="A9B7C6"/>
+          <w:sz w:val="20"/>
+          <w:szCs w:val="20"/>
+          <w:shd w:val="clear" w:color="auto" w:fill="232525"/>
+          <w:lang w:val="en-US" w:eastAsia="fr-FR"/>
+        </w:rPr>
+        <w:t xml:space="preserve">\Mapping\Annotation </w:t>
+      </w:r>
+      <w:r>
+        <w:rPr>
+          <w:rFonts w:ascii="Source Code Pro" w:eastAsia="Times New Roman" w:hAnsi="Source Code Pro" w:cs="Courier New"/>
+          <w:b/>
+          <w:bCs/>
+          <w:color w:val="CC7832"/>
+          <w:sz w:val="20"/>
+          <w:szCs w:val="20"/>
+          <w:shd w:val="clear" w:color="auto" w:fill="232525"/>
+          <w:lang w:val="en-US" w:eastAsia="fr-FR"/>
+        </w:rPr>
         <w:t xml:space="preserve">as </w:t>
       </w:r>
+      <w:proofErr w:type="spellStart"/>
       <w:r>
         <w:rPr>
           <w:rFonts w:ascii="Source Code Pro" w:eastAsia="Times New Roman" w:hAnsi="Source Code Pro" w:cs="Courier New"/>
@@ -1946,6 +2781,7 @@
         </w:rPr>
         <w:t>Gedmo</w:t>
       </w:r>
+      <w:proofErr w:type="spellEnd"/>
       <w:r>
         <w:rPr>
           <w:rFonts w:ascii="Source Code Pro" w:eastAsia="Times New Roman" w:hAnsi="Source Code Pro" w:cs="Courier New"/>
@@ -1959,8 +2795,13 @@
       </w:r>
     </w:p>
     <w:p>
-      <w:r>
-        <w:t>en l’occurrence, dans l’entité POST</w:t>
+      <w:proofErr w:type="gramStart"/>
+      <w:r>
+        <w:t>en</w:t>
+      </w:r>
+      <w:proofErr w:type="gramEnd"/>
+      <w:r>
+        <w:t xml:space="preserve"> l’occurrence, dans l’entité POST</w:t>
       </w:r>
     </w:p>
     <w:p>
@@ -2041,35 +2882,9 @@
           <w:shd w:val="clear" w:color="auto" w:fill="232525"/>
           <w:lang w:val="en-US" w:eastAsia="fr-FR"/>
         </w:rPr>
-        <w:t>@ORM\Column</w:t>
-      </w:r>
-      <w:r>
-        <w:rPr>
-          <w:rFonts w:ascii="Source Code Pro" w:eastAsia="Times New Roman" w:hAnsi="Source Code Pro" w:cs="Courier New"/>
-          <w:i/>
-          <w:iCs/>
-          <w:color w:val="629755"/>
-          <w:sz w:val="20"/>
-          <w:szCs w:val="20"/>
-          <w:shd w:val="clear" w:color="auto" w:fill="232525"/>
-          <w:lang w:val="en-US" w:eastAsia="fr-FR"/>
-        </w:rPr>
-        <w:t>(name="slug", type="string", length=255, unique=true)</w:t>
-      </w:r>
-      <w:r>
-        <w:rPr>
-          <w:rFonts w:ascii="Source Code Pro" w:eastAsia="Times New Roman" w:hAnsi="Source Code Pro" w:cs="Courier New"/>
-          <w:i/>
-          <w:iCs/>
-          <w:color w:val="629755"/>
-          <w:sz w:val="20"/>
-          <w:szCs w:val="20"/>
-          <w:shd w:val="clear" w:color="auto" w:fill="232525"/>
-          <w:lang w:val="en-US" w:eastAsia="fr-FR"/>
-        </w:rPr>
-        <w:br/>
-        <w:t xml:space="preserve"> * </w:t>
-      </w:r>
+        <w:t>@ORM\</w:t>
+      </w:r>
+      <w:proofErr w:type="gramStart"/>
       <w:r>
         <w:rPr>
           <w:rFonts w:ascii="Source Code Pro" w:eastAsia="Times New Roman" w:hAnsi="Source Code Pro" w:cs="Courier New"/>
@@ -2083,7 +2898,7 @@
           <w:shd w:val="clear" w:color="auto" w:fill="232525"/>
           <w:lang w:val="en-US" w:eastAsia="fr-FR"/>
         </w:rPr>
-        <w:t>@Gedmo\Slug</w:t>
+        <w:t>Column</w:t>
       </w:r>
       <w:r>
         <w:rPr>
@@ -2096,7 +2911,21 @@
           <w:shd w:val="clear" w:color="auto" w:fill="232525"/>
           <w:lang w:val="en-US" w:eastAsia="fr-FR"/>
         </w:rPr>
-        <w:t>(fields={"author", "title"})</w:t>
+        <w:t>(</w:t>
+      </w:r>
+      <w:proofErr w:type="gramEnd"/>
+      <w:r>
+        <w:rPr>
+          <w:rFonts w:ascii="Source Code Pro" w:eastAsia="Times New Roman" w:hAnsi="Source Code Pro" w:cs="Courier New"/>
+          <w:i/>
+          <w:iCs/>
+          <w:color w:val="629755"/>
+          <w:sz w:val="20"/>
+          <w:szCs w:val="20"/>
+          <w:shd w:val="clear" w:color="auto" w:fill="232525"/>
+          <w:lang w:val="en-US" w:eastAsia="fr-FR"/>
+        </w:rPr>
+        <w:t>name="slug", type="string", length=255, unique=true)</w:t>
       </w:r>
       <w:r>
         <w:rPr>
@@ -2125,11 +2954,14 @@
           <w:shd w:val="clear" w:color="auto" w:fill="232525"/>
           <w:lang w:val="en-US" w:eastAsia="fr-FR"/>
         </w:rPr>
-        <w:t xml:space="preserve">@var </w:t>
-      </w:r>
-      <w:r>
-        <w:rPr>
-          <w:rFonts w:ascii="Source Code Pro" w:eastAsia="Times New Roman" w:hAnsi="Source Code Pro" w:cs="Courier New"/>
+        <w:t>@</w:t>
+      </w:r>
+      <w:proofErr w:type="spellStart"/>
+      <w:r>
+        <w:rPr>
+          <w:rFonts w:ascii="Source Code Pro" w:eastAsia="Times New Roman" w:hAnsi="Source Code Pro" w:cs="Courier New"/>
+          <w:b/>
+          <w:bCs/>
           <w:i/>
           <w:iCs/>
           <w:color w:val="629755"/>
@@ -2138,11 +2970,14 @@
           <w:shd w:val="clear" w:color="auto" w:fill="232525"/>
           <w:lang w:val="en-US" w:eastAsia="fr-FR"/>
         </w:rPr>
-        <w:t>string</w:t>
-      </w:r>
-      <w:r>
-        <w:rPr>
-          <w:rFonts w:ascii="Source Code Pro" w:eastAsia="Times New Roman" w:hAnsi="Source Code Pro" w:cs="Courier New"/>
+        <w:t>Gedmo</w:t>
+      </w:r>
+      <w:proofErr w:type="spellEnd"/>
+      <w:r>
+        <w:rPr>
+          <w:rFonts w:ascii="Source Code Pro" w:eastAsia="Times New Roman" w:hAnsi="Source Code Pro" w:cs="Courier New"/>
+          <w:b/>
+          <w:bCs/>
           <w:i/>
           <w:iCs/>
           <w:color w:val="629755"/>
@@ -2151,8 +2986,7 @@
           <w:shd w:val="clear" w:color="auto" w:fill="232525"/>
           <w:lang w:val="en-US" w:eastAsia="fr-FR"/>
         </w:rPr>
-        <w:br/>
-        <w:t xml:space="preserve"> */</w:t>
+        <w:t>\Slug</w:t>
       </w:r>
       <w:r>
         <w:rPr>
@@ -2165,6 +2999,107 @@
           <w:shd w:val="clear" w:color="auto" w:fill="232525"/>
           <w:lang w:val="en-US" w:eastAsia="fr-FR"/>
         </w:rPr>
+        <w:t>(fields={"author", "title"})</w:t>
+      </w:r>
+      <w:r>
+        <w:rPr>
+          <w:rFonts w:ascii="Source Code Pro" w:eastAsia="Times New Roman" w:hAnsi="Source Code Pro" w:cs="Courier New"/>
+          <w:i/>
+          <w:iCs/>
+          <w:color w:val="629755"/>
+          <w:sz w:val="20"/>
+          <w:szCs w:val="20"/>
+          <w:shd w:val="clear" w:color="auto" w:fill="232525"/>
+          <w:lang w:val="en-US" w:eastAsia="fr-FR"/>
+        </w:rPr>
+        <w:br/>
+        <w:t xml:space="preserve"> * </w:t>
+      </w:r>
+      <w:r>
+        <w:rPr>
+          <w:rFonts w:ascii="Source Code Pro" w:eastAsia="Times New Roman" w:hAnsi="Source Code Pro" w:cs="Courier New"/>
+          <w:b/>
+          <w:bCs/>
+          <w:i/>
+          <w:iCs/>
+          <w:color w:val="629755"/>
+          <w:sz w:val="20"/>
+          <w:szCs w:val="20"/>
+          <w:shd w:val="clear" w:color="auto" w:fill="232525"/>
+          <w:lang w:val="en-US" w:eastAsia="fr-FR"/>
+        </w:rPr>
+        <w:t>@</w:t>
+      </w:r>
+      <w:proofErr w:type="spellStart"/>
+      <w:r>
+        <w:rPr>
+          <w:rFonts w:ascii="Source Code Pro" w:eastAsia="Times New Roman" w:hAnsi="Source Code Pro" w:cs="Courier New"/>
+          <w:b/>
+          <w:bCs/>
+          <w:i/>
+          <w:iCs/>
+          <w:color w:val="629755"/>
+          <w:sz w:val="20"/>
+          <w:szCs w:val="20"/>
+          <w:shd w:val="clear" w:color="auto" w:fill="232525"/>
+          <w:lang w:val="en-US" w:eastAsia="fr-FR"/>
+        </w:rPr>
+        <w:t>var</w:t>
+      </w:r>
+      <w:proofErr w:type="spellEnd"/>
+      <w:r>
+        <w:rPr>
+          <w:rFonts w:ascii="Source Code Pro" w:eastAsia="Times New Roman" w:hAnsi="Source Code Pro" w:cs="Courier New"/>
+          <w:b/>
+          <w:bCs/>
+          <w:i/>
+          <w:iCs/>
+          <w:color w:val="629755"/>
+          <w:sz w:val="20"/>
+          <w:szCs w:val="20"/>
+          <w:shd w:val="clear" w:color="auto" w:fill="232525"/>
+          <w:lang w:val="en-US" w:eastAsia="fr-FR"/>
+        </w:rPr>
+        <w:t xml:space="preserve"> </w:t>
+      </w:r>
+      <w:r>
+        <w:rPr>
+          <w:rFonts w:ascii="Source Code Pro" w:eastAsia="Times New Roman" w:hAnsi="Source Code Pro" w:cs="Courier New"/>
+          <w:i/>
+          <w:iCs/>
+          <w:color w:val="629755"/>
+          <w:sz w:val="20"/>
+          <w:szCs w:val="20"/>
+          <w:shd w:val="clear" w:color="auto" w:fill="232525"/>
+          <w:lang w:val="en-US" w:eastAsia="fr-FR"/>
+        </w:rPr>
+        <w:t>string</w:t>
+      </w:r>
+      <w:r>
+        <w:rPr>
+          <w:rFonts w:ascii="Source Code Pro" w:eastAsia="Times New Roman" w:hAnsi="Source Code Pro" w:cs="Courier New"/>
+          <w:i/>
+          <w:iCs/>
+          <w:color w:val="629755"/>
+          <w:sz w:val="20"/>
+          <w:szCs w:val="20"/>
+          <w:shd w:val="clear" w:color="auto" w:fill="232525"/>
+          <w:lang w:val="en-US" w:eastAsia="fr-FR"/>
+        </w:rPr>
+        <w:br/>
+        <w:t xml:space="preserve"> */</w:t>
+      </w:r>
+      <w:r>
+        <w:rPr>
+          <w:rFonts w:ascii="Source Code Pro" w:eastAsia="Times New Roman" w:hAnsi="Source Code Pro" w:cs="Courier New"/>
+          <w:i/>
+          <w:iCs/>
+          <w:color w:val="629755"/>
+          <w:sz w:val="20"/>
+          <w:szCs w:val="20"/>
+          <w:shd w:val="clear" w:color="auto" w:fill="232525"/>
+          <w:lang w:val="en-US" w:eastAsia="fr-FR"/>
+        </w:rPr>
         <w:br/>
       </w:r>
       <w:r>
@@ -2205,7 +3140,15 @@
     </w:p>
     <w:p>
       <w:r>
-        <w:t xml:space="preserve">Fields={} : on définit la liste des champs </w:t>
+        <w:t>Fields</w:t>
+      </w:r>
+      <w:proofErr w:type="gramStart"/>
+      <w:r>
+        <w:t>={</w:t>
+      </w:r>
+      <w:proofErr w:type="gramEnd"/>
+      <w:r>
+        <w:t xml:space="preserve">} : on définit la liste des champs </w:t>
       </w:r>
       <w:r>
         <w:t>qui vont constituer le slug</w:t>
@@ -2213,7 +3156,23 @@
     </w:p>
     <w:p>
       <w:r>
-        <w:t>Dans config.yml, activer stof avec la clé suivante :</w:t>
+        <w:t xml:space="preserve">Dans </w:t>
+      </w:r>
+      <w:proofErr w:type="spellStart"/>
+      <w:r>
+        <w:t>config.yml</w:t>
+      </w:r>
+      <w:proofErr w:type="spellEnd"/>
+      <w:r>
+        <w:t xml:space="preserve">, activer </w:t>
+      </w:r>
+      <w:proofErr w:type="spellStart"/>
+      <w:r>
+        <w:t>stof</w:t>
+      </w:r>
+      <w:proofErr w:type="spellEnd"/>
+      <w:r>
+        <w:t xml:space="preserve"> avec la clé suivante :</w:t>
       </w:r>
     </w:p>
     <w:p>
@@ -2246,6 +3205,7 @@
           <w:lang w:val="en-US" w:eastAsia="fr-FR"/>
         </w:rPr>
       </w:pPr>
+      <w:proofErr w:type="spellStart"/>
       <w:r>
         <w:rPr>
           <w:rFonts w:ascii="Source Code Pro" w:eastAsia="Times New Roman" w:hAnsi="Source Code Pro" w:cs="Courier New"/>
@@ -2256,8 +3216,9 @@
           <w:szCs w:val="20"/>
           <w:lang w:val="en-US" w:eastAsia="fr-FR"/>
         </w:rPr>
-        <w:t>stof_doctrine_extensions:</w:t>
-      </w:r>
+        <w:t>stof_doctrine_extensions</w:t>
+      </w:r>
+      <w:proofErr w:type="spellEnd"/>
       <w:r>
         <w:rPr>
           <w:rFonts w:ascii="Source Code Pro" w:eastAsia="Times New Roman" w:hAnsi="Source Code Pro" w:cs="Courier New"/>
@@ -2268,29 +3229,7 @@
           <w:szCs w:val="20"/>
           <w:lang w:val="en-US" w:eastAsia="fr-FR"/>
         </w:rPr>
-        <w:br/>
-        <w:t xml:space="preserve">  default_locale: </w:t>
-      </w:r>
-      <w:r>
-        <w:rPr>
-          <w:rFonts w:ascii="Source Code Pro" w:eastAsia="Times New Roman" w:hAnsi="Source Code Pro" w:cs="Courier New"/>
-          <w:color w:val="A9B7C6"/>
-          <w:sz w:val="20"/>
-          <w:szCs w:val="20"/>
-          <w:lang w:val="en-US" w:eastAsia="fr-FR"/>
-        </w:rPr>
-        <w:t>fr_FR</w:t>
-      </w:r>
-      <w:r>
-        <w:rPr>
-          <w:rFonts w:ascii="Source Code Pro" w:eastAsia="Times New Roman" w:hAnsi="Source Code Pro" w:cs="Courier New"/>
-          <w:color w:val="A9B7C6"/>
-          <w:sz w:val="20"/>
-          <w:szCs w:val="20"/>
-          <w:lang w:val="en-US" w:eastAsia="fr-FR"/>
-        </w:rPr>
-        <w:br/>
-        <w:t xml:space="preserve">  </w:t>
+        <w:t>:</w:t>
       </w:r>
       <w:r>
         <w:rPr>
@@ -2302,8 +3241,10 @@
           <w:szCs w:val="20"/>
           <w:lang w:val="en-US" w:eastAsia="fr-FR"/>
         </w:rPr>
-        <w:t>orm:</w:t>
-      </w:r>
+        <w:br/>
+        <w:t xml:space="preserve">  </w:t>
+      </w:r>
+      <w:proofErr w:type="spellStart"/>
       <w:r>
         <w:rPr>
           <w:rFonts w:ascii="Source Code Pro" w:eastAsia="Times New Roman" w:hAnsi="Source Code Pro" w:cs="Courier New"/>
@@ -2314,9 +3255,9 @@
           <w:szCs w:val="20"/>
           <w:lang w:val="en-US" w:eastAsia="fr-FR"/>
         </w:rPr>
-        <w:br/>
-        <w:t xml:space="preserve">    default:</w:t>
-      </w:r>
+        <w:t>default_locale</w:t>
+      </w:r>
+      <w:proofErr w:type="spellEnd"/>
       <w:r>
         <w:rPr>
           <w:rFonts w:ascii="Source Code Pro" w:eastAsia="Times New Roman" w:hAnsi="Source Code Pro" w:cs="Courier New"/>
@@ -2327,8 +3268,108 @@
           <w:szCs w:val="20"/>
           <w:lang w:val="en-US" w:eastAsia="fr-FR"/>
         </w:rPr>
+        <w:t xml:space="preserve">: </w:t>
+      </w:r>
+      <w:proofErr w:type="spellStart"/>
+      <w:r>
+        <w:rPr>
+          <w:rFonts w:ascii="Source Code Pro" w:eastAsia="Times New Roman" w:hAnsi="Source Code Pro" w:cs="Courier New"/>
+          <w:color w:val="A9B7C6"/>
+          <w:sz w:val="20"/>
+          <w:szCs w:val="20"/>
+          <w:lang w:val="en-US" w:eastAsia="fr-FR"/>
+        </w:rPr>
+        <w:t>fr_FR</w:t>
+      </w:r>
+      <w:proofErr w:type="spellEnd"/>
+      <w:r>
+        <w:rPr>
+          <w:rFonts w:ascii="Source Code Pro" w:eastAsia="Times New Roman" w:hAnsi="Source Code Pro" w:cs="Courier New"/>
+          <w:color w:val="A9B7C6"/>
+          <w:sz w:val="20"/>
+          <w:szCs w:val="20"/>
+          <w:lang w:val="en-US" w:eastAsia="fr-FR"/>
+        </w:rPr>
         <w:br/>
-        <w:t xml:space="preserve">      sluggable: </w:t>
+        <w:t xml:space="preserve">  </w:t>
+      </w:r>
+      <w:proofErr w:type="spellStart"/>
+      <w:r>
+        <w:rPr>
+          <w:rFonts w:ascii="Source Code Pro" w:eastAsia="Times New Roman" w:hAnsi="Source Code Pro" w:cs="Courier New"/>
+          <w:b/>
+          <w:bCs/>
+          <w:color w:val="CC7832"/>
+          <w:sz w:val="20"/>
+          <w:szCs w:val="20"/>
+          <w:lang w:val="en-US" w:eastAsia="fr-FR"/>
+        </w:rPr>
+        <w:t>orm</w:t>
+      </w:r>
+      <w:proofErr w:type="spellEnd"/>
+      <w:r>
+        <w:rPr>
+          <w:rFonts w:ascii="Source Code Pro" w:eastAsia="Times New Roman" w:hAnsi="Source Code Pro" w:cs="Courier New"/>
+          <w:b/>
+          <w:bCs/>
+          <w:color w:val="CC7832"/>
+          <w:sz w:val="20"/>
+          <w:szCs w:val="20"/>
+          <w:lang w:val="en-US" w:eastAsia="fr-FR"/>
+        </w:rPr>
+        <w:t>:</w:t>
+      </w:r>
+      <w:r>
+        <w:rPr>
+          <w:rFonts w:ascii="Source Code Pro" w:eastAsia="Times New Roman" w:hAnsi="Source Code Pro" w:cs="Courier New"/>
+          <w:b/>
+          <w:bCs/>
+          <w:color w:val="CC7832"/>
+          <w:sz w:val="20"/>
+          <w:szCs w:val="20"/>
+          <w:lang w:val="en-US" w:eastAsia="fr-FR"/>
+        </w:rPr>
+        <w:br/>
+        <w:t xml:space="preserve">    default:</w:t>
+      </w:r>
+      <w:r>
+        <w:rPr>
+          <w:rFonts w:ascii="Source Code Pro" w:eastAsia="Times New Roman" w:hAnsi="Source Code Pro" w:cs="Courier New"/>
+          <w:b/>
+          <w:bCs/>
+          <w:color w:val="CC7832"/>
+          <w:sz w:val="20"/>
+          <w:szCs w:val="20"/>
+          <w:lang w:val="en-US" w:eastAsia="fr-FR"/>
+        </w:rPr>
+        <w:br/>
+        <w:t xml:space="preserve">      </w:t>
+      </w:r>
+      <w:proofErr w:type="spellStart"/>
+      <w:r>
+        <w:rPr>
+          <w:rFonts w:ascii="Source Code Pro" w:eastAsia="Times New Roman" w:hAnsi="Source Code Pro" w:cs="Courier New"/>
+          <w:b/>
+          <w:bCs/>
+          <w:color w:val="CC7832"/>
+          <w:sz w:val="20"/>
+          <w:szCs w:val="20"/>
+          <w:lang w:val="en-US" w:eastAsia="fr-FR"/>
+        </w:rPr>
+        <w:t>sluggable</w:t>
+      </w:r>
+      <w:proofErr w:type="spellEnd"/>
+      <w:r>
+        <w:rPr>
+          <w:rFonts w:ascii="Source Code Pro" w:eastAsia="Times New Roman" w:hAnsi="Source Code Pro" w:cs="Courier New"/>
+          <w:b/>
+          <w:bCs/>
+          <w:color w:val="CC7832"/>
+          <w:sz w:val="20"/>
+          <w:szCs w:val="20"/>
+          <w:lang w:val="en-US" w:eastAsia="fr-FR"/>
+        </w:rPr>
+        <w:t xml:space="preserve">: </w:t>
       </w:r>
       <w:r>
         <w:rPr>
@@ -2352,8 +3393,21 @@
       <w:r>
         <w:t xml:space="preserve">On fait : </w:t>
       </w:r>
-      <w:r>
-        <w:t xml:space="preserve">php bin/console doctrine:schema:drop </w:t>
+      <w:proofErr w:type="spellStart"/>
+      <w:r>
+        <w:t>php</w:t>
+      </w:r>
+      <w:proofErr w:type="spellEnd"/>
+      <w:r>
+        <w:t xml:space="preserve"> bin/console </w:t>
+      </w:r>
+      <w:proofErr w:type="spellStart"/>
+      <w:r>
+        <w:t>doctrine:schema:drop</w:t>
+      </w:r>
+      <w:proofErr w:type="spellEnd"/>
+      <w:r>
+        <w:t xml:space="preserve"> </w:t>
       </w:r>
       <w:r>
         <w:t>–</w:t>
@@ -2367,17 +3421,37 @@
         <w:lastRenderedPageBreak/>
         <w:t xml:space="preserve">Puis : </w:t>
       </w:r>
-      <w:r>
-        <w:t>php bin/console doctrine:schema:create</w:t>
-      </w:r>
+      <w:proofErr w:type="spellStart"/>
+      <w:r>
+        <w:t>php</w:t>
+      </w:r>
+      <w:proofErr w:type="spellEnd"/>
+      <w:r>
+        <w:t xml:space="preserve"> bin/console </w:t>
+      </w:r>
+      <w:proofErr w:type="spellStart"/>
+      <w:r>
+        <w:t>doctrine:schema:create</w:t>
+      </w:r>
+      <w:proofErr w:type="spellEnd"/>
     </w:p>
     <w:p>
       <w:r>
         <w:t xml:space="preserve">Enfin : </w:t>
       </w:r>
-      <w:r>
-        <w:t>php bin/console doctrine:fixtures:load</w:t>
-      </w:r>
+      <w:proofErr w:type="spellStart"/>
+      <w:r>
+        <w:t>php</w:t>
+      </w:r>
+      <w:proofErr w:type="spellEnd"/>
+      <w:r>
+        <w:t xml:space="preserve"> bin/console </w:t>
+      </w:r>
+      <w:proofErr w:type="spellStart"/>
+      <w:r>
+        <w:t>doctrine:fixtures:load</w:t>
+      </w:r>
+      <w:proofErr w:type="spellEnd"/>
     </w:p>
     <w:p/>
     <w:p>
@@ -2393,8 +3467,13 @@
         <w:pStyle w:val="Titre1"/>
       </w:pPr>
       <w:r>
-        <w:t>FORMULAIRE : Synfony</w:t>
-      </w:r>
+        <w:t xml:space="preserve">FORMULAIRE : </w:t>
+      </w:r>
+      <w:proofErr w:type="spellStart"/>
+      <w:r>
+        <w:t>Synfony</w:t>
+      </w:r>
+      <w:proofErr w:type="spellEnd"/>
     </w:p>
     <w:p/>
     <w:p>
@@ -2435,7 +3514,51 @@
           <w:szCs w:val="20"/>
           <w:lang w:eastAsia="fr-FR"/>
         </w:rPr>
-        <w:t>Création des formulaire : theme et Post</w:t>
+        <w:t xml:space="preserve">Création des </w:t>
+      </w:r>
+      <w:proofErr w:type="gramStart"/>
+      <w:r>
+        <w:rPr>
+          <w:rFonts w:ascii="Source Code Pro" w:eastAsia="Times New Roman" w:hAnsi="Source Code Pro" w:cs="Courier New"/>
+          <w:color w:val="A9B7C6"/>
+          <w:sz w:val="20"/>
+          <w:szCs w:val="20"/>
+          <w:lang w:eastAsia="fr-FR"/>
+        </w:rPr>
+        <w:t>formulaire</w:t>
+      </w:r>
+      <w:proofErr w:type="gramEnd"/>
+      <w:r>
+        <w:rPr>
+          <w:rFonts w:ascii="Source Code Pro" w:eastAsia="Times New Roman" w:hAnsi="Source Code Pro" w:cs="Courier New"/>
+          <w:color w:val="A9B7C6"/>
+          <w:sz w:val="20"/>
+          <w:szCs w:val="20"/>
+          <w:lang w:eastAsia="fr-FR"/>
+        </w:rPr>
+        <w:t xml:space="preserve"> : </w:t>
+      </w:r>
+      <w:proofErr w:type="spellStart"/>
+      <w:r>
+        <w:rPr>
+          <w:rFonts w:ascii="Source Code Pro" w:eastAsia="Times New Roman" w:hAnsi="Source Code Pro" w:cs="Courier New"/>
+          <w:color w:val="A9B7C6"/>
+          <w:sz w:val="20"/>
+          <w:szCs w:val="20"/>
+          <w:lang w:eastAsia="fr-FR"/>
+        </w:rPr>
+        <w:t>theme</w:t>
+      </w:r>
+      <w:proofErr w:type="spellEnd"/>
+      <w:r>
+        <w:rPr>
+          <w:rFonts w:ascii="Source Code Pro" w:eastAsia="Times New Roman" w:hAnsi="Source Code Pro" w:cs="Courier New"/>
+          <w:color w:val="A9B7C6"/>
+          <w:sz w:val="20"/>
+          <w:szCs w:val="20"/>
+          <w:lang w:eastAsia="fr-FR"/>
+        </w:rPr>
+        <w:t xml:space="preserve"> et Post</w:t>
       </w:r>
       <w:r>
         <w:rPr>
@@ -2446,7 +3569,73 @@
           <w:lang w:eastAsia="fr-FR"/>
         </w:rPr>
         <w:br/>
-        <w:t>Mise en forme bootstrap en modifiant la clé twig dans config.yml, en ajoutant la clé suivante :</w:t>
+        <w:t xml:space="preserve">Mise en forme </w:t>
+      </w:r>
+      <w:proofErr w:type="spellStart"/>
+      <w:r>
+        <w:rPr>
+          <w:rFonts w:ascii="Source Code Pro" w:eastAsia="Times New Roman" w:hAnsi="Source Code Pro" w:cs="Courier New"/>
+          <w:color w:val="A9B7C6"/>
+          <w:sz w:val="20"/>
+          <w:szCs w:val="20"/>
+          <w:lang w:eastAsia="fr-FR"/>
+        </w:rPr>
+        <w:t>bootstrap</w:t>
+      </w:r>
+      <w:proofErr w:type="spellEnd"/>
+      <w:r>
+        <w:rPr>
+          <w:rFonts w:ascii="Source Code Pro" w:eastAsia="Times New Roman" w:hAnsi="Source Code Pro" w:cs="Courier New"/>
+          <w:color w:val="A9B7C6"/>
+          <w:sz w:val="20"/>
+          <w:szCs w:val="20"/>
+          <w:lang w:eastAsia="fr-FR"/>
+        </w:rPr>
+        <w:t xml:space="preserve"> en modifiant la clé </w:t>
+      </w:r>
+      <w:proofErr w:type="spellStart"/>
+      <w:r>
+        <w:rPr>
+          <w:rFonts w:ascii="Source Code Pro" w:eastAsia="Times New Roman" w:hAnsi="Source Code Pro" w:cs="Courier New"/>
+          <w:color w:val="A9B7C6"/>
+          <w:sz w:val="20"/>
+          <w:szCs w:val="20"/>
+          <w:lang w:eastAsia="fr-FR"/>
+        </w:rPr>
+        <w:t>twig</w:t>
+      </w:r>
+      <w:proofErr w:type="spellEnd"/>
+      <w:r>
+        <w:rPr>
+          <w:rFonts w:ascii="Source Code Pro" w:eastAsia="Times New Roman" w:hAnsi="Source Code Pro" w:cs="Courier New"/>
+          <w:color w:val="A9B7C6"/>
+          <w:sz w:val="20"/>
+          <w:szCs w:val="20"/>
+          <w:lang w:eastAsia="fr-FR"/>
+        </w:rPr>
+        <w:t xml:space="preserve"> dans </w:t>
+      </w:r>
+      <w:proofErr w:type="spellStart"/>
+      <w:r>
+        <w:rPr>
+          <w:rFonts w:ascii="Source Code Pro" w:eastAsia="Times New Roman" w:hAnsi="Source Code Pro" w:cs="Courier New"/>
+          <w:color w:val="A9B7C6"/>
+          <w:sz w:val="20"/>
+          <w:szCs w:val="20"/>
+          <w:lang w:eastAsia="fr-FR"/>
+        </w:rPr>
+        <w:t>config.yml</w:t>
+      </w:r>
+      <w:proofErr w:type="spellEnd"/>
+      <w:r>
+        <w:rPr>
+          <w:rFonts w:ascii="Source Code Pro" w:eastAsia="Times New Roman" w:hAnsi="Source Code Pro" w:cs="Courier New"/>
+          <w:color w:val="A9B7C6"/>
+          <w:sz w:val="20"/>
+          <w:szCs w:val="20"/>
+          <w:lang w:eastAsia="fr-FR"/>
+        </w:rPr>
+        <w:t>, en ajoutant la clé suivante :</w:t>
       </w:r>
       <w:r>
         <w:rPr>
@@ -2457,7 +3646,29 @@
           <w:lang w:eastAsia="fr-FR"/>
         </w:rPr>
         <w:br/>
-        <w:t xml:space="preserve">    form_themes:</w:t>
+        <w:t xml:space="preserve">    </w:t>
+      </w:r>
+      <w:proofErr w:type="spellStart"/>
+      <w:r>
+        <w:rPr>
+          <w:rFonts w:ascii="Source Code Pro" w:eastAsia="Times New Roman" w:hAnsi="Source Code Pro" w:cs="Courier New"/>
+          <w:color w:val="A9B7C6"/>
+          <w:sz w:val="20"/>
+          <w:szCs w:val="20"/>
+          <w:lang w:eastAsia="fr-FR"/>
+        </w:rPr>
+        <w:t>form_themes</w:t>
+      </w:r>
+      <w:proofErr w:type="spellEnd"/>
+      <w:r>
+        <w:rPr>
+          <w:rFonts w:ascii="Source Code Pro" w:eastAsia="Times New Roman" w:hAnsi="Source Code Pro" w:cs="Courier New"/>
+          <w:color w:val="A9B7C6"/>
+          <w:sz w:val="20"/>
+          <w:szCs w:val="20"/>
+          <w:lang w:eastAsia="fr-FR"/>
+        </w:rPr>
+        <w:t>:</w:t>
       </w:r>
       <w:r>
         <w:rPr>
@@ -2474,7 +3685,15 @@
     <w:p/>
     <w:p>
       <w:r>
-        <w:t>Pour la création des forms, taper la commande suivante pour le post :</w:t>
+        <w:t xml:space="preserve">Pour la création des </w:t>
+      </w:r>
+      <w:proofErr w:type="spellStart"/>
+      <w:r>
+        <w:t>forms</w:t>
+      </w:r>
+      <w:proofErr w:type="spellEnd"/>
+      <w:r>
+        <w:t>, taper la commande suivante pour le post :</w:t>
       </w:r>
     </w:p>
     <w:p>
@@ -2488,41 +3707,137 @@
           <w:lang w:val="en-US"/>
         </w:rPr>
       </w:pPr>
+      <w:proofErr w:type="spellStart"/>
       <w:r>
         <w:rPr>
           <w:lang w:val="en-US"/>
         </w:rPr>
-        <w:t>php bin/console doctrine:generate:form AppBundle:Post</w:t>
-      </w:r>
+        <w:t>php</w:t>
+      </w:r>
+      <w:proofErr w:type="spellEnd"/>
+      <w:r>
+        <w:rPr>
+          <w:lang w:val="en-US"/>
+        </w:rPr>
+        <w:t xml:space="preserve"> bin/console </w:t>
+      </w:r>
+      <w:proofErr w:type="spellStart"/>
+      <w:r>
+        <w:rPr>
+          <w:lang w:val="en-US"/>
+        </w:rPr>
+        <w:t>doctrine:generate:form</w:t>
+      </w:r>
+      <w:proofErr w:type="spellEnd"/>
+      <w:r>
+        <w:rPr>
+          <w:lang w:val="en-US"/>
+        </w:rPr>
+        <w:t xml:space="preserve"> </w:t>
+      </w:r>
+      <w:proofErr w:type="spellStart"/>
+      <w:r>
+        <w:rPr>
+          <w:lang w:val="en-US"/>
+        </w:rPr>
+        <w:t>AppBundle:Post</w:t>
+      </w:r>
+      <w:proofErr w:type="spellEnd"/>
     </w:p>
     <w:p>
       <w:r>
         <w:t xml:space="preserve">Cette commande nous crée, dans notre bundle, le </w:t>
       </w:r>
       <w:r>
-        <w:t>dossier form avec le fichier PostT</w:t>
+        <w:t xml:space="preserve">dossier </w:t>
+      </w:r>
+      <w:proofErr w:type="spellStart"/>
+      <w:r>
+        <w:t>form</w:t>
+      </w:r>
+      <w:proofErr w:type="spellEnd"/>
+      <w:r>
+        <w:t xml:space="preserve"> avec le fichier </w:t>
+      </w:r>
+      <w:proofErr w:type="spellStart"/>
+      <w:r>
+        <w:t>PostT</w:t>
       </w:r>
       <w:r>
         <w:t>ype</w:t>
       </w:r>
       <w:r>
-        <w:t>.php qui représente notre Entité post.</w:t>
-      </w:r>
-      <w:bookmarkStart w:id="0" w:name="_GoBack"/>
-      <w:bookmarkEnd w:id="0"/>
+        <w:t>.php</w:t>
+      </w:r>
+      <w:proofErr w:type="spellEnd"/>
+      <w:r>
+        <w:t xml:space="preserve"> qui représente notre Entité post.</w:t>
+      </w:r>
+    </w:p>
+    <w:p/>
+    <w:p>
+      <w:pPr>
+        <w:pStyle w:val="Titre1"/>
+        <w:rPr>
+          <w:lang w:val="en-US"/>
+        </w:rPr>
+      </w:pPr>
+      <w:proofErr w:type="spellStart"/>
+      <w:r>
+        <w:rPr>
+          <w:lang w:val="en-US"/>
+        </w:rPr>
+        <w:t>CKEditor</w:t>
+      </w:r>
+      <w:proofErr w:type="spellEnd"/>
     </w:p>
     <w:p>
       <w:pPr>
-        <w:pStyle w:val="Titre1"/>
         <w:rPr>
           <w:lang w:val="en-US"/>
         </w:rPr>
       </w:pPr>
+      <w:proofErr w:type="gramStart"/>
       <w:r>
         <w:rPr>
           <w:lang w:val="en-US"/>
         </w:rPr>
-        <w:t>CKEditor</w:t>
+        <w:t>composer</w:t>
+      </w:r>
+      <w:proofErr w:type="gramEnd"/>
+      <w:r>
+        <w:rPr>
+          <w:lang w:val="en-US"/>
+        </w:rPr>
+        <w:t xml:space="preserve"> require </w:t>
+      </w:r>
+      <w:proofErr w:type="spellStart"/>
+      <w:r>
+        <w:rPr>
+          <w:lang w:val="en-US"/>
+        </w:rPr>
+        <w:t>egeloen</w:t>
+      </w:r>
+      <w:proofErr w:type="spellEnd"/>
+      <w:r>
+        <w:rPr>
+          <w:lang w:val="en-US"/>
+        </w:rPr>
+        <w:t>/</w:t>
+      </w:r>
+      <w:proofErr w:type="spellStart"/>
+      <w:r>
+        <w:rPr>
+          <w:lang w:val="en-US"/>
+        </w:rPr>
+        <w:t>ckeditor</w:t>
+      </w:r>
+      <w:proofErr w:type="spellEnd"/>
+      <w:r>
+        <w:rPr>
+          <w:lang w:val="en-US"/>
+        </w:rPr>
+        <w:t>-bundle</w:t>
       </w:r>
     </w:p>
     <w:p>
@@ -2535,21 +3850,16 @@
         <w:rPr>
           <w:lang w:val="en-US"/>
         </w:rPr>
-        <w:t>composer require egeloen/ckeditor-bundle</w:t>
-      </w:r>
-    </w:p>
-    <w:p>
-      <w:pPr>
+        <w:t xml:space="preserve">Modifier le </w:t>
+      </w:r>
+      <w:proofErr w:type="spellStart"/>
+      <w:r>
         <w:rPr>
           <w:lang w:val="en-US"/>
         </w:rPr>
-      </w:pPr>
-      <w:r>
-        <w:rPr>
-          <w:lang w:val="en-US"/>
-        </w:rPr>
-        <w:t>Modifier le AppKernel</w:t>
-      </w:r>
+        <w:t>AppKernel</w:t>
+      </w:r>
+      <w:proofErr w:type="spellEnd"/>
     </w:p>
     <w:p>
       <w:pPr>
@@ -2581,6 +3891,7 @@
           <w:lang w:val="en-US" w:eastAsia="fr-FR"/>
         </w:rPr>
       </w:pPr>
+      <w:proofErr w:type="gramStart"/>
       <w:r>
         <w:rPr>
           <w:rFonts w:ascii="Source Code Pro" w:eastAsia="Times New Roman" w:hAnsi="Source Code Pro" w:cs="Courier New"/>
@@ -2592,18 +3903,80 @@
           <w:shd w:val="clear" w:color="auto" w:fill="232525"/>
           <w:lang w:val="en-US" w:eastAsia="fr-FR"/>
         </w:rPr>
-        <w:t xml:space="preserve">new </w:t>
-      </w:r>
-      <w:r>
-        <w:rPr>
-          <w:rFonts w:ascii="Source Code Pro" w:eastAsia="Times New Roman" w:hAnsi="Source Code Pro" w:cs="Courier New"/>
-          <w:color w:val="A9B7C6"/>
-          <w:sz w:val="20"/>
-          <w:szCs w:val="20"/>
-          <w:shd w:val="clear" w:color="auto" w:fill="232525"/>
-          <w:lang w:val="en-US" w:eastAsia="fr-FR"/>
-        </w:rPr>
-        <w:t>Ivory\CKEditorBundle\IvoryCKEditorBundle()</w:t>
+        <w:t>new</w:t>
+      </w:r>
+      <w:proofErr w:type="gramEnd"/>
+      <w:r>
+        <w:rPr>
+          <w:rFonts w:ascii="Source Code Pro" w:eastAsia="Times New Roman" w:hAnsi="Source Code Pro" w:cs="Courier New"/>
+          <w:b/>
+          <w:bCs/>
+          <w:color w:val="CC7832"/>
+          <w:sz w:val="20"/>
+          <w:szCs w:val="20"/>
+          <w:shd w:val="clear" w:color="auto" w:fill="232525"/>
+          <w:lang w:val="en-US" w:eastAsia="fr-FR"/>
+        </w:rPr>
+        <w:t xml:space="preserve"> </w:t>
+      </w:r>
+      <w:r>
+        <w:rPr>
+          <w:rFonts w:ascii="Source Code Pro" w:eastAsia="Times New Roman" w:hAnsi="Source Code Pro" w:cs="Courier New"/>
+          <w:color w:val="A9B7C6"/>
+          <w:sz w:val="20"/>
+          <w:szCs w:val="20"/>
+          <w:shd w:val="clear" w:color="auto" w:fill="232525"/>
+          <w:lang w:val="en-US" w:eastAsia="fr-FR"/>
+        </w:rPr>
+        <w:t>Ivory\</w:t>
+      </w:r>
+      <w:proofErr w:type="spellStart"/>
+      <w:r>
+        <w:rPr>
+          <w:rFonts w:ascii="Source Code Pro" w:eastAsia="Times New Roman" w:hAnsi="Source Code Pro" w:cs="Courier New"/>
+          <w:color w:val="A9B7C6"/>
+          <w:sz w:val="20"/>
+          <w:szCs w:val="20"/>
+          <w:shd w:val="clear" w:color="auto" w:fill="232525"/>
+          <w:lang w:val="en-US" w:eastAsia="fr-FR"/>
+        </w:rPr>
+        <w:t>CKEditorBundle</w:t>
+      </w:r>
+      <w:proofErr w:type="spellEnd"/>
+      <w:r>
+        <w:rPr>
+          <w:rFonts w:ascii="Source Code Pro" w:eastAsia="Times New Roman" w:hAnsi="Source Code Pro" w:cs="Courier New"/>
+          <w:color w:val="A9B7C6"/>
+          <w:sz w:val="20"/>
+          <w:szCs w:val="20"/>
+          <w:shd w:val="clear" w:color="auto" w:fill="232525"/>
+          <w:lang w:val="en-US" w:eastAsia="fr-FR"/>
+        </w:rPr>
+        <w:t>\</w:t>
+      </w:r>
+      <w:proofErr w:type="spellStart"/>
+      <w:r>
+        <w:rPr>
+          <w:rFonts w:ascii="Source Code Pro" w:eastAsia="Times New Roman" w:hAnsi="Source Code Pro" w:cs="Courier New"/>
+          <w:color w:val="A9B7C6"/>
+          <w:sz w:val="20"/>
+          <w:szCs w:val="20"/>
+          <w:shd w:val="clear" w:color="auto" w:fill="232525"/>
+          <w:lang w:val="en-US" w:eastAsia="fr-FR"/>
+        </w:rPr>
+        <w:t>IvoryCKEditorBundle</w:t>
+      </w:r>
+      <w:proofErr w:type="spellEnd"/>
+      <w:r>
+        <w:rPr>
+          <w:rFonts w:ascii="Source Code Pro" w:eastAsia="Times New Roman" w:hAnsi="Source Code Pro" w:cs="Courier New"/>
+          <w:color w:val="A9B7C6"/>
+          <w:sz w:val="20"/>
+          <w:szCs w:val="20"/>
+          <w:shd w:val="clear" w:color="auto" w:fill="232525"/>
+          <w:lang w:val="en-US" w:eastAsia="fr-FR"/>
+        </w:rPr>
+        <w:t>()</w:t>
       </w:r>
       <w:r>
         <w:rPr>
@@ -2630,11 +4003,21 @@
           <w:lang w:val="en-US"/>
         </w:rPr>
       </w:pPr>
+      <w:proofErr w:type="spellStart"/>
+      <w:proofErr w:type="gramStart"/>
       <w:r>
         <w:rPr>
           <w:lang w:val="en-US"/>
         </w:rPr>
-        <w:t>puis faire un assets: install</w:t>
+        <w:t>puis</w:t>
+      </w:r>
+      <w:proofErr w:type="spellEnd"/>
+      <w:proofErr w:type="gramEnd"/>
+      <w:r>
+        <w:rPr>
+          <w:lang w:val="en-US"/>
+        </w:rPr>
+        <w:t xml:space="preserve"> faire un assets: install</w:t>
       </w:r>
     </w:p>
     <w:p>
@@ -2648,15 +4031,25 @@
           <w:lang w:val="en-US"/>
         </w:rPr>
       </w:pPr>
-      <w:r>
-        <w:t>Php bin</w:t>
-      </w:r>
-      <w:r>
-        <w:t xml:space="preserve"> console ckeditor</w:t>
+      <w:proofErr w:type="spellStart"/>
+      <w:r>
+        <w:t>Php</w:t>
+      </w:r>
+      <w:proofErr w:type="spellEnd"/>
+      <w:r>
+        <w:t xml:space="preserve"> bin</w:t>
+      </w:r>
+      <w:r>
+        <w:t xml:space="preserve"> console </w:t>
+      </w:r>
+      <w:proofErr w:type="spellStart"/>
+      <w:r>
+        <w:t>ckeditor</w:t>
       </w:r>
       <w:r>
         <w:t>:install</w:t>
       </w:r>
+      <w:proofErr w:type="spellEnd"/>
     </w:p>
     <w:p>
       <w:pPr>
@@ -2666,11 +4059,928 @@
           <w:numId w:val="6"/>
         </w:numPr>
       </w:pPr>
-      <w:r>
-        <w:t>Php bin console assets:install</w:t>
-      </w:r>
-      <w:r>
-        <w:t xml:space="preserve">  (sert à sopier dans le dossier web, tous les fichiers js et css exposés par le bundle)</w:t>
+      <w:proofErr w:type="spellStart"/>
+      <w:r>
+        <w:t>Php</w:t>
+      </w:r>
+      <w:proofErr w:type="spellEnd"/>
+      <w:r>
+        <w:t xml:space="preserve"> bin console </w:t>
+      </w:r>
+      <w:proofErr w:type="spellStart"/>
+      <w:r>
+        <w:t>assets:install</w:t>
+      </w:r>
+      <w:proofErr w:type="spellEnd"/>
+      <w:r>
+        <w:t xml:space="preserve">  (sert à </w:t>
+      </w:r>
+      <w:proofErr w:type="spellStart"/>
+      <w:r>
+        <w:t>sopier</w:t>
+      </w:r>
+      <w:proofErr w:type="spellEnd"/>
+      <w:r>
+        <w:t xml:space="preserve"> dans le dossier web, tous les fichiers </w:t>
+      </w:r>
+      <w:proofErr w:type="spellStart"/>
+      <w:r>
+        <w:t>js</w:t>
+      </w:r>
+      <w:proofErr w:type="spellEnd"/>
+      <w:r>
+        <w:t xml:space="preserve"> et </w:t>
+      </w:r>
+      <w:proofErr w:type="spellStart"/>
+      <w:r>
+        <w:t>css</w:t>
+      </w:r>
+      <w:proofErr w:type="spellEnd"/>
+      <w:r>
+        <w:t xml:space="preserve"> exposés par le bundle</w:t>
+      </w:r>
+    </w:p>
+    <w:p>
+      <w:r>
+        <w:t xml:space="preserve">Ajouter les liens </w:t>
+      </w:r>
+      <w:proofErr w:type="spellStart"/>
+      <w:r>
+        <w:t>js</w:t>
+      </w:r>
+      <w:proofErr w:type="spellEnd"/>
+      <w:r>
+        <w:t xml:space="preserve"> dans les blocks {%block </w:t>
+      </w:r>
+      <w:proofErr w:type="spellStart"/>
+      <w:r>
+        <w:t>javascript</w:t>
+      </w:r>
+      <w:proofErr w:type="spellEnd"/>
+      <w:r>
+        <w:t xml:space="preserve"> %}</w:t>
+      </w:r>
+    </w:p>
+    <w:p>
+      <w:pPr>
+        <w:pStyle w:val="PrformatHTML"/>
+        <w:shd w:val="clear" w:color="auto" w:fill="2B2B2B"/>
+        <w:rPr>
+          <w:rFonts w:ascii="Source Code Pro" w:hAnsi="Source Code Pro"/>
+          <w:color w:val="E8BF6A"/>
+        </w:rPr>
+      </w:pPr>
+      <w:r>
+        <w:rPr>
+          <w:rFonts w:ascii="Source Code Pro" w:hAnsi="Source Code Pro"/>
+          <w:color w:val="A9B7C6"/>
+          <w:shd w:val="clear" w:color="auto" w:fill="232525"/>
+        </w:rPr>
+        <w:t xml:space="preserve">{% </w:t>
+      </w:r>
+      <w:r>
+        <w:rPr>
+          <w:rFonts w:ascii="Source Code Pro" w:hAnsi="Source Code Pro"/>
+          <w:b/>
+          <w:bCs/>
+          <w:color w:val="CC7832"/>
+          <w:shd w:val="clear" w:color="auto" w:fill="232525"/>
+        </w:rPr>
+        <w:t xml:space="preserve">block </w:t>
+      </w:r>
+      <w:proofErr w:type="spellStart"/>
+      <w:r>
+        <w:rPr>
+          <w:rFonts w:ascii="Source Code Pro" w:hAnsi="Source Code Pro"/>
+          <w:color w:val="A9B7C6"/>
+          <w:shd w:val="clear" w:color="auto" w:fill="232525"/>
+        </w:rPr>
+        <w:t>javascripts</w:t>
+      </w:r>
+      <w:proofErr w:type="spellEnd"/>
+      <w:r>
+        <w:rPr>
+          <w:rFonts w:ascii="Source Code Pro" w:hAnsi="Source Code Pro"/>
+          <w:color w:val="A9B7C6"/>
+          <w:shd w:val="clear" w:color="auto" w:fill="232525"/>
+        </w:rPr>
+        <w:t xml:space="preserve"> %}</w:t>
+      </w:r>
+      <w:r>
+        <w:rPr>
+          <w:rFonts w:ascii="Source Code Pro" w:hAnsi="Source Code Pro"/>
+          <w:color w:val="A9B7C6"/>
+        </w:rPr>
+        <w:br/>
+        <w:t xml:space="preserve">    </w:t>
+      </w:r>
+      <w:r>
+        <w:rPr>
+          <w:rFonts w:ascii="Source Code Pro" w:hAnsi="Source Code Pro"/>
+          <w:color w:val="E8BF6A"/>
+        </w:rPr>
+        <w:t xml:space="preserve">&lt;script </w:t>
+      </w:r>
+      <w:proofErr w:type="spellStart"/>
+      <w:r>
+        <w:rPr>
+          <w:rFonts w:ascii="Source Code Pro" w:hAnsi="Source Code Pro"/>
+          <w:color w:val="BABABA"/>
+        </w:rPr>
+        <w:t>src</w:t>
+      </w:r>
+      <w:proofErr w:type="spellEnd"/>
+      <w:r>
+        <w:rPr>
+          <w:rFonts w:ascii="Source Code Pro" w:hAnsi="Source Code Pro"/>
+          <w:color w:val="BABABA"/>
+        </w:rPr>
+        <w:t>=</w:t>
+      </w:r>
+      <w:r>
+        <w:rPr>
+          <w:rFonts w:ascii="Source Code Pro" w:hAnsi="Source Code Pro"/>
+          <w:color w:val="A5C261"/>
+        </w:rPr>
+        <w:t>"</w:t>
+      </w:r>
+      <w:r>
+        <w:rPr>
+          <w:rFonts w:ascii="Source Code Pro" w:hAnsi="Source Code Pro"/>
+          <w:color w:val="A9B7C6"/>
+          <w:shd w:val="clear" w:color="auto" w:fill="232525"/>
+        </w:rPr>
+        <w:t>{</w:t>
+      </w:r>
+      <w:proofErr w:type="gramStart"/>
+      <w:r>
+        <w:rPr>
+          <w:rFonts w:ascii="Source Code Pro" w:hAnsi="Source Code Pro"/>
+          <w:color w:val="A9B7C6"/>
+          <w:shd w:val="clear" w:color="auto" w:fill="232525"/>
+        </w:rPr>
+        <w:t xml:space="preserve">{ </w:t>
+      </w:r>
+      <w:proofErr w:type="spellStart"/>
+      <w:r>
+        <w:rPr>
+          <w:rFonts w:ascii="Source Code Pro" w:hAnsi="Source Code Pro"/>
+          <w:color w:val="A9B7C6"/>
+          <w:shd w:val="clear" w:color="auto" w:fill="232525"/>
+        </w:rPr>
+        <w:t>asset</w:t>
+      </w:r>
+      <w:proofErr w:type="spellEnd"/>
+      <w:proofErr w:type="gramEnd"/>
+      <w:r>
+        <w:rPr>
+          <w:rFonts w:ascii="Source Code Pro" w:hAnsi="Source Code Pro"/>
+          <w:color w:val="A9B7C6"/>
+          <w:shd w:val="clear" w:color="auto" w:fill="232525"/>
+        </w:rPr>
+        <w:t>(</w:t>
+      </w:r>
+      <w:r>
+        <w:rPr>
+          <w:rFonts w:ascii="Source Code Pro" w:hAnsi="Source Code Pro"/>
+          <w:color w:val="6A8759"/>
+          <w:shd w:val="clear" w:color="auto" w:fill="232525"/>
+        </w:rPr>
+        <w:t>'</w:t>
+      </w:r>
+      <w:proofErr w:type="spellStart"/>
+      <w:r>
+        <w:rPr>
+          <w:rFonts w:ascii="Source Code Pro" w:hAnsi="Source Code Pro"/>
+          <w:color w:val="6A8759"/>
+          <w:shd w:val="clear" w:color="auto" w:fill="232525"/>
+        </w:rPr>
+        <w:t>bower</w:t>
+      </w:r>
+      <w:proofErr w:type="spellEnd"/>
+      <w:r>
+        <w:rPr>
+          <w:rFonts w:ascii="Source Code Pro" w:hAnsi="Source Code Pro"/>
+          <w:color w:val="6A8759"/>
+          <w:shd w:val="clear" w:color="auto" w:fill="232525"/>
+        </w:rPr>
+        <w:t>-components/</w:t>
+      </w:r>
+      <w:proofErr w:type="spellStart"/>
+      <w:r>
+        <w:rPr>
+          <w:rFonts w:ascii="Source Code Pro" w:hAnsi="Source Code Pro"/>
+          <w:color w:val="6A8759"/>
+          <w:shd w:val="clear" w:color="auto" w:fill="232525"/>
+        </w:rPr>
+        <w:t>jquery</w:t>
+      </w:r>
+      <w:proofErr w:type="spellEnd"/>
+      <w:r>
+        <w:rPr>
+          <w:rFonts w:ascii="Source Code Pro" w:hAnsi="Source Code Pro"/>
+          <w:color w:val="6A8759"/>
+          <w:shd w:val="clear" w:color="auto" w:fill="232525"/>
+        </w:rPr>
+        <w:t>/</w:t>
+      </w:r>
+      <w:proofErr w:type="spellStart"/>
+      <w:r>
+        <w:rPr>
+          <w:rFonts w:ascii="Source Code Pro" w:hAnsi="Source Code Pro"/>
+          <w:color w:val="6A8759"/>
+          <w:shd w:val="clear" w:color="auto" w:fill="232525"/>
+        </w:rPr>
+        <w:t>dist</w:t>
+      </w:r>
+      <w:proofErr w:type="spellEnd"/>
+      <w:r>
+        <w:rPr>
+          <w:rFonts w:ascii="Source Code Pro" w:hAnsi="Source Code Pro"/>
+          <w:color w:val="6A8759"/>
+          <w:shd w:val="clear" w:color="auto" w:fill="232525"/>
+        </w:rPr>
+        <w:t>/jquery.min.js'</w:t>
+      </w:r>
+      <w:r>
+        <w:rPr>
+          <w:rFonts w:ascii="Source Code Pro" w:hAnsi="Source Code Pro"/>
+          <w:color w:val="A9B7C6"/>
+          <w:shd w:val="clear" w:color="auto" w:fill="232525"/>
+        </w:rPr>
+        <w:t>) }}</w:t>
+      </w:r>
+      <w:r>
+        <w:rPr>
+          <w:rFonts w:ascii="Source Code Pro" w:hAnsi="Source Code Pro"/>
+          <w:color w:val="A5C261"/>
+        </w:rPr>
+        <w:t>"</w:t>
+      </w:r>
+      <w:r>
+        <w:rPr>
+          <w:rFonts w:ascii="Source Code Pro" w:hAnsi="Source Code Pro"/>
+          <w:color w:val="E8BF6A"/>
+        </w:rPr>
+        <w:t>&gt;&lt;/script&gt;</w:t>
+      </w:r>
+      <w:r>
+        <w:rPr>
+          <w:rFonts w:ascii="Source Code Pro" w:hAnsi="Source Code Pro"/>
+          <w:color w:val="E8BF6A"/>
+        </w:rPr>
+        <w:br/>
+        <w:t xml:space="preserve">    &lt;script </w:t>
+      </w:r>
+      <w:proofErr w:type="spellStart"/>
+      <w:r>
+        <w:rPr>
+          <w:rFonts w:ascii="Source Code Pro" w:hAnsi="Source Code Pro"/>
+          <w:color w:val="BABABA"/>
+        </w:rPr>
+        <w:t>src</w:t>
+      </w:r>
+      <w:proofErr w:type="spellEnd"/>
+      <w:r>
+        <w:rPr>
+          <w:rFonts w:ascii="Source Code Pro" w:hAnsi="Source Code Pro"/>
+          <w:color w:val="BABABA"/>
+        </w:rPr>
+        <w:t>=</w:t>
+      </w:r>
+      <w:r>
+        <w:rPr>
+          <w:rFonts w:ascii="Source Code Pro" w:hAnsi="Source Code Pro"/>
+          <w:color w:val="A5C261"/>
+        </w:rPr>
+        <w:t>"</w:t>
+      </w:r>
+      <w:r>
+        <w:rPr>
+          <w:rFonts w:ascii="Source Code Pro" w:hAnsi="Source Code Pro"/>
+          <w:color w:val="A9B7C6"/>
+          <w:shd w:val="clear" w:color="auto" w:fill="232525"/>
+        </w:rPr>
+        <w:t xml:space="preserve">{{ </w:t>
+      </w:r>
+      <w:proofErr w:type="spellStart"/>
+      <w:r>
+        <w:rPr>
+          <w:rFonts w:ascii="Source Code Pro" w:hAnsi="Source Code Pro"/>
+          <w:color w:val="A9B7C6"/>
+          <w:shd w:val="clear" w:color="auto" w:fill="232525"/>
+        </w:rPr>
+        <w:t>asset</w:t>
+      </w:r>
+      <w:proofErr w:type="spellEnd"/>
+      <w:r>
+        <w:rPr>
+          <w:rFonts w:ascii="Source Code Pro" w:hAnsi="Source Code Pro"/>
+          <w:color w:val="A9B7C6"/>
+          <w:shd w:val="clear" w:color="auto" w:fill="232525"/>
+        </w:rPr>
+        <w:t>(</w:t>
+      </w:r>
+      <w:r>
+        <w:rPr>
+          <w:rFonts w:ascii="Source Code Pro" w:hAnsi="Source Code Pro"/>
+          <w:color w:val="6A8759"/>
+          <w:shd w:val="clear" w:color="auto" w:fill="232525"/>
+        </w:rPr>
+        <w:t>'</w:t>
+      </w:r>
+      <w:proofErr w:type="spellStart"/>
+      <w:r>
+        <w:rPr>
+          <w:rFonts w:ascii="Source Code Pro" w:hAnsi="Source Code Pro"/>
+          <w:color w:val="6A8759"/>
+          <w:shd w:val="clear" w:color="auto" w:fill="232525"/>
+        </w:rPr>
+        <w:t>bower</w:t>
+      </w:r>
+      <w:proofErr w:type="spellEnd"/>
+      <w:r>
+        <w:rPr>
+          <w:rFonts w:ascii="Source Code Pro" w:hAnsi="Source Code Pro"/>
+          <w:color w:val="6A8759"/>
+          <w:shd w:val="clear" w:color="auto" w:fill="232525"/>
+        </w:rPr>
+        <w:t>-components/</w:t>
+      </w:r>
+      <w:proofErr w:type="spellStart"/>
+      <w:r>
+        <w:rPr>
+          <w:rFonts w:ascii="Source Code Pro" w:hAnsi="Source Code Pro"/>
+          <w:color w:val="6A8759"/>
+          <w:shd w:val="clear" w:color="auto" w:fill="232525"/>
+        </w:rPr>
+        <w:t>bootstrap</w:t>
+      </w:r>
+      <w:proofErr w:type="spellEnd"/>
+      <w:r>
+        <w:rPr>
+          <w:rFonts w:ascii="Source Code Pro" w:hAnsi="Source Code Pro"/>
+          <w:color w:val="6A8759"/>
+          <w:shd w:val="clear" w:color="auto" w:fill="232525"/>
+        </w:rPr>
+        <w:t>/</w:t>
+      </w:r>
+      <w:proofErr w:type="spellStart"/>
+      <w:r>
+        <w:rPr>
+          <w:rFonts w:ascii="Source Code Pro" w:hAnsi="Source Code Pro"/>
+          <w:color w:val="6A8759"/>
+          <w:shd w:val="clear" w:color="auto" w:fill="232525"/>
+        </w:rPr>
+        <w:t>dist</w:t>
+      </w:r>
+      <w:proofErr w:type="spellEnd"/>
+      <w:r>
+        <w:rPr>
+          <w:rFonts w:ascii="Source Code Pro" w:hAnsi="Source Code Pro"/>
+          <w:color w:val="6A8759"/>
+          <w:shd w:val="clear" w:color="auto" w:fill="232525"/>
+        </w:rPr>
+        <w:t>/</w:t>
+      </w:r>
+      <w:proofErr w:type="spellStart"/>
+      <w:r>
+        <w:rPr>
+          <w:rFonts w:ascii="Source Code Pro" w:hAnsi="Source Code Pro"/>
+          <w:color w:val="6A8759"/>
+          <w:shd w:val="clear" w:color="auto" w:fill="232525"/>
+        </w:rPr>
+        <w:t>js</w:t>
+      </w:r>
+      <w:proofErr w:type="spellEnd"/>
+      <w:r>
+        <w:rPr>
+          <w:rFonts w:ascii="Source Code Pro" w:hAnsi="Source Code Pro"/>
+          <w:color w:val="6A8759"/>
+          <w:shd w:val="clear" w:color="auto" w:fill="232525"/>
+        </w:rPr>
+        <w:t>/bootstrap.min.js'</w:t>
+      </w:r>
+      <w:r>
+        <w:rPr>
+          <w:rFonts w:ascii="Source Code Pro" w:hAnsi="Source Code Pro"/>
+          <w:color w:val="A9B7C6"/>
+          <w:shd w:val="clear" w:color="auto" w:fill="232525"/>
+        </w:rPr>
+        <w:t>) }}</w:t>
+      </w:r>
+      <w:r>
+        <w:rPr>
+          <w:rFonts w:ascii="Source Code Pro" w:hAnsi="Source Code Pro"/>
+          <w:color w:val="A5C261"/>
+        </w:rPr>
+        <w:t>"</w:t>
+      </w:r>
+      <w:r>
+        <w:rPr>
+          <w:rFonts w:ascii="Source Code Pro" w:hAnsi="Source Code Pro"/>
+          <w:color w:val="E8BF6A"/>
+        </w:rPr>
+        <w:t>&gt;&lt;/script&gt;</w:t>
+      </w:r>
+    </w:p>
+    <w:p>
+      <w:pPr>
+        <w:pStyle w:val="PrformatHTML"/>
+        <w:shd w:val="clear" w:color="auto" w:fill="2B2B2B"/>
+        <w:rPr>
+          <w:rFonts w:ascii="Source Code Pro" w:hAnsi="Source Code Pro"/>
+          <w:color w:val="A9B7C6"/>
+          <w:lang w:val="en-US"/>
+        </w:rPr>
+      </w:pPr>
+      <w:r>
+        <w:rPr>
+          <w:rFonts w:ascii="Source Code Pro" w:hAnsi="Source Code Pro"/>
+          <w:color w:val="E8BF6A"/>
+          <w:lang w:val="en-US"/>
+        </w:rPr>
+        <w:t xml:space="preserve">&lt;script </w:t>
+      </w:r>
+      <w:proofErr w:type="spellStart"/>
+      <w:r>
+        <w:rPr>
+          <w:rFonts w:ascii="Source Code Pro" w:hAnsi="Source Code Pro"/>
+          <w:color w:val="BABABA"/>
+          <w:lang w:val="en-US"/>
+        </w:rPr>
+        <w:t>src</w:t>
+      </w:r>
+      <w:proofErr w:type="spellEnd"/>
+      <w:r>
+        <w:rPr>
+          <w:rFonts w:ascii="Source Code Pro" w:hAnsi="Source Code Pro"/>
+          <w:color w:val="BABABA"/>
+          <w:lang w:val="en-US"/>
+        </w:rPr>
+        <w:t>=</w:t>
+      </w:r>
+      <w:r>
+        <w:rPr>
+          <w:rFonts w:ascii="Source Code Pro" w:hAnsi="Source Code Pro"/>
+          <w:color w:val="A5C261"/>
+          <w:lang w:val="en-US"/>
+        </w:rPr>
+        <w:t>"</w:t>
+      </w:r>
+      <w:r>
+        <w:rPr>
+          <w:rFonts w:ascii="Source Code Pro" w:hAnsi="Source Code Pro"/>
+          <w:color w:val="A9B7C6"/>
+          <w:shd w:val="clear" w:color="auto" w:fill="232525"/>
+          <w:lang w:val="en-US"/>
+        </w:rPr>
+        <w:t>{</w:t>
+      </w:r>
+      <w:proofErr w:type="gramStart"/>
+      <w:r>
+        <w:rPr>
+          <w:rFonts w:ascii="Source Code Pro" w:hAnsi="Source Code Pro"/>
+          <w:color w:val="A9B7C6"/>
+          <w:shd w:val="clear" w:color="auto" w:fill="232525"/>
+          <w:lang w:val="en-US"/>
+        </w:rPr>
+        <w:t>{ asset</w:t>
+      </w:r>
+      <w:proofErr w:type="gramEnd"/>
+      <w:r>
+        <w:rPr>
+          <w:rFonts w:ascii="Source Code Pro" w:hAnsi="Source Code Pro"/>
+          <w:color w:val="A9B7C6"/>
+          <w:shd w:val="clear" w:color="auto" w:fill="232525"/>
+          <w:lang w:val="en-US"/>
+        </w:rPr>
+        <w:t>(</w:t>
+      </w:r>
+      <w:r>
+        <w:rPr>
+          <w:rFonts w:ascii="Source Code Pro" w:hAnsi="Source Code Pro"/>
+          <w:color w:val="6A8759"/>
+          <w:shd w:val="clear" w:color="auto" w:fill="232525"/>
+          <w:lang w:val="en-US"/>
+        </w:rPr>
+        <w:t>'bundles/</w:t>
+      </w:r>
+      <w:proofErr w:type="spellStart"/>
+      <w:r>
+        <w:rPr>
+          <w:rFonts w:ascii="Source Code Pro" w:hAnsi="Source Code Pro"/>
+          <w:color w:val="6A8759"/>
+          <w:shd w:val="clear" w:color="auto" w:fill="232525"/>
+          <w:lang w:val="en-US"/>
+        </w:rPr>
+        <w:t>ivoryckeditor</w:t>
+      </w:r>
+      <w:proofErr w:type="spellEnd"/>
+      <w:r>
+        <w:rPr>
+          <w:rFonts w:ascii="Source Code Pro" w:hAnsi="Source Code Pro"/>
+          <w:color w:val="6A8759"/>
+          <w:shd w:val="clear" w:color="auto" w:fill="232525"/>
+          <w:lang w:val="en-US"/>
+        </w:rPr>
+        <w:t>/ckeditor.js'</w:t>
+      </w:r>
+      <w:r>
+        <w:rPr>
+          <w:rFonts w:ascii="Source Code Pro" w:hAnsi="Source Code Pro"/>
+          <w:color w:val="A9B7C6"/>
+          <w:shd w:val="clear" w:color="auto" w:fill="232525"/>
+          <w:lang w:val="en-US"/>
+        </w:rPr>
+        <w:t>) }}</w:t>
+      </w:r>
+      <w:r>
+        <w:rPr>
+          <w:rFonts w:ascii="Source Code Pro" w:hAnsi="Source Code Pro"/>
+          <w:color w:val="A5C261"/>
+          <w:lang w:val="en-US"/>
+        </w:rPr>
+        <w:t>"</w:t>
+      </w:r>
+      <w:r>
+        <w:rPr>
+          <w:rFonts w:ascii="Source Code Pro" w:hAnsi="Source Code Pro"/>
+          <w:color w:val="E8BF6A"/>
+          <w:lang w:val="en-US"/>
+        </w:rPr>
+        <w:t>&gt;&lt;/script&gt;</w:t>
+      </w:r>
+    </w:p>
+    <w:p>
+      <w:pPr>
+        <w:pStyle w:val="PrformatHTML"/>
+        <w:shd w:val="clear" w:color="auto" w:fill="2B2B2B"/>
+        <w:rPr>
+          <w:rFonts w:ascii="Source Code Pro" w:hAnsi="Source Code Pro"/>
+          <w:color w:val="A9B7C6"/>
+        </w:rPr>
+      </w:pPr>
+      <w:r>
+        <w:rPr>
+          <w:rFonts w:ascii="Source Code Pro" w:hAnsi="Source Code Pro"/>
+          <w:color w:val="E8BF6A"/>
+          <w:lang w:val="en-US"/>
+        </w:rPr>
+        <w:lastRenderedPageBreak/>
+        <w:br/>
+      </w:r>
+      <w:r>
+        <w:rPr>
+          <w:rFonts w:ascii="Source Code Pro" w:hAnsi="Source Code Pro"/>
+          <w:color w:val="A9B7C6"/>
+          <w:shd w:val="clear" w:color="auto" w:fill="232525"/>
+        </w:rPr>
+        <w:t xml:space="preserve">{% </w:t>
+      </w:r>
+      <w:proofErr w:type="spellStart"/>
+      <w:r>
+        <w:rPr>
+          <w:rFonts w:ascii="Source Code Pro" w:hAnsi="Source Code Pro"/>
+          <w:b/>
+          <w:bCs/>
+          <w:color w:val="CC7832"/>
+          <w:shd w:val="clear" w:color="auto" w:fill="232525"/>
+        </w:rPr>
+        <w:t>endblock</w:t>
+      </w:r>
+      <w:proofErr w:type="spellEnd"/>
+      <w:r>
+        <w:rPr>
+          <w:rFonts w:ascii="Source Code Pro" w:hAnsi="Source Code Pro"/>
+          <w:b/>
+          <w:bCs/>
+          <w:color w:val="CC7832"/>
+          <w:shd w:val="clear" w:color="auto" w:fill="232525"/>
+        </w:rPr>
+        <w:t xml:space="preserve"> </w:t>
+      </w:r>
+      <w:r>
+        <w:rPr>
+          <w:rFonts w:ascii="Source Code Pro" w:hAnsi="Source Code Pro"/>
+          <w:color w:val="A9B7C6"/>
+          <w:shd w:val="clear" w:color="auto" w:fill="232525"/>
+        </w:rPr>
+        <w:t>%}</w:t>
+      </w:r>
+    </w:p>
+    <w:p/>
+    <w:p>
+      <w:pPr>
+        <w:pStyle w:val="PrformatHTML"/>
+        <w:shd w:val="clear" w:color="auto" w:fill="2B2B2B"/>
+        <w:rPr>
+          <w:rFonts w:ascii="Source Code Pro" w:hAnsi="Source Code Pro"/>
+          <w:color w:val="A9B7C6"/>
+        </w:rPr>
+      </w:pPr>
+      <w:r>
+        <w:t xml:space="preserve">Dans notre </w:t>
+      </w:r>
+      <w:proofErr w:type="spellStart"/>
+      <w:r>
+        <w:t>PostType</w:t>
+      </w:r>
+      <w:proofErr w:type="spellEnd"/>
+      <w:r>
+        <w:t xml:space="preserve">, remplacer </w:t>
+      </w:r>
+      <w:proofErr w:type="spellStart"/>
+      <w:r>
+        <w:t>TextareaType</w:t>
+      </w:r>
+      <w:proofErr w:type="spellEnd"/>
+      <w:r>
+        <w:t> </w:t>
+      </w:r>
+      <w:proofErr w:type="gramStart"/>
+      <w:r>
+        <w:t>::class</w:t>
+      </w:r>
+      <w:proofErr w:type="gramEnd"/>
+      <w:r>
+        <w:t xml:space="preserve"> par </w:t>
+      </w:r>
+      <w:proofErr w:type="spellStart"/>
+      <w:r>
+        <w:rPr>
+          <w:rFonts w:ascii="Source Code Pro" w:hAnsi="Source Code Pro"/>
+          <w:color w:val="A9B7C6"/>
+          <w:shd w:val="clear" w:color="auto" w:fill="232525"/>
+        </w:rPr>
+        <w:t>CKEditorType</w:t>
+      </w:r>
+      <w:proofErr w:type="spellEnd"/>
+      <w:r>
+        <w:rPr>
+          <w:rFonts w:ascii="Source Code Pro" w:hAnsi="Source Code Pro"/>
+          <w:color w:val="A9B7C6"/>
+          <w:shd w:val="clear" w:color="auto" w:fill="232525"/>
+        </w:rPr>
+        <w:t>::</w:t>
+      </w:r>
+      <w:r>
+        <w:rPr>
+          <w:rFonts w:ascii="Source Code Pro" w:hAnsi="Source Code Pro"/>
+          <w:i/>
+          <w:iCs/>
+          <w:color w:val="9876AA"/>
+          <w:shd w:val="clear" w:color="auto" w:fill="232525"/>
+        </w:rPr>
+        <w:t>class</w:t>
+      </w:r>
+    </w:p>
+    <w:p/>
+    <w:p>
+      <w:r>
+        <w:t xml:space="preserve">Installer un bundle de purification : </w:t>
+      </w:r>
+      <w:proofErr w:type="spellStart"/>
+      <w:r>
+        <w:t>exercise</w:t>
+      </w:r>
+      <w:proofErr w:type="spellEnd"/>
+      <w:r>
+        <w:t>/html purifier-bundle</w:t>
+      </w:r>
+    </w:p>
+    <w:p>
+      <w:pPr>
+        <w:pStyle w:val="Paragraphedeliste"/>
+        <w:numPr>
+          <w:ilvl w:val="0"/>
+          <w:numId w:val="6"/>
+        </w:numPr>
+      </w:pPr>
+      <w:r>
+        <w:t xml:space="preserve">Composer </w:t>
+      </w:r>
+      <w:proofErr w:type="spellStart"/>
+      <w:r>
+        <w:t>require</w:t>
+      </w:r>
+      <w:proofErr w:type="spellEnd"/>
+      <w:r>
+        <w:t xml:space="preserve"> </w:t>
+      </w:r>
+      <w:proofErr w:type="spellStart"/>
+      <w:r>
+        <w:t>exercise</w:t>
+      </w:r>
+      <w:proofErr w:type="spellEnd"/>
+      <w:r>
+        <w:t>/</w:t>
+      </w:r>
+      <w:proofErr w:type="spellStart"/>
+      <w:r>
+        <w:t>htmlpurifier</w:t>
+      </w:r>
+      <w:proofErr w:type="spellEnd"/>
+      <w:r>
+        <w:t>-bundle</w:t>
+      </w:r>
+      <w:r>
+        <w:t xml:space="preserve"> </w:t>
+      </w:r>
+    </w:p>
+    <w:p>
+      <w:r>
+        <w:t xml:space="preserve">Ajouter dans </w:t>
+      </w:r>
+      <w:proofErr w:type="spellStart"/>
+      <w:r>
+        <w:t>AppKernel</w:t>
+      </w:r>
+      <w:proofErr w:type="spellEnd"/>
+      <w:r>
+        <w:t> :</w:t>
+      </w:r>
+    </w:p>
+    <w:p>
+      <w:pPr>
+        <w:pStyle w:val="PrformatHTML"/>
+        <w:shd w:val="clear" w:color="auto" w:fill="2B2B2B"/>
+        <w:rPr>
+          <w:rFonts w:ascii="Source Code Pro" w:hAnsi="Source Code Pro"/>
+          <w:color w:val="A9B7C6"/>
+        </w:rPr>
+      </w:pPr>
+      <w:r>
+        <w:rPr>
+          <w:rFonts w:ascii="Source Code Pro" w:hAnsi="Source Code Pro"/>
+          <w:b/>
+          <w:bCs/>
+          <w:color w:val="CC7832"/>
+          <w:shd w:val="clear" w:color="auto" w:fill="232525"/>
+        </w:rPr>
+        <w:t xml:space="preserve">new </w:t>
+      </w:r>
+      <w:proofErr w:type="spellStart"/>
+      <w:r>
+        <w:rPr>
+          <w:rFonts w:ascii="Source Code Pro" w:hAnsi="Source Code Pro"/>
+          <w:color w:val="A9B7C6"/>
+          <w:shd w:val="clear" w:color="auto" w:fill="232525"/>
+        </w:rPr>
+        <w:t>Exercise</w:t>
+      </w:r>
+      <w:proofErr w:type="spellEnd"/>
+      <w:r>
+        <w:rPr>
+          <w:rFonts w:ascii="Source Code Pro" w:hAnsi="Source Code Pro"/>
+          <w:color w:val="A9B7C6"/>
+          <w:shd w:val="clear" w:color="auto" w:fill="232525"/>
+        </w:rPr>
+        <w:t>\</w:t>
+      </w:r>
+      <w:proofErr w:type="spellStart"/>
+      <w:r>
+        <w:rPr>
+          <w:rFonts w:ascii="Source Code Pro" w:hAnsi="Source Code Pro"/>
+          <w:color w:val="A9B7C6"/>
+          <w:shd w:val="clear" w:color="auto" w:fill="232525"/>
+        </w:rPr>
+        <w:t>HTMLPurifierBundle</w:t>
+      </w:r>
+      <w:proofErr w:type="spellEnd"/>
+      <w:r>
+        <w:rPr>
+          <w:rFonts w:ascii="Source Code Pro" w:hAnsi="Source Code Pro"/>
+          <w:color w:val="A9B7C6"/>
+          <w:shd w:val="clear" w:color="auto" w:fill="232525"/>
+        </w:rPr>
+        <w:t>\</w:t>
+      </w:r>
+      <w:proofErr w:type="spellStart"/>
+      <w:proofErr w:type="gramStart"/>
+      <w:r>
+        <w:rPr>
+          <w:rFonts w:ascii="Source Code Pro" w:hAnsi="Source Code Pro"/>
+          <w:color w:val="A9B7C6"/>
+          <w:shd w:val="clear" w:color="auto" w:fill="232525"/>
+        </w:rPr>
+        <w:t>ExerciseHTMLPurifierBundle</w:t>
+      </w:r>
+      <w:proofErr w:type="spellEnd"/>
+      <w:r>
+        <w:rPr>
+          <w:rFonts w:ascii="Source Code Pro" w:hAnsi="Source Code Pro"/>
+          <w:color w:val="A9B7C6"/>
+          <w:shd w:val="clear" w:color="auto" w:fill="232525"/>
+        </w:rPr>
+        <w:t>(</w:t>
+      </w:r>
+      <w:proofErr w:type="gramEnd"/>
+      <w:r>
+        <w:rPr>
+          <w:rFonts w:ascii="Source Code Pro" w:hAnsi="Source Code Pro"/>
+          <w:color w:val="A9B7C6"/>
+          <w:shd w:val="clear" w:color="auto" w:fill="232525"/>
+        </w:rPr>
+        <w:t>)</w:t>
+      </w:r>
+      <w:r>
+        <w:rPr>
+          <w:rFonts w:ascii="Source Code Pro" w:hAnsi="Source Code Pro"/>
+          <w:color w:val="CC7832"/>
+          <w:shd w:val="clear" w:color="auto" w:fill="232525"/>
+        </w:rPr>
+        <w:t>,</w:t>
+      </w:r>
+    </w:p>
+    <w:p/>
+    <w:p>
+      <w:proofErr w:type="gramStart"/>
+      <w:r>
+        <w:t>dans</w:t>
+      </w:r>
+      <w:proofErr w:type="gramEnd"/>
+      <w:r>
+        <w:t xml:space="preserve"> le </w:t>
+      </w:r>
+      <w:proofErr w:type="spellStart"/>
+      <w:r>
+        <w:t>twig</w:t>
+      </w:r>
+      <w:proofErr w:type="spellEnd"/>
+      <w:r>
+        <w:t xml:space="preserve"> qui doit afficher le texte, faire  un PIPE purifier</w:t>
+      </w:r>
+    </w:p>
+    <w:p>
+      <w:pPr>
+        <w:pStyle w:val="PrformatHTML"/>
+        <w:shd w:val="clear" w:color="auto" w:fill="2B2B2B"/>
+        <w:rPr>
+          <w:rFonts w:ascii="Source Code Pro" w:hAnsi="Source Code Pro"/>
+          <w:color w:val="A9B7C6"/>
+        </w:rPr>
+      </w:pPr>
+      <w:r>
+        <w:rPr>
+          <w:rFonts w:ascii="Source Code Pro" w:hAnsi="Source Code Pro"/>
+          <w:color w:val="A9B7C6"/>
+          <w:shd w:val="clear" w:color="auto" w:fill="232525"/>
+        </w:rPr>
+        <w:t>{</w:t>
+      </w:r>
+      <w:proofErr w:type="gramStart"/>
+      <w:r>
+        <w:rPr>
+          <w:rFonts w:ascii="Source Code Pro" w:hAnsi="Source Code Pro"/>
+          <w:color w:val="A9B7C6"/>
+          <w:shd w:val="clear" w:color="auto" w:fill="232525"/>
+        </w:rPr>
+        <w:t xml:space="preserve">{ </w:t>
+      </w:r>
+      <w:proofErr w:type="spellStart"/>
+      <w:r>
+        <w:rPr>
+          <w:rFonts w:ascii="Source Code Pro" w:hAnsi="Source Code Pro"/>
+          <w:color w:val="A9B7C6"/>
+          <w:shd w:val="clear" w:color="auto" w:fill="232525"/>
+        </w:rPr>
+        <w:t>post.text</w:t>
+      </w:r>
+      <w:proofErr w:type="spellEnd"/>
+      <w:proofErr w:type="gramEnd"/>
+      <w:r>
+        <w:rPr>
+          <w:rFonts w:ascii="Source Code Pro" w:hAnsi="Source Code Pro"/>
+          <w:color w:val="A9B7C6"/>
+          <w:shd w:val="clear" w:color="auto" w:fill="232525"/>
+        </w:rPr>
+        <w:t xml:space="preserve"> | </w:t>
+      </w:r>
+      <w:proofErr w:type="spellStart"/>
+      <w:r>
+        <w:rPr>
+          <w:rFonts w:ascii="Source Code Pro" w:hAnsi="Source Code Pro"/>
+          <w:color w:val="A9B7C6"/>
+          <w:shd w:val="clear" w:color="auto" w:fill="232525"/>
+        </w:rPr>
+        <w:t>purify</w:t>
+      </w:r>
+      <w:proofErr w:type="spellEnd"/>
+      <w:r>
+        <w:rPr>
+          <w:rFonts w:ascii="Source Code Pro" w:hAnsi="Source Code Pro"/>
+          <w:color w:val="A9B7C6"/>
+          <w:shd w:val="clear" w:color="auto" w:fill="232525"/>
+        </w:rPr>
+        <w:t xml:space="preserve"> }}</w:t>
+      </w:r>
+    </w:p>
+    <w:p>
+      <w:bookmarkStart w:id="0" w:name="_GoBack"/>
+      <w:bookmarkEnd w:id="0"/>
+      <w:r>
+        <w:t xml:space="preserve"> </w:t>
       </w:r>
     </w:p>
     <w:sectPr>

</xml_diff>

<commit_message>
Sécurité d'un espace Modification de security.yml, routing.yml et le controller
</commit_message>
<xml_diff>
--- a/SYMFONY-suite1-queryBuilder.docx
+++ b/SYMFONY-suite1-queryBuilder.docx
@@ -4977,11 +4977,2162 @@
       </w:r>
     </w:p>
     <w:p>
+      <w:r>
+        <w:t xml:space="preserve"> </w:t>
+      </w:r>
+    </w:p>
+    <w:p>
+      <w:r>
+        <w:t>Sécurité</w:t>
+      </w:r>
+    </w:p>
+    <w:p>
+      <w:r>
+        <w:t>Pour protéger un espace de notre site</w:t>
+      </w:r>
+    </w:p>
+    <w:p>
+      <w:r>
+        <w:t xml:space="preserve">Commencer par modifier dans </w:t>
+      </w:r>
+      <w:proofErr w:type="spellStart"/>
+      <w:r>
+        <w:t>security.yml</w:t>
+      </w:r>
+      <w:proofErr w:type="spellEnd"/>
+      <w:r>
+        <w:t>, la clé « providers » comme suit :</w:t>
+      </w:r>
+    </w:p>
+    <w:p>
+      <w:pPr>
+        <w:shd w:val="clear" w:color="auto" w:fill="2B2B2B"/>
+        <w:tabs>
+          <w:tab w:val="left" w:pos="916"/>
+          <w:tab w:val="left" w:pos="1832"/>
+          <w:tab w:val="left" w:pos="2748"/>
+          <w:tab w:val="left" w:pos="3664"/>
+          <w:tab w:val="left" w:pos="4580"/>
+          <w:tab w:val="left" w:pos="5496"/>
+          <w:tab w:val="left" w:pos="6412"/>
+          <w:tab w:val="left" w:pos="7328"/>
+          <w:tab w:val="left" w:pos="8244"/>
+          <w:tab w:val="left" w:pos="9160"/>
+          <w:tab w:val="left" w:pos="10076"/>
+          <w:tab w:val="left" w:pos="10992"/>
+          <w:tab w:val="left" w:pos="11908"/>
+          <w:tab w:val="left" w:pos="12824"/>
+          <w:tab w:val="left" w:pos="13740"/>
+          <w:tab w:val="left" w:pos="14656"/>
+        </w:tabs>
+        <w:spacing w:after="0" w:line="240" w:lineRule="auto"/>
+        <w:rPr>
+          <w:rFonts w:ascii="Source Code Pro" w:eastAsia="Times New Roman" w:hAnsi="Source Code Pro" w:cs="Courier New"/>
+          <w:color w:val="A9B7C6"/>
+          <w:sz w:val="20"/>
+          <w:szCs w:val="20"/>
+          <w:lang w:val="en-US" w:eastAsia="fr-FR"/>
+        </w:rPr>
+      </w:pPr>
+      <w:r>
+        <w:rPr>
+          <w:rFonts w:ascii="Source Code Pro" w:eastAsia="Times New Roman" w:hAnsi="Source Code Pro" w:cs="Courier New"/>
+          <w:i/>
+          <w:iCs/>
+          <w:color w:val="629755"/>
+          <w:sz w:val="20"/>
+          <w:szCs w:val="20"/>
+          <w:lang w:val="en-US" w:eastAsia="fr-FR"/>
+        </w:rPr>
+        <w:t># http://symfony.com/doc/current/security.html#b-configuring-how-users-are-loaded</w:t>
+      </w:r>
+      <w:r>
+        <w:rPr>
+          <w:rFonts w:ascii="Source Code Pro" w:eastAsia="Times New Roman" w:hAnsi="Source Code Pro" w:cs="Courier New"/>
+          <w:i/>
+          <w:iCs/>
+          <w:color w:val="629755"/>
+          <w:sz w:val="20"/>
+          <w:szCs w:val="20"/>
+          <w:lang w:val="en-US" w:eastAsia="fr-FR"/>
+        </w:rPr>
+        <w:br/>
+      </w:r>
+      <w:r>
+        <w:rPr>
+          <w:rFonts w:ascii="Source Code Pro" w:eastAsia="Times New Roman" w:hAnsi="Source Code Pro" w:cs="Courier New"/>
+          <w:b/>
+          <w:bCs/>
+          <w:color w:val="CC7832"/>
+          <w:sz w:val="20"/>
+          <w:szCs w:val="20"/>
+          <w:lang w:val="en-US" w:eastAsia="fr-FR"/>
+        </w:rPr>
+        <w:t>providers:</w:t>
+      </w:r>
+      <w:r>
+        <w:rPr>
+          <w:rFonts w:ascii="Source Code Pro" w:eastAsia="Times New Roman" w:hAnsi="Source Code Pro" w:cs="Courier New"/>
+          <w:b/>
+          <w:bCs/>
+          <w:color w:val="CC7832"/>
+          <w:sz w:val="20"/>
+          <w:szCs w:val="20"/>
+          <w:lang w:val="en-US" w:eastAsia="fr-FR"/>
+        </w:rPr>
+        <w:br/>
+        <w:t xml:space="preserve">    </w:t>
+      </w:r>
+      <w:proofErr w:type="spellStart"/>
+      <w:r>
+        <w:rPr>
+          <w:rFonts w:ascii="Source Code Pro" w:eastAsia="Times New Roman" w:hAnsi="Source Code Pro" w:cs="Courier New"/>
+          <w:b/>
+          <w:bCs/>
+          <w:color w:val="CC7832"/>
+          <w:sz w:val="20"/>
+          <w:szCs w:val="20"/>
+          <w:lang w:val="en-US" w:eastAsia="fr-FR"/>
+        </w:rPr>
+        <w:t>in_memory</w:t>
+      </w:r>
+      <w:proofErr w:type="spellEnd"/>
+      <w:r>
+        <w:rPr>
+          <w:rFonts w:ascii="Source Code Pro" w:eastAsia="Times New Roman" w:hAnsi="Source Code Pro" w:cs="Courier New"/>
+          <w:b/>
+          <w:bCs/>
+          <w:color w:val="CC7832"/>
+          <w:sz w:val="20"/>
+          <w:szCs w:val="20"/>
+          <w:lang w:val="en-US" w:eastAsia="fr-FR"/>
+        </w:rPr>
+        <w:t>:</w:t>
+      </w:r>
+      <w:r>
+        <w:rPr>
+          <w:rFonts w:ascii="Source Code Pro" w:eastAsia="Times New Roman" w:hAnsi="Source Code Pro" w:cs="Courier New"/>
+          <w:b/>
+          <w:bCs/>
+          <w:color w:val="CC7832"/>
+          <w:sz w:val="20"/>
+          <w:szCs w:val="20"/>
+          <w:lang w:val="en-US" w:eastAsia="fr-FR"/>
+        </w:rPr>
+        <w:br/>
+        <w:t xml:space="preserve">        memory:</w:t>
+      </w:r>
+      <w:r>
+        <w:rPr>
+          <w:rFonts w:ascii="Source Code Pro" w:eastAsia="Times New Roman" w:hAnsi="Source Code Pro" w:cs="Courier New"/>
+          <w:b/>
+          <w:bCs/>
+          <w:color w:val="CC7832"/>
+          <w:sz w:val="20"/>
+          <w:szCs w:val="20"/>
+          <w:lang w:val="en-US" w:eastAsia="fr-FR"/>
+        </w:rPr>
+        <w:br/>
+        <w:t xml:space="preserve">          users:</w:t>
+      </w:r>
+      <w:r>
+        <w:rPr>
+          <w:rFonts w:ascii="Source Code Pro" w:eastAsia="Times New Roman" w:hAnsi="Source Code Pro" w:cs="Courier New"/>
+          <w:b/>
+          <w:bCs/>
+          <w:color w:val="CC7832"/>
+          <w:sz w:val="20"/>
+          <w:szCs w:val="20"/>
+          <w:lang w:val="en-US" w:eastAsia="fr-FR"/>
+        </w:rPr>
+        <w:br/>
+        <w:t xml:space="preserve">            admin:</w:t>
+      </w:r>
+      <w:r>
+        <w:rPr>
+          <w:rFonts w:ascii="Source Code Pro" w:eastAsia="Times New Roman" w:hAnsi="Source Code Pro" w:cs="Courier New"/>
+          <w:b/>
+          <w:bCs/>
+          <w:color w:val="CC7832"/>
+          <w:sz w:val="20"/>
+          <w:szCs w:val="20"/>
+          <w:lang w:val="en-US" w:eastAsia="fr-FR"/>
+        </w:rPr>
+        <w:br/>
+        <w:t xml:space="preserve">              password: </w:t>
+      </w:r>
+      <w:r>
+        <w:rPr>
+          <w:rFonts w:ascii="Source Code Pro" w:eastAsia="Times New Roman" w:hAnsi="Source Code Pro" w:cs="Courier New"/>
+          <w:color w:val="A9B7C6"/>
+          <w:sz w:val="20"/>
+          <w:szCs w:val="20"/>
+          <w:lang w:val="en-US" w:eastAsia="fr-FR"/>
+        </w:rPr>
+        <w:t>123</w:t>
+      </w:r>
+      <w:r>
+        <w:rPr>
+          <w:rFonts w:ascii="Source Code Pro" w:eastAsia="Times New Roman" w:hAnsi="Source Code Pro" w:cs="Courier New"/>
+          <w:color w:val="A9B7C6"/>
+          <w:sz w:val="20"/>
+          <w:szCs w:val="20"/>
+          <w:lang w:val="en-US" w:eastAsia="fr-FR"/>
+        </w:rPr>
+        <w:br/>
+        <w:t xml:space="preserve">              </w:t>
+      </w:r>
+      <w:r>
+        <w:rPr>
+          <w:rFonts w:ascii="Source Code Pro" w:eastAsia="Times New Roman" w:hAnsi="Source Code Pro" w:cs="Courier New"/>
+          <w:b/>
+          <w:bCs/>
+          <w:color w:val="CC7832"/>
+          <w:sz w:val="20"/>
+          <w:szCs w:val="20"/>
+          <w:lang w:val="en-US" w:eastAsia="fr-FR"/>
+        </w:rPr>
+        <w:t xml:space="preserve">roles: </w:t>
+      </w:r>
+      <w:r>
+        <w:rPr>
+          <w:rFonts w:ascii="Source Code Pro" w:eastAsia="Times New Roman" w:hAnsi="Source Code Pro" w:cs="Courier New"/>
+          <w:color w:val="A9B7C6"/>
+          <w:sz w:val="20"/>
+          <w:szCs w:val="20"/>
+          <w:lang w:val="en-US" w:eastAsia="fr-FR"/>
+        </w:rPr>
+        <w:t>ROLE_ADMIN</w:t>
+      </w:r>
+    </w:p>
+    <w:p>
+      <w:r>
+        <w:t>“Admin” est le login de notre user</w:t>
+      </w:r>
+    </w:p>
+    <w:p>
+      <w:r>
+        <w:t>« </w:t>
+      </w:r>
+      <w:proofErr w:type="spellStart"/>
+      <w:r>
+        <w:t>In_memory</w:t>
+      </w:r>
+      <w:proofErr w:type="spellEnd"/>
+      <w:r>
+        <w:t> » garde ces infos en mémoire</w:t>
+      </w:r>
+    </w:p>
+    <w:p>
+      <w:r>
+        <w:t>En rajoute aussi cette clé « </w:t>
+      </w:r>
+      <w:proofErr w:type="spellStart"/>
+      <w:r>
+        <w:t>encoders</w:t>
+      </w:r>
+      <w:proofErr w:type="spellEnd"/>
+      <w:r>
+        <w:t> » pour le type d’encodage :</w:t>
+      </w:r>
+    </w:p>
+    <w:p>
+      <w:pPr>
+        <w:shd w:val="clear" w:color="auto" w:fill="2B2B2B"/>
+        <w:tabs>
+          <w:tab w:val="left" w:pos="916"/>
+          <w:tab w:val="left" w:pos="1832"/>
+          <w:tab w:val="left" w:pos="2748"/>
+          <w:tab w:val="left" w:pos="3664"/>
+          <w:tab w:val="left" w:pos="4580"/>
+          <w:tab w:val="left" w:pos="5496"/>
+          <w:tab w:val="left" w:pos="6412"/>
+          <w:tab w:val="left" w:pos="7328"/>
+          <w:tab w:val="left" w:pos="8244"/>
+          <w:tab w:val="left" w:pos="9160"/>
+          <w:tab w:val="left" w:pos="10076"/>
+          <w:tab w:val="left" w:pos="10992"/>
+          <w:tab w:val="left" w:pos="11908"/>
+          <w:tab w:val="left" w:pos="12824"/>
+          <w:tab w:val="left" w:pos="13740"/>
+          <w:tab w:val="left" w:pos="14656"/>
+        </w:tabs>
+        <w:spacing w:after="0" w:line="240" w:lineRule="auto"/>
+        <w:rPr>
+          <w:rFonts w:ascii="Source Code Pro" w:eastAsia="Times New Roman" w:hAnsi="Source Code Pro" w:cs="Courier New"/>
+          <w:color w:val="A9B7C6"/>
+          <w:sz w:val="20"/>
+          <w:szCs w:val="20"/>
+          <w:lang w:val="en-US" w:eastAsia="fr-FR"/>
+        </w:rPr>
+      </w:pPr>
+      <w:proofErr w:type="gramStart"/>
+      <w:r>
+        <w:rPr>
+          <w:rFonts w:ascii="Source Code Pro" w:eastAsia="Times New Roman" w:hAnsi="Source Code Pro" w:cs="Courier New"/>
+          <w:b/>
+          <w:bCs/>
+          <w:color w:val="CC7832"/>
+          <w:sz w:val="20"/>
+          <w:szCs w:val="20"/>
+          <w:lang w:val="en-US" w:eastAsia="fr-FR"/>
+        </w:rPr>
+        <w:t>encoders</w:t>
+      </w:r>
+      <w:proofErr w:type="gramEnd"/>
+      <w:r>
+        <w:rPr>
+          <w:rFonts w:ascii="Source Code Pro" w:eastAsia="Times New Roman" w:hAnsi="Source Code Pro" w:cs="Courier New"/>
+          <w:b/>
+          <w:bCs/>
+          <w:color w:val="CC7832"/>
+          <w:sz w:val="20"/>
+          <w:szCs w:val="20"/>
+          <w:lang w:val="en-US" w:eastAsia="fr-FR"/>
+        </w:rPr>
+        <w:t>:</w:t>
+      </w:r>
+      <w:r>
+        <w:rPr>
+          <w:rFonts w:ascii="Source Code Pro" w:eastAsia="Times New Roman" w:hAnsi="Source Code Pro" w:cs="Courier New"/>
+          <w:b/>
+          <w:bCs/>
+          <w:color w:val="CC7832"/>
+          <w:sz w:val="20"/>
+          <w:szCs w:val="20"/>
+          <w:lang w:val="en-US" w:eastAsia="fr-FR"/>
+        </w:rPr>
+        <w:br/>
+        <w:t xml:space="preserve">    </w:t>
+      </w:r>
+      <w:proofErr w:type="spellStart"/>
+      <w:r>
+        <w:rPr>
+          <w:rFonts w:ascii="Source Code Pro" w:eastAsia="Times New Roman" w:hAnsi="Source Code Pro" w:cs="Courier New"/>
+          <w:b/>
+          <w:bCs/>
+          <w:color w:val="CC7832"/>
+          <w:sz w:val="20"/>
+          <w:szCs w:val="20"/>
+          <w:lang w:val="en-US" w:eastAsia="fr-FR"/>
+        </w:rPr>
+        <w:t>Symfony</w:t>
+      </w:r>
+      <w:proofErr w:type="spellEnd"/>
+      <w:r>
+        <w:rPr>
+          <w:rFonts w:ascii="Source Code Pro" w:eastAsia="Times New Roman" w:hAnsi="Source Code Pro" w:cs="Courier New"/>
+          <w:b/>
+          <w:bCs/>
+          <w:color w:val="CC7832"/>
+          <w:sz w:val="20"/>
+          <w:szCs w:val="20"/>
+          <w:lang w:val="en-US" w:eastAsia="fr-FR"/>
+        </w:rPr>
+        <w:t xml:space="preserve">\Component\Security\Core\User\User: </w:t>
+      </w:r>
+      <w:r>
+        <w:rPr>
+          <w:rFonts w:ascii="Source Code Pro" w:eastAsia="Times New Roman" w:hAnsi="Source Code Pro" w:cs="Courier New"/>
+          <w:color w:val="A9B7C6"/>
+          <w:sz w:val="20"/>
+          <w:szCs w:val="20"/>
+          <w:lang w:val="en-US" w:eastAsia="fr-FR"/>
+        </w:rPr>
+        <w:t>plaintext</w:t>
+      </w:r>
+    </w:p>
+    <w:p>
+      <w:pPr>
+        <w:rPr>
+          <w:lang w:val="en-US"/>
+        </w:rPr>
+      </w:pPr>
+    </w:p>
+    <w:p>
+      <w:r>
+        <w:t>Dans “firewall”, on protège /admin/login, en permettant à tous d’arriver sur cette page:</w:t>
+      </w:r>
+    </w:p>
+    <w:p>
+      <w:pPr>
+        <w:shd w:val="clear" w:color="auto" w:fill="2B2B2B"/>
+        <w:tabs>
+          <w:tab w:val="left" w:pos="916"/>
+          <w:tab w:val="left" w:pos="1832"/>
+          <w:tab w:val="left" w:pos="2748"/>
+          <w:tab w:val="left" w:pos="3664"/>
+          <w:tab w:val="left" w:pos="4580"/>
+          <w:tab w:val="left" w:pos="5496"/>
+          <w:tab w:val="left" w:pos="6412"/>
+          <w:tab w:val="left" w:pos="7328"/>
+          <w:tab w:val="left" w:pos="8244"/>
+          <w:tab w:val="left" w:pos="9160"/>
+          <w:tab w:val="left" w:pos="10076"/>
+          <w:tab w:val="left" w:pos="10992"/>
+          <w:tab w:val="left" w:pos="11908"/>
+          <w:tab w:val="left" w:pos="12824"/>
+          <w:tab w:val="left" w:pos="13740"/>
+          <w:tab w:val="left" w:pos="14656"/>
+        </w:tabs>
+        <w:spacing w:after="0" w:line="240" w:lineRule="auto"/>
+        <w:rPr>
+          <w:rFonts w:ascii="Source Code Pro" w:eastAsia="Times New Roman" w:hAnsi="Source Code Pro" w:cs="Courier New"/>
+          <w:color w:val="A9B7C6"/>
+          <w:sz w:val="20"/>
+          <w:szCs w:val="20"/>
+          <w:lang w:eastAsia="fr-FR"/>
+        </w:rPr>
+      </w:pPr>
+      <w:r>
+        <w:rPr>
+          <w:rFonts w:ascii="Source Code Pro" w:eastAsia="Times New Roman" w:hAnsi="Source Code Pro" w:cs="Courier New"/>
+          <w:i/>
+          <w:iCs/>
+          <w:color w:val="629755"/>
+          <w:sz w:val="20"/>
+          <w:szCs w:val="20"/>
+          <w:lang w:eastAsia="fr-FR"/>
+        </w:rPr>
+        <w:t># Je protège la route /admin/login</w:t>
+      </w:r>
+      <w:r>
+        <w:rPr>
+          <w:rFonts w:ascii="Source Code Pro" w:eastAsia="Times New Roman" w:hAnsi="Source Code Pro" w:cs="Courier New"/>
+          <w:i/>
+          <w:iCs/>
+          <w:color w:val="629755"/>
+          <w:sz w:val="20"/>
+          <w:szCs w:val="20"/>
+          <w:lang w:eastAsia="fr-FR"/>
+        </w:rPr>
+        <w:br/>
+      </w:r>
+      <w:proofErr w:type="spellStart"/>
+      <w:r>
+        <w:rPr>
+          <w:rFonts w:ascii="Source Code Pro" w:eastAsia="Times New Roman" w:hAnsi="Source Code Pro" w:cs="Courier New"/>
+          <w:b/>
+          <w:bCs/>
+          <w:color w:val="CC7832"/>
+          <w:sz w:val="20"/>
+          <w:szCs w:val="20"/>
+          <w:lang w:eastAsia="fr-FR"/>
+        </w:rPr>
+        <w:t>admin_login_firewall</w:t>
+      </w:r>
+      <w:proofErr w:type="spellEnd"/>
+      <w:r>
+        <w:rPr>
+          <w:rFonts w:ascii="Source Code Pro" w:eastAsia="Times New Roman" w:hAnsi="Source Code Pro" w:cs="Courier New"/>
+          <w:b/>
+          <w:bCs/>
+          <w:color w:val="CC7832"/>
+          <w:sz w:val="20"/>
+          <w:szCs w:val="20"/>
+          <w:lang w:eastAsia="fr-FR"/>
+        </w:rPr>
+        <w:t>:</w:t>
+      </w:r>
+      <w:r>
+        <w:rPr>
+          <w:rFonts w:ascii="Source Code Pro" w:eastAsia="Times New Roman" w:hAnsi="Source Code Pro" w:cs="Courier New"/>
+          <w:b/>
+          <w:bCs/>
+          <w:color w:val="CC7832"/>
+          <w:sz w:val="20"/>
+          <w:szCs w:val="20"/>
+          <w:lang w:eastAsia="fr-FR"/>
+        </w:rPr>
+        <w:br/>
+        <w:t xml:space="preserve">    pattern: </w:t>
+      </w:r>
+      <w:r>
+        <w:rPr>
+          <w:rFonts w:ascii="Source Code Pro" w:eastAsia="Times New Roman" w:hAnsi="Source Code Pro" w:cs="Courier New"/>
+          <w:color w:val="A9B7C6"/>
+          <w:sz w:val="20"/>
+          <w:szCs w:val="20"/>
+          <w:lang w:eastAsia="fr-FR"/>
+        </w:rPr>
+        <w:t>^/admin/login$</w:t>
+      </w:r>
+      <w:r>
+        <w:rPr>
+          <w:rFonts w:ascii="Source Code Pro" w:eastAsia="Times New Roman" w:hAnsi="Source Code Pro" w:cs="Courier New"/>
+          <w:color w:val="A9B7C6"/>
+          <w:sz w:val="20"/>
+          <w:szCs w:val="20"/>
+          <w:lang w:eastAsia="fr-FR"/>
+        </w:rPr>
+        <w:br/>
+        <w:t xml:space="preserve">    </w:t>
+      </w:r>
+      <w:proofErr w:type="spellStart"/>
+      <w:r>
+        <w:rPr>
+          <w:rFonts w:ascii="Source Code Pro" w:eastAsia="Times New Roman" w:hAnsi="Source Code Pro" w:cs="Courier New"/>
+          <w:b/>
+          <w:bCs/>
+          <w:color w:val="CC7832"/>
+          <w:sz w:val="20"/>
+          <w:szCs w:val="20"/>
+          <w:lang w:eastAsia="fr-FR"/>
+        </w:rPr>
+        <w:t>anonymous</w:t>
+      </w:r>
+      <w:proofErr w:type="spellEnd"/>
+      <w:r>
+        <w:rPr>
+          <w:rFonts w:ascii="Source Code Pro" w:eastAsia="Times New Roman" w:hAnsi="Source Code Pro" w:cs="Courier New"/>
+          <w:b/>
+          <w:bCs/>
+          <w:color w:val="CC7832"/>
+          <w:sz w:val="20"/>
+          <w:szCs w:val="20"/>
+          <w:lang w:eastAsia="fr-FR"/>
+        </w:rPr>
+        <w:t xml:space="preserve">: </w:t>
+      </w:r>
+      <w:r>
+        <w:rPr>
+          <w:rFonts w:ascii="Source Code Pro" w:eastAsia="Times New Roman" w:hAnsi="Source Code Pro" w:cs="Courier New"/>
+          <w:color w:val="A9B7C6"/>
+          <w:sz w:val="20"/>
+          <w:szCs w:val="20"/>
+          <w:lang w:eastAsia="fr-FR"/>
+        </w:rPr>
+        <w:t>~</w:t>
+      </w:r>
+    </w:p>
+    <w:p/>
+    <w:p>
+      <w:r>
+        <w:t xml:space="preserve">Puis on protège les </w:t>
+      </w:r>
+      <w:r>
+        <w:t xml:space="preserve">autres routes </w:t>
+      </w:r>
+      <w:proofErr w:type="spellStart"/>
+      <w:r>
+        <w:t>commencant</w:t>
+      </w:r>
+      <w:proofErr w:type="spellEnd"/>
+      <w:r>
+        <w:t xml:space="preserve"> par /admin</w:t>
+      </w:r>
+    </w:p>
+    <w:p>
+      <w:pPr>
+        <w:shd w:val="clear" w:color="auto" w:fill="2B2B2B"/>
+        <w:tabs>
+          <w:tab w:val="left" w:pos="916"/>
+          <w:tab w:val="left" w:pos="1832"/>
+          <w:tab w:val="left" w:pos="2748"/>
+          <w:tab w:val="left" w:pos="3664"/>
+          <w:tab w:val="left" w:pos="4580"/>
+          <w:tab w:val="left" w:pos="5496"/>
+          <w:tab w:val="left" w:pos="6412"/>
+          <w:tab w:val="left" w:pos="7328"/>
+          <w:tab w:val="left" w:pos="8244"/>
+          <w:tab w:val="left" w:pos="9160"/>
+          <w:tab w:val="left" w:pos="10076"/>
+          <w:tab w:val="left" w:pos="10992"/>
+          <w:tab w:val="left" w:pos="11908"/>
+          <w:tab w:val="left" w:pos="12824"/>
+          <w:tab w:val="left" w:pos="13740"/>
+          <w:tab w:val="left" w:pos="14656"/>
+        </w:tabs>
+        <w:spacing w:after="0" w:line="240" w:lineRule="auto"/>
+        <w:rPr>
+          <w:rFonts w:ascii="Source Code Pro" w:eastAsia="Times New Roman" w:hAnsi="Source Code Pro" w:cs="Courier New"/>
+          <w:color w:val="A9B7C6"/>
+          <w:sz w:val="20"/>
+          <w:szCs w:val="20"/>
+          <w:lang w:eastAsia="fr-FR"/>
+        </w:rPr>
+      </w:pPr>
+      <w:r>
+        <w:rPr>
+          <w:rFonts w:ascii="Source Code Pro" w:eastAsia="Times New Roman" w:hAnsi="Source Code Pro" w:cs="Courier New"/>
+          <w:i/>
+          <w:iCs/>
+          <w:color w:val="629755"/>
+          <w:sz w:val="20"/>
+          <w:szCs w:val="20"/>
+          <w:lang w:eastAsia="fr-FR"/>
+        </w:rPr>
+        <w:lastRenderedPageBreak/>
+        <w:t xml:space="preserve"># Je protège toutes les routes </w:t>
+      </w:r>
+      <w:proofErr w:type="spellStart"/>
+      <w:r>
+        <w:rPr>
+          <w:rFonts w:ascii="Source Code Pro" w:eastAsia="Times New Roman" w:hAnsi="Source Code Pro" w:cs="Courier New"/>
+          <w:i/>
+          <w:iCs/>
+          <w:color w:val="629755"/>
+          <w:sz w:val="20"/>
+          <w:szCs w:val="20"/>
+          <w:lang w:eastAsia="fr-FR"/>
+        </w:rPr>
+        <w:t>commencant</w:t>
+      </w:r>
+      <w:proofErr w:type="spellEnd"/>
+      <w:r>
+        <w:rPr>
+          <w:rFonts w:ascii="Source Code Pro" w:eastAsia="Times New Roman" w:hAnsi="Source Code Pro" w:cs="Courier New"/>
+          <w:i/>
+          <w:iCs/>
+          <w:color w:val="629755"/>
+          <w:sz w:val="20"/>
+          <w:szCs w:val="20"/>
+          <w:lang w:eastAsia="fr-FR"/>
+        </w:rPr>
+        <w:t xml:space="preserve"> par /admin</w:t>
+      </w:r>
+      <w:r>
+        <w:rPr>
+          <w:rFonts w:ascii="Source Code Pro" w:eastAsia="Times New Roman" w:hAnsi="Source Code Pro" w:cs="Courier New"/>
+          <w:i/>
+          <w:iCs/>
+          <w:color w:val="629755"/>
+          <w:sz w:val="20"/>
+          <w:szCs w:val="20"/>
+          <w:lang w:eastAsia="fr-FR"/>
+        </w:rPr>
+        <w:br/>
+      </w:r>
+      <w:proofErr w:type="spellStart"/>
+      <w:r>
+        <w:rPr>
+          <w:rFonts w:ascii="Source Code Pro" w:eastAsia="Times New Roman" w:hAnsi="Source Code Pro" w:cs="Courier New"/>
+          <w:b/>
+          <w:bCs/>
+          <w:color w:val="CC7832"/>
+          <w:sz w:val="20"/>
+          <w:szCs w:val="20"/>
+          <w:lang w:eastAsia="fr-FR"/>
+        </w:rPr>
+        <w:t>admin_firewall</w:t>
+      </w:r>
+      <w:proofErr w:type="spellEnd"/>
+      <w:r>
+        <w:rPr>
+          <w:rFonts w:ascii="Source Code Pro" w:eastAsia="Times New Roman" w:hAnsi="Source Code Pro" w:cs="Courier New"/>
+          <w:b/>
+          <w:bCs/>
+          <w:color w:val="CC7832"/>
+          <w:sz w:val="20"/>
+          <w:szCs w:val="20"/>
+          <w:lang w:eastAsia="fr-FR"/>
+        </w:rPr>
+        <w:t>:</w:t>
+      </w:r>
+      <w:r>
+        <w:rPr>
+          <w:rFonts w:ascii="Source Code Pro" w:eastAsia="Times New Roman" w:hAnsi="Source Code Pro" w:cs="Courier New"/>
+          <w:b/>
+          <w:bCs/>
+          <w:color w:val="CC7832"/>
+          <w:sz w:val="20"/>
+          <w:szCs w:val="20"/>
+          <w:lang w:eastAsia="fr-FR"/>
+        </w:rPr>
+        <w:br/>
+        <w:t xml:space="preserve">    pattern: </w:t>
+      </w:r>
+      <w:r>
+        <w:rPr>
+          <w:rFonts w:ascii="Source Code Pro" w:eastAsia="Times New Roman" w:hAnsi="Source Code Pro" w:cs="Courier New"/>
+          <w:color w:val="A9B7C6"/>
+          <w:sz w:val="20"/>
+          <w:szCs w:val="20"/>
+          <w:lang w:eastAsia="fr-FR"/>
+        </w:rPr>
+        <w:t>^/admin</w:t>
+      </w:r>
+      <w:r>
+        <w:rPr>
+          <w:rFonts w:ascii="Source Code Pro" w:eastAsia="Times New Roman" w:hAnsi="Source Code Pro" w:cs="Courier New"/>
+          <w:color w:val="A9B7C6"/>
+          <w:sz w:val="20"/>
+          <w:szCs w:val="20"/>
+          <w:lang w:eastAsia="fr-FR"/>
+        </w:rPr>
+        <w:br/>
+        <w:t xml:space="preserve">    </w:t>
+      </w:r>
+      <w:r>
+        <w:rPr>
+          <w:rFonts w:ascii="Source Code Pro" w:eastAsia="Times New Roman" w:hAnsi="Source Code Pro" w:cs="Courier New"/>
+          <w:b/>
+          <w:bCs/>
+          <w:color w:val="CC7832"/>
+          <w:sz w:val="20"/>
+          <w:szCs w:val="20"/>
+          <w:lang w:eastAsia="fr-FR"/>
+        </w:rPr>
+        <w:t xml:space="preserve">provider: </w:t>
+      </w:r>
+      <w:proofErr w:type="spellStart"/>
+      <w:r>
+        <w:rPr>
+          <w:rFonts w:ascii="Source Code Pro" w:eastAsia="Times New Roman" w:hAnsi="Source Code Pro" w:cs="Courier New"/>
+          <w:color w:val="A9B7C6"/>
+          <w:sz w:val="20"/>
+          <w:szCs w:val="20"/>
+          <w:lang w:eastAsia="fr-FR"/>
+        </w:rPr>
+        <w:t>in_memory</w:t>
+      </w:r>
+      <w:proofErr w:type="spellEnd"/>
+      <w:r>
+        <w:rPr>
+          <w:rFonts w:ascii="Source Code Pro" w:eastAsia="Times New Roman" w:hAnsi="Source Code Pro" w:cs="Courier New"/>
+          <w:color w:val="A9B7C6"/>
+          <w:sz w:val="20"/>
+          <w:szCs w:val="20"/>
+          <w:lang w:eastAsia="fr-FR"/>
+        </w:rPr>
+        <w:t xml:space="preserve"> </w:t>
+      </w:r>
+      <w:r>
+        <w:rPr>
+          <w:rFonts w:ascii="Source Code Pro" w:eastAsia="Times New Roman" w:hAnsi="Source Code Pro" w:cs="Courier New"/>
+          <w:i/>
+          <w:iCs/>
+          <w:color w:val="629755"/>
+          <w:sz w:val="20"/>
+          <w:szCs w:val="20"/>
+          <w:lang w:eastAsia="fr-FR"/>
+        </w:rPr>
+        <w:t># La clé fournisseur de donnée</w:t>
+      </w:r>
+      <w:r>
+        <w:rPr>
+          <w:rFonts w:ascii="Source Code Pro" w:eastAsia="Times New Roman" w:hAnsi="Source Code Pro" w:cs="Courier New"/>
+          <w:i/>
+          <w:iCs/>
+          <w:color w:val="629755"/>
+          <w:sz w:val="20"/>
+          <w:szCs w:val="20"/>
+          <w:lang w:eastAsia="fr-FR"/>
+        </w:rPr>
+        <w:br/>
+        <w:t xml:space="preserve">    </w:t>
+      </w:r>
+      <w:proofErr w:type="spellStart"/>
+      <w:r>
+        <w:rPr>
+          <w:rFonts w:ascii="Source Code Pro" w:eastAsia="Times New Roman" w:hAnsi="Source Code Pro" w:cs="Courier New"/>
+          <w:b/>
+          <w:bCs/>
+          <w:color w:val="CC7832"/>
+          <w:sz w:val="20"/>
+          <w:szCs w:val="20"/>
+          <w:lang w:eastAsia="fr-FR"/>
+        </w:rPr>
+        <w:t>form_login</w:t>
+      </w:r>
+      <w:proofErr w:type="spellEnd"/>
+      <w:r>
+        <w:rPr>
+          <w:rFonts w:ascii="Source Code Pro" w:eastAsia="Times New Roman" w:hAnsi="Source Code Pro" w:cs="Courier New"/>
+          <w:b/>
+          <w:bCs/>
+          <w:color w:val="CC7832"/>
+          <w:sz w:val="20"/>
+          <w:szCs w:val="20"/>
+          <w:lang w:eastAsia="fr-FR"/>
+        </w:rPr>
+        <w:t>:</w:t>
+      </w:r>
+      <w:r>
+        <w:rPr>
+          <w:rFonts w:ascii="Source Code Pro" w:eastAsia="Times New Roman" w:hAnsi="Source Code Pro" w:cs="Courier New"/>
+          <w:b/>
+          <w:bCs/>
+          <w:color w:val="CC7832"/>
+          <w:sz w:val="20"/>
+          <w:szCs w:val="20"/>
+          <w:lang w:eastAsia="fr-FR"/>
+        </w:rPr>
+        <w:br/>
+        <w:t xml:space="preserve">      </w:t>
+      </w:r>
+      <w:proofErr w:type="spellStart"/>
+      <w:r>
+        <w:rPr>
+          <w:rFonts w:ascii="Source Code Pro" w:eastAsia="Times New Roman" w:hAnsi="Source Code Pro" w:cs="Courier New"/>
+          <w:b/>
+          <w:bCs/>
+          <w:color w:val="CC7832"/>
+          <w:sz w:val="20"/>
+          <w:szCs w:val="20"/>
+          <w:lang w:eastAsia="fr-FR"/>
+        </w:rPr>
+        <w:t>login_path</w:t>
+      </w:r>
+      <w:proofErr w:type="spellEnd"/>
+      <w:r>
+        <w:rPr>
+          <w:rFonts w:ascii="Source Code Pro" w:eastAsia="Times New Roman" w:hAnsi="Source Code Pro" w:cs="Courier New"/>
+          <w:b/>
+          <w:bCs/>
+          <w:color w:val="CC7832"/>
+          <w:sz w:val="20"/>
+          <w:szCs w:val="20"/>
+          <w:lang w:eastAsia="fr-FR"/>
+        </w:rPr>
+        <w:t xml:space="preserve">: </w:t>
+      </w:r>
+      <w:proofErr w:type="spellStart"/>
+      <w:r>
+        <w:rPr>
+          <w:rFonts w:ascii="Source Code Pro" w:eastAsia="Times New Roman" w:hAnsi="Source Code Pro" w:cs="Courier New"/>
+          <w:color w:val="A9B7C6"/>
+          <w:sz w:val="20"/>
+          <w:szCs w:val="20"/>
+          <w:lang w:eastAsia="fr-FR"/>
+        </w:rPr>
+        <w:t>admin_login</w:t>
+      </w:r>
+      <w:proofErr w:type="spellEnd"/>
+      <w:r>
+        <w:rPr>
+          <w:rFonts w:ascii="Source Code Pro" w:eastAsia="Times New Roman" w:hAnsi="Source Code Pro" w:cs="Courier New"/>
+          <w:color w:val="A9B7C6"/>
+          <w:sz w:val="20"/>
+          <w:szCs w:val="20"/>
+          <w:lang w:eastAsia="fr-FR"/>
+        </w:rPr>
+        <w:t xml:space="preserve"> </w:t>
+      </w:r>
+      <w:r>
+        <w:rPr>
+          <w:rFonts w:ascii="Source Code Pro" w:eastAsia="Times New Roman" w:hAnsi="Source Code Pro" w:cs="Courier New"/>
+          <w:i/>
+          <w:iCs/>
+          <w:color w:val="629755"/>
+          <w:sz w:val="20"/>
+          <w:szCs w:val="20"/>
+          <w:lang w:eastAsia="fr-FR"/>
+        </w:rPr>
+        <w:t># Route pour afficher le formulaire de connexion</w:t>
+      </w:r>
+      <w:r>
+        <w:rPr>
+          <w:rFonts w:ascii="Source Code Pro" w:eastAsia="Times New Roman" w:hAnsi="Source Code Pro" w:cs="Courier New"/>
+          <w:i/>
+          <w:iCs/>
+          <w:color w:val="629755"/>
+          <w:sz w:val="20"/>
+          <w:szCs w:val="20"/>
+          <w:lang w:eastAsia="fr-FR"/>
+        </w:rPr>
+        <w:br/>
+        <w:t xml:space="preserve">      </w:t>
+      </w:r>
+      <w:proofErr w:type="spellStart"/>
+      <w:r>
+        <w:rPr>
+          <w:rFonts w:ascii="Source Code Pro" w:eastAsia="Times New Roman" w:hAnsi="Source Code Pro" w:cs="Courier New"/>
+          <w:b/>
+          <w:bCs/>
+          <w:color w:val="CC7832"/>
+          <w:sz w:val="20"/>
+          <w:szCs w:val="20"/>
+          <w:lang w:eastAsia="fr-FR"/>
+        </w:rPr>
+        <w:t>check_path</w:t>
+      </w:r>
+      <w:proofErr w:type="spellEnd"/>
+      <w:r>
+        <w:rPr>
+          <w:rFonts w:ascii="Source Code Pro" w:eastAsia="Times New Roman" w:hAnsi="Source Code Pro" w:cs="Courier New"/>
+          <w:b/>
+          <w:bCs/>
+          <w:color w:val="CC7832"/>
+          <w:sz w:val="20"/>
+          <w:szCs w:val="20"/>
+          <w:lang w:eastAsia="fr-FR"/>
+        </w:rPr>
+        <w:t xml:space="preserve">: </w:t>
+      </w:r>
+      <w:proofErr w:type="spellStart"/>
+      <w:r>
+        <w:rPr>
+          <w:rFonts w:ascii="Source Code Pro" w:eastAsia="Times New Roman" w:hAnsi="Source Code Pro" w:cs="Courier New"/>
+          <w:color w:val="A9B7C6"/>
+          <w:sz w:val="20"/>
+          <w:szCs w:val="20"/>
+          <w:lang w:eastAsia="fr-FR"/>
+        </w:rPr>
+        <w:t>admin_login_check</w:t>
+      </w:r>
+      <w:proofErr w:type="spellEnd"/>
+      <w:r>
+        <w:rPr>
+          <w:rFonts w:ascii="Source Code Pro" w:eastAsia="Times New Roman" w:hAnsi="Source Code Pro" w:cs="Courier New"/>
+          <w:color w:val="A9B7C6"/>
+          <w:sz w:val="20"/>
+          <w:szCs w:val="20"/>
+          <w:lang w:eastAsia="fr-FR"/>
+        </w:rPr>
+        <w:t xml:space="preserve"> </w:t>
+      </w:r>
+      <w:r>
+        <w:rPr>
+          <w:rFonts w:ascii="Source Code Pro" w:eastAsia="Times New Roman" w:hAnsi="Source Code Pro" w:cs="Courier New"/>
+          <w:i/>
+          <w:iCs/>
+          <w:color w:val="629755"/>
+          <w:sz w:val="20"/>
+          <w:szCs w:val="20"/>
+          <w:lang w:eastAsia="fr-FR"/>
+        </w:rPr>
+        <w:t># Route pour exécution l'action sur le formulaire</w:t>
+      </w:r>
+      <w:r>
+        <w:rPr>
+          <w:rFonts w:ascii="Source Code Pro" w:eastAsia="Times New Roman" w:hAnsi="Source Code Pro" w:cs="Courier New"/>
+          <w:i/>
+          <w:iCs/>
+          <w:color w:val="629755"/>
+          <w:sz w:val="20"/>
+          <w:szCs w:val="20"/>
+          <w:lang w:eastAsia="fr-FR"/>
+        </w:rPr>
+        <w:br/>
+        <w:t xml:space="preserve">      </w:t>
+      </w:r>
+      <w:proofErr w:type="spellStart"/>
+      <w:r>
+        <w:rPr>
+          <w:rFonts w:ascii="Source Code Pro" w:eastAsia="Times New Roman" w:hAnsi="Source Code Pro" w:cs="Courier New"/>
+          <w:b/>
+          <w:bCs/>
+          <w:color w:val="CC7832"/>
+          <w:sz w:val="20"/>
+          <w:szCs w:val="20"/>
+          <w:lang w:eastAsia="fr-FR"/>
+        </w:rPr>
+        <w:t>default_target_path</w:t>
+      </w:r>
+      <w:proofErr w:type="spellEnd"/>
+      <w:r>
+        <w:rPr>
+          <w:rFonts w:ascii="Source Code Pro" w:eastAsia="Times New Roman" w:hAnsi="Source Code Pro" w:cs="Courier New"/>
+          <w:b/>
+          <w:bCs/>
+          <w:color w:val="CC7832"/>
+          <w:sz w:val="20"/>
+          <w:szCs w:val="20"/>
+          <w:lang w:eastAsia="fr-FR"/>
+        </w:rPr>
+        <w:t xml:space="preserve">: </w:t>
+      </w:r>
+      <w:proofErr w:type="spellStart"/>
+      <w:r>
+        <w:rPr>
+          <w:rFonts w:ascii="Source Code Pro" w:eastAsia="Times New Roman" w:hAnsi="Source Code Pro" w:cs="Courier New"/>
+          <w:color w:val="A9B7C6"/>
+          <w:sz w:val="20"/>
+          <w:szCs w:val="20"/>
+          <w:lang w:eastAsia="fr-FR"/>
+        </w:rPr>
+        <w:t>admin_home</w:t>
+      </w:r>
+      <w:proofErr w:type="spellEnd"/>
+      <w:r>
+        <w:rPr>
+          <w:rFonts w:ascii="Source Code Pro" w:eastAsia="Times New Roman" w:hAnsi="Source Code Pro" w:cs="Courier New"/>
+          <w:color w:val="A9B7C6"/>
+          <w:sz w:val="20"/>
+          <w:szCs w:val="20"/>
+          <w:lang w:eastAsia="fr-FR"/>
+        </w:rPr>
+        <w:t xml:space="preserve"> </w:t>
+      </w:r>
+      <w:r>
+        <w:rPr>
+          <w:rFonts w:ascii="Source Code Pro" w:eastAsia="Times New Roman" w:hAnsi="Source Code Pro" w:cs="Courier New"/>
+          <w:i/>
+          <w:iCs/>
+          <w:color w:val="629755"/>
+          <w:sz w:val="20"/>
+          <w:szCs w:val="20"/>
+          <w:lang w:eastAsia="fr-FR"/>
+        </w:rPr>
+        <w:t># Route cible si action est ok</w:t>
+      </w:r>
+    </w:p>
+    <w:p/>
+    <w:p>
+      <w:proofErr w:type="spellStart"/>
+      <w:r>
+        <w:t>Modfication</w:t>
+      </w:r>
+      <w:proofErr w:type="spellEnd"/>
+      <w:r>
+        <w:t xml:space="preserve"> de </w:t>
+      </w:r>
+      <w:proofErr w:type="spellStart"/>
+      <w:r>
+        <w:t>routing.yml</w:t>
+      </w:r>
+      <w:proofErr w:type="spellEnd"/>
+    </w:p>
+    <w:p>
+      <w:pPr>
+        <w:shd w:val="clear" w:color="auto" w:fill="2B2B2B"/>
+        <w:tabs>
+          <w:tab w:val="left" w:pos="916"/>
+          <w:tab w:val="left" w:pos="1832"/>
+          <w:tab w:val="left" w:pos="2748"/>
+          <w:tab w:val="left" w:pos="3664"/>
+          <w:tab w:val="left" w:pos="4580"/>
+          <w:tab w:val="left" w:pos="5496"/>
+          <w:tab w:val="left" w:pos="6412"/>
+          <w:tab w:val="left" w:pos="7328"/>
+          <w:tab w:val="left" w:pos="8244"/>
+          <w:tab w:val="left" w:pos="9160"/>
+          <w:tab w:val="left" w:pos="10076"/>
+          <w:tab w:val="left" w:pos="10992"/>
+          <w:tab w:val="left" w:pos="11908"/>
+          <w:tab w:val="left" w:pos="12824"/>
+          <w:tab w:val="left" w:pos="13740"/>
+          <w:tab w:val="left" w:pos="14656"/>
+        </w:tabs>
+        <w:spacing w:after="0" w:line="240" w:lineRule="auto"/>
+        <w:rPr>
+          <w:rFonts w:ascii="Source Code Pro" w:eastAsia="Times New Roman" w:hAnsi="Source Code Pro" w:cs="Courier New"/>
+          <w:color w:val="A9B7C6"/>
+          <w:sz w:val="20"/>
+          <w:szCs w:val="20"/>
+          <w:lang w:eastAsia="fr-FR"/>
+        </w:rPr>
+      </w:pPr>
+      <w:proofErr w:type="spellStart"/>
+      <w:proofErr w:type="gramStart"/>
+      <w:r>
+        <w:rPr>
+          <w:rFonts w:ascii="Source Code Pro" w:eastAsia="Times New Roman" w:hAnsi="Source Code Pro" w:cs="Courier New"/>
+          <w:b/>
+          <w:bCs/>
+          <w:color w:val="CC7832"/>
+          <w:sz w:val="20"/>
+          <w:szCs w:val="20"/>
+          <w:lang w:eastAsia="fr-FR"/>
+        </w:rPr>
+        <w:t>admin_login_check</w:t>
+      </w:r>
+      <w:proofErr w:type="spellEnd"/>
+      <w:proofErr w:type="gramEnd"/>
+      <w:r>
+        <w:rPr>
+          <w:rFonts w:ascii="Source Code Pro" w:eastAsia="Times New Roman" w:hAnsi="Source Code Pro" w:cs="Courier New"/>
+          <w:b/>
+          <w:bCs/>
+          <w:color w:val="CC7832"/>
+          <w:sz w:val="20"/>
+          <w:szCs w:val="20"/>
+          <w:lang w:eastAsia="fr-FR"/>
+        </w:rPr>
+        <w:t xml:space="preserve">: </w:t>
+      </w:r>
+      <w:r>
+        <w:rPr>
+          <w:rFonts w:ascii="Source Code Pro" w:eastAsia="Times New Roman" w:hAnsi="Source Code Pro" w:cs="Courier New"/>
+          <w:i/>
+          <w:iCs/>
+          <w:color w:val="629755"/>
+          <w:sz w:val="20"/>
+          <w:szCs w:val="20"/>
+          <w:lang w:eastAsia="fr-FR"/>
+        </w:rPr>
+        <w:t># Nom de la route pour la vérification</w:t>
+      </w:r>
+      <w:r>
+        <w:rPr>
+          <w:rFonts w:ascii="Source Code Pro" w:eastAsia="Times New Roman" w:hAnsi="Source Code Pro" w:cs="Courier New"/>
+          <w:i/>
+          <w:iCs/>
+          <w:color w:val="629755"/>
+          <w:sz w:val="20"/>
+          <w:szCs w:val="20"/>
+          <w:lang w:eastAsia="fr-FR"/>
+        </w:rPr>
+        <w:br/>
+        <w:t xml:space="preserve">  </w:t>
+      </w:r>
+      <w:proofErr w:type="spellStart"/>
+      <w:r>
+        <w:rPr>
+          <w:rFonts w:ascii="Source Code Pro" w:eastAsia="Times New Roman" w:hAnsi="Source Code Pro" w:cs="Courier New"/>
+          <w:b/>
+          <w:bCs/>
+          <w:color w:val="CC7832"/>
+          <w:sz w:val="20"/>
+          <w:szCs w:val="20"/>
+          <w:lang w:eastAsia="fr-FR"/>
+        </w:rPr>
+        <w:t>path</w:t>
+      </w:r>
+      <w:proofErr w:type="spellEnd"/>
+      <w:r>
+        <w:rPr>
+          <w:rFonts w:ascii="Source Code Pro" w:eastAsia="Times New Roman" w:hAnsi="Source Code Pro" w:cs="Courier New"/>
+          <w:b/>
+          <w:bCs/>
+          <w:color w:val="CC7832"/>
+          <w:sz w:val="20"/>
+          <w:szCs w:val="20"/>
+          <w:lang w:eastAsia="fr-FR"/>
+        </w:rPr>
+        <w:t xml:space="preserve">: </w:t>
+      </w:r>
+      <w:r>
+        <w:rPr>
+          <w:rFonts w:ascii="Source Code Pro" w:eastAsia="Times New Roman" w:hAnsi="Source Code Pro" w:cs="Courier New"/>
+          <w:color w:val="A9B7C6"/>
+          <w:sz w:val="20"/>
+          <w:szCs w:val="20"/>
+          <w:lang w:eastAsia="fr-FR"/>
+        </w:rPr>
+        <w:t xml:space="preserve">/admin/login-check </w:t>
+      </w:r>
+      <w:r>
+        <w:rPr>
+          <w:rFonts w:ascii="Source Code Pro" w:eastAsia="Times New Roman" w:hAnsi="Source Code Pro" w:cs="Courier New"/>
+          <w:i/>
+          <w:iCs/>
+          <w:color w:val="629755"/>
+          <w:sz w:val="20"/>
+          <w:szCs w:val="20"/>
+          <w:lang w:eastAsia="fr-FR"/>
+        </w:rPr>
+        <w:t># Chemin de la route pour la vérification</w:t>
+      </w:r>
+    </w:p>
+    <w:p/>
+    <w:p>
+      <w:pPr>
+        <w:rPr>
+          <w:lang w:val="en-US"/>
+        </w:rPr>
+      </w:pPr>
+      <w:proofErr w:type="spellStart"/>
+      <w:r>
+        <w:rPr>
+          <w:lang w:val="en-US"/>
+        </w:rPr>
+        <w:t>Dans</w:t>
+      </w:r>
+      <w:proofErr w:type="spellEnd"/>
+      <w:r>
+        <w:rPr>
+          <w:lang w:val="en-US"/>
+        </w:rPr>
+        <w:t xml:space="preserve"> le </w:t>
+      </w:r>
+      <w:proofErr w:type="gramStart"/>
+      <w:r>
+        <w:rPr>
+          <w:lang w:val="en-US"/>
+        </w:rPr>
+        <w:t>controller :</w:t>
+      </w:r>
+      <w:proofErr w:type="gramEnd"/>
+    </w:p>
+    <w:p>
+      <w:pPr>
+        <w:shd w:val="clear" w:color="auto" w:fill="2B2B2B"/>
+        <w:tabs>
+          <w:tab w:val="left" w:pos="916"/>
+          <w:tab w:val="left" w:pos="1832"/>
+          <w:tab w:val="left" w:pos="2748"/>
+          <w:tab w:val="left" w:pos="3664"/>
+          <w:tab w:val="left" w:pos="4580"/>
+          <w:tab w:val="left" w:pos="5496"/>
+          <w:tab w:val="left" w:pos="6412"/>
+          <w:tab w:val="left" w:pos="7328"/>
+          <w:tab w:val="left" w:pos="8244"/>
+          <w:tab w:val="left" w:pos="9160"/>
+          <w:tab w:val="left" w:pos="10076"/>
+          <w:tab w:val="left" w:pos="10992"/>
+          <w:tab w:val="left" w:pos="11908"/>
+          <w:tab w:val="left" w:pos="12824"/>
+          <w:tab w:val="left" w:pos="13740"/>
+          <w:tab w:val="left" w:pos="14656"/>
+        </w:tabs>
+        <w:spacing w:after="0" w:line="240" w:lineRule="auto"/>
+        <w:rPr>
+          <w:rFonts w:ascii="Source Code Pro" w:eastAsia="Times New Roman" w:hAnsi="Source Code Pro" w:cs="Courier New"/>
+          <w:color w:val="A9B7C6"/>
+          <w:sz w:val="20"/>
+          <w:szCs w:val="20"/>
+          <w:lang w:val="en-US" w:eastAsia="fr-FR"/>
+        </w:rPr>
+      </w:pPr>
+      <w:r>
+        <w:rPr>
+          <w:rFonts w:ascii="Source Code Pro" w:eastAsia="Times New Roman" w:hAnsi="Source Code Pro" w:cs="Courier New"/>
+          <w:i/>
+          <w:iCs/>
+          <w:color w:val="629755"/>
+          <w:sz w:val="20"/>
+          <w:szCs w:val="20"/>
+          <w:shd w:val="clear" w:color="auto" w:fill="232525"/>
+          <w:lang w:val="en-US" w:eastAsia="fr-FR"/>
+        </w:rPr>
+        <w:t>/**</w:t>
+      </w:r>
+      <w:r>
+        <w:rPr>
+          <w:rFonts w:ascii="Source Code Pro" w:eastAsia="Times New Roman" w:hAnsi="Source Code Pro" w:cs="Courier New"/>
+          <w:i/>
+          <w:iCs/>
+          <w:color w:val="629755"/>
+          <w:sz w:val="20"/>
+          <w:szCs w:val="20"/>
+          <w:shd w:val="clear" w:color="auto" w:fill="232525"/>
+          <w:lang w:val="en-US" w:eastAsia="fr-FR"/>
+        </w:rPr>
+        <w:br/>
+        <w:t xml:space="preserve"> * </w:t>
+      </w:r>
+      <w:r>
+        <w:rPr>
+          <w:rFonts w:ascii="Source Code Pro" w:eastAsia="Times New Roman" w:hAnsi="Source Code Pro" w:cs="Courier New"/>
+          <w:b/>
+          <w:bCs/>
+          <w:i/>
+          <w:iCs/>
+          <w:color w:val="629755"/>
+          <w:sz w:val="20"/>
+          <w:szCs w:val="20"/>
+          <w:shd w:val="clear" w:color="auto" w:fill="232525"/>
+          <w:lang w:val="en-US" w:eastAsia="fr-FR"/>
+        </w:rPr>
+        <w:t>@Route</w:t>
+      </w:r>
+      <w:r>
+        <w:rPr>
+          <w:rFonts w:ascii="Source Code Pro" w:eastAsia="Times New Roman" w:hAnsi="Source Code Pro" w:cs="Courier New"/>
+          <w:i/>
+          <w:iCs/>
+          <w:color w:val="629755"/>
+          <w:sz w:val="20"/>
+          <w:szCs w:val="20"/>
+          <w:shd w:val="clear" w:color="auto" w:fill="232525"/>
+          <w:lang w:val="en-US" w:eastAsia="fr-FR"/>
+        </w:rPr>
+        <w:t>("/", name="</w:t>
+      </w:r>
+      <w:proofErr w:type="spellStart"/>
+      <w:r>
+        <w:rPr>
+          <w:rFonts w:ascii="Source Code Pro" w:eastAsia="Times New Roman" w:hAnsi="Source Code Pro" w:cs="Courier New"/>
+          <w:i/>
+          <w:iCs/>
+          <w:color w:val="629755"/>
+          <w:sz w:val="20"/>
+          <w:szCs w:val="20"/>
+          <w:shd w:val="clear" w:color="auto" w:fill="232525"/>
+          <w:lang w:val="en-US" w:eastAsia="fr-FR"/>
+        </w:rPr>
+        <w:t>damin_home</w:t>
+      </w:r>
+      <w:proofErr w:type="spellEnd"/>
+      <w:r>
+        <w:rPr>
+          <w:rFonts w:ascii="Source Code Pro" w:eastAsia="Times New Roman" w:hAnsi="Source Code Pro" w:cs="Courier New"/>
+          <w:i/>
+          <w:iCs/>
+          <w:color w:val="629755"/>
+          <w:sz w:val="20"/>
+          <w:szCs w:val="20"/>
+          <w:shd w:val="clear" w:color="auto" w:fill="232525"/>
+          <w:lang w:val="en-US" w:eastAsia="fr-FR"/>
+        </w:rPr>
+        <w:t>")</w:t>
+      </w:r>
+      <w:r>
+        <w:rPr>
+          <w:rFonts w:ascii="Source Code Pro" w:eastAsia="Times New Roman" w:hAnsi="Source Code Pro" w:cs="Courier New"/>
+          <w:i/>
+          <w:iCs/>
+          <w:color w:val="629755"/>
+          <w:sz w:val="20"/>
+          <w:szCs w:val="20"/>
+          <w:shd w:val="clear" w:color="auto" w:fill="232525"/>
+          <w:lang w:val="en-US" w:eastAsia="fr-FR"/>
+        </w:rPr>
+        <w:br/>
+        <w:t xml:space="preserve"> * </w:t>
+      </w:r>
+      <w:r>
+        <w:rPr>
+          <w:rFonts w:ascii="Source Code Pro" w:eastAsia="Times New Roman" w:hAnsi="Source Code Pro" w:cs="Courier New"/>
+          <w:b/>
+          <w:bCs/>
+          <w:i/>
+          <w:iCs/>
+          <w:color w:val="629755"/>
+          <w:sz w:val="20"/>
+          <w:szCs w:val="20"/>
+          <w:shd w:val="clear" w:color="auto" w:fill="232525"/>
+          <w:lang w:val="en-US" w:eastAsia="fr-FR"/>
+        </w:rPr>
+        <w:t xml:space="preserve">@return </w:t>
+      </w:r>
+      <w:r>
+        <w:rPr>
+          <w:rFonts w:ascii="Source Code Pro" w:eastAsia="Times New Roman" w:hAnsi="Source Code Pro" w:cs="Courier New"/>
+          <w:i/>
+          <w:iCs/>
+          <w:color w:val="629755"/>
+          <w:sz w:val="20"/>
+          <w:szCs w:val="20"/>
+          <w:shd w:val="clear" w:color="auto" w:fill="232525"/>
+          <w:lang w:val="en-US" w:eastAsia="fr-FR"/>
+        </w:rPr>
+        <w:t>Response</w:t>
+      </w:r>
+      <w:r>
+        <w:rPr>
+          <w:rFonts w:ascii="Source Code Pro" w:eastAsia="Times New Roman" w:hAnsi="Source Code Pro" w:cs="Courier New"/>
+          <w:i/>
+          <w:iCs/>
+          <w:color w:val="629755"/>
+          <w:sz w:val="20"/>
+          <w:szCs w:val="20"/>
+          <w:shd w:val="clear" w:color="auto" w:fill="232525"/>
+          <w:lang w:val="en-US" w:eastAsia="fr-FR"/>
+        </w:rPr>
+        <w:br/>
+        <w:t xml:space="preserve"> */</w:t>
+      </w:r>
+      <w:r>
+        <w:rPr>
+          <w:rFonts w:ascii="Source Code Pro" w:eastAsia="Times New Roman" w:hAnsi="Source Code Pro" w:cs="Courier New"/>
+          <w:i/>
+          <w:iCs/>
+          <w:color w:val="629755"/>
+          <w:sz w:val="20"/>
+          <w:szCs w:val="20"/>
+          <w:shd w:val="clear" w:color="auto" w:fill="232525"/>
+          <w:lang w:val="en-US" w:eastAsia="fr-FR"/>
+        </w:rPr>
+        <w:br/>
+      </w:r>
+      <w:r>
+        <w:rPr>
+          <w:rFonts w:ascii="Source Code Pro" w:eastAsia="Times New Roman" w:hAnsi="Source Code Pro" w:cs="Courier New"/>
+          <w:b/>
+          <w:bCs/>
+          <w:color w:val="CC7832"/>
+          <w:sz w:val="20"/>
+          <w:szCs w:val="20"/>
+          <w:shd w:val="clear" w:color="auto" w:fill="232525"/>
+          <w:lang w:val="en-US" w:eastAsia="fr-FR"/>
+        </w:rPr>
+        <w:t xml:space="preserve">public function </w:t>
+      </w:r>
+      <w:proofErr w:type="spellStart"/>
+      <w:r>
+        <w:rPr>
+          <w:rFonts w:ascii="Source Code Pro" w:eastAsia="Times New Roman" w:hAnsi="Source Code Pro" w:cs="Courier New"/>
+          <w:color w:val="FFC66D"/>
+          <w:sz w:val="20"/>
+          <w:szCs w:val="20"/>
+          <w:shd w:val="clear" w:color="auto" w:fill="232525"/>
+          <w:lang w:val="en-US" w:eastAsia="fr-FR"/>
+        </w:rPr>
+        <w:t>indexAction</w:t>
+      </w:r>
+      <w:proofErr w:type="spellEnd"/>
+      <w:r>
+        <w:rPr>
+          <w:rFonts w:ascii="Source Code Pro" w:eastAsia="Times New Roman" w:hAnsi="Source Code Pro" w:cs="Courier New"/>
+          <w:color w:val="A9B7C6"/>
+          <w:sz w:val="20"/>
+          <w:szCs w:val="20"/>
+          <w:shd w:val="clear" w:color="auto" w:fill="232525"/>
+          <w:lang w:val="en-US" w:eastAsia="fr-FR"/>
+        </w:rPr>
+        <w:t>() {</w:t>
+      </w:r>
+      <w:r>
+        <w:rPr>
+          <w:rFonts w:ascii="Source Code Pro" w:eastAsia="Times New Roman" w:hAnsi="Source Code Pro" w:cs="Courier New"/>
+          <w:color w:val="A9B7C6"/>
+          <w:sz w:val="20"/>
+          <w:szCs w:val="20"/>
+          <w:shd w:val="clear" w:color="auto" w:fill="232525"/>
+          <w:lang w:val="en-US" w:eastAsia="fr-FR"/>
+        </w:rPr>
+        <w:br/>
+        <w:t xml:space="preserve">    </w:t>
+      </w:r>
+      <w:r>
+        <w:rPr>
+          <w:rFonts w:ascii="Source Code Pro" w:eastAsia="Times New Roman" w:hAnsi="Source Code Pro" w:cs="Courier New"/>
+          <w:b/>
+          <w:bCs/>
+          <w:color w:val="CC7832"/>
+          <w:sz w:val="20"/>
+          <w:szCs w:val="20"/>
+          <w:shd w:val="clear" w:color="auto" w:fill="232525"/>
+          <w:lang w:val="en-US" w:eastAsia="fr-FR"/>
+        </w:rPr>
+        <w:t xml:space="preserve">return </w:t>
+      </w:r>
+      <w:r>
+        <w:rPr>
+          <w:rFonts w:ascii="Source Code Pro" w:eastAsia="Times New Roman" w:hAnsi="Source Code Pro" w:cs="Courier New"/>
+          <w:color w:val="9876AA"/>
+          <w:sz w:val="20"/>
+          <w:szCs w:val="20"/>
+          <w:shd w:val="clear" w:color="auto" w:fill="232525"/>
+          <w:lang w:val="en-US" w:eastAsia="fr-FR"/>
+        </w:rPr>
+        <w:t>$this</w:t>
+      </w:r>
+      <w:r>
+        <w:rPr>
+          <w:rFonts w:ascii="Source Code Pro" w:eastAsia="Times New Roman" w:hAnsi="Source Code Pro" w:cs="Courier New"/>
+          <w:color w:val="A9B7C6"/>
+          <w:sz w:val="20"/>
+          <w:szCs w:val="20"/>
+          <w:shd w:val="clear" w:color="auto" w:fill="232525"/>
+          <w:lang w:val="en-US" w:eastAsia="fr-FR"/>
+        </w:rPr>
+        <w:t>-&gt;</w:t>
+      </w:r>
+      <w:r>
+        <w:rPr>
+          <w:rFonts w:ascii="Source Code Pro" w:eastAsia="Times New Roman" w:hAnsi="Source Code Pro" w:cs="Courier New"/>
+          <w:color w:val="FFC66D"/>
+          <w:sz w:val="20"/>
+          <w:szCs w:val="20"/>
+          <w:shd w:val="clear" w:color="auto" w:fill="232525"/>
+          <w:lang w:val="en-US" w:eastAsia="fr-FR"/>
+        </w:rPr>
+        <w:t>render</w:t>
+      </w:r>
+      <w:r>
+        <w:rPr>
+          <w:rFonts w:ascii="Source Code Pro" w:eastAsia="Times New Roman" w:hAnsi="Source Code Pro" w:cs="Courier New"/>
+          <w:color w:val="A9B7C6"/>
+          <w:sz w:val="20"/>
+          <w:szCs w:val="20"/>
+          <w:shd w:val="clear" w:color="auto" w:fill="232525"/>
+          <w:lang w:val="en-US" w:eastAsia="fr-FR"/>
+        </w:rPr>
+        <w:t>(</w:t>
+      </w:r>
+      <w:r>
+        <w:rPr>
+          <w:rFonts w:ascii="Source Code Pro" w:eastAsia="Times New Roman" w:hAnsi="Source Code Pro" w:cs="Courier New"/>
+          <w:color w:val="6A8759"/>
+          <w:sz w:val="20"/>
+          <w:szCs w:val="20"/>
+          <w:shd w:val="clear" w:color="auto" w:fill="232525"/>
+          <w:lang w:val="en-US" w:eastAsia="fr-FR"/>
+        </w:rPr>
+        <w:t>'admin/</w:t>
+      </w:r>
+      <w:proofErr w:type="spellStart"/>
+      <w:r>
+        <w:rPr>
+          <w:rFonts w:ascii="Source Code Pro" w:eastAsia="Times New Roman" w:hAnsi="Source Code Pro" w:cs="Courier New"/>
+          <w:color w:val="6A8759"/>
+          <w:sz w:val="20"/>
+          <w:szCs w:val="20"/>
+          <w:shd w:val="clear" w:color="auto" w:fill="232525"/>
+          <w:lang w:val="en-US" w:eastAsia="fr-FR"/>
+        </w:rPr>
+        <w:t>index.html.twig</w:t>
+      </w:r>
+      <w:proofErr w:type="spellEnd"/>
+      <w:r>
+        <w:rPr>
+          <w:rFonts w:ascii="Source Code Pro" w:eastAsia="Times New Roman" w:hAnsi="Source Code Pro" w:cs="Courier New"/>
+          <w:color w:val="6A8759"/>
+          <w:sz w:val="20"/>
+          <w:szCs w:val="20"/>
+          <w:shd w:val="clear" w:color="auto" w:fill="232525"/>
+          <w:lang w:val="en-US" w:eastAsia="fr-FR"/>
+        </w:rPr>
+        <w:t>'</w:t>
+      </w:r>
+      <w:r>
+        <w:rPr>
+          <w:rFonts w:ascii="Source Code Pro" w:eastAsia="Times New Roman" w:hAnsi="Source Code Pro" w:cs="Courier New"/>
+          <w:color w:val="A9B7C6"/>
+          <w:sz w:val="20"/>
+          <w:szCs w:val="20"/>
+          <w:shd w:val="clear" w:color="auto" w:fill="232525"/>
+          <w:lang w:val="en-US" w:eastAsia="fr-FR"/>
+        </w:rPr>
+        <w:t>)</w:t>
+      </w:r>
+      <w:r>
+        <w:rPr>
+          <w:rFonts w:ascii="Source Code Pro" w:eastAsia="Times New Roman" w:hAnsi="Source Code Pro" w:cs="Courier New"/>
+          <w:color w:val="CC7832"/>
+          <w:sz w:val="20"/>
+          <w:szCs w:val="20"/>
+          <w:shd w:val="clear" w:color="auto" w:fill="232525"/>
+          <w:lang w:val="en-US" w:eastAsia="fr-FR"/>
+        </w:rPr>
+        <w:t>;</w:t>
+      </w:r>
+      <w:r>
+        <w:rPr>
+          <w:rFonts w:ascii="Source Code Pro" w:eastAsia="Times New Roman" w:hAnsi="Source Code Pro" w:cs="Courier New"/>
+          <w:color w:val="CC7832"/>
+          <w:sz w:val="20"/>
+          <w:szCs w:val="20"/>
+          <w:shd w:val="clear" w:color="auto" w:fill="232525"/>
+          <w:lang w:val="en-US" w:eastAsia="fr-FR"/>
+        </w:rPr>
+        <w:br/>
+      </w:r>
+      <w:r>
+        <w:rPr>
+          <w:rFonts w:ascii="Source Code Pro" w:eastAsia="Times New Roman" w:hAnsi="Source Code Pro" w:cs="Courier New"/>
+          <w:color w:val="A9B7C6"/>
+          <w:sz w:val="20"/>
+          <w:szCs w:val="20"/>
+          <w:shd w:val="clear" w:color="auto" w:fill="232525"/>
+          <w:lang w:val="en-US" w:eastAsia="fr-FR"/>
+        </w:rPr>
+        <w:t>}</w:t>
+      </w:r>
+      <w:r>
+        <w:rPr>
+          <w:rFonts w:ascii="Source Code Pro" w:eastAsia="Times New Roman" w:hAnsi="Source Code Pro" w:cs="Courier New"/>
+          <w:color w:val="A9B7C6"/>
+          <w:sz w:val="20"/>
+          <w:szCs w:val="20"/>
+          <w:shd w:val="clear" w:color="auto" w:fill="232525"/>
+          <w:lang w:val="en-US" w:eastAsia="fr-FR"/>
+        </w:rPr>
+        <w:br/>
+      </w:r>
+      <w:r>
+        <w:rPr>
+          <w:rFonts w:ascii="Source Code Pro" w:eastAsia="Times New Roman" w:hAnsi="Source Code Pro" w:cs="Courier New"/>
+          <w:color w:val="A9B7C6"/>
+          <w:sz w:val="20"/>
+          <w:szCs w:val="20"/>
+          <w:shd w:val="clear" w:color="auto" w:fill="232525"/>
+          <w:lang w:val="en-US" w:eastAsia="fr-FR"/>
+        </w:rPr>
+        <w:br/>
+      </w:r>
+      <w:r>
+        <w:rPr>
+          <w:rFonts w:ascii="Source Code Pro" w:eastAsia="Times New Roman" w:hAnsi="Source Code Pro" w:cs="Courier New"/>
+          <w:i/>
+          <w:iCs/>
+          <w:color w:val="629755"/>
+          <w:sz w:val="20"/>
+          <w:szCs w:val="20"/>
+          <w:shd w:val="clear" w:color="auto" w:fill="232525"/>
+          <w:lang w:val="en-US" w:eastAsia="fr-FR"/>
+        </w:rPr>
+        <w:t>/**</w:t>
+      </w:r>
+      <w:r>
+        <w:rPr>
+          <w:rFonts w:ascii="Source Code Pro" w:eastAsia="Times New Roman" w:hAnsi="Source Code Pro" w:cs="Courier New"/>
+          <w:i/>
+          <w:iCs/>
+          <w:color w:val="629755"/>
+          <w:sz w:val="20"/>
+          <w:szCs w:val="20"/>
+          <w:shd w:val="clear" w:color="auto" w:fill="232525"/>
+          <w:lang w:val="en-US" w:eastAsia="fr-FR"/>
+        </w:rPr>
+        <w:br/>
+        <w:t xml:space="preserve"> * </w:t>
+      </w:r>
+      <w:r>
+        <w:rPr>
+          <w:rFonts w:ascii="Source Code Pro" w:eastAsia="Times New Roman" w:hAnsi="Source Code Pro" w:cs="Courier New"/>
+          <w:b/>
+          <w:bCs/>
+          <w:i/>
+          <w:iCs/>
+          <w:color w:val="629755"/>
+          <w:sz w:val="20"/>
+          <w:szCs w:val="20"/>
+          <w:shd w:val="clear" w:color="auto" w:fill="232525"/>
+          <w:lang w:val="en-US" w:eastAsia="fr-FR"/>
+        </w:rPr>
+        <w:t>@Route</w:t>
+      </w:r>
+      <w:r>
+        <w:rPr>
+          <w:rFonts w:ascii="Source Code Pro" w:eastAsia="Times New Roman" w:hAnsi="Source Code Pro" w:cs="Courier New"/>
+          <w:i/>
+          <w:iCs/>
+          <w:color w:val="629755"/>
+          <w:sz w:val="20"/>
+          <w:szCs w:val="20"/>
+          <w:shd w:val="clear" w:color="auto" w:fill="232525"/>
+          <w:lang w:val="en-US" w:eastAsia="fr-FR"/>
+        </w:rPr>
+        <w:t>("/login", name="</w:t>
+      </w:r>
+      <w:proofErr w:type="spellStart"/>
+      <w:r>
+        <w:rPr>
+          <w:rFonts w:ascii="Source Code Pro" w:eastAsia="Times New Roman" w:hAnsi="Source Code Pro" w:cs="Courier New"/>
+          <w:i/>
+          <w:iCs/>
+          <w:color w:val="629755"/>
+          <w:sz w:val="20"/>
+          <w:szCs w:val="20"/>
+          <w:shd w:val="clear" w:color="auto" w:fill="232525"/>
+          <w:lang w:val="en-US" w:eastAsia="fr-FR"/>
+        </w:rPr>
+        <w:t>admin_login</w:t>
+      </w:r>
+      <w:proofErr w:type="spellEnd"/>
+      <w:r>
+        <w:rPr>
+          <w:rFonts w:ascii="Source Code Pro" w:eastAsia="Times New Roman" w:hAnsi="Source Code Pro" w:cs="Courier New"/>
+          <w:i/>
+          <w:iCs/>
+          <w:color w:val="629755"/>
+          <w:sz w:val="20"/>
+          <w:szCs w:val="20"/>
+          <w:shd w:val="clear" w:color="auto" w:fill="232525"/>
+          <w:lang w:val="en-US" w:eastAsia="fr-FR"/>
+        </w:rPr>
+        <w:t>")</w:t>
+      </w:r>
+      <w:r>
+        <w:rPr>
+          <w:rFonts w:ascii="Source Code Pro" w:eastAsia="Times New Roman" w:hAnsi="Source Code Pro" w:cs="Courier New"/>
+          <w:i/>
+          <w:iCs/>
+          <w:color w:val="629755"/>
+          <w:sz w:val="20"/>
+          <w:szCs w:val="20"/>
+          <w:shd w:val="clear" w:color="auto" w:fill="232525"/>
+          <w:lang w:val="en-US" w:eastAsia="fr-FR"/>
+        </w:rPr>
+        <w:br/>
+        <w:t xml:space="preserve"> * </w:t>
+      </w:r>
+      <w:r>
+        <w:rPr>
+          <w:rFonts w:ascii="Source Code Pro" w:eastAsia="Times New Roman" w:hAnsi="Source Code Pro" w:cs="Courier New"/>
+          <w:b/>
+          <w:bCs/>
+          <w:i/>
+          <w:iCs/>
+          <w:color w:val="629755"/>
+          <w:sz w:val="20"/>
+          <w:szCs w:val="20"/>
+          <w:shd w:val="clear" w:color="auto" w:fill="232525"/>
+          <w:lang w:val="en-US" w:eastAsia="fr-FR"/>
+        </w:rPr>
+        <w:t xml:space="preserve">@return </w:t>
+      </w:r>
+      <w:r>
+        <w:rPr>
+          <w:rFonts w:ascii="Source Code Pro" w:eastAsia="Times New Roman" w:hAnsi="Source Code Pro" w:cs="Courier New"/>
+          <w:i/>
+          <w:iCs/>
+          <w:color w:val="629755"/>
+          <w:sz w:val="20"/>
+          <w:szCs w:val="20"/>
+          <w:shd w:val="clear" w:color="auto" w:fill="232525"/>
+          <w:lang w:val="en-US" w:eastAsia="fr-FR"/>
+        </w:rPr>
+        <w:t>Response</w:t>
+      </w:r>
+      <w:r>
+        <w:rPr>
+          <w:rFonts w:ascii="Source Code Pro" w:eastAsia="Times New Roman" w:hAnsi="Source Code Pro" w:cs="Courier New"/>
+          <w:i/>
+          <w:iCs/>
+          <w:color w:val="629755"/>
+          <w:sz w:val="20"/>
+          <w:szCs w:val="20"/>
+          <w:shd w:val="clear" w:color="auto" w:fill="232525"/>
+          <w:lang w:val="en-US" w:eastAsia="fr-FR"/>
+        </w:rPr>
+        <w:br/>
+        <w:t xml:space="preserve"> */</w:t>
+      </w:r>
+      <w:r>
+        <w:rPr>
+          <w:rFonts w:ascii="Source Code Pro" w:eastAsia="Times New Roman" w:hAnsi="Source Code Pro" w:cs="Courier New"/>
+          <w:i/>
+          <w:iCs/>
+          <w:color w:val="629755"/>
+          <w:sz w:val="20"/>
+          <w:szCs w:val="20"/>
+          <w:shd w:val="clear" w:color="auto" w:fill="232525"/>
+          <w:lang w:val="en-US" w:eastAsia="fr-FR"/>
+        </w:rPr>
+        <w:br/>
+      </w:r>
+      <w:r>
+        <w:rPr>
+          <w:rFonts w:ascii="Source Code Pro" w:eastAsia="Times New Roman" w:hAnsi="Source Code Pro" w:cs="Courier New"/>
+          <w:b/>
+          <w:bCs/>
+          <w:color w:val="CC7832"/>
+          <w:sz w:val="20"/>
+          <w:szCs w:val="20"/>
+          <w:shd w:val="clear" w:color="auto" w:fill="232525"/>
+          <w:lang w:val="en-US" w:eastAsia="fr-FR"/>
+        </w:rPr>
+        <w:t xml:space="preserve">public function </w:t>
+      </w:r>
+      <w:proofErr w:type="spellStart"/>
+      <w:r>
+        <w:rPr>
+          <w:rFonts w:ascii="Source Code Pro" w:eastAsia="Times New Roman" w:hAnsi="Source Code Pro" w:cs="Courier New"/>
+          <w:color w:val="FFC66D"/>
+          <w:sz w:val="20"/>
+          <w:szCs w:val="20"/>
+          <w:shd w:val="clear" w:color="auto" w:fill="232525"/>
+          <w:lang w:val="en-US" w:eastAsia="fr-FR"/>
+        </w:rPr>
+        <w:t>admin_loginAction</w:t>
+      </w:r>
+      <w:proofErr w:type="spellEnd"/>
+      <w:r>
+        <w:rPr>
+          <w:rFonts w:ascii="Source Code Pro" w:eastAsia="Times New Roman" w:hAnsi="Source Code Pro" w:cs="Courier New"/>
+          <w:color w:val="A9B7C6"/>
+          <w:sz w:val="20"/>
+          <w:szCs w:val="20"/>
+          <w:shd w:val="clear" w:color="auto" w:fill="232525"/>
+          <w:lang w:val="en-US" w:eastAsia="fr-FR"/>
+        </w:rPr>
+        <w:t>() {</w:t>
+      </w:r>
+      <w:r>
+        <w:rPr>
+          <w:rFonts w:ascii="Source Code Pro" w:eastAsia="Times New Roman" w:hAnsi="Source Code Pro" w:cs="Courier New"/>
+          <w:color w:val="A9B7C6"/>
+          <w:sz w:val="20"/>
+          <w:szCs w:val="20"/>
+          <w:shd w:val="clear" w:color="auto" w:fill="232525"/>
+          <w:lang w:val="en-US" w:eastAsia="fr-FR"/>
+        </w:rPr>
+        <w:br/>
+        <w:t xml:space="preserve">    </w:t>
+      </w:r>
+      <w:r>
+        <w:rPr>
+          <w:rFonts w:ascii="Source Code Pro" w:eastAsia="Times New Roman" w:hAnsi="Source Code Pro" w:cs="Courier New"/>
+          <w:b/>
+          <w:bCs/>
+          <w:color w:val="CC7832"/>
+          <w:sz w:val="20"/>
+          <w:szCs w:val="20"/>
+          <w:shd w:val="clear" w:color="auto" w:fill="232525"/>
+          <w:lang w:val="en-US" w:eastAsia="fr-FR"/>
+        </w:rPr>
+        <w:t xml:space="preserve">return </w:t>
+      </w:r>
+      <w:r>
+        <w:rPr>
+          <w:rFonts w:ascii="Source Code Pro" w:eastAsia="Times New Roman" w:hAnsi="Source Code Pro" w:cs="Courier New"/>
+          <w:color w:val="9876AA"/>
+          <w:sz w:val="20"/>
+          <w:szCs w:val="20"/>
+          <w:shd w:val="clear" w:color="auto" w:fill="232525"/>
+          <w:lang w:val="en-US" w:eastAsia="fr-FR"/>
+        </w:rPr>
+        <w:t>$this</w:t>
+      </w:r>
+      <w:r>
+        <w:rPr>
+          <w:rFonts w:ascii="Source Code Pro" w:eastAsia="Times New Roman" w:hAnsi="Source Code Pro" w:cs="Courier New"/>
+          <w:color w:val="A9B7C6"/>
+          <w:sz w:val="20"/>
+          <w:szCs w:val="20"/>
+          <w:shd w:val="clear" w:color="auto" w:fill="232525"/>
+          <w:lang w:val="en-US" w:eastAsia="fr-FR"/>
+        </w:rPr>
+        <w:t>-&gt;</w:t>
+      </w:r>
+      <w:r>
+        <w:rPr>
+          <w:rFonts w:ascii="Source Code Pro" w:eastAsia="Times New Roman" w:hAnsi="Source Code Pro" w:cs="Courier New"/>
+          <w:color w:val="FFC66D"/>
+          <w:sz w:val="20"/>
+          <w:szCs w:val="20"/>
+          <w:shd w:val="clear" w:color="auto" w:fill="232525"/>
+          <w:lang w:val="en-US" w:eastAsia="fr-FR"/>
+        </w:rPr>
+        <w:t>render</w:t>
+      </w:r>
+      <w:r>
+        <w:rPr>
+          <w:rFonts w:ascii="Source Code Pro" w:eastAsia="Times New Roman" w:hAnsi="Source Code Pro" w:cs="Courier New"/>
+          <w:color w:val="A9B7C6"/>
+          <w:sz w:val="20"/>
+          <w:szCs w:val="20"/>
+          <w:shd w:val="clear" w:color="auto" w:fill="232525"/>
+          <w:lang w:val="en-US" w:eastAsia="fr-FR"/>
+        </w:rPr>
+        <w:t>(</w:t>
+      </w:r>
+      <w:r>
+        <w:rPr>
+          <w:rFonts w:ascii="Source Code Pro" w:eastAsia="Times New Roman" w:hAnsi="Source Code Pro" w:cs="Courier New"/>
+          <w:color w:val="6A8759"/>
+          <w:sz w:val="20"/>
+          <w:szCs w:val="20"/>
+          <w:shd w:val="clear" w:color="auto" w:fill="232525"/>
+          <w:lang w:val="en-US" w:eastAsia="fr-FR"/>
+        </w:rPr>
+        <w:t>'default/generic-</w:t>
+      </w:r>
+      <w:proofErr w:type="spellStart"/>
+      <w:r>
+        <w:rPr>
+          <w:rFonts w:ascii="Source Code Pro" w:eastAsia="Times New Roman" w:hAnsi="Source Code Pro" w:cs="Courier New"/>
+          <w:color w:val="6A8759"/>
+          <w:sz w:val="20"/>
+          <w:szCs w:val="20"/>
+          <w:shd w:val="clear" w:color="auto" w:fill="232525"/>
+          <w:lang w:val="en-US" w:eastAsia="fr-FR"/>
+        </w:rPr>
+        <w:t>login.html.twig</w:t>
+      </w:r>
+      <w:proofErr w:type="spellEnd"/>
+      <w:r>
+        <w:rPr>
+          <w:rFonts w:ascii="Source Code Pro" w:eastAsia="Times New Roman" w:hAnsi="Source Code Pro" w:cs="Courier New"/>
+          <w:color w:val="6A8759"/>
+          <w:sz w:val="20"/>
+          <w:szCs w:val="20"/>
+          <w:shd w:val="clear" w:color="auto" w:fill="232525"/>
+          <w:lang w:val="en-US" w:eastAsia="fr-FR"/>
+        </w:rPr>
+        <w:t>'</w:t>
+      </w:r>
+      <w:r>
+        <w:rPr>
+          <w:rFonts w:ascii="Source Code Pro" w:eastAsia="Times New Roman" w:hAnsi="Source Code Pro" w:cs="Courier New"/>
+          <w:color w:val="CC7832"/>
+          <w:sz w:val="20"/>
+          <w:szCs w:val="20"/>
+          <w:shd w:val="clear" w:color="auto" w:fill="232525"/>
+          <w:lang w:val="en-US" w:eastAsia="fr-FR"/>
+        </w:rPr>
+        <w:t>,</w:t>
+      </w:r>
+      <w:r>
+        <w:rPr>
+          <w:rFonts w:ascii="Source Code Pro" w:eastAsia="Times New Roman" w:hAnsi="Source Code Pro" w:cs="Courier New"/>
+          <w:color w:val="CC7832"/>
+          <w:sz w:val="20"/>
+          <w:szCs w:val="20"/>
+          <w:shd w:val="clear" w:color="auto" w:fill="232525"/>
+          <w:lang w:val="en-US" w:eastAsia="fr-FR"/>
+        </w:rPr>
+        <w:br/>
+        <w:t xml:space="preserve">        </w:t>
+      </w:r>
+      <w:r>
+        <w:rPr>
+          <w:rFonts w:ascii="Source Code Pro" w:eastAsia="Times New Roman" w:hAnsi="Source Code Pro" w:cs="Courier New"/>
+          <w:color w:val="A9B7C6"/>
+          <w:sz w:val="20"/>
+          <w:szCs w:val="20"/>
+          <w:shd w:val="clear" w:color="auto" w:fill="232525"/>
+          <w:lang w:val="en-US" w:eastAsia="fr-FR"/>
+        </w:rPr>
+        <w:t>[</w:t>
+      </w:r>
+      <w:r>
+        <w:rPr>
+          <w:rFonts w:ascii="Source Code Pro" w:eastAsia="Times New Roman" w:hAnsi="Source Code Pro" w:cs="Courier New"/>
+          <w:color w:val="A9B7C6"/>
+          <w:sz w:val="20"/>
+          <w:szCs w:val="20"/>
+          <w:shd w:val="clear" w:color="auto" w:fill="232525"/>
+          <w:lang w:val="en-US" w:eastAsia="fr-FR"/>
+        </w:rPr>
+        <w:br/>
+        <w:t xml:space="preserve">            </w:t>
+      </w:r>
+      <w:r>
+        <w:rPr>
+          <w:rFonts w:ascii="Source Code Pro" w:eastAsia="Times New Roman" w:hAnsi="Source Code Pro" w:cs="Courier New"/>
+          <w:color w:val="6A8759"/>
+          <w:sz w:val="20"/>
+          <w:szCs w:val="20"/>
+          <w:shd w:val="clear" w:color="auto" w:fill="232525"/>
+          <w:lang w:val="en-US" w:eastAsia="fr-FR"/>
+        </w:rPr>
+        <w:t xml:space="preserve">'action' </w:t>
+      </w:r>
+      <w:r>
+        <w:rPr>
+          <w:rFonts w:ascii="Source Code Pro" w:eastAsia="Times New Roman" w:hAnsi="Source Code Pro" w:cs="Courier New"/>
+          <w:color w:val="A9B7C6"/>
+          <w:sz w:val="20"/>
+          <w:szCs w:val="20"/>
+          <w:shd w:val="clear" w:color="auto" w:fill="232525"/>
+          <w:lang w:val="en-US" w:eastAsia="fr-FR"/>
+        </w:rPr>
+        <w:t xml:space="preserve">=&gt; </w:t>
+      </w:r>
+      <w:r>
+        <w:rPr>
+          <w:rFonts w:ascii="Source Code Pro" w:eastAsia="Times New Roman" w:hAnsi="Source Code Pro" w:cs="Courier New"/>
+          <w:color w:val="9876AA"/>
+          <w:sz w:val="20"/>
+          <w:szCs w:val="20"/>
+          <w:shd w:val="clear" w:color="auto" w:fill="232525"/>
+          <w:lang w:val="en-US" w:eastAsia="fr-FR"/>
+        </w:rPr>
+        <w:t>$this</w:t>
+      </w:r>
+      <w:r>
+        <w:rPr>
+          <w:rFonts w:ascii="Source Code Pro" w:eastAsia="Times New Roman" w:hAnsi="Source Code Pro" w:cs="Courier New"/>
+          <w:color w:val="A9B7C6"/>
+          <w:sz w:val="20"/>
+          <w:szCs w:val="20"/>
+          <w:shd w:val="clear" w:color="auto" w:fill="232525"/>
+          <w:lang w:val="en-US" w:eastAsia="fr-FR"/>
+        </w:rPr>
+        <w:t>-&gt;</w:t>
+      </w:r>
+      <w:proofErr w:type="spellStart"/>
+      <w:r>
+        <w:rPr>
+          <w:rFonts w:ascii="Source Code Pro" w:eastAsia="Times New Roman" w:hAnsi="Source Code Pro" w:cs="Courier New"/>
+          <w:color w:val="FFC66D"/>
+          <w:sz w:val="20"/>
+          <w:szCs w:val="20"/>
+          <w:shd w:val="clear" w:color="auto" w:fill="232525"/>
+          <w:lang w:val="en-US" w:eastAsia="fr-FR"/>
+        </w:rPr>
+        <w:t>generateUrl</w:t>
+      </w:r>
+      <w:proofErr w:type="spellEnd"/>
+      <w:r>
+        <w:rPr>
+          <w:rFonts w:ascii="Source Code Pro" w:eastAsia="Times New Roman" w:hAnsi="Source Code Pro" w:cs="Courier New"/>
+          <w:color w:val="A9B7C6"/>
+          <w:sz w:val="20"/>
+          <w:szCs w:val="20"/>
+          <w:shd w:val="clear" w:color="auto" w:fill="232525"/>
+          <w:lang w:val="en-US" w:eastAsia="fr-FR"/>
+        </w:rPr>
+        <w:t>(</w:t>
+      </w:r>
+      <w:r>
+        <w:rPr>
+          <w:rFonts w:ascii="Source Code Pro" w:eastAsia="Times New Roman" w:hAnsi="Source Code Pro" w:cs="Courier New"/>
+          <w:color w:val="6A8759"/>
+          <w:sz w:val="20"/>
+          <w:szCs w:val="20"/>
+          <w:shd w:val="clear" w:color="auto" w:fill="232525"/>
+          <w:lang w:val="en-US" w:eastAsia="fr-FR"/>
+        </w:rPr>
+        <w:t>'</w:t>
+      </w:r>
+      <w:proofErr w:type="spellStart"/>
+      <w:r>
+        <w:rPr>
+          <w:rFonts w:ascii="Source Code Pro" w:eastAsia="Times New Roman" w:hAnsi="Source Code Pro" w:cs="Courier New"/>
+          <w:color w:val="6A8759"/>
+          <w:sz w:val="20"/>
+          <w:szCs w:val="20"/>
+          <w:shd w:val="clear" w:color="auto" w:fill="232525"/>
+          <w:lang w:val="en-US" w:eastAsia="fr-FR"/>
+        </w:rPr>
+        <w:t>admin_login_check</w:t>
+      </w:r>
+      <w:proofErr w:type="spellEnd"/>
+      <w:r>
+        <w:rPr>
+          <w:rFonts w:ascii="Source Code Pro" w:eastAsia="Times New Roman" w:hAnsi="Source Code Pro" w:cs="Courier New"/>
+          <w:color w:val="6A8759"/>
+          <w:sz w:val="20"/>
+          <w:szCs w:val="20"/>
+          <w:shd w:val="clear" w:color="auto" w:fill="232525"/>
+          <w:lang w:val="en-US" w:eastAsia="fr-FR"/>
+        </w:rPr>
+        <w:t>'</w:t>
+      </w:r>
+      <w:r>
+        <w:rPr>
+          <w:rFonts w:ascii="Source Code Pro" w:eastAsia="Times New Roman" w:hAnsi="Source Code Pro" w:cs="Courier New"/>
+          <w:color w:val="A9B7C6"/>
+          <w:sz w:val="20"/>
+          <w:szCs w:val="20"/>
+          <w:shd w:val="clear" w:color="auto" w:fill="232525"/>
+          <w:lang w:val="en-US" w:eastAsia="fr-FR"/>
+        </w:rPr>
+        <w:t>)</w:t>
+      </w:r>
+      <w:r>
+        <w:rPr>
+          <w:rFonts w:ascii="Source Code Pro" w:eastAsia="Times New Roman" w:hAnsi="Source Code Pro" w:cs="Courier New"/>
+          <w:color w:val="CC7832"/>
+          <w:sz w:val="20"/>
+          <w:szCs w:val="20"/>
+          <w:shd w:val="clear" w:color="auto" w:fill="232525"/>
+          <w:lang w:val="en-US" w:eastAsia="fr-FR"/>
+        </w:rPr>
+        <w:t>,</w:t>
+      </w:r>
+      <w:r>
+        <w:rPr>
+          <w:rFonts w:ascii="Source Code Pro" w:eastAsia="Times New Roman" w:hAnsi="Source Code Pro" w:cs="Courier New"/>
+          <w:color w:val="CC7832"/>
+          <w:sz w:val="20"/>
+          <w:szCs w:val="20"/>
+          <w:shd w:val="clear" w:color="auto" w:fill="232525"/>
+          <w:lang w:val="en-US" w:eastAsia="fr-FR"/>
+        </w:rPr>
+        <w:br/>
+        <w:t xml:space="preserve">            </w:t>
+      </w:r>
+      <w:r>
+        <w:rPr>
+          <w:rFonts w:ascii="Source Code Pro" w:eastAsia="Times New Roman" w:hAnsi="Source Code Pro" w:cs="Courier New"/>
+          <w:color w:val="6A8759"/>
+          <w:sz w:val="20"/>
+          <w:szCs w:val="20"/>
+          <w:shd w:val="clear" w:color="auto" w:fill="232525"/>
+          <w:lang w:val="en-US" w:eastAsia="fr-FR"/>
+        </w:rPr>
+        <w:t xml:space="preserve">'title' </w:t>
+      </w:r>
+      <w:r>
+        <w:rPr>
+          <w:rFonts w:ascii="Source Code Pro" w:eastAsia="Times New Roman" w:hAnsi="Source Code Pro" w:cs="Courier New"/>
+          <w:color w:val="A9B7C6"/>
+          <w:sz w:val="20"/>
+          <w:szCs w:val="20"/>
+          <w:shd w:val="clear" w:color="auto" w:fill="232525"/>
+          <w:lang w:val="en-US" w:eastAsia="fr-FR"/>
+        </w:rPr>
+        <w:t xml:space="preserve">=&gt; </w:t>
+      </w:r>
+      <w:r>
+        <w:rPr>
+          <w:rFonts w:ascii="Source Code Pro" w:eastAsia="Times New Roman" w:hAnsi="Source Code Pro" w:cs="Courier New"/>
+          <w:color w:val="6A8759"/>
+          <w:sz w:val="20"/>
+          <w:szCs w:val="20"/>
+          <w:shd w:val="clear" w:color="auto" w:fill="232525"/>
+          <w:lang w:val="en-US" w:eastAsia="fr-FR"/>
+        </w:rPr>
+        <w:t xml:space="preserve">'Login des </w:t>
+      </w:r>
+      <w:proofErr w:type="spellStart"/>
+      <w:r>
+        <w:rPr>
+          <w:rFonts w:ascii="Source Code Pro" w:eastAsia="Times New Roman" w:hAnsi="Source Code Pro" w:cs="Courier New"/>
+          <w:color w:val="6A8759"/>
+          <w:sz w:val="20"/>
+          <w:szCs w:val="20"/>
+          <w:shd w:val="clear" w:color="auto" w:fill="232525"/>
+          <w:lang w:val="en-US" w:eastAsia="fr-FR"/>
+        </w:rPr>
+        <w:t>administrateurs</w:t>
+      </w:r>
+      <w:proofErr w:type="spellEnd"/>
+      <w:r>
+        <w:rPr>
+          <w:rFonts w:ascii="Source Code Pro" w:eastAsia="Times New Roman" w:hAnsi="Source Code Pro" w:cs="Courier New"/>
+          <w:color w:val="6A8759"/>
+          <w:sz w:val="20"/>
+          <w:szCs w:val="20"/>
+          <w:shd w:val="clear" w:color="auto" w:fill="232525"/>
+          <w:lang w:val="en-US" w:eastAsia="fr-FR"/>
+        </w:rPr>
+        <w:t>'</w:t>
+      </w:r>
+      <w:r>
+        <w:rPr>
+          <w:rFonts w:ascii="Source Code Pro" w:eastAsia="Times New Roman" w:hAnsi="Source Code Pro" w:cs="Courier New"/>
+          <w:color w:val="6A8759"/>
+          <w:sz w:val="20"/>
+          <w:szCs w:val="20"/>
+          <w:shd w:val="clear" w:color="auto" w:fill="232525"/>
+          <w:lang w:val="en-US" w:eastAsia="fr-FR"/>
+        </w:rPr>
+        <w:br/>
+        <w:t xml:space="preserve">        </w:t>
+      </w:r>
+      <w:r>
+        <w:rPr>
+          <w:rFonts w:ascii="Source Code Pro" w:eastAsia="Times New Roman" w:hAnsi="Source Code Pro" w:cs="Courier New"/>
+          <w:color w:val="A9B7C6"/>
+          <w:sz w:val="20"/>
+          <w:szCs w:val="20"/>
+          <w:shd w:val="clear" w:color="auto" w:fill="232525"/>
+          <w:lang w:val="en-US" w:eastAsia="fr-FR"/>
+        </w:rPr>
+        <w:t>])</w:t>
+      </w:r>
+      <w:r>
+        <w:rPr>
+          <w:rFonts w:ascii="Source Code Pro" w:eastAsia="Times New Roman" w:hAnsi="Source Code Pro" w:cs="Courier New"/>
+          <w:color w:val="CC7832"/>
+          <w:sz w:val="20"/>
+          <w:szCs w:val="20"/>
+          <w:shd w:val="clear" w:color="auto" w:fill="232525"/>
+          <w:lang w:val="en-US" w:eastAsia="fr-FR"/>
+        </w:rPr>
+        <w:t>;</w:t>
+      </w:r>
+      <w:r>
+        <w:rPr>
+          <w:rFonts w:ascii="Source Code Pro" w:eastAsia="Times New Roman" w:hAnsi="Source Code Pro" w:cs="Courier New"/>
+          <w:color w:val="CC7832"/>
+          <w:sz w:val="20"/>
+          <w:szCs w:val="20"/>
+          <w:shd w:val="clear" w:color="auto" w:fill="232525"/>
+          <w:lang w:val="en-US" w:eastAsia="fr-FR"/>
+        </w:rPr>
+        <w:br/>
+      </w:r>
+      <w:r>
+        <w:rPr>
+          <w:rFonts w:ascii="Source Code Pro" w:eastAsia="Times New Roman" w:hAnsi="Source Code Pro" w:cs="Courier New"/>
+          <w:color w:val="A9B7C6"/>
+          <w:sz w:val="20"/>
+          <w:szCs w:val="20"/>
+          <w:shd w:val="clear" w:color="auto" w:fill="232525"/>
+          <w:lang w:val="en-US" w:eastAsia="fr-FR"/>
+        </w:rPr>
+        <w:t>}</w:t>
+      </w:r>
+    </w:p>
+    <w:p>
+      <w:pPr>
+        <w:rPr>
+          <w:lang w:val="en-US"/>
+        </w:rPr>
+      </w:pPr>
       <w:bookmarkStart w:id="0" w:name="_GoBack"/>
       <w:bookmarkEnd w:id="0"/>
-      <w:r>
-        <w:t xml:space="preserve"> </w:t>
-      </w:r>
     </w:p>
     <w:sectPr>
       <w:pgSz w:w="11906" w:h="16838"/>

</xml_diff>

<commit_message>
Déconnextion: modification de sécurity.yml, routing.yml, include de navbar
</commit_message>
<xml_diff>
--- a/SYMFONY-suite1-queryBuilder.docx
+++ b/SYMFONY-suite1-queryBuilder.docx
@@ -4987,6 +4987,9 @@
       <w:r>
         <w:t>Sécurité</w:t>
       </w:r>
+      <w:r>
+        <w:t>-Connexion</w:t>
+      </w:r>
     </w:p>
     <w:p>
       <w:r>
@@ -6141,15 +6144,7 @@
         <w:rPr>
           <w:lang w:val="en-US"/>
         </w:rPr>
-        <w:t xml:space="preserve"> le </w:t>
-      </w:r>
-      <w:bookmarkStart w:id="0" w:name="_GoBack"/>
-      <w:bookmarkEnd w:id="0"/>
-      <w:r>
-        <w:rPr>
-          <w:lang w:val="en-US"/>
-        </w:rPr>
-        <w:t>controller :</w:t>
+        <w:t xml:space="preserve"> le controller :</w:t>
       </w:r>
     </w:p>
     <w:p>
@@ -6249,7 +6244,33 @@
           <w:shd w:val="clear" w:color="auto" w:fill="232525"/>
           <w:lang w:val="en-US" w:eastAsia="fr-FR"/>
         </w:rPr>
-        <w:t>damin_home</w:t>
+        <w:t>a</w:t>
+      </w:r>
+      <w:r>
+        <w:rPr>
+          <w:rFonts w:ascii="Source Code Pro" w:eastAsia="Times New Roman" w:hAnsi="Source Code Pro" w:cs="Courier New"/>
+          <w:i/>
+          <w:iCs/>
+          <w:color w:val="629755"/>
+          <w:sz w:val="20"/>
+          <w:szCs w:val="20"/>
+          <w:shd w:val="clear" w:color="auto" w:fill="232525"/>
+          <w:lang w:val="en-US" w:eastAsia="fr-FR"/>
+        </w:rPr>
+        <w:t>d</w:t>
+      </w:r>
+      <w:r>
+        <w:rPr>
+          <w:rFonts w:ascii="Source Code Pro" w:eastAsia="Times New Roman" w:hAnsi="Source Code Pro" w:cs="Courier New"/>
+          <w:i/>
+          <w:iCs/>
+          <w:color w:val="629755"/>
+          <w:sz w:val="20"/>
+          <w:szCs w:val="20"/>
+          <w:shd w:val="clear" w:color="auto" w:fill="232525"/>
+          <w:lang w:val="en-US" w:eastAsia="fr-FR"/>
+        </w:rPr>
+        <w:t>min_home</w:t>
       </w:r>
       <w:proofErr w:type="spellEnd"/>
       <w:r>
@@ -6716,43 +6737,19 @@
           <w:shd w:val="clear" w:color="auto" w:fill="232525"/>
           <w:lang w:val="en-US" w:eastAsia="fr-FR"/>
         </w:rPr>
-        <w:t>admin_</w:t>
-      </w:r>
-      <w:proofErr w:type="gramStart"/>
-      <w:r>
-        <w:rPr>
-          <w:rFonts w:ascii="Source Code Pro" w:eastAsia="Times New Roman" w:hAnsi="Source Code Pro" w:cs="Courier New"/>
-          <w:color w:val="FFC66D"/>
-          <w:sz w:val="20"/>
-          <w:szCs w:val="20"/>
-          <w:shd w:val="clear" w:color="auto" w:fill="232525"/>
-          <w:lang w:val="en-US" w:eastAsia="fr-FR"/>
-        </w:rPr>
-        <w:t>loginAction</w:t>
-      </w:r>
-      <w:proofErr w:type="spellEnd"/>
-      <w:r>
-        <w:rPr>
-          <w:rFonts w:ascii="Source Code Pro" w:eastAsia="Times New Roman" w:hAnsi="Source Code Pro" w:cs="Courier New"/>
-          <w:color w:val="A9B7C6"/>
-          <w:sz w:val="20"/>
-          <w:szCs w:val="20"/>
-          <w:shd w:val="clear" w:color="auto" w:fill="232525"/>
-          <w:lang w:val="en-US" w:eastAsia="fr-FR"/>
-        </w:rPr>
-        <w:t>(</w:t>
-      </w:r>
-      <w:proofErr w:type="gramEnd"/>
-      <w:r>
-        <w:rPr>
-          <w:rFonts w:ascii="Source Code Pro" w:eastAsia="Times New Roman" w:hAnsi="Source Code Pro" w:cs="Courier New"/>
-          <w:color w:val="A9B7C6"/>
-          <w:sz w:val="20"/>
-          <w:szCs w:val="20"/>
-          <w:shd w:val="clear" w:color="auto" w:fill="232525"/>
-          <w:lang w:val="en-US" w:eastAsia="fr-FR"/>
-        </w:rPr>
-        <w:t>) {</w:t>
+        <w:t>admin_loginAction</w:t>
+      </w:r>
+      <w:proofErr w:type="spellEnd"/>
+      <w:r>
+        <w:rPr>
+          <w:rFonts w:ascii="Source Code Pro" w:eastAsia="Times New Roman" w:hAnsi="Source Code Pro" w:cs="Courier New"/>
+          <w:color w:val="A9B7C6"/>
+          <w:sz w:val="20"/>
+          <w:szCs w:val="20"/>
+          <w:shd w:val="clear" w:color="auto" w:fill="232525"/>
+          <w:lang w:val="en-US" w:eastAsia="fr-FR"/>
+        </w:rPr>
+        <w:t>() {</w:t>
       </w:r>
       <w:r>
         <w:rPr>
@@ -7164,11 +7161,466 @@
     </w:p>
     <w:p>
       <w:pPr>
-        <w:rPr>
-          <w:lang w:val="en-US"/>
-        </w:rPr>
-      </w:pPr>
+        <w:pStyle w:val="Titre1"/>
+      </w:pPr>
+      <w:r>
+        <w:t>Séc</w:t>
+      </w:r>
+      <w:bookmarkStart w:id="0" w:name="_GoBack"/>
+      <w:bookmarkEnd w:id="0"/>
+      <w:r>
+        <w:t>urité-</w:t>
+      </w:r>
+      <w:proofErr w:type="spellStart"/>
+      <w:r>
+        <w:t>Deconnexion</w:t>
+      </w:r>
+      <w:proofErr w:type="spellEnd"/>
     </w:p>
+    <w:p>
+      <w:pPr>
+        <w:pStyle w:val="Paragraphedeliste"/>
+        <w:numPr>
+          <w:ilvl w:val="0"/>
+          <w:numId w:val="8"/>
+        </w:numPr>
+      </w:pPr>
+      <w:r>
+        <w:t xml:space="preserve">Modification du </w:t>
+      </w:r>
+      <w:proofErr w:type="spellStart"/>
+      <w:r>
+        <w:t>security.yml</w:t>
+      </w:r>
+      <w:proofErr w:type="spellEnd"/>
+      <w:r>
+        <w:t xml:space="preserve">, modifier la clé firewalls, </w:t>
+      </w:r>
+      <w:proofErr w:type="spellStart"/>
+      <w:r>
+        <w:t>admin_firewall</w:t>
+      </w:r>
+      <w:proofErr w:type="spellEnd"/>
+      <w:r>
+        <w:t xml:space="preserve"> en ajoutant </w:t>
+      </w:r>
+      <w:proofErr w:type="spellStart"/>
+      <w:r>
+        <w:t>logout</w:t>
+      </w:r>
+      <w:proofErr w:type="spellEnd"/>
+      <w:r>
+        <w:t> :</w:t>
+      </w:r>
+    </w:p>
+    <w:p>
+      <w:pPr>
+        <w:shd w:val="clear" w:color="auto" w:fill="2B2B2B"/>
+        <w:tabs>
+          <w:tab w:val="left" w:pos="916"/>
+          <w:tab w:val="left" w:pos="1832"/>
+          <w:tab w:val="left" w:pos="2748"/>
+          <w:tab w:val="left" w:pos="3664"/>
+          <w:tab w:val="left" w:pos="4580"/>
+          <w:tab w:val="left" w:pos="5496"/>
+          <w:tab w:val="left" w:pos="6412"/>
+          <w:tab w:val="left" w:pos="7328"/>
+          <w:tab w:val="left" w:pos="8244"/>
+          <w:tab w:val="left" w:pos="9160"/>
+          <w:tab w:val="left" w:pos="10076"/>
+          <w:tab w:val="left" w:pos="10992"/>
+          <w:tab w:val="left" w:pos="11908"/>
+          <w:tab w:val="left" w:pos="12824"/>
+          <w:tab w:val="left" w:pos="13740"/>
+          <w:tab w:val="left" w:pos="14656"/>
+        </w:tabs>
+        <w:spacing w:after="0" w:line="240" w:lineRule="auto"/>
+        <w:rPr>
+          <w:rFonts w:ascii="Source Code Pro" w:eastAsia="Times New Roman" w:hAnsi="Source Code Pro" w:cs="Courier New"/>
+          <w:color w:val="A9B7C6"/>
+          <w:sz w:val="20"/>
+          <w:szCs w:val="20"/>
+          <w:lang w:eastAsia="fr-FR"/>
+        </w:rPr>
+      </w:pPr>
+      <w:proofErr w:type="spellStart"/>
+      <w:proofErr w:type="gramStart"/>
+      <w:r>
+        <w:rPr>
+          <w:rFonts w:ascii="Source Code Pro" w:eastAsia="Times New Roman" w:hAnsi="Source Code Pro" w:cs="Courier New"/>
+          <w:b/>
+          <w:bCs/>
+          <w:color w:val="CC7832"/>
+          <w:sz w:val="20"/>
+          <w:szCs w:val="20"/>
+          <w:lang w:eastAsia="fr-FR"/>
+        </w:rPr>
+        <w:t>logout</w:t>
+      </w:r>
+      <w:proofErr w:type="spellEnd"/>
+      <w:proofErr w:type="gramEnd"/>
+      <w:r>
+        <w:rPr>
+          <w:rFonts w:ascii="Source Code Pro" w:eastAsia="Times New Roman" w:hAnsi="Source Code Pro" w:cs="Courier New"/>
+          <w:b/>
+          <w:bCs/>
+          <w:color w:val="CC7832"/>
+          <w:sz w:val="20"/>
+          <w:szCs w:val="20"/>
+          <w:lang w:eastAsia="fr-FR"/>
+        </w:rPr>
+        <w:t>:</w:t>
+      </w:r>
+      <w:r>
+        <w:rPr>
+          <w:rFonts w:ascii="Source Code Pro" w:eastAsia="Times New Roman" w:hAnsi="Source Code Pro" w:cs="Courier New"/>
+          <w:b/>
+          <w:bCs/>
+          <w:color w:val="CC7832"/>
+          <w:sz w:val="20"/>
+          <w:szCs w:val="20"/>
+          <w:lang w:eastAsia="fr-FR"/>
+        </w:rPr>
+        <w:br/>
+        <w:t xml:space="preserve">  </w:t>
+      </w:r>
+      <w:proofErr w:type="spellStart"/>
+      <w:r>
+        <w:rPr>
+          <w:rFonts w:ascii="Source Code Pro" w:eastAsia="Times New Roman" w:hAnsi="Source Code Pro" w:cs="Courier New"/>
+          <w:b/>
+          <w:bCs/>
+          <w:color w:val="CC7832"/>
+          <w:sz w:val="20"/>
+          <w:szCs w:val="20"/>
+          <w:lang w:eastAsia="fr-FR"/>
+        </w:rPr>
+        <w:t>path</w:t>
+      </w:r>
+      <w:proofErr w:type="spellEnd"/>
+      <w:r>
+        <w:rPr>
+          <w:rFonts w:ascii="Source Code Pro" w:eastAsia="Times New Roman" w:hAnsi="Source Code Pro" w:cs="Courier New"/>
+          <w:b/>
+          <w:bCs/>
+          <w:color w:val="CC7832"/>
+          <w:sz w:val="20"/>
+          <w:szCs w:val="20"/>
+          <w:lang w:eastAsia="fr-FR"/>
+        </w:rPr>
+        <w:t xml:space="preserve">: </w:t>
+      </w:r>
+      <w:proofErr w:type="spellStart"/>
+      <w:r>
+        <w:rPr>
+          <w:rFonts w:ascii="Source Code Pro" w:eastAsia="Times New Roman" w:hAnsi="Source Code Pro" w:cs="Courier New"/>
+          <w:color w:val="A9B7C6"/>
+          <w:sz w:val="20"/>
+          <w:szCs w:val="20"/>
+          <w:lang w:eastAsia="fr-FR"/>
+        </w:rPr>
+        <w:t>admin_logout</w:t>
+      </w:r>
+      <w:proofErr w:type="spellEnd"/>
+      <w:r>
+        <w:rPr>
+          <w:rFonts w:ascii="Source Code Pro" w:eastAsia="Times New Roman" w:hAnsi="Source Code Pro" w:cs="Courier New"/>
+          <w:color w:val="A9B7C6"/>
+          <w:sz w:val="20"/>
+          <w:szCs w:val="20"/>
+          <w:lang w:eastAsia="fr-FR"/>
+        </w:rPr>
+        <w:t xml:space="preserve"> </w:t>
+      </w:r>
+      <w:r>
+        <w:rPr>
+          <w:rFonts w:ascii="Source Code Pro" w:eastAsia="Times New Roman" w:hAnsi="Source Code Pro" w:cs="Courier New"/>
+          <w:i/>
+          <w:iCs/>
+          <w:color w:val="629755"/>
+          <w:sz w:val="20"/>
+          <w:szCs w:val="20"/>
+          <w:lang w:eastAsia="fr-FR"/>
+        </w:rPr>
+        <w:t xml:space="preserve"># Cette route est gérée par </w:t>
+      </w:r>
+      <w:proofErr w:type="spellStart"/>
+      <w:r>
+        <w:rPr>
+          <w:rFonts w:ascii="Source Code Pro" w:eastAsia="Times New Roman" w:hAnsi="Source Code Pro" w:cs="Courier New"/>
+          <w:i/>
+          <w:iCs/>
+          <w:color w:val="629755"/>
+          <w:sz w:val="20"/>
+          <w:szCs w:val="20"/>
+          <w:lang w:eastAsia="fr-FR"/>
+        </w:rPr>
+        <w:t>Symfony</w:t>
+      </w:r>
+      <w:proofErr w:type="spellEnd"/>
+      <w:r>
+        <w:rPr>
+          <w:rFonts w:ascii="Source Code Pro" w:eastAsia="Times New Roman" w:hAnsi="Source Code Pro" w:cs="Courier New"/>
+          <w:i/>
+          <w:iCs/>
+          <w:color w:val="629755"/>
+          <w:sz w:val="20"/>
+          <w:szCs w:val="20"/>
+          <w:lang w:eastAsia="fr-FR"/>
+        </w:rPr>
+        <w:t xml:space="preserve">, il suffit juste de l'a déclarer dans </w:t>
+      </w:r>
+      <w:proofErr w:type="spellStart"/>
+      <w:r>
+        <w:rPr>
+          <w:rFonts w:ascii="Source Code Pro" w:eastAsia="Times New Roman" w:hAnsi="Source Code Pro" w:cs="Courier New"/>
+          <w:i/>
+          <w:iCs/>
+          <w:color w:val="629755"/>
+          <w:sz w:val="20"/>
+          <w:szCs w:val="20"/>
+          <w:lang w:eastAsia="fr-FR"/>
+        </w:rPr>
+        <w:t>routing</w:t>
+      </w:r>
+      <w:proofErr w:type="spellEnd"/>
+      <w:r>
+        <w:rPr>
+          <w:rFonts w:ascii="Source Code Pro" w:eastAsia="Times New Roman" w:hAnsi="Source Code Pro" w:cs="Courier New"/>
+          <w:i/>
+          <w:iCs/>
+          <w:color w:val="629755"/>
+          <w:sz w:val="20"/>
+          <w:szCs w:val="20"/>
+          <w:lang w:eastAsia="fr-FR"/>
+        </w:rPr>
+        <w:br/>
+        <w:t xml:space="preserve">  </w:t>
+      </w:r>
+      <w:proofErr w:type="spellStart"/>
+      <w:r>
+        <w:rPr>
+          <w:rFonts w:ascii="Source Code Pro" w:eastAsia="Times New Roman" w:hAnsi="Source Code Pro" w:cs="Courier New"/>
+          <w:b/>
+          <w:bCs/>
+          <w:color w:val="CC7832"/>
+          <w:sz w:val="20"/>
+          <w:szCs w:val="20"/>
+          <w:lang w:eastAsia="fr-FR"/>
+        </w:rPr>
+        <w:t>target</w:t>
+      </w:r>
+      <w:proofErr w:type="spellEnd"/>
+      <w:r>
+        <w:rPr>
+          <w:rFonts w:ascii="Source Code Pro" w:eastAsia="Times New Roman" w:hAnsi="Source Code Pro" w:cs="Courier New"/>
+          <w:b/>
+          <w:bCs/>
+          <w:color w:val="CC7832"/>
+          <w:sz w:val="20"/>
+          <w:szCs w:val="20"/>
+          <w:lang w:eastAsia="fr-FR"/>
+        </w:rPr>
+        <w:t xml:space="preserve">: </w:t>
+      </w:r>
+      <w:proofErr w:type="spellStart"/>
+      <w:r>
+        <w:rPr>
+          <w:rFonts w:ascii="Source Code Pro" w:eastAsia="Times New Roman" w:hAnsi="Source Code Pro" w:cs="Courier New"/>
+          <w:color w:val="A9B7C6"/>
+          <w:sz w:val="20"/>
+          <w:szCs w:val="20"/>
+          <w:lang w:eastAsia="fr-FR"/>
+        </w:rPr>
+        <w:t>homepage</w:t>
+      </w:r>
+      <w:proofErr w:type="spellEnd"/>
+      <w:r>
+        <w:rPr>
+          <w:rFonts w:ascii="Source Code Pro" w:eastAsia="Times New Roman" w:hAnsi="Source Code Pro" w:cs="Courier New"/>
+          <w:color w:val="A9B7C6"/>
+          <w:sz w:val="20"/>
+          <w:szCs w:val="20"/>
+          <w:lang w:eastAsia="fr-FR"/>
+        </w:rPr>
+        <w:t xml:space="preserve">  </w:t>
+      </w:r>
+      <w:r>
+        <w:rPr>
+          <w:rFonts w:ascii="Source Code Pro" w:eastAsia="Times New Roman" w:hAnsi="Source Code Pro" w:cs="Courier New"/>
+          <w:i/>
+          <w:iCs/>
+          <w:color w:val="629755"/>
+          <w:sz w:val="20"/>
+          <w:szCs w:val="20"/>
+          <w:lang w:eastAsia="fr-FR"/>
+        </w:rPr>
+        <w:t xml:space="preserve"># C’est la route en cas de </w:t>
+      </w:r>
+      <w:proofErr w:type="spellStart"/>
+      <w:r>
+        <w:rPr>
+          <w:rFonts w:ascii="Source Code Pro" w:eastAsia="Times New Roman" w:hAnsi="Source Code Pro" w:cs="Courier New"/>
+          <w:i/>
+          <w:iCs/>
+          <w:color w:val="629755"/>
+          <w:sz w:val="20"/>
+          <w:szCs w:val="20"/>
+          <w:lang w:eastAsia="fr-FR"/>
+        </w:rPr>
+        <w:t>succes</w:t>
+      </w:r>
+      <w:proofErr w:type="spellEnd"/>
+    </w:p>
+    <w:p>
+      <w:r>
+        <w:t xml:space="preserve"> </w:t>
+      </w:r>
+    </w:p>
+    <w:p>
+      <w:pPr>
+        <w:pStyle w:val="Paragraphedeliste"/>
+        <w:numPr>
+          <w:ilvl w:val="0"/>
+          <w:numId w:val="8"/>
+        </w:numPr>
+      </w:pPr>
+      <w:r>
+        <w:t>Modification</w:t>
+      </w:r>
+      <w:r>
+        <w:t xml:space="preserve"> de </w:t>
+      </w:r>
+      <w:proofErr w:type="spellStart"/>
+      <w:r>
+        <w:t>routing</w:t>
+      </w:r>
+      <w:proofErr w:type="spellEnd"/>
+      <w:r>
+        <w:t> :</w:t>
+      </w:r>
+    </w:p>
+    <w:p>
+      <w:pPr>
+        <w:shd w:val="clear" w:color="auto" w:fill="2B2B2B"/>
+        <w:tabs>
+          <w:tab w:val="left" w:pos="916"/>
+          <w:tab w:val="left" w:pos="1832"/>
+          <w:tab w:val="left" w:pos="2748"/>
+          <w:tab w:val="left" w:pos="3664"/>
+          <w:tab w:val="left" w:pos="4580"/>
+          <w:tab w:val="left" w:pos="5496"/>
+          <w:tab w:val="left" w:pos="6412"/>
+          <w:tab w:val="left" w:pos="7328"/>
+          <w:tab w:val="left" w:pos="8244"/>
+          <w:tab w:val="left" w:pos="9160"/>
+          <w:tab w:val="left" w:pos="10076"/>
+          <w:tab w:val="left" w:pos="10992"/>
+          <w:tab w:val="left" w:pos="11908"/>
+          <w:tab w:val="left" w:pos="12824"/>
+          <w:tab w:val="left" w:pos="13740"/>
+          <w:tab w:val="left" w:pos="14656"/>
+        </w:tabs>
+        <w:spacing w:after="0" w:line="240" w:lineRule="auto"/>
+        <w:rPr>
+          <w:rFonts w:ascii="Source Code Pro" w:eastAsia="Times New Roman" w:hAnsi="Source Code Pro" w:cs="Courier New"/>
+          <w:color w:val="A9B7C6"/>
+          <w:sz w:val="20"/>
+          <w:szCs w:val="20"/>
+          <w:lang w:eastAsia="fr-FR"/>
+        </w:rPr>
+      </w:pPr>
+      <w:proofErr w:type="spellStart"/>
+      <w:proofErr w:type="gramStart"/>
+      <w:r>
+        <w:rPr>
+          <w:rFonts w:ascii="Source Code Pro" w:eastAsia="Times New Roman" w:hAnsi="Source Code Pro" w:cs="Courier New"/>
+          <w:b/>
+          <w:bCs/>
+          <w:color w:val="CC7832"/>
+          <w:sz w:val="20"/>
+          <w:szCs w:val="20"/>
+          <w:lang w:eastAsia="fr-FR"/>
+        </w:rPr>
+        <w:t>admin_logout</w:t>
+      </w:r>
+      <w:proofErr w:type="spellEnd"/>
+      <w:proofErr w:type="gramEnd"/>
+      <w:r>
+        <w:rPr>
+          <w:rFonts w:ascii="Source Code Pro" w:eastAsia="Times New Roman" w:hAnsi="Source Code Pro" w:cs="Courier New"/>
+          <w:b/>
+          <w:bCs/>
+          <w:color w:val="CC7832"/>
+          <w:sz w:val="20"/>
+          <w:szCs w:val="20"/>
+          <w:lang w:eastAsia="fr-FR"/>
+        </w:rPr>
+        <w:t>:</w:t>
+      </w:r>
+      <w:r>
+        <w:rPr>
+          <w:rFonts w:ascii="Source Code Pro" w:eastAsia="Times New Roman" w:hAnsi="Source Code Pro" w:cs="Courier New"/>
+          <w:b/>
+          <w:bCs/>
+          <w:color w:val="CC7832"/>
+          <w:sz w:val="20"/>
+          <w:szCs w:val="20"/>
+          <w:lang w:eastAsia="fr-FR"/>
+        </w:rPr>
+        <w:br/>
+        <w:t xml:space="preserve">  </w:t>
+      </w:r>
+      <w:proofErr w:type="spellStart"/>
+      <w:r>
+        <w:rPr>
+          <w:rFonts w:ascii="Source Code Pro" w:eastAsia="Times New Roman" w:hAnsi="Source Code Pro" w:cs="Courier New"/>
+          <w:b/>
+          <w:bCs/>
+          <w:color w:val="CC7832"/>
+          <w:sz w:val="20"/>
+          <w:szCs w:val="20"/>
+          <w:lang w:eastAsia="fr-FR"/>
+        </w:rPr>
+        <w:t>path</w:t>
+      </w:r>
+      <w:proofErr w:type="spellEnd"/>
+      <w:r>
+        <w:rPr>
+          <w:rFonts w:ascii="Source Code Pro" w:eastAsia="Times New Roman" w:hAnsi="Source Code Pro" w:cs="Courier New"/>
+          <w:b/>
+          <w:bCs/>
+          <w:color w:val="CC7832"/>
+          <w:sz w:val="20"/>
+          <w:szCs w:val="20"/>
+          <w:lang w:eastAsia="fr-FR"/>
+        </w:rPr>
+        <w:t xml:space="preserve">: </w:t>
+      </w:r>
+      <w:r>
+        <w:rPr>
+          <w:rFonts w:ascii="Source Code Pro" w:eastAsia="Times New Roman" w:hAnsi="Source Code Pro" w:cs="Courier New"/>
+          <w:color w:val="A9B7C6"/>
+          <w:sz w:val="20"/>
+          <w:szCs w:val="20"/>
+          <w:lang w:eastAsia="fr-FR"/>
+        </w:rPr>
+        <w:t>admin/</w:t>
+      </w:r>
+      <w:proofErr w:type="spellStart"/>
+      <w:r>
+        <w:rPr>
+          <w:rFonts w:ascii="Source Code Pro" w:eastAsia="Times New Roman" w:hAnsi="Source Code Pro" w:cs="Courier New"/>
+          <w:color w:val="A9B7C6"/>
+          <w:sz w:val="20"/>
+          <w:szCs w:val="20"/>
+          <w:lang w:eastAsia="fr-FR"/>
+        </w:rPr>
+        <w:t>logout</w:t>
+      </w:r>
+      <w:proofErr w:type="spellEnd"/>
+    </w:p>
+    <w:p/>
     <w:sectPr>
       <w:pgSz w:w="11906" w:h="16838"/>
       <w:pgMar w:top="1417" w:right="1417" w:bottom="1417" w:left="1417" w:header="708" w:footer="708" w:gutter="0"/>
@@ -7182,6 +7634,118 @@
 <file path=word/numbering.xml><?xml version="1.0" encoding="utf-8"?>
 <w:numbering xmlns:wpc="http://schemas.microsoft.com/office/word/2010/wordprocessingCanvas" xmlns:mc="http://schemas.openxmlformats.org/markup-compatibility/2006" xmlns:o="urn:schemas-microsoft-com:office:office" xmlns:r="http://schemas.openxmlformats.org/officeDocument/2006/relationships" xmlns:m="http://schemas.openxmlformats.org/officeDocument/2006/math" xmlns:v="urn:schemas-microsoft-com:vml" xmlns:wp14="http://schemas.microsoft.com/office/word/2010/wordprocessingDrawing" xmlns:wp="http://schemas.openxmlformats.org/drawingml/2006/wordprocessingDrawing" xmlns:w10="urn:schemas-microsoft-com:office:word" xmlns:w="http://schemas.openxmlformats.org/wordprocessingml/2006/main" xmlns:w14="http://schemas.microsoft.com/office/word/2010/wordml" xmlns:wpg="http://schemas.microsoft.com/office/word/2010/wordprocessingGroup" xmlns:wpi="http://schemas.microsoft.com/office/word/2010/wordprocessingInk" xmlns:wne="http://schemas.microsoft.com/office/word/2006/wordml" xmlns:wps="http://schemas.microsoft.com/office/word/2010/wordprocessingShape" mc:Ignorable="w14 wp14">
   <w:abstractNum w:abstractNumId="0">
+    <w:nsid w:val="26F52FC1"/>
+    <w:multiLevelType w:val="hybridMultilevel"/>
+    <w:tmpl w:val="5E5AFF0C"/>
+    <w:lvl w:ilvl="0" w:tplc="541C2AAC">
+      <w:numFmt w:val="bullet"/>
+      <w:lvlText w:val="-"/>
+      <w:lvlJc w:val="left"/>
+      <w:pPr>
+        <w:ind w:left="720" w:hanging="360"/>
+      </w:pPr>
+      <w:rPr>
+        <w:rFonts w:ascii="Calibri" w:eastAsiaTheme="minorHAnsi" w:hAnsi="Calibri" w:cstheme="minorBidi" w:hint="default"/>
+      </w:rPr>
+    </w:lvl>
+    <w:lvl w:ilvl="1" w:tplc="040C0003" w:tentative="1">
+      <w:start w:val="1"/>
+      <w:numFmt w:val="bullet"/>
+      <w:lvlText w:val="o"/>
+      <w:lvlJc w:val="left"/>
+      <w:pPr>
+        <w:ind w:left="1440" w:hanging="360"/>
+      </w:pPr>
+      <w:rPr>
+        <w:rFonts w:ascii="Courier New" w:hAnsi="Courier New" w:cs="Courier New" w:hint="default"/>
+      </w:rPr>
+    </w:lvl>
+    <w:lvl w:ilvl="2" w:tplc="040C0005" w:tentative="1">
+      <w:start w:val="1"/>
+      <w:numFmt w:val="bullet"/>
+      <w:lvlText w:val=""/>
+      <w:lvlJc w:val="left"/>
+      <w:pPr>
+        <w:ind w:left="2160" w:hanging="360"/>
+      </w:pPr>
+      <w:rPr>
+        <w:rFonts w:ascii="Wingdings" w:hAnsi="Wingdings" w:hint="default"/>
+      </w:rPr>
+    </w:lvl>
+    <w:lvl w:ilvl="3" w:tplc="040C0001" w:tentative="1">
+      <w:start w:val="1"/>
+      <w:numFmt w:val="bullet"/>
+      <w:lvlText w:val=""/>
+      <w:lvlJc w:val="left"/>
+      <w:pPr>
+        <w:ind w:left="2880" w:hanging="360"/>
+      </w:pPr>
+      <w:rPr>
+        <w:rFonts w:ascii="Symbol" w:hAnsi="Symbol" w:hint="default"/>
+      </w:rPr>
+    </w:lvl>
+    <w:lvl w:ilvl="4" w:tplc="040C0003" w:tentative="1">
+      <w:start w:val="1"/>
+      <w:numFmt w:val="bullet"/>
+      <w:lvlText w:val="o"/>
+      <w:lvlJc w:val="left"/>
+      <w:pPr>
+        <w:ind w:left="3600" w:hanging="360"/>
+      </w:pPr>
+      <w:rPr>
+        <w:rFonts w:ascii="Courier New" w:hAnsi="Courier New" w:cs="Courier New" w:hint="default"/>
+      </w:rPr>
+    </w:lvl>
+    <w:lvl w:ilvl="5" w:tplc="040C0005" w:tentative="1">
+      <w:start w:val="1"/>
+      <w:numFmt w:val="bullet"/>
+      <w:lvlText w:val=""/>
+      <w:lvlJc w:val="left"/>
+      <w:pPr>
+        <w:ind w:left="4320" w:hanging="360"/>
+      </w:pPr>
+      <w:rPr>
+        <w:rFonts w:ascii="Wingdings" w:hAnsi="Wingdings" w:hint="default"/>
+      </w:rPr>
+    </w:lvl>
+    <w:lvl w:ilvl="6" w:tplc="040C0001" w:tentative="1">
+      <w:start w:val="1"/>
+      <w:numFmt w:val="bullet"/>
+      <w:lvlText w:val=""/>
+      <w:lvlJc w:val="left"/>
+      <w:pPr>
+        <w:ind w:left="5040" w:hanging="360"/>
+      </w:pPr>
+      <w:rPr>
+        <w:rFonts w:ascii="Symbol" w:hAnsi="Symbol" w:hint="default"/>
+      </w:rPr>
+    </w:lvl>
+    <w:lvl w:ilvl="7" w:tplc="040C0003" w:tentative="1">
+      <w:start w:val="1"/>
+      <w:numFmt w:val="bullet"/>
+      <w:lvlText w:val="o"/>
+      <w:lvlJc w:val="left"/>
+      <w:pPr>
+        <w:ind w:left="5760" w:hanging="360"/>
+      </w:pPr>
+      <w:rPr>
+        <w:rFonts w:ascii="Courier New" w:hAnsi="Courier New" w:cs="Courier New" w:hint="default"/>
+      </w:rPr>
+    </w:lvl>
+    <w:lvl w:ilvl="8" w:tplc="040C0005" w:tentative="1">
+      <w:start w:val="1"/>
+      <w:numFmt w:val="bullet"/>
+      <w:lvlText w:val=""/>
+      <w:lvlJc w:val="left"/>
+      <w:pPr>
+        <w:ind w:left="6480" w:hanging="360"/>
+      </w:pPr>
+      <w:rPr>
+        <w:rFonts w:ascii="Wingdings" w:hAnsi="Wingdings" w:hint="default"/>
+      </w:rPr>
+    </w:lvl>
+  </w:abstractNum>
+  <w:abstractNum w:abstractNumId="1">
     <w:nsid w:val="29EC0EC6"/>
     <w:multiLevelType w:val="hybridMultilevel"/>
     <w:tmpl w:val="1DDA9854"/>
@@ -7293,7 +7857,7 @@
       </w:rPr>
     </w:lvl>
   </w:abstractNum>
-  <w:abstractNum w:abstractNumId="1">
+  <w:abstractNum w:abstractNumId="2">
     <w:nsid w:val="2BAA5AA2"/>
     <w:multiLevelType w:val="hybridMultilevel"/>
     <w:tmpl w:val="26A01384"/>
@@ -7405,7 +7969,7 @@
       </w:rPr>
     </w:lvl>
   </w:abstractNum>
-  <w:abstractNum w:abstractNumId="2">
+  <w:abstractNum w:abstractNumId="3">
     <w:nsid w:val="2D7D5585"/>
     <w:multiLevelType w:val="hybridMultilevel"/>
     <w:tmpl w:val="D9CACB60"/>
@@ -7517,7 +8081,7 @@
       </w:rPr>
     </w:lvl>
   </w:abstractNum>
-  <w:abstractNum w:abstractNumId="3">
+  <w:abstractNum w:abstractNumId="4">
     <w:nsid w:val="2FF1743A"/>
     <w:multiLevelType w:val="hybridMultilevel"/>
     <w:tmpl w:val="7B5E28EE"/>
@@ -7629,7 +8193,7 @@
       </w:rPr>
     </w:lvl>
   </w:abstractNum>
-  <w:abstractNum w:abstractNumId="4">
+  <w:abstractNum w:abstractNumId="5">
     <w:nsid w:val="5BAE6FE7"/>
     <w:multiLevelType w:val="hybridMultilevel"/>
     <w:tmpl w:val="6214F614"/>
@@ -7741,7 +8305,7 @@
       </w:rPr>
     </w:lvl>
   </w:abstractNum>
-  <w:abstractNum w:abstractNumId="5">
+  <w:abstractNum w:abstractNumId="6">
     <w:nsid w:val="60BA7F10"/>
     <w:multiLevelType w:val="hybridMultilevel"/>
     <w:tmpl w:val="73F019E4"/>
@@ -7853,7 +8417,7 @@
       </w:rPr>
     </w:lvl>
   </w:abstractNum>
-  <w:abstractNum w:abstractNumId="6">
+  <w:abstractNum w:abstractNumId="7">
     <w:nsid w:val="66466AF8"/>
     <w:multiLevelType w:val="hybridMultilevel"/>
     <w:tmpl w:val="0374D2CA"/>
@@ -7966,24 +8530,27 @@
     </w:lvl>
   </w:abstractNum>
   <w:num w:numId="1">
+    <w:abstractNumId w:val="2"/>
+  </w:num>
+  <w:num w:numId="2">
+    <w:abstractNumId w:val="3"/>
+  </w:num>
+  <w:num w:numId="3">
+    <w:abstractNumId w:val="6"/>
+  </w:num>
+  <w:num w:numId="4">
+    <w:abstractNumId w:val="4"/>
+  </w:num>
+  <w:num w:numId="5">
+    <w:abstractNumId w:val="5"/>
+  </w:num>
+  <w:num w:numId="6">
+    <w:abstractNumId w:val="7"/>
+  </w:num>
+  <w:num w:numId="7">
     <w:abstractNumId w:val="1"/>
   </w:num>
-  <w:num w:numId="2">
-    <w:abstractNumId w:val="2"/>
-  </w:num>
-  <w:num w:numId="3">
-    <w:abstractNumId w:val="5"/>
-  </w:num>
-  <w:num w:numId="4">
-    <w:abstractNumId w:val="3"/>
-  </w:num>
-  <w:num w:numId="5">
-    <w:abstractNumId w:val="4"/>
-  </w:num>
-  <w:num w:numId="6">
-    <w:abstractNumId w:val="6"/>
-  </w:num>
-  <w:num w:numId="7">
+  <w:num w:numId="8">
     <w:abstractNumId w:val="0"/>
   </w:num>
 </w:numbering>

</xml_diff>

<commit_message>
Cryptage du mot de passe avec bcrypt dans security.yml
</commit_message>
<xml_diff>
--- a/SYMFONY-suite1-queryBuilder.docx
+++ b/SYMFONY-suite1-queryBuilder.docx
@@ -7164,12 +7164,7 @@
         <w:pStyle w:val="Titre1"/>
       </w:pPr>
       <w:r>
-        <w:t>Séc</w:t>
-      </w:r>
-      <w:bookmarkStart w:id="0" w:name="_GoBack"/>
-      <w:bookmarkEnd w:id="0"/>
-      <w:r>
-        <w:t>urité-</w:t>
+        <w:t>Sécurité-</w:t>
       </w:r>
       <w:proofErr w:type="spellStart"/>
       <w:r>
@@ -7621,6 +7616,468 @@
       <w:proofErr w:type="spellEnd"/>
     </w:p>
     <w:p/>
+    <w:p>
+      <w:r>
+        <w:t>Cryptage de mot de passe</w:t>
+      </w:r>
+    </w:p>
+    <w:p>
+      <w:r>
+        <w:t xml:space="preserve">Modifier </w:t>
+      </w:r>
+      <w:proofErr w:type="spellStart"/>
+      <w:r>
+        <w:t>security.yml</w:t>
+      </w:r>
+      <w:proofErr w:type="spellEnd"/>
+      <w:r>
+        <w:t xml:space="preserve">, la clé </w:t>
+      </w:r>
+      <w:proofErr w:type="spellStart"/>
+      <w:r>
+        <w:t>encoders</w:t>
+      </w:r>
+      <w:proofErr w:type="spellEnd"/>
+      <w:r>
+        <w:t> :</w:t>
+      </w:r>
+    </w:p>
+    <w:p>
+      <w:pPr>
+        <w:shd w:val="clear" w:color="auto" w:fill="2B2B2B"/>
+        <w:tabs>
+          <w:tab w:val="left" w:pos="916"/>
+          <w:tab w:val="left" w:pos="1832"/>
+          <w:tab w:val="left" w:pos="2748"/>
+          <w:tab w:val="left" w:pos="3664"/>
+          <w:tab w:val="left" w:pos="4580"/>
+          <w:tab w:val="left" w:pos="5496"/>
+          <w:tab w:val="left" w:pos="6412"/>
+          <w:tab w:val="left" w:pos="7328"/>
+          <w:tab w:val="left" w:pos="8244"/>
+          <w:tab w:val="left" w:pos="9160"/>
+          <w:tab w:val="left" w:pos="10076"/>
+          <w:tab w:val="left" w:pos="10992"/>
+          <w:tab w:val="left" w:pos="11908"/>
+          <w:tab w:val="left" w:pos="12824"/>
+          <w:tab w:val="left" w:pos="13740"/>
+          <w:tab w:val="left" w:pos="14656"/>
+        </w:tabs>
+        <w:spacing w:after="0" w:line="240" w:lineRule="auto"/>
+        <w:rPr>
+          <w:rFonts w:ascii="Source Code Pro" w:eastAsia="Times New Roman" w:hAnsi="Source Code Pro" w:cs="Courier New"/>
+          <w:color w:val="A9B7C6"/>
+          <w:sz w:val="20"/>
+          <w:szCs w:val="20"/>
+          <w:lang w:val="en-US" w:eastAsia="fr-FR"/>
+        </w:rPr>
+      </w:pPr>
+      <w:proofErr w:type="gramStart"/>
+      <w:r>
+        <w:rPr>
+          <w:rFonts w:ascii="Source Code Pro" w:eastAsia="Times New Roman" w:hAnsi="Source Code Pro" w:cs="Courier New"/>
+          <w:b/>
+          <w:bCs/>
+          <w:color w:val="CC7832"/>
+          <w:sz w:val="20"/>
+          <w:szCs w:val="20"/>
+          <w:lang w:val="en-US" w:eastAsia="fr-FR"/>
+        </w:rPr>
+        <w:lastRenderedPageBreak/>
+        <w:t>encoders</w:t>
+      </w:r>
+      <w:proofErr w:type="gramEnd"/>
+      <w:r>
+        <w:rPr>
+          <w:rFonts w:ascii="Source Code Pro" w:eastAsia="Times New Roman" w:hAnsi="Source Code Pro" w:cs="Courier New"/>
+          <w:b/>
+          <w:bCs/>
+          <w:color w:val="CC7832"/>
+          <w:sz w:val="20"/>
+          <w:szCs w:val="20"/>
+          <w:lang w:val="en-US" w:eastAsia="fr-FR"/>
+        </w:rPr>
+        <w:t>:</w:t>
+      </w:r>
+      <w:r>
+        <w:rPr>
+          <w:rFonts w:ascii="Source Code Pro" w:eastAsia="Times New Roman" w:hAnsi="Source Code Pro" w:cs="Courier New"/>
+          <w:b/>
+          <w:bCs/>
+          <w:color w:val="CC7832"/>
+          <w:sz w:val="20"/>
+          <w:szCs w:val="20"/>
+          <w:lang w:val="en-US" w:eastAsia="fr-FR"/>
+        </w:rPr>
+        <w:br/>
+        <w:t xml:space="preserve">    </w:t>
+      </w:r>
+      <w:proofErr w:type="spellStart"/>
+      <w:r>
+        <w:rPr>
+          <w:rFonts w:ascii="Source Code Pro" w:eastAsia="Times New Roman" w:hAnsi="Source Code Pro" w:cs="Courier New"/>
+          <w:b/>
+          <w:bCs/>
+          <w:color w:val="CC7832"/>
+          <w:sz w:val="20"/>
+          <w:szCs w:val="20"/>
+          <w:lang w:val="en-US" w:eastAsia="fr-FR"/>
+        </w:rPr>
+        <w:t>Symfony</w:t>
+      </w:r>
+      <w:proofErr w:type="spellEnd"/>
+      <w:r>
+        <w:rPr>
+          <w:rFonts w:ascii="Source Code Pro" w:eastAsia="Times New Roman" w:hAnsi="Source Code Pro" w:cs="Courier New"/>
+          <w:b/>
+          <w:bCs/>
+          <w:color w:val="CC7832"/>
+          <w:sz w:val="20"/>
+          <w:szCs w:val="20"/>
+          <w:lang w:val="en-US" w:eastAsia="fr-FR"/>
+        </w:rPr>
+        <w:t>\Component\Security\Core\User\User:</w:t>
+      </w:r>
+      <w:r>
+        <w:rPr>
+          <w:rFonts w:ascii="Source Code Pro" w:eastAsia="Times New Roman" w:hAnsi="Source Code Pro" w:cs="Courier New"/>
+          <w:b/>
+          <w:bCs/>
+          <w:color w:val="CC7832"/>
+          <w:sz w:val="20"/>
+          <w:szCs w:val="20"/>
+          <w:lang w:val="en-US" w:eastAsia="fr-FR"/>
+        </w:rPr>
+        <w:br/>
+        <w:t xml:space="preserve">      algorithm: </w:t>
+      </w:r>
+      <w:proofErr w:type="spellStart"/>
+      <w:r>
+        <w:rPr>
+          <w:rFonts w:ascii="Source Code Pro" w:eastAsia="Times New Roman" w:hAnsi="Source Code Pro" w:cs="Courier New"/>
+          <w:color w:val="A9B7C6"/>
+          <w:sz w:val="20"/>
+          <w:szCs w:val="20"/>
+          <w:lang w:val="en-US" w:eastAsia="fr-FR"/>
+        </w:rPr>
+        <w:t>bcrypt</w:t>
+      </w:r>
+      <w:proofErr w:type="spellEnd"/>
+      <w:r>
+        <w:rPr>
+          <w:rFonts w:ascii="Source Code Pro" w:eastAsia="Times New Roman" w:hAnsi="Source Code Pro" w:cs="Courier New"/>
+          <w:color w:val="A9B7C6"/>
+          <w:sz w:val="20"/>
+          <w:szCs w:val="20"/>
+          <w:lang w:val="en-US" w:eastAsia="fr-FR"/>
+        </w:rPr>
+        <w:br/>
+        <w:t xml:space="preserve">      </w:t>
+      </w:r>
+      <w:r>
+        <w:rPr>
+          <w:rFonts w:ascii="Source Code Pro" w:eastAsia="Times New Roman" w:hAnsi="Source Code Pro" w:cs="Courier New"/>
+          <w:b/>
+          <w:bCs/>
+          <w:color w:val="CC7832"/>
+          <w:sz w:val="20"/>
+          <w:szCs w:val="20"/>
+          <w:lang w:val="en-US" w:eastAsia="fr-FR"/>
+        </w:rPr>
+        <w:t xml:space="preserve">cost: </w:t>
+      </w:r>
+      <w:r>
+        <w:rPr>
+          <w:rFonts w:ascii="Source Code Pro" w:eastAsia="Times New Roman" w:hAnsi="Source Code Pro" w:cs="Courier New"/>
+          <w:color w:val="A9B7C6"/>
+          <w:sz w:val="20"/>
+          <w:szCs w:val="20"/>
+          <w:lang w:val="en-US" w:eastAsia="fr-FR"/>
+        </w:rPr>
+        <w:t>15</w:t>
+      </w:r>
+    </w:p>
+    <w:p>
+      <w:pPr>
+        <w:rPr>
+          <w:lang w:val="en-US"/>
+        </w:rPr>
+      </w:pPr>
+    </w:p>
+    <w:p>
+      <w:proofErr w:type="gramStart"/>
+      <w:r>
+        <w:t>puis</w:t>
+      </w:r>
+      <w:proofErr w:type="gramEnd"/>
+      <w:r>
+        <w:t xml:space="preserve"> taper la commande :</w:t>
+      </w:r>
+    </w:p>
+    <w:p>
+      <w:pPr>
+        <w:pStyle w:val="Paragraphedeliste"/>
+        <w:numPr>
+          <w:ilvl w:val="0"/>
+          <w:numId w:val="6"/>
+        </w:numPr>
+      </w:pPr>
+      <w:proofErr w:type="spellStart"/>
+      <w:r>
+        <w:t>php</w:t>
+      </w:r>
+      <w:proofErr w:type="spellEnd"/>
+      <w:r>
+        <w:t xml:space="preserve"> bin/console </w:t>
+      </w:r>
+      <w:proofErr w:type="spellStart"/>
+      <w:r>
+        <w:t>se</w:t>
+      </w:r>
+      <w:r>
+        <w:t>curity:encode-password</w:t>
+      </w:r>
+      <w:proofErr w:type="spellEnd"/>
+    </w:p>
+    <w:p>
+      <w:r>
+        <w:t>Cette commande va me générer le mot de passe ‘123’ crypté.</w:t>
+      </w:r>
+    </w:p>
+    <w:p>
+      <w:pPr>
+        <w:rPr>
+          <w:lang w:val="en-US"/>
+        </w:rPr>
+      </w:pPr>
+      <w:r>
+        <w:t xml:space="preserve">Mettre le cryptage du mot de passe généré dans la clé </w:t>
+      </w:r>
+      <w:proofErr w:type="spellStart"/>
+      <w:r>
+        <w:t>password</w:t>
+      </w:r>
+      <w:proofErr w:type="spellEnd"/>
+      <w:r>
+        <w:t xml:space="preserve"> dans providers. </w:t>
+      </w:r>
+      <w:proofErr w:type="spellStart"/>
+      <w:proofErr w:type="gramStart"/>
+      <w:r>
+        <w:rPr>
+          <w:lang w:val="en-US"/>
+        </w:rPr>
+        <w:t>Exemple</w:t>
+      </w:r>
+      <w:proofErr w:type="spellEnd"/>
+      <w:r>
+        <w:rPr>
+          <w:lang w:val="en-US"/>
+        </w:rPr>
+        <w:t> :</w:t>
+      </w:r>
+      <w:proofErr w:type="gramEnd"/>
+    </w:p>
+    <w:p>
+      <w:pPr>
+        <w:shd w:val="clear" w:color="auto" w:fill="2B2B2B"/>
+        <w:tabs>
+          <w:tab w:val="left" w:pos="916"/>
+          <w:tab w:val="left" w:pos="1832"/>
+          <w:tab w:val="left" w:pos="2748"/>
+          <w:tab w:val="left" w:pos="3664"/>
+          <w:tab w:val="left" w:pos="4580"/>
+          <w:tab w:val="left" w:pos="5496"/>
+          <w:tab w:val="left" w:pos="6412"/>
+          <w:tab w:val="left" w:pos="7328"/>
+          <w:tab w:val="left" w:pos="8244"/>
+          <w:tab w:val="left" w:pos="9160"/>
+          <w:tab w:val="left" w:pos="10076"/>
+          <w:tab w:val="left" w:pos="10992"/>
+          <w:tab w:val="left" w:pos="11908"/>
+          <w:tab w:val="left" w:pos="12824"/>
+          <w:tab w:val="left" w:pos="13740"/>
+          <w:tab w:val="left" w:pos="14656"/>
+        </w:tabs>
+        <w:spacing w:after="0" w:line="240" w:lineRule="auto"/>
+        <w:rPr>
+          <w:rFonts w:ascii="Source Code Pro" w:eastAsia="Times New Roman" w:hAnsi="Source Code Pro" w:cs="Courier New"/>
+          <w:color w:val="A9B7C6"/>
+          <w:sz w:val="20"/>
+          <w:szCs w:val="20"/>
+          <w:lang w:val="en-US" w:eastAsia="fr-FR"/>
+        </w:rPr>
+      </w:pPr>
+      <w:proofErr w:type="gramStart"/>
+      <w:r>
+        <w:rPr>
+          <w:rFonts w:ascii="Source Code Pro" w:eastAsia="Times New Roman" w:hAnsi="Source Code Pro" w:cs="Courier New"/>
+          <w:b/>
+          <w:bCs/>
+          <w:color w:val="CC7832"/>
+          <w:sz w:val="20"/>
+          <w:szCs w:val="20"/>
+          <w:lang w:val="en-US" w:eastAsia="fr-FR"/>
+        </w:rPr>
+        <w:t>providers</w:t>
+      </w:r>
+      <w:proofErr w:type="gramEnd"/>
+      <w:r>
+        <w:rPr>
+          <w:rFonts w:ascii="Source Code Pro" w:eastAsia="Times New Roman" w:hAnsi="Source Code Pro" w:cs="Courier New"/>
+          <w:b/>
+          <w:bCs/>
+          <w:color w:val="CC7832"/>
+          <w:sz w:val="20"/>
+          <w:szCs w:val="20"/>
+          <w:lang w:val="en-US" w:eastAsia="fr-FR"/>
+        </w:rPr>
+        <w:t>:</w:t>
+      </w:r>
+      <w:r>
+        <w:rPr>
+          <w:rFonts w:ascii="Source Code Pro" w:eastAsia="Times New Roman" w:hAnsi="Source Code Pro" w:cs="Courier New"/>
+          <w:b/>
+          <w:bCs/>
+          <w:color w:val="CC7832"/>
+          <w:sz w:val="20"/>
+          <w:szCs w:val="20"/>
+          <w:lang w:val="en-US" w:eastAsia="fr-FR"/>
+        </w:rPr>
+        <w:br/>
+        <w:t xml:space="preserve">    </w:t>
+      </w:r>
+      <w:proofErr w:type="spellStart"/>
+      <w:r>
+        <w:rPr>
+          <w:rFonts w:ascii="Source Code Pro" w:eastAsia="Times New Roman" w:hAnsi="Source Code Pro" w:cs="Courier New"/>
+          <w:b/>
+          <w:bCs/>
+          <w:color w:val="CC7832"/>
+          <w:sz w:val="20"/>
+          <w:szCs w:val="20"/>
+          <w:lang w:val="en-US" w:eastAsia="fr-FR"/>
+        </w:rPr>
+        <w:t>in_memory</w:t>
+      </w:r>
+      <w:proofErr w:type="spellEnd"/>
+      <w:r>
+        <w:rPr>
+          <w:rFonts w:ascii="Source Code Pro" w:eastAsia="Times New Roman" w:hAnsi="Source Code Pro" w:cs="Courier New"/>
+          <w:b/>
+          <w:bCs/>
+          <w:color w:val="CC7832"/>
+          <w:sz w:val="20"/>
+          <w:szCs w:val="20"/>
+          <w:lang w:val="en-US" w:eastAsia="fr-FR"/>
+        </w:rPr>
+        <w:t>:</w:t>
+      </w:r>
+      <w:r>
+        <w:rPr>
+          <w:rFonts w:ascii="Source Code Pro" w:eastAsia="Times New Roman" w:hAnsi="Source Code Pro" w:cs="Courier New"/>
+          <w:b/>
+          <w:bCs/>
+          <w:color w:val="CC7832"/>
+          <w:sz w:val="20"/>
+          <w:szCs w:val="20"/>
+          <w:lang w:val="en-US" w:eastAsia="fr-FR"/>
+        </w:rPr>
+        <w:br/>
+        <w:t xml:space="preserve">        memory:</w:t>
+      </w:r>
+      <w:r>
+        <w:rPr>
+          <w:rFonts w:ascii="Source Code Pro" w:eastAsia="Times New Roman" w:hAnsi="Source Code Pro" w:cs="Courier New"/>
+          <w:b/>
+          <w:bCs/>
+          <w:color w:val="CC7832"/>
+          <w:sz w:val="20"/>
+          <w:szCs w:val="20"/>
+          <w:lang w:val="en-US" w:eastAsia="fr-FR"/>
+        </w:rPr>
+        <w:br/>
+        <w:t xml:space="preserve">          users:</w:t>
+      </w:r>
+      <w:r>
+        <w:rPr>
+          <w:rFonts w:ascii="Source Code Pro" w:eastAsia="Times New Roman" w:hAnsi="Source Code Pro" w:cs="Courier New"/>
+          <w:b/>
+          <w:bCs/>
+          <w:color w:val="CC7832"/>
+          <w:sz w:val="20"/>
+          <w:szCs w:val="20"/>
+          <w:lang w:val="en-US" w:eastAsia="fr-FR"/>
+        </w:rPr>
+        <w:br/>
+        <w:t xml:space="preserve">            admin:</w:t>
+      </w:r>
+      <w:r>
+        <w:rPr>
+          <w:rFonts w:ascii="Source Code Pro" w:eastAsia="Times New Roman" w:hAnsi="Source Code Pro" w:cs="Courier New"/>
+          <w:b/>
+          <w:bCs/>
+          <w:color w:val="CC7832"/>
+          <w:sz w:val="20"/>
+          <w:szCs w:val="20"/>
+          <w:lang w:val="en-US" w:eastAsia="fr-FR"/>
+        </w:rPr>
+        <w:br/>
+        <w:t xml:space="preserve">              password: </w:t>
+      </w:r>
+      <w:r>
+        <w:rPr>
+          <w:rFonts w:ascii="Source Code Pro" w:eastAsia="Times New Roman" w:hAnsi="Source Code Pro" w:cs="Courier New"/>
+          <w:color w:val="A9B7C6"/>
+          <w:sz w:val="20"/>
+          <w:szCs w:val="20"/>
+          <w:lang w:val="en-US" w:eastAsia="fr-FR"/>
+        </w:rPr>
+        <w:t>$2y$15$6pckuGeTMRuWclhF.4VVuuCnvrgAXjLRfsJxAG1Y/FAbB0mjaCCqi</w:t>
+      </w:r>
+      <w:r>
+        <w:rPr>
+          <w:rFonts w:ascii="Source Code Pro" w:eastAsia="Times New Roman" w:hAnsi="Source Code Pro" w:cs="Courier New"/>
+          <w:color w:val="A9B7C6"/>
+          <w:sz w:val="20"/>
+          <w:szCs w:val="20"/>
+          <w:lang w:val="en-US" w:eastAsia="fr-FR"/>
+        </w:rPr>
+        <w:br/>
+        <w:t xml:space="preserve">              </w:t>
+      </w:r>
+      <w:r>
+        <w:rPr>
+          <w:rFonts w:ascii="Source Code Pro" w:eastAsia="Times New Roman" w:hAnsi="Source Code Pro" w:cs="Courier New"/>
+          <w:b/>
+          <w:bCs/>
+          <w:color w:val="CC7832"/>
+          <w:sz w:val="20"/>
+          <w:szCs w:val="20"/>
+          <w:lang w:val="en-US" w:eastAsia="fr-FR"/>
+        </w:rPr>
+        <w:t xml:space="preserve">roles: </w:t>
+      </w:r>
+      <w:r>
+        <w:rPr>
+          <w:rFonts w:ascii="Source Code Pro" w:eastAsia="Times New Roman" w:hAnsi="Source Code Pro" w:cs="Courier New"/>
+          <w:color w:val="A9B7C6"/>
+          <w:sz w:val="20"/>
+          <w:szCs w:val="20"/>
+          <w:lang w:val="en-US" w:eastAsia="fr-FR"/>
+        </w:rPr>
+        <w:t>ROLE_ADMIN</w:t>
+      </w:r>
+    </w:p>
+    <w:p>
+      <w:pPr>
+        <w:rPr>
+          <w:lang w:val="en-US"/>
+        </w:rPr>
+      </w:pPr>
+      <w:bookmarkStart w:id="0" w:name="_GoBack"/>
+      <w:bookmarkEnd w:id="0"/>
+    </w:p>
     <w:sectPr>
       <w:pgSz w:w="11906" w:h="16838"/>
       <w:pgMar w:top="1417" w:right="1417" w:bottom="1417" w:left="1417" w:header="708" w:footer="708" w:gutter="0"/>

</xml_diff>

<commit_message>
Création d'un nouveau provider de donnée: modification dans security.yml des clé suivantes : firewalls, encoders, main modification du fichier routing.yml Ajout une action dans le controller
</commit_message>
<xml_diff>
--- a/SYMFONY-suite1-queryBuilder.docx
+++ b/SYMFONY-suite1-queryBuilder.docx
@@ -6782,20 +6782,30 @@
     <w:p>
       <w:pPr>
         <w:pStyle w:val="Titre1"/>
-        <w:rPr>
-          <w:lang w:val="en-US"/>
-        </w:rPr>
-      </w:pPr>
-      <w:r>
-        <w:rPr>
-          <w:lang w:val="en-US"/>
-        </w:rPr>
+      </w:pPr>
+      <w:r>
         <w:t>ENTITY USER (sécurité)</w:t>
       </w:r>
     </w:p>
     <w:p>
       <w:r>
-        <w:t>Dans notre entity, implementer 2 interfaces pour que sySymfony le considère comme source de données</w:t>
+        <w:t>Utiliser une entité comme source de données pour faire  de la sécurité. Le provider (la clé dans security.yml) devient notre entité</w:t>
+      </w:r>
+    </w:p>
+    <w:p>
+      <w:r>
+        <w:t>Dans notre entité</w:t>
+      </w:r>
+      <w:r>
+        <w:t xml:space="preserve">, implementer </w:t>
+      </w:r>
+      <w:r>
+        <w:t xml:space="preserve">2 interfaces pour que </w:t>
+      </w:r>
+      <w:bookmarkStart w:id="0" w:name="_GoBack"/>
+      <w:bookmarkEnd w:id="0"/>
+      <w:r>
+        <w:t>Symfony le considère comme source de données</w:t>
       </w:r>
     </w:p>
     <w:p>
@@ -6969,6 +6979,7 @@
           <w:shd w:val="clear" w:color="auto" w:fill="232525"/>
           <w:lang w:val="en-US"/>
         </w:rPr>
+        <w:lastRenderedPageBreak/>
         <w:t xml:space="preserve">public function </w:t>
       </w:r>
       <w:r>
@@ -7126,7 +7137,6 @@
     </w:p>
     <w:p>
       <w:r>
-        <w:lastRenderedPageBreak/>
         <w:t xml:space="preserve">Ajouter </w:t>
       </w:r>
       <w:r>
@@ -7285,10 +7295,597 @@
       <w:r>
         <w:t>Dans notre cas et pour les soucis de simplification, on a tout mis dans DefaultController</w:t>
       </w:r>
-      <w:bookmarkStart w:id="0" w:name="_GoBack"/>
-      <w:bookmarkEnd w:id="0"/>
+    </w:p>
+    <w:p>
+      <w:r>
+        <w:t>Important : faire la commande suivante car on a créé une nouvelle entité :</w:t>
+      </w:r>
+    </w:p>
+    <w:p>
+      <w:pPr>
+        <w:pStyle w:val="Paragraphedeliste"/>
+        <w:numPr>
+          <w:ilvl w:val="0"/>
+          <w:numId w:val="6"/>
+        </w:numPr>
+      </w:pPr>
+      <w:r>
+        <w:t>php bin/console doctrine:schema:update --force</w:t>
+      </w:r>
+    </w:p>
+    <w:p>
+      <w:r>
+        <w:t>On crée un nouveau provider dans security.yml</w:t>
+      </w:r>
+    </w:p>
+    <w:p>
+      <w:pPr>
+        <w:pStyle w:val="PrformatHTML"/>
+        <w:shd w:val="clear" w:color="auto" w:fill="2B2B2B"/>
+        <w:rPr>
+          <w:rFonts w:ascii="Source Code Pro" w:hAnsi="Source Code Pro"/>
+          <w:color w:val="A9B7C6"/>
+        </w:rPr>
+      </w:pPr>
+      <w:r>
+        <w:rPr>
+          <w:rFonts w:ascii="Source Code Pro" w:hAnsi="Source Code Pro"/>
+          <w:i/>
+          <w:iCs/>
+          <w:color w:val="629755"/>
+        </w:rPr>
+        <w:t>#  on crée un nouveau provider de donnée</w:t>
+      </w:r>
+      <w:r>
+        <w:rPr>
+          <w:rFonts w:ascii="Source Code Pro" w:hAnsi="Source Code Pro"/>
+          <w:i/>
+          <w:iCs/>
+          <w:color w:val="629755"/>
+        </w:rPr>
+        <w:br/>
+      </w:r>
+      <w:r>
+        <w:rPr>
+          <w:rFonts w:ascii="Source Code Pro" w:hAnsi="Source Code Pro"/>
+          <w:b/>
+          <w:bCs/>
+          <w:color w:val="CC7832"/>
+        </w:rPr>
+        <w:t>author_provider:</w:t>
+      </w:r>
+      <w:r>
+        <w:rPr>
+          <w:rFonts w:ascii="Source Code Pro" w:hAnsi="Source Code Pro"/>
+          <w:b/>
+          <w:bCs/>
+          <w:color w:val="CC7832"/>
+        </w:rPr>
+        <w:br/>
+        <w:t xml:space="preserve">    entity: </w:t>
+      </w:r>
+      <w:r>
+        <w:rPr>
+          <w:rFonts w:ascii="Source Code Pro" w:hAnsi="Source Code Pro"/>
+          <w:i/>
+          <w:iCs/>
+          <w:color w:val="629755"/>
+        </w:rPr>
+        <w:t>#  la source de donnée de ce provider est une entité</w:t>
+      </w:r>
+      <w:r>
+        <w:rPr>
+          <w:rFonts w:ascii="Source Code Pro" w:hAnsi="Source Code Pro"/>
+          <w:i/>
+          <w:iCs/>
+          <w:color w:val="629755"/>
+        </w:rPr>
+        <w:br/>
+        <w:t xml:space="preserve">      </w:t>
+      </w:r>
+      <w:r>
+        <w:rPr>
+          <w:rFonts w:ascii="Source Code Pro" w:hAnsi="Source Code Pro"/>
+          <w:b/>
+          <w:bCs/>
+          <w:color w:val="CC7832"/>
+        </w:rPr>
+        <w:t xml:space="preserve">class: </w:t>
+      </w:r>
+      <w:r>
+        <w:rPr>
+          <w:rFonts w:ascii="Source Code Pro" w:hAnsi="Source Code Pro"/>
+          <w:color w:val="A9B7C6"/>
+        </w:rPr>
+        <w:t>AppBundle:Author</w:t>
+      </w:r>
+      <w:r>
+        <w:rPr>
+          <w:rFonts w:ascii="Source Code Pro" w:hAnsi="Source Code Pro"/>
+          <w:color w:val="A9B7C6"/>
+        </w:rPr>
+        <w:br/>
+        <w:t xml:space="preserve">      </w:t>
+      </w:r>
+      <w:r>
+        <w:rPr>
+          <w:rFonts w:ascii="Source Code Pro" w:hAnsi="Source Code Pro"/>
+          <w:b/>
+          <w:bCs/>
+          <w:color w:val="CC7832"/>
+        </w:rPr>
+        <w:t xml:space="preserve">property: </w:t>
+      </w:r>
+      <w:r>
+        <w:rPr>
+          <w:rFonts w:ascii="Source Code Pro" w:hAnsi="Source Code Pro"/>
+          <w:color w:val="A9B7C6"/>
+        </w:rPr>
+        <w:t>email</w:t>
+      </w:r>
     </w:p>
     <w:p/>
+    <w:p>
+      <w:r>
+        <w:t>Modifier le clé « encoders »</w:t>
+      </w:r>
+    </w:p>
+    <w:p>
+      <w:pPr>
+        <w:pStyle w:val="PrformatHTML"/>
+        <w:shd w:val="clear" w:color="auto" w:fill="2B2B2B"/>
+        <w:rPr>
+          <w:rFonts w:ascii="Source Code Pro" w:hAnsi="Source Code Pro"/>
+          <w:color w:val="A9B7C6"/>
+        </w:rPr>
+      </w:pPr>
+      <w:r>
+        <w:rPr>
+          <w:rFonts w:ascii="Source Code Pro" w:hAnsi="Source Code Pro"/>
+          <w:b/>
+          <w:bCs/>
+          <w:color w:val="CC7832"/>
+        </w:rPr>
+        <w:t>encoders:</w:t>
+      </w:r>
+      <w:r>
+        <w:rPr>
+          <w:rFonts w:ascii="Source Code Pro" w:hAnsi="Source Code Pro"/>
+          <w:b/>
+          <w:bCs/>
+          <w:color w:val="CC7832"/>
+        </w:rPr>
+        <w:br/>
+        <w:t xml:space="preserve">    Symfony\Component\Security\Core\User\User:</w:t>
+      </w:r>
+      <w:r>
+        <w:rPr>
+          <w:rFonts w:ascii="Source Code Pro" w:hAnsi="Source Code Pro"/>
+          <w:b/>
+          <w:bCs/>
+          <w:color w:val="CC7832"/>
+        </w:rPr>
+        <w:br/>
+        <w:t xml:space="preserve">      algorithm: </w:t>
+      </w:r>
+      <w:r>
+        <w:rPr>
+          <w:rFonts w:ascii="Source Code Pro" w:hAnsi="Source Code Pro"/>
+          <w:color w:val="A9B7C6"/>
+        </w:rPr>
+        <w:t>bcrypt</w:t>
+      </w:r>
+      <w:r>
+        <w:rPr>
+          <w:rFonts w:ascii="Source Code Pro" w:hAnsi="Source Code Pro"/>
+          <w:color w:val="A9B7C6"/>
+        </w:rPr>
+        <w:br/>
+        <w:t xml:space="preserve">      </w:t>
+      </w:r>
+      <w:r>
+        <w:rPr>
+          <w:rFonts w:ascii="Source Code Pro" w:hAnsi="Source Code Pro"/>
+          <w:b/>
+          <w:bCs/>
+          <w:color w:val="CC7832"/>
+        </w:rPr>
+        <w:t xml:space="preserve">cost: </w:t>
+      </w:r>
+      <w:r>
+        <w:rPr>
+          <w:rFonts w:ascii="Source Code Pro" w:hAnsi="Source Code Pro"/>
+          <w:color w:val="A9B7C6"/>
+        </w:rPr>
+        <w:t>15</w:t>
+      </w:r>
+      <w:r>
+        <w:rPr>
+          <w:rFonts w:ascii="Source Code Pro" w:hAnsi="Source Code Pro"/>
+          <w:color w:val="A9B7C6"/>
+        </w:rPr>
+        <w:br/>
+        <w:t xml:space="preserve">    </w:t>
+      </w:r>
+      <w:r>
+        <w:rPr>
+          <w:rFonts w:ascii="Source Code Pro" w:hAnsi="Source Code Pro"/>
+          <w:b/>
+          <w:bCs/>
+          <w:color w:val="CC7832"/>
+        </w:rPr>
+        <w:t xml:space="preserve">AppBundle\Entity\Author: </w:t>
+      </w:r>
+      <w:r>
+        <w:rPr>
+          <w:rFonts w:ascii="Source Code Pro" w:hAnsi="Source Code Pro"/>
+          <w:i/>
+          <w:iCs/>
+          <w:color w:val="629755"/>
+        </w:rPr>
+        <w:t>#  on associe un encoder à cette Entité</w:t>
+      </w:r>
+      <w:r>
+        <w:rPr>
+          <w:rFonts w:ascii="Source Code Pro" w:hAnsi="Source Code Pro"/>
+          <w:i/>
+          <w:iCs/>
+          <w:color w:val="629755"/>
+        </w:rPr>
+        <w:br/>
+        <w:t xml:space="preserve">      </w:t>
+      </w:r>
+      <w:r>
+        <w:rPr>
+          <w:rFonts w:ascii="Source Code Pro" w:hAnsi="Source Code Pro"/>
+          <w:b/>
+          <w:bCs/>
+          <w:color w:val="CC7832"/>
+        </w:rPr>
+        <w:t xml:space="preserve">algorithm: </w:t>
+      </w:r>
+      <w:r>
+        <w:rPr>
+          <w:rFonts w:ascii="Source Code Pro" w:hAnsi="Source Code Pro"/>
+          <w:color w:val="A9B7C6"/>
+        </w:rPr>
+        <w:t>bcrypt</w:t>
+      </w:r>
+      <w:r>
+        <w:rPr>
+          <w:rFonts w:ascii="Source Code Pro" w:hAnsi="Source Code Pro"/>
+          <w:color w:val="A9B7C6"/>
+        </w:rPr>
+        <w:br/>
+        <w:t xml:space="preserve">      </w:t>
+      </w:r>
+      <w:r>
+        <w:rPr>
+          <w:rFonts w:ascii="Source Code Pro" w:hAnsi="Source Code Pro"/>
+          <w:b/>
+          <w:bCs/>
+          <w:color w:val="CC7832"/>
+        </w:rPr>
+        <w:t xml:space="preserve">cost: </w:t>
+      </w:r>
+      <w:r>
+        <w:rPr>
+          <w:rFonts w:ascii="Source Code Pro" w:hAnsi="Source Code Pro"/>
+          <w:color w:val="A9B7C6"/>
+        </w:rPr>
+        <w:t>15</w:t>
+      </w:r>
+    </w:p>
+    <w:p/>
+    <w:p>
+      <w:r>
+        <w:t>Modifier la clé « main » comme suit :</w:t>
+      </w:r>
+    </w:p>
+    <w:p>
+      <w:pPr>
+        <w:pStyle w:val="PrformatHTML"/>
+        <w:shd w:val="clear" w:color="auto" w:fill="2B2B2B"/>
+        <w:rPr>
+          <w:rFonts w:ascii="Source Code Pro" w:hAnsi="Source Code Pro"/>
+          <w:color w:val="A9B7C6"/>
+          <w:lang w:val="en-US"/>
+        </w:rPr>
+      </w:pPr>
+      <w:r>
+        <w:rPr>
+          <w:rFonts w:ascii="Source Code Pro" w:hAnsi="Source Code Pro"/>
+          <w:b/>
+          <w:bCs/>
+          <w:color w:val="CC7832"/>
+          <w:lang w:val="en-US"/>
+        </w:rPr>
+        <w:t>main:</w:t>
+      </w:r>
+      <w:r>
+        <w:rPr>
+          <w:rFonts w:ascii="Source Code Pro" w:hAnsi="Source Code Pro"/>
+          <w:b/>
+          <w:bCs/>
+          <w:color w:val="CC7832"/>
+          <w:lang w:val="en-US"/>
+        </w:rPr>
+        <w:br/>
+      </w:r>
+      <w:r>
+        <w:rPr>
+          <w:rFonts w:ascii="Source Code Pro" w:hAnsi="Source Code Pro"/>
+          <w:i/>
+          <w:iCs/>
+          <w:color w:val="629755"/>
+          <w:lang w:val="en-US"/>
+        </w:rPr>
+        <w:t>#   anonymous: ~</w:t>
+      </w:r>
+      <w:r>
+        <w:rPr>
+          <w:rFonts w:ascii="Source Code Pro" w:hAnsi="Source Code Pro"/>
+          <w:i/>
+          <w:iCs/>
+          <w:color w:val="629755"/>
+          <w:lang w:val="en-US"/>
+        </w:rPr>
+        <w:br/>
+        <w:t xml:space="preserve">    </w:t>
+      </w:r>
+      <w:r>
+        <w:rPr>
+          <w:rFonts w:ascii="Source Code Pro" w:hAnsi="Source Code Pro"/>
+          <w:b/>
+          <w:bCs/>
+          <w:color w:val="CC7832"/>
+          <w:lang w:val="en-US"/>
+        </w:rPr>
+        <w:t xml:space="preserve">anonymous: </w:t>
+      </w:r>
+      <w:r>
+        <w:rPr>
+          <w:rFonts w:ascii="Source Code Pro" w:hAnsi="Source Code Pro"/>
+          <w:color w:val="A9B7C6"/>
+          <w:lang w:val="en-US"/>
+        </w:rPr>
+        <w:t>true</w:t>
+      </w:r>
+      <w:r>
+        <w:rPr>
+          <w:rFonts w:ascii="Source Code Pro" w:hAnsi="Source Code Pro"/>
+          <w:color w:val="A9B7C6"/>
+          <w:lang w:val="en-US"/>
+        </w:rPr>
+        <w:br/>
+        <w:t xml:space="preserve">    </w:t>
+      </w:r>
+      <w:r>
+        <w:rPr>
+          <w:rFonts w:ascii="Source Code Pro" w:hAnsi="Source Code Pro"/>
+          <w:b/>
+          <w:bCs/>
+          <w:color w:val="CC7832"/>
+          <w:lang w:val="en-US"/>
+        </w:rPr>
+        <w:t xml:space="preserve">pattern: </w:t>
+      </w:r>
+      <w:r>
+        <w:rPr>
+          <w:rFonts w:ascii="Source Code Pro" w:hAnsi="Source Code Pro"/>
+          <w:color w:val="A9B7C6"/>
+          <w:lang w:val="en-US"/>
+        </w:rPr>
+        <w:t>^/</w:t>
+      </w:r>
+      <w:r>
+        <w:rPr>
+          <w:rFonts w:ascii="Source Code Pro" w:hAnsi="Source Code Pro"/>
+          <w:color w:val="A9B7C6"/>
+          <w:lang w:val="en-US"/>
+        </w:rPr>
+        <w:br/>
+        <w:t xml:space="preserve">    </w:t>
+      </w:r>
+      <w:r>
+        <w:rPr>
+          <w:rFonts w:ascii="Source Code Pro" w:hAnsi="Source Code Pro"/>
+          <w:b/>
+          <w:bCs/>
+          <w:color w:val="CC7832"/>
+          <w:lang w:val="en-US"/>
+        </w:rPr>
+        <w:t xml:space="preserve">provider: </w:t>
+      </w:r>
+      <w:r>
+        <w:rPr>
+          <w:rFonts w:ascii="Source Code Pro" w:hAnsi="Source Code Pro"/>
+          <w:color w:val="A9B7C6"/>
+          <w:lang w:val="en-US"/>
+        </w:rPr>
+        <w:t>author_provider</w:t>
+      </w:r>
+      <w:r>
+        <w:rPr>
+          <w:rFonts w:ascii="Source Code Pro" w:hAnsi="Source Code Pro"/>
+          <w:color w:val="A9B7C6"/>
+          <w:lang w:val="en-US"/>
+        </w:rPr>
+        <w:br/>
+        <w:t xml:space="preserve">    </w:t>
+      </w:r>
+      <w:r>
+        <w:rPr>
+          <w:rFonts w:ascii="Source Code Pro" w:hAnsi="Source Code Pro"/>
+          <w:b/>
+          <w:bCs/>
+          <w:color w:val="CC7832"/>
+          <w:lang w:val="en-US"/>
+        </w:rPr>
+        <w:t>form_login:</w:t>
+      </w:r>
+      <w:r>
+        <w:rPr>
+          <w:rFonts w:ascii="Source Code Pro" w:hAnsi="Source Code Pro"/>
+          <w:b/>
+          <w:bCs/>
+          <w:color w:val="CC7832"/>
+          <w:lang w:val="en-US"/>
+        </w:rPr>
+        <w:br/>
+        <w:t xml:space="preserve">      login_path: </w:t>
+      </w:r>
+      <w:r>
+        <w:rPr>
+          <w:rFonts w:ascii="Source Code Pro" w:hAnsi="Source Code Pro"/>
+          <w:color w:val="A9B7C6"/>
+          <w:lang w:val="en-US"/>
+        </w:rPr>
+        <w:t>author_login</w:t>
+      </w:r>
+      <w:r>
+        <w:rPr>
+          <w:rFonts w:ascii="Source Code Pro" w:hAnsi="Source Code Pro"/>
+          <w:color w:val="A9B7C6"/>
+          <w:lang w:val="en-US"/>
+        </w:rPr>
+        <w:br/>
+        <w:t xml:space="preserve">      </w:t>
+      </w:r>
+      <w:r>
+        <w:rPr>
+          <w:rFonts w:ascii="Source Code Pro" w:hAnsi="Source Code Pro"/>
+          <w:b/>
+          <w:bCs/>
+          <w:color w:val="CC7832"/>
+          <w:lang w:val="en-US"/>
+        </w:rPr>
+        <w:t xml:space="preserve">check_path: </w:t>
+      </w:r>
+      <w:r>
+        <w:rPr>
+          <w:rFonts w:ascii="Source Code Pro" w:hAnsi="Source Code Pro"/>
+          <w:color w:val="A9B7C6"/>
+          <w:lang w:val="en-US"/>
+        </w:rPr>
+        <w:t>author_login_check</w:t>
+      </w:r>
+      <w:r>
+        <w:rPr>
+          <w:rFonts w:ascii="Source Code Pro" w:hAnsi="Source Code Pro"/>
+          <w:color w:val="A9B7C6"/>
+          <w:lang w:val="en-US"/>
+        </w:rPr>
+        <w:br/>
+      </w:r>
+      <w:r>
+        <w:rPr>
+          <w:rFonts w:ascii="Source Code Pro" w:hAnsi="Source Code Pro"/>
+          <w:color w:val="A9B7C6"/>
+          <w:lang w:val="en-US"/>
+        </w:rPr>
+        <w:lastRenderedPageBreak/>
+        <w:t xml:space="preserve">      </w:t>
+      </w:r>
+      <w:r>
+        <w:rPr>
+          <w:rFonts w:ascii="Source Code Pro" w:hAnsi="Source Code Pro"/>
+          <w:b/>
+          <w:bCs/>
+          <w:color w:val="CC7832"/>
+          <w:lang w:val="en-US"/>
+        </w:rPr>
+        <w:t xml:space="preserve">default_target_path: </w:t>
+      </w:r>
+      <w:r>
+        <w:rPr>
+          <w:rFonts w:ascii="Source Code Pro" w:hAnsi="Source Code Pro"/>
+          <w:color w:val="A9B7C6"/>
+          <w:lang w:val="en-US"/>
+        </w:rPr>
+        <w:t>homepage</w:t>
+      </w:r>
+      <w:r>
+        <w:rPr>
+          <w:rFonts w:ascii="Source Code Pro" w:hAnsi="Source Code Pro"/>
+          <w:color w:val="A9B7C6"/>
+          <w:lang w:val="en-US"/>
+        </w:rPr>
+        <w:br/>
+        <w:t xml:space="preserve">    </w:t>
+      </w:r>
+      <w:r>
+        <w:rPr>
+          <w:rFonts w:ascii="Source Code Pro" w:hAnsi="Source Code Pro"/>
+          <w:b/>
+          <w:bCs/>
+          <w:color w:val="CC7832"/>
+          <w:lang w:val="en-US"/>
+        </w:rPr>
+        <w:t>logout:</w:t>
+      </w:r>
+      <w:r>
+        <w:rPr>
+          <w:rFonts w:ascii="Source Code Pro" w:hAnsi="Source Code Pro"/>
+          <w:b/>
+          <w:bCs/>
+          <w:color w:val="CC7832"/>
+          <w:lang w:val="en-US"/>
+        </w:rPr>
+        <w:br/>
+        <w:t xml:space="preserve">      path: </w:t>
+      </w:r>
+      <w:r>
+        <w:rPr>
+          <w:rFonts w:ascii="Source Code Pro" w:hAnsi="Source Code Pro"/>
+          <w:color w:val="A9B7C6"/>
+          <w:lang w:val="en-US"/>
+        </w:rPr>
+        <w:t>author_logout</w:t>
+      </w:r>
+      <w:r>
+        <w:rPr>
+          <w:rFonts w:ascii="Source Code Pro" w:hAnsi="Source Code Pro"/>
+          <w:color w:val="A9B7C6"/>
+          <w:lang w:val="en-US"/>
+        </w:rPr>
+        <w:br/>
+        <w:t xml:space="preserve">      </w:t>
+      </w:r>
+      <w:r>
+        <w:rPr>
+          <w:rFonts w:ascii="Source Code Pro" w:hAnsi="Source Code Pro"/>
+          <w:b/>
+          <w:bCs/>
+          <w:color w:val="CC7832"/>
+          <w:lang w:val="en-US"/>
+        </w:rPr>
+        <w:t xml:space="preserve">target: </w:t>
+      </w:r>
+      <w:r>
+        <w:rPr>
+          <w:rFonts w:ascii="Source Code Pro" w:hAnsi="Source Code Pro"/>
+          <w:color w:val="A9B7C6"/>
+          <w:lang w:val="en-US"/>
+        </w:rPr>
+        <w:t>homepage</w:t>
+      </w:r>
+    </w:p>
+    <w:p>
+      <w:pPr>
+        <w:rPr>
+          <w:lang w:val="en-US"/>
+        </w:rPr>
+      </w:pPr>
+    </w:p>
+    <w:p>
+      <w:r>
+        <w:t xml:space="preserve">modifier le routing.yml comme dans le cas de “Admin”. </w:t>
+      </w:r>
+      <w:r>
+        <w:t>Voir plus haut</w:t>
+      </w:r>
+    </w:p>
     <w:sectPr>
       <w:pgSz w:w="11906" w:h="16838"/>
       <w:pgMar w:top="1417" w:right="1417" w:bottom="1417" w:left="1417" w:header="708" w:footer="708" w:gutter="0"/>

</xml_diff>

<commit_message>
Mise en place de la possibilité de pouvoir uploader les fichiers fichiers impactés:config.yml,Post.php, PostType.php, PostController et DefaultController
</commit_message>
<xml_diff>
--- a/SYMFONY-suite1-queryBuilder.docx
+++ b/SYMFONY-suite1-queryBuilder.docx
@@ -1734,7 +1734,19 @@
         <w:rPr>
           <w:lang w:val="en-US"/>
         </w:rPr>
-        <w:t xml:space="preserve">Instalation </w:t>
+        <w:t>Instal</w:t>
+      </w:r>
+      <w:r>
+        <w:rPr>
+          <w:lang w:val="en-US"/>
+        </w:rPr>
+        <w:t>l</w:t>
+      </w:r>
+      <w:r>
+        <w:rPr>
+          <w:lang w:val="en-US"/>
+        </w:rPr>
+        <w:t xml:space="preserve">ation </w:t>
       </w:r>
     </w:p>
     <w:p>
@@ -1960,7 +1972,10 @@
     </w:p>
     <w:p>
       <w:r>
-        <w:t>en l’occurrence, dans l’entité POST</w:t>
+        <w:t>En</w:t>
+      </w:r>
+      <w:r>
+        <w:t xml:space="preserve"> l’occurrence, dans l’entité POST</w:t>
       </w:r>
     </w:p>
     <w:p>
@@ -6522,11 +6537,13 @@
         <w:ind w:left="708" w:firstLine="708"/>
         <w:rPr>
           <w:rStyle w:val="Emphaseple"/>
+          <w:lang w:val="en-US"/>
         </w:rPr>
       </w:pPr>
       <w:r>
         <w:rPr>
           <w:rStyle w:val="Emphaseple"/>
+          <w:lang w:val="en-US"/>
         </w:rPr>
         <w:t>'ROLE_ADMIN',</w:t>
       </w:r>
@@ -6540,11 +6557,13 @@
         <w:ind w:left="708" w:firstLine="708"/>
         <w:rPr>
           <w:rStyle w:val="Emphaseple"/>
+          <w:lang w:val="en-US"/>
         </w:rPr>
       </w:pPr>
       <w:r>
         <w:rPr>
           <w:rStyle w:val="Emphaseple"/>
+          <w:lang w:val="en-US"/>
         </w:rPr>
         <w:t>$user,</w:t>
       </w:r>
@@ -6802,8 +6821,6 @@
       <w:r>
         <w:t xml:space="preserve">2 interfaces pour que </w:t>
       </w:r>
-      <w:bookmarkStart w:id="0" w:name="_GoBack"/>
-      <w:bookmarkEnd w:id="0"/>
       <w:r>
         <w:t>Symfony le considère comme source de données</w:t>
       </w:r>
@@ -7243,20 +7260,8 @@
         <w:t>;</w:t>
       </w:r>
     </w:p>
-    <w:p>
-      <w:pPr>
-        <w:rPr>
-          <w:lang w:val="en-US"/>
-        </w:rPr>
-      </w:pPr>
-    </w:p>
-    <w:p>
-      <w:pPr>
-        <w:rPr>
-          <w:lang w:val="en-US"/>
-        </w:rPr>
-      </w:pPr>
-    </w:p>
+    <w:p/>
+    <w:p/>
     <w:p>
       <w:r>
         <w:t>Une fois que c’est fait, générer un formulaire</w:t>
@@ -7884,6 +7889,1550 @@
       </w:r>
       <w:r>
         <w:t>Voir plus haut</w:t>
+      </w:r>
+    </w:p>
+    <w:p/>
+    <w:p/>
+    <w:p>
+      <w:r>
+        <w:t>06/09/2017</w:t>
+      </w:r>
+    </w:p>
+    <w:p>
+      <w:r>
+        <w:t>Uploader une image/fichier</w:t>
+      </w:r>
+    </w:p>
+    <w:p>
+      <w:r>
+        <w:t>Il faut utiliser le bundle : stof-doctrine extension</w:t>
+      </w:r>
+    </w:p>
+    <w:p>
+      <w:pPr>
+        <w:pStyle w:val="Paragraphedeliste"/>
+        <w:numPr>
+          <w:ilvl w:val="0"/>
+          <w:numId w:val="8"/>
+        </w:numPr>
+      </w:pPr>
+      <w:r>
+        <w:t>Modifier le fichier config.yml</w:t>
+      </w:r>
+    </w:p>
+    <w:p>
+      <w:pPr>
+        <w:shd w:val="clear" w:color="auto" w:fill="2B2B2B"/>
+        <w:tabs>
+          <w:tab w:val="left" w:pos="916"/>
+          <w:tab w:val="left" w:pos="1832"/>
+          <w:tab w:val="left" w:pos="2748"/>
+          <w:tab w:val="left" w:pos="3664"/>
+          <w:tab w:val="left" w:pos="4580"/>
+          <w:tab w:val="left" w:pos="5496"/>
+          <w:tab w:val="left" w:pos="6412"/>
+          <w:tab w:val="left" w:pos="7328"/>
+          <w:tab w:val="left" w:pos="8244"/>
+          <w:tab w:val="left" w:pos="9160"/>
+          <w:tab w:val="left" w:pos="10076"/>
+          <w:tab w:val="left" w:pos="10992"/>
+          <w:tab w:val="left" w:pos="11908"/>
+          <w:tab w:val="left" w:pos="12824"/>
+          <w:tab w:val="left" w:pos="13740"/>
+          <w:tab w:val="left" w:pos="14656"/>
+        </w:tabs>
+        <w:spacing w:after="0" w:line="240" w:lineRule="auto"/>
+        <w:rPr>
+          <w:rFonts w:ascii="Source Code Pro" w:eastAsia="Times New Roman" w:hAnsi="Source Code Pro" w:cs="Courier New"/>
+          <w:color w:val="A9B7C6"/>
+          <w:sz w:val="20"/>
+          <w:szCs w:val="20"/>
+          <w:lang w:eastAsia="fr-FR"/>
+        </w:rPr>
+      </w:pPr>
+      <w:r>
+        <w:rPr>
+          <w:rFonts w:ascii="Source Code Pro" w:eastAsia="Times New Roman" w:hAnsi="Source Code Pro" w:cs="Courier New"/>
+          <w:b/>
+          <w:bCs/>
+          <w:color w:val="CC7832"/>
+          <w:sz w:val="20"/>
+          <w:szCs w:val="20"/>
+          <w:lang w:eastAsia="fr-FR"/>
+        </w:rPr>
+        <w:t>stof_doctrine_extensions:</w:t>
+      </w:r>
+      <w:r>
+        <w:rPr>
+          <w:rFonts w:ascii="Source Code Pro" w:eastAsia="Times New Roman" w:hAnsi="Source Code Pro" w:cs="Courier New"/>
+          <w:b/>
+          <w:bCs/>
+          <w:color w:val="CC7832"/>
+          <w:sz w:val="20"/>
+          <w:szCs w:val="20"/>
+          <w:lang w:eastAsia="fr-FR"/>
+        </w:rPr>
+        <w:br/>
+        <w:t xml:space="preserve">  default_locale: </w:t>
+      </w:r>
+      <w:r>
+        <w:rPr>
+          <w:rFonts w:ascii="Source Code Pro" w:eastAsia="Times New Roman" w:hAnsi="Source Code Pro" w:cs="Courier New"/>
+          <w:color w:val="A9B7C6"/>
+          <w:sz w:val="20"/>
+          <w:szCs w:val="20"/>
+          <w:lang w:eastAsia="fr-FR"/>
+        </w:rPr>
+        <w:t>fr_FR</w:t>
+      </w:r>
+      <w:r>
+        <w:rPr>
+          <w:rFonts w:ascii="Source Code Pro" w:eastAsia="Times New Roman" w:hAnsi="Source Code Pro" w:cs="Courier New"/>
+          <w:color w:val="A9B7C6"/>
+          <w:sz w:val="20"/>
+          <w:szCs w:val="20"/>
+          <w:lang w:eastAsia="fr-FR"/>
+        </w:rPr>
+        <w:br/>
+        <w:t xml:space="preserve">  </w:t>
+      </w:r>
+      <w:r>
+        <w:rPr>
+          <w:rFonts w:ascii="Source Code Pro" w:eastAsia="Times New Roman" w:hAnsi="Source Code Pro" w:cs="Courier New"/>
+          <w:b/>
+          <w:bCs/>
+          <w:color w:val="CC7832"/>
+          <w:sz w:val="20"/>
+          <w:szCs w:val="20"/>
+          <w:lang w:eastAsia="fr-FR"/>
+        </w:rPr>
+        <w:t>uploadable:</w:t>
+      </w:r>
+      <w:r>
+        <w:rPr>
+          <w:rFonts w:ascii="Source Code Pro" w:eastAsia="Times New Roman" w:hAnsi="Source Code Pro" w:cs="Courier New"/>
+          <w:b/>
+          <w:bCs/>
+          <w:color w:val="CC7832"/>
+          <w:sz w:val="20"/>
+          <w:szCs w:val="20"/>
+          <w:lang w:eastAsia="fr-FR"/>
+        </w:rPr>
+        <w:br/>
+        <w:t xml:space="preserve">    </w:t>
+      </w:r>
+      <w:r>
+        <w:rPr>
+          <w:rFonts w:ascii="Source Code Pro" w:eastAsia="Times New Roman" w:hAnsi="Source Code Pro" w:cs="Courier New"/>
+          <w:i/>
+          <w:iCs/>
+          <w:color w:val="629755"/>
+          <w:sz w:val="20"/>
+          <w:szCs w:val="20"/>
+          <w:lang w:eastAsia="fr-FR"/>
+        </w:rPr>
+        <w:t># Options de "uploadable", on définit un chemin par défaut de téléchargement</w:t>
+      </w:r>
+      <w:r>
+        <w:rPr>
+          <w:rFonts w:ascii="Source Code Pro" w:eastAsia="Times New Roman" w:hAnsi="Source Code Pro" w:cs="Courier New"/>
+          <w:i/>
+          <w:iCs/>
+          <w:color w:val="629755"/>
+          <w:sz w:val="20"/>
+          <w:szCs w:val="20"/>
+          <w:lang w:eastAsia="fr-FR"/>
+        </w:rPr>
+        <w:br/>
+        <w:t xml:space="preserve">    </w:t>
+      </w:r>
+      <w:r>
+        <w:rPr>
+          <w:rFonts w:ascii="Source Code Pro" w:eastAsia="Times New Roman" w:hAnsi="Source Code Pro" w:cs="Courier New"/>
+          <w:b/>
+          <w:bCs/>
+          <w:color w:val="CC7832"/>
+          <w:sz w:val="20"/>
+          <w:szCs w:val="20"/>
+          <w:lang w:eastAsia="fr-FR"/>
+        </w:rPr>
+        <w:t xml:space="preserve">default_file_path: </w:t>
+      </w:r>
+      <w:r>
+        <w:rPr>
+          <w:rFonts w:ascii="Source Code Pro" w:eastAsia="Times New Roman" w:hAnsi="Source Code Pro" w:cs="Courier New"/>
+          <w:color w:val="6A8759"/>
+          <w:sz w:val="20"/>
+          <w:szCs w:val="20"/>
+          <w:lang w:eastAsia="fr-FR"/>
+        </w:rPr>
+        <w:t>"%kernel.root_dir%/../web/uploadedFiles"</w:t>
+      </w:r>
+      <w:r>
+        <w:rPr>
+          <w:rFonts w:ascii="Source Code Pro" w:eastAsia="Times New Roman" w:hAnsi="Source Code Pro" w:cs="Courier New"/>
+          <w:color w:val="6A8759"/>
+          <w:sz w:val="20"/>
+          <w:szCs w:val="20"/>
+          <w:lang w:eastAsia="fr-FR"/>
+        </w:rPr>
+        <w:br/>
+        <w:t xml:space="preserve">  </w:t>
+      </w:r>
+      <w:r>
+        <w:rPr>
+          <w:rFonts w:ascii="Source Code Pro" w:eastAsia="Times New Roman" w:hAnsi="Source Code Pro" w:cs="Courier New"/>
+          <w:b/>
+          <w:bCs/>
+          <w:color w:val="CC7832"/>
+          <w:sz w:val="20"/>
+          <w:szCs w:val="20"/>
+          <w:lang w:eastAsia="fr-FR"/>
+        </w:rPr>
+        <w:t>orm:</w:t>
+      </w:r>
+      <w:r>
+        <w:rPr>
+          <w:rFonts w:ascii="Source Code Pro" w:eastAsia="Times New Roman" w:hAnsi="Source Code Pro" w:cs="Courier New"/>
+          <w:b/>
+          <w:bCs/>
+          <w:color w:val="CC7832"/>
+          <w:sz w:val="20"/>
+          <w:szCs w:val="20"/>
+          <w:lang w:eastAsia="fr-FR"/>
+        </w:rPr>
+        <w:br/>
+        <w:t xml:space="preserve">    default:</w:t>
+      </w:r>
+      <w:r>
+        <w:rPr>
+          <w:rFonts w:ascii="Source Code Pro" w:eastAsia="Times New Roman" w:hAnsi="Source Code Pro" w:cs="Courier New"/>
+          <w:b/>
+          <w:bCs/>
+          <w:color w:val="CC7832"/>
+          <w:sz w:val="20"/>
+          <w:szCs w:val="20"/>
+          <w:lang w:eastAsia="fr-FR"/>
+        </w:rPr>
+        <w:br/>
+        <w:t xml:space="preserve">      sluggable: </w:t>
+      </w:r>
+      <w:r>
+        <w:rPr>
+          <w:rFonts w:ascii="Source Code Pro" w:eastAsia="Times New Roman" w:hAnsi="Source Code Pro" w:cs="Courier New"/>
+          <w:color w:val="A9B7C6"/>
+          <w:sz w:val="20"/>
+          <w:szCs w:val="20"/>
+          <w:lang w:eastAsia="fr-FR"/>
+        </w:rPr>
+        <w:t xml:space="preserve">true </w:t>
+      </w:r>
+      <w:r>
+        <w:rPr>
+          <w:rFonts w:ascii="Source Code Pro" w:eastAsia="Times New Roman" w:hAnsi="Source Code Pro" w:cs="Courier New"/>
+          <w:i/>
+          <w:iCs/>
+          <w:color w:val="629755"/>
+          <w:sz w:val="20"/>
+          <w:szCs w:val="20"/>
+          <w:lang w:eastAsia="fr-FR"/>
+        </w:rPr>
+        <w:t># On active l'option de Slug</w:t>
+      </w:r>
+      <w:r>
+        <w:rPr>
+          <w:rFonts w:ascii="Source Code Pro" w:eastAsia="Times New Roman" w:hAnsi="Source Code Pro" w:cs="Courier New"/>
+          <w:i/>
+          <w:iCs/>
+          <w:color w:val="629755"/>
+          <w:sz w:val="20"/>
+          <w:szCs w:val="20"/>
+          <w:lang w:eastAsia="fr-FR"/>
+        </w:rPr>
+        <w:br/>
+        <w:t xml:space="preserve">      </w:t>
+      </w:r>
+      <w:r>
+        <w:rPr>
+          <w:rFonts w:ascii="Source Code Pro" w:eastAsia="Times New Roman" w:hAnsi="Source Code Pro" w:cs="Courier New"/>
+          <w:b/>
+          <w:bCs/>
+          <w:color w:val="CC7832"/>
+          <w:sz w:val="20"/>
+          <w:szCs w:val="20"/>
+          <w:lang w:eastAsia="fr-FR"/>
+        </w:rPr>
+        <w:t xml:space="preserve">uploadable: </w:t>
+      </w:r>
+      <w:r>
+        <w:rPr>
+          <w:rFonts w:ascii="Source Code Pro" w:eastAsia="Times New Roman" w:hAnsi="Source Code Pro" w:cs="Courier New"/>
+          <w:color w:val="A9B7C6"/>
+          <w:sz w:val="20"/>
+          <w:szCs w:val="20"/>
+          <w:lang w:eastAsia="fr-FR"/>
+        </w:rPr>
+        <w:t xml:space="preserve">true </w:t>
+      </w:r>
+      <w:r>
+        <w:rPr>
+          <w:rFonts w:ascii="Source Code Pro" w:eastAsia="Times New Roman" w:hAnsi="Source Code Pro" w:cs="Courier New"/>
+          <w:i/>
+          <w:iCs/>
+          <w:color w:val="629755"/>
+          <w:sz w:val="20"/>
+          <w:szCs w:val="20"/>
+          <w:lang w:eastAsia="fr-FR"/>
+        </w:rPr>
+        <w:t># On active l'option de téléchargement</w:t>
+      </w:r>
+      <w:r>
+        <w:rPr>
+          <w:rFonts w:ascii="Source Code Pro" w:eastAsia="Times New Roman" w:hAnsi="Source Code Pro" w:cs="Courier New"/>
+          <w:i/>
+          <w:iCs/>
+          <w:color w:val="629755"/>
+          <w:sz w:val="20"/>
+          <w:szCs w:val="20"/>
+          <w:lang w:eastAsia="fr-FR"/>
+        </w:rPr>
+        <w:br/>
+        <w:t xml:space="preserve">      </w:t>
+      </w:r>
+      <w:r>
+        <w:rPr>
+          <w:rFonts w:ascii="Source Code Pro" w:eastAsia="Times New Roman" w:hAnsi="Source Code Pro" w:cs="Courier New"/>
+          <w:b/>
+          <w:bCs/>
+          <w:color w:val="CC7832"/>
+          <w:sz w:val="20"/>
+          <w:szCs w:val="20"/>
+          <w:lang w:eastAsia="fr-FR"/>
+        </w:rPr>
+        <w:t xml:space="preserve">loggable: </w:t>
+      </w:r>
+      <w:r>
+        <w:rPr>
+          <w:rFonts w:ascii="Source Code Pro" w:eastAsia="Times New Roman" w:hAnsi="Source Code Pro" w:cs="Courier New"/>
+          <w:color w:val="A9B7C6"/>
+          <w:sz w:val="20"/>
+          <w:szCs w:val="20"/>
+          <w:lang w:eastAsia="fr-FR"/>
+        </w:rPr>
+        <w:t xml:space="preserve">true </w:t>
+      </w:r>
+      <w:r>
+        <w:rPr>
+          <w:rFonts w:ascii="Source Code Pro" w:eastAsia="Times New Roman" w:hAnsi="Source Code Pro" w:cs="Courier New"/>
+          <w:i/>
+          <w:iCs/>
+          <w:color w:val="629755"/>
+          <w:sz w:val="20"/>
+          <w:szCs w:val="20"/>
+          <w:lang w:eastAsia="fr-FR"/>
+        </w:rPr>
+        <w:t># On active l'option loggable qui va activer une table d'historique de modification</w:t>
+      </w:r>
+    </w:p>
+    <w:p/>
+    <w:p>
+      <w:pPr>
+        <w:pStyle w:val="Paragraphedeliste"/>
+        <w:numPr>
+          <w:ilvl w:val="0"/>
+          <w:numId w:val="8"/>
+        </w:numPr>
+      </w:pPr>
+      <w:r>
+        <w:t xml:space="preserve">Dans les annotations de la class qui représente notre entité, ajouter cette annotation : </w:t>
+      </w:r>
+    </w:p>
+    <w:p>
+      <w:r>
+        <w:t>@Gedmo\Uploadable</w:t>
+      </w:r>
+      <w:r>
+        <w:t xml:space="preserve">  avec des options. Mettre le « use » du namespace de Gedmo </w:t>
+      </w:r>
+    </w:p>
+    <w:p>
+      <w:pPr>
+        <w:rPr>
+          <w:lang w:val="en-US"/>
+        </w:rPr>
+      </w:pPr>
+      <w:r>
+        <w:rPr>
+          <w:lang w:val="en-US"/>
+        </w:rPr>
+        <w:t>Exemple :</w:t>
+      </w:r>
+    </w:p>
+    <w:p>
+      <w:pPr>
+        <w:shd w:val="clear" w:color="auto" w:fill="2B2B2B"/>
+        <w:tabs>
+          <w:tab w:val="left" w:pos="916"/>
+          <w:tab w:val="left" w:pos="1832"/>
+          <w:tab w:val="left" w:pos="2748"/>
+          <w:tab w:val="left" w:pos="3664"/>
+          <w:tab w:val="left" w:pos="4580"/>
+          <w:tab w:val="left" w:pos="5496"/>
+          <w:tab w:val="left" w:pos="6412"/>
+          <w:tab w:val="left" w:pos="7328"/>
+          <w:tab w:val="left" w:pos="8244"/>
+          <w:tab w:val="left" w:pos="9160"/>
+          <w:tab w:val="left" w:pos="10076"/>
+          <w:tab w:val="left" w:pos="10992"/>
+          <w:tab w:val="left" w:pos="11908"/>
+          <w:tab w:val="left" w:pos="12824"/>
+          <w:tab w:val="left" w:pos="13740"/>
+          <w:tab w:val="left" w:pos="14656"/>
+        </w:tabs>
+        <w:spacing w:after="0" w:line="240" w:lineRule="auto"/>
+        <w:rPr>
+          <w:rFonts w:ascii="Source Code Pro" w:eastAsia="Times New Roman" w:hAnsi="Source Code Pro" w:cs="Courier New"/>
+          <w:color w:val="A9B7C6"/>
+          <w:sz w:val="20"/>
+          <w:szCs w:val="20"/>
+          <w:shd w:val="clear" w:color="auto" w:fill="232525"/>
+          <w:lang w:val="en-US" w:eastAsia="fr-FR"/>
+        </w:rPr>
+      </w:pPr>
+      <w:r>
+        <w:rPr>
+          <w:rFonts w:ascii="Source Code Pro" w:eastAsia="Times New Roman" w:hAnsi="Source Code Pro" w:cs="Courier New"/>
+          <w:i/>
+          <w:iCs/>
+          <w:color w:val="629755"/>
+          <w:sz w:val="20"/>
+          <w:szCs w:val="20"/>
+          <w:shd w:val="clear" w:color="auto" w:fill="232525"/>
+          <w:lang w:val="en-US" w:eastAsia="fr-FR"/>
+        </w:rPr>
+        <w:t>/**</w:t>
+      </w:r>
+      <w:r>
+        <w:rPr>
+          <w:rFonts w:ascii="Source Code Pro" w:eastAsia="Times New Roman" w:hAnsi="Source Code Pro" w:cs="Courier New"/>
+          <w:i/>
+          <w:iCs/>
+          <w:color w:val="629755"/>
+          <w:sz w:val="20"/>
+          <w:szCs w:val="20"/>
+          <w:shd w:val="clear" w:color="auto" w:fill="232525"/>
+          <w:lang w:val="en-US" w:eastAsia="fr-FR"/>
+        </w:rPr>
+        <w:br/>
+        <w:t xml:space="preserve"> * Post</w:t>
+      </w:r>
+      <w:r>
+        <w:rPr>
+          <w:rFonts w:ascii="Source Code Pro" w:eastAsia="Times New Roman" w:hAnsi="Source Code Pro" w:cs="Courier New"/>
+          <w:i/>
+          <w:iCs/>
+          <w:color w:val="629755"/>
+          <w:sz w:val="20"/>
+          <w:szCs w:val="20"/>
+          <w:shd w:val="clear" w:color="auto" w:fill="232525"/>
+          <w:lang w:val="en-US" w:eastAsia="fr-FR"/>
+        </w:rPr>
+        <w:br/>
+        <w:t xml:space="preserve"> *</w:t>
+      </w:r>
+      <w:r>
+        <w:rPr>
+          <w:rFonts w:ascii="Source Code Pro" w:eastAsia="Times New Roman" w:hAnsi="Source Code Pro" w:cs="Courier New"/>
+          <w:i/>
+          <w:iCs/>
+          <w:color w:val="629755"/>
+          <w:sz w:val="20"/>
+          <w:szCs w:val="20"/>
+          <w:shd w:val="clear" w:color="auto" w:fill="232525"/>
+          <w:lang w:val="en-US" w:eastAsia="fr-FR"/>
+        </w:rPr>
+        <w:br/>
+        <w:t xml:space="preserve"> * </w:t>
+      </w:r>
+      <w:r>
+        <w:rPr>
+          <w:rFonts w:ascii="Source Code Pro" w:eastAsia="Times New Roman" w:hAnsi="Source Code Pro" w:cs="Courier New"/>
+          <w:b/>
+          <w:bCs/>
+          <w:i/>
+          <w:iCs/>
+          <w:color w:val="629755"/>
+          <w:sz w:val="20"/>
+          <w:szCs w:val="20"/>
+          <w:shd w:val="clear" w:color="auto" w:fill="232525"/>
+          <w:lang w:val="en-US" w:eastAsia="fr-FR"/>
+        </w:rPr>
+        <w:t>@ORM\Table</w:t>
+      </w:r>
+      <w:r>
+        <w:rPr>
+          <w:rFonts w:ascii="Source Code Pro" w:eastAsia="Times New Roman" w:hAnsi="Source Code Pro" w:cs="Courier New"/>
+          <w:i/>
+          <w:iCs/>
+          <w:color w:val="629755"/>
+          <w:sz w:val="20"/>
+          <w:szCs w:val="20"/>
+          <w:shd w:val="clear" w:color="auto" w:fill="232525"/>
+          <w:lang w:val="en-US" w:eastAsia="fr-FR"/>
+        </w:rPr>
+        <w:t>(name="posts")</w:t>
+      </w:r>
+      <w:r>
+        <w:rPr>
+          <w:rFonts w:ascii="Source Code Pro" w:eastAsia="Times New Roman" w:hAnsi="Source Code Pro" w:cs="Courier New"/>
+          <w:i/>
+          <w:iCs/>
+          <w:color w:val="629755"/>
+          <w:sz w:val="20"/>
+          <w:szCs w:val="20"/>
+          <w:shd w:val="clear" w:color="auto" w:fill="232525"/>
+          <w:lang w:val="en-US" w:eastAsia="fr-FR"/>
+        </w:rPr>
+        <w:br/>
+        <w:t xml:space="preserve"> * </w:t>
+      </w:r>
+      <w:r>
+        <w:rPr>
+          <w:rFonts w:ascii="Source Code Pro" w:eastAsia="Times New Roman" w:hAnsi="Source Code Pro" w:cs="Courier New"/>
+          <w:b/>
+          <w:bCs/>
+          <w:i/>
+          <w:iCs/>
+          <w:color w:val="629755"/>
+          <w:sz w:val="20"/>
+          <w:szCs w:val="20"/>
+          <w:shd w:val="clear" w:color="auto" w:fill="232525"/>
+          <w:lang w:val="en-US" w:eastAsia="fr-FR"/>
+        </w:rPr>
+        <w:t>@ORM\Entity</w:t>
+      </w:r>
+      <w:r>
+        <w:rPr>
+          <w:rFonts w:ascii="Source Code Pro" w:eastAsia="Times New Roman" w:hAnsi="Source Code Pro" w:cs="Courier New"/>
+          <w:i/>
+          <w:iCs/>
+          <w:color w:val="629755"/>
+          <w:sz w:val="20"/>
+          <w:szCs w:val="20"/>
+          <w:shd w:val="clear" w:color="auto" w:fill="232525"/>
+          <w:lang w:val="en-US" w:eastAsia="fr-FR"/>
+        </w:rPr>
+        <w:t>(repositoryClass="AppBundle\Repository\PostRepository")</w:t>
+      </w:r>
+      <w:r>
+        <w:rPr>
+          <w:rFonts w:ascii="Source Code Pro" w:eastAsia="Times New Roman" w:hAnsi="Source Code Pro" w:cs="Courier New"/>
+          <w:i/>
+          <w:iCs/>
+          <w:color w:val="629755"/>
+          <w:sz w:val="20"/>
+          <w:szCs w:val="20"/>
+          <w:shd w:val="clear" w:color="auto" w:fill="232525"/>
+          <w:lang w:val="en-US" w:eastAsia="fr-FR"/>
+        </w:rPr>
+        <w:br/>
+        <w:t xml:space="preserve"> * </w:t>
+      </w:r>
+      <w:r>
+        <w:rPr>
+          <w:rFonts w:ascii="Source Code Pro" w:eastAsia="Times New Roman" w:hAnsi="Source Code Pro" w:cs="Courier New"/>
+          <w:b/>
+          <w:bCs/>
+          <w:i/>
+          <w:iCs/>
+          <w:color w:val="629755"/>
+          <w:sz w:val="20"/>
+          <w:szCs w:val="20"/>
+          <w:shd w:val="clear" w:color="auto" w:fill="232525"/>
+          <w:lang w:val="en-US" w:eastAsia="fr-FR"/>
+        </w:rPr>
+        <w:t>@Gedmo\Uploadable</w:t>
+      </w:r>
+      <w:r>
+        <w:rPr>
+          <w:rFonts w:ascii="Source Code Pro" w:eastAsia="Times New Roman" w:hAnsi="Source Code Pro" w:cs="Courier New"/>
+          <w:i/>
+          <w:iCs/>
+          <w:color w:val="629755"/>
+          <w:sz w:val="20"/>
+          <w:szCs w:val="20"/>
+          <w:shd w:val="clear" w:color="auto" w:fill="232525"/>
+          <w:lang w:val="en-US" w:eastAsia="fr-FR"/>
+        </w:rPr>
+        <w:t>(</w:t>
+      </w:r>
+      <w:r>
+        <w:rPr>
+          <w:rFonts w:ascii="Source Code Pro" w:eastAsia="Times New Roman" w:hAnsi="Source Code Pro" w:cs="Courier New"/>
+          <w:i/>
+          <w:iCs/>
+          <w:color w:val="629755"/>
+          <w:sz w:val="20"/>
+          <w:szCs w:val="20"/>
+          <w:shd w:val="clear" w:color="auto" w:fill="232525"/>
+          <w:lang w:val="en-US" w:eastAsia="fr-FR"/>
+        </w:rPr>
+        <w:br/>
+        <w:t xml:space="preserve"> *     allowOverwrite=true,</w:t>
+      </w:r>
+      <w:r>
+        <w:rPr>
+          <w:rFonts w:ascii="Source Code Pro" w:eastAsia="Times New Roman" w:hAnsi="Source Code Pro" w:cs="Courier New"/>
+          <w:i/>
+          <w:iCs/>
+          <w:color w:val="629755"/>
+          <w:sz w:val="20"/>
+          <w:szCs w:val="20"/>
+          <w:shd w:val="clear" w:color="auto" w:fill="232525"/>
+          <w:lang w:val="en-US" w:eastAsia="fr-FR"/>
+        </w:rPr>
+        <w:br/>
+        <w:t xml:space="preserve"> *     filenameGenerator="SHA1",</w:t>
+      </w:r>
+      <w:r>
+        <w:rPr>
+          <w:rFonts w:ascii="Source Code Pro" w:eastAsia="Times New Roman" w:hAnsi="Source Code Pro" w:cs="Courier New"/>
+          <w:i/>
+          <w:iCs/>
+          <w:color w:val="629755"/>
+          <w:sz w:val="20"/>
+          <w:szCs w:val="20"/>
+          <w:shd w:val="clear" w:color="auto" w:fill="232525"/>
+          <w:lang w:val="en-US" w:eastAsia="fr-FR"/>
+        </w:rPr>
+        <w:br/>
+        <w:t xml:space="preserve"> *     maxSize="2000000",</w:t>
+      </w:r>
+      <w:r>
+        <w:rPr>
+          <w:rFonts w:ascii="Source Code Pro" w:eastAsia="Times New Roman" w:hAnsi="Source Code Pro" w:cs="Courier New"/>
+          <w:i/>
+          <w:iCs/>
+          <w:color w:val="629755"/>
+          <w:sz w:val="20"/>
+          <w:szCs w:val="20"/>
+          <w:shd w:val="clear" w:color="auto" w:fill="232525"/>
+          <w:lang w:val="en-US" w:eastAsia="fr-FR"/>
+        </w:rPr>
+        <w:br/>
+        <w:t xml:space="preserve"> *     allowedTypes="image/jpeg,image/png"</w:t>
+      </w:r>
+      <w:r>
+        <w:rPr>
+          <w:rFonts w:ascii="Source Code Pro" w:eastAsia="Times New Roman" w:hAnsi="Source Code Pro" w:cs="Courier New"/>
+          <w:i/>
+          <w:iCs/>
+          <w:color w:val="629755"/>
+          <w:sz w:val="20"/>
+          <w:szCs w:val="20"/>
+          <w:shd w:val="clear" w:color="auto" w:fill="232525"/>
+          <w:lang w:val="en-US" w:eastAsia="fr-FR"/>
+        </w:rPr>
+        <w:br/>
+        <w:t xml:space="preserve"> * )</w:t>
+      </w:r>
+      <w:r>
+        <w:rPr>
+          <w:rFonts w:ascii="Source Code Pro" w:eastAsia="Times New Roman" w:hAnsi="Source Code Pro" w:cs="Courier New"/>
+          <w:i/>
+          <w:iCs/>
+          <w:color w:val="629755"/>
+          <w:sz w:val="20"/>
+          <w:szCs w:val="20"/>
+          <w:shd w:val="clear" w:color="auto" w:fill="232525"/>
+          <w:lang w:val="en-US" w:eastAsia="fr-FR"/>
+        </w:rPr>
+        <w:br/>
+        <w:t xml:space="preserve"> */</w:t>
+      </w:r>
+      <w:r>
+        <w:rPr>
+          <w:rFonts w:ascii="Source Code Pro" w:eastAsia="Times New Roman" w:hAnsi="Source Code Pro" w:cs="Courier New"/>
+          <w:i/>
+          <w:iCs/>
+          <w:color w:val="629755"/>
+          <w:sz w:val="20"/>
+          <w:szCs w:val="20"/>
+          <w:shd w:val="clear" w:color="auto" w:fill="232525"/>
+          <w:lang w:val="en-US" w:eastAsia="fr-FR"/>
+        </w:rPr>
+        <w:br/>
+      </w:r>
+      <w:r>
+        <w:rPr>
+          <w:rFonts w:ascii="Source Code Pro" w:eastAsia="Times New Roman" w:hAnsi="Source Code Pro" w:cs="Courier New"/>
+          <w:b/>
+          <w:bCs/>
+          <w:color w:val="CC7832"/>
+          <w:sz w:val="20"/>
+          <w:szCs w:val="20"/>
+          <w:shd w:val="clear" w:color="auto" w:fill="232525"/>
+          <w:lang w:val="en-US" w:eastAsia="fr-FR"/>
+        </w:rPr>
+        <w:t xml:space="preserve">class </w:t>
+      </w:r>
+      <w:r>
+        <w:rPr>
+          <w:rFonts w:ascii="Source Code Pro" w:eastAsia="Times New Roman" w:hAnsi="Source Code Pro" w:cs="Courier New"/>
+          <w:color w:val="A9B7C6"/>
+          <w:sz w:val="20"/>
+          <w:szCs w:val="20"/>
+          <w:shd w:val="clear" w:color="auto" w:fill="232525"/>
+          <w:lang w:val="en-US" w:eastAsia="fr-FR"/>
+        </w:rPr>
+        <w:t>Post</w:t>
+      </w:r>
+    </w:p>
+    <w:p>
+      <w:pPr>
+        <w:shd w:val="clear" w:color="auto" w:fill="2B2B2B"/>
+        <w:tabs>
+          <w:tab w:val="left" w:pos="916"/>
+          <w:tab w:val="left" w:pos="1832"/>
+          <w:tab w:val="left" w:pos="2748"/>
+          <w:tab w:val="left" w:pos="3664"/>
+          <w:tab w:val="left" w:pos="4580"/>
+          <w:tab w:val="left" w:pos="5496"/>
+          <w:tab w:val="left" w:pos="6412"/>
+          <w:tab w:val="left" w:pos="7328"/>
+          <w:tab w:val="left" w:pos="8244"/>
+          <w:tab w:val="left" w:pos="9160"/>
+          <w:tab w:val="left" w:pos="10076"/>
+          <w:tab w:val="left" w:pos="10992"/>
+          <w:tab w:val="left" w:pos="11908"/>
+          <w:tab w:val="left" w:pos="12824"/>
+          <w:tab w:val="left" w:pos="13740"/>
+          <w:tab w:val="left" w:pos="14656"/>
+        </w:tabs>
+        <w:spacing w:after="0" w:line="240" w:lineRule="auto"/>
+        <w:rPr>
+          <w:rFonts w:ascii="Source Code Pro" w:eastAsia="Times New Roman" w:hAnsi="Source Code Pro" w:cs="Courier New"/>
+          <w:color w:val="A9B7C6"/>
+          <w:sz w:val="20"/>
+          <w:szCs w:val="20"/>
+          <w:shd w:val="clear" w:color="auto" w:fill="232525"/>
+          <w:lang w:val="en-US" w:eastAsia="fr-FR"/>
+        </w:rPr>
+      </w:pPr>
+      <w:r>
+        <w:rPr>
+          <w:rFonts w:ascii="Source Code Pro" w:eastAsia="Times New Roman" w:hAnsi="Source Code Pro" w:cs="Courier New"/>
+          <w:color w:val="A9B7C6"/>
+          <w:sz w:val="20"/>
+          <w:szCs w:val="20"/>
+          <w:shd w:val="clear" w:color="auto" w:fill="232525"/>
+          <w:lang w:val="en-US" w:eastAsia="fr-FR"/>
+        </w:rPr>
+        <w:t>{</w:t>
+      </w:r>
+    </w:p>
+    <w:p>
+      <w:pPr>
+        <w:shd w:val="clear" w:color="auto" w:fill="2B2B2B"/>
+        <w:tabs>
+          <w:tab w:val="left" w:pos="916"/>
+          <w:tab w:val="left" w:pos="1832"/>
+          <w:tab w:val="left" w:pos="2748"/>
+          <w:tab w:val="left" w:pos="3664"/>
+          <w:tab w:val="left" w:pos="4580"/>
+          <w:tab w:val="left" w:pos="5496"/>
+          <w:tab w:val="left" w:pos="6412"/>
+          <w:tab w:val="left" w:pos="7328"/>
+          <w:tab w:val="left" w:pos="8244"/>
+          <w:tab w:val="left" w:pos="9160"/>
+          <w:tab w:val="left" w:pos="10076"/>
+          <w:tab w:val="left" w:pos="10992"/>
+          <w:tab w:val="left" w:pos="11908"/>
+          <w:tab w:val="left" w:pos="12824"/>
+          <w:tab w:val="left" w:pos="13740"/>
+          <w:tab w:val="left" w:pos="14656"/>
+        </w:tabs>
+        <w:spacing w:after="0" w:line="240" w:lineRule="auto"/>
+        <w:rPr>
+          <w:rFonts w:ascii="Source Code Pro" w:eastAsia="Times New Roman" w:hAnsi="Source Code Pro" w:cs="Courier New"/>
+          <w:color w:val="A9B7C6"/>
+          <w:sz w:val="20"/>
+          <w:szCs w:val="20"/>
+          <w:shd w:val="clear" w:color="auto" w:fill="232525"/>
+          <w:lang w:val="en-US" w:eastAsia="fr-FR"/>
+        </w:rPr>
+      </w:pPr>
+      <w:r>
+        <w:rPr>
+          <w:rFonts w:ascii="Source Code Pro" w:eastAsia="Times New Roman" w:hAnsi="Source Code Pro" w:cs="Courier New"/>
+          <w:color w:val="A9B7C6"/>
+          <w:sz w:val="20"/>
+          <w:szCs w:val="20"/>
+          <w:shd w:val="clear" w:color="auto" w:fill="232525"/>
+          <w:lang w:val="en-US" w:eastAsia="fr-FR"/>
+        </w:rPr>
+        <w:t>….</w:t>
+      </w:r>
+    </w:p>
+    <w:p>
+      <w:pPr>
+        <w:shd w:val="clear" w:color="auto" w:fill="2B2B2B"/>
+        <w:tabs>
+          <w:tab w:val="left" w:pos="916"/>
+          <w:tab w:val="left" w:pos="1832"/>
+          <w:tab w:val="left" w:pos="2748"/>
+          <w:tab w:val="left" w:pos="3664"/>
+          <w:tab w:val="left" w:pos="4580"/>
+          <w:tab w:val="left" w:pos="5496"/>
+          <w:tab w:val="left" w:pos="6412"/>
+          <w:tab w:val="left" w:pos="7328"/>
+          <w:tab w:val="left" w:pos="8244"/>
+          <w:tab w:val="left" w:pos="9160"/>
+          <w:tab w:val="left" w:pos="10076"/>
+          <w:tab w:val="left" w:pos="10992"/>
+          <w:tab w:val="left" w:pos="11908"/>
+          <w:tab w:val="left" w:pos="12824"/>
+          <w:tab w:val="left" w:pos="13740"/>
+          <w:tab w:val="left" w:pos="14656"/>
+        </w:tabs>
+        <w:spacing w:after="0" w:line="240" w:lineRule="auto"/>
+        <w:rPr>
+          <w:rFonts w:ascii="Source Code Pro" w:eastAsia="Times New Roman" w:hAnsi="Source Code Pro" w:cs="Courier New"/>
+          <w:color w:val="A9B7C6"/>
+          <w:sz w:val="20"/>
+          <w:szCs w:val="20"/>
+          <w:lang w:val="en-US" w:eastAsia="fr-FR"/>
+        </w:rPr>
+      </w:pPr>
+      <w:r>
+        <w:rPr>
+          <w:rFonts w:ascii="Source Code Pro" w:eastAsia="Times New Roman" w:hAnsi="Source Code Pro" w:cs="Courier New"/>
+          <w:color w:val="A9B7C6"/>
+          <w:sz w:val="20"/>
+          <w:szCs w:val="20"/>
+          <w:shd w:val="clear" w:color="auto" w:fill="232525"/>
+          <w:lang w:val="en-US" w:eastAsia="fr-FR"/>
+        </w:rPr>
+        <w:t>}</w:t>
+      </w:r>
+    </w:p>
+    <w:p>
+      <w:pPr>
+        <w:rPr>
+          <w:lang w:val="en-US"/>
+        </w:rPr>
+      </w:pPr>
+    </w:p>
+    <w:p/>
+    <w:p>
+      <w:pPr>
+        <w:pStyle w:val="Paragraphedeliste"/>
+        <w:numPr>
+          <w:ilvl w:val="0"/>
+          <w:numId w:val="8"/>
+        </w:numPr>
+      </w:pPr>
+      <w:r>
+        <w:lastRenderedPageBreak/>
+        <w:t>Ajout</w:t>
+      </w:r>
+      <w:r>
+        <w:t>er dans la class, une propriété.</w:t>
+      </w:r>
+    </w:p>
+    <w:p>
+      <w:pPr>
+        <w:shd w:val="clear" w:color="auto" w:fill="2B2B2B"/>
+        <w:tabs>
+          <w:tab w:val="left" w:pos="916"/>
+          <w:tab w:val="left" w:pos="1832"/>
+          <w:tab w:val="left" w:pos="2748"/>
+          <w:tab w:val="left" w:pos="3664"/>
+          <w:tab w:val="left" w:pos="4580"/>
+          <w:tab w:val="left" w:pos="5496"/>
+          <w:tab w:val="left" w:pos="6412"/>
+          <w:tab w:val="left" w:pos="7328"/>
+          <w:tab w:val="left" w:pos="8244"/>
+          <w:tab w:val="left" w:pos="9160"/>
+          <w:tab w:val="left" w:pos="10076"/>
+          <w:tab w:val="left" w:pos="10992"/>
+          <w:tab w:val="left" w:pos="11908"/>
+          <w:tab w:val="left" w:pos="12824"/>
+          <w:tab w:val="left" w:pos="13740"/>
+          <w:tab w:val="left" w:pos="14656"/>
+        </w:tabs>
+        <w:spacing w:after="0" w:line="240" w:lineRule="auto"/>
+        <w:rPr>
+          <w:rFonts w:ascii="Source Code Pro" w:eastAsia="Times New Roman" w:hAnsi="Source Code Pro" w:cs="Courier New"/>
+          <w:color w:val="A9B7C6"/>
+          <w:sz w:val="20"/>
+          <w:szCs w:val="20"/>
+          <w:lang w:val="en-US" w:eastAsia="fr-FR"/>
+        </w:rPr>
+      </w:pPr>
+      <w:r>
+        <w:rPr>
+          <w:rFonts w:ascii="Source Code Pro" w:eastAsia="Times New Roman" w:hAnsi="Source Code Pro" w:cs="Courier New"/>
+          <w:i/>
+          <w:iCs/>
+          <w:color w:val="629755"/>
+          <w:sz w:val="20"/>
+          <w:szCs w:val="20"/>
+          <w:shd w:val="clear" w:color="auto" w:fill="232525"/>
+          <w:lang w:val="en-US" w:eastAsia="fr-FR"/>
+        </w:rPr>
+        <w:t>/**</w:t>
+      </w:r>
+      <w:r>
+        <w:rPr>
+          <w:rFonts w:ascii="Source Code Pro" w:eastAsia="Times New Roman" w:hAnsi="Source Code Pro" w:cs="Courier New"/>
+          <w:i/>
+          <w:iCs/>
+          <w:color w:val="629755"/>
+          <w:sz w:val="20"/>
+          <w:szCs w:val="20"/>
+          <w:shd w:val="clear" w:color="auto" w:fill="232525"/>
+          <w:lang w:val="en-US" w:eastAsia="fr-FR"/>
+        </w:rPr>
+        <w:br/>
+        <w:t xml:space="preserve"> * </w:t>
+      </w:r>
+      <w:r>
+        <w:rPr>
+          <w:rFonts w:ascii="Source Code Pro" w:eastAsia="Times New Roman" w:hAnsi="Source Code Pro" w:cs="Courier New"/>
+          <w:b/>
+          <w:bCs/>
+          <w:i/>
+          <w:iCs/>
+          <w:color w:val="629755"/>
+          <w:sz w:val="20"/>
+          <w:szCs w:val="20"/>
+          <w:shd w:val="clear" w:color="auto" w:fill="232525"/>
+          <w:lang w:val="en-US" w:eastAsia="fr-FR"/>
+        </w:rPr>
+        <w:t xml:space="preserve">@var </w:t>
+      </w:r>
+      <w:r>
+        <w:rPr>
+          <w:rFonts w:ascii="Source Code Pro" w:eastAsia="Times New Roman" w:hAnsi="Source Code Pro" w:cs="Courier New"/>
+          <w:i/>
+          <w:iCs/>
+          <w:color w:val="629755"/>
+          <w:sz w:val="20"/>
+          <w:szCs w:val="20"/>
+          <w:shd w:val="clear" w:color="auto" w:fill="232525"/>
+          <w:lang w:val="en-US" w:eastAsia="fr-FR"/>
+        </w:rPr>
+        <w:t>string</w:t>
+      </w:r>
+      <w:r>
+        <w:rPr>
+          <w:rFonts w:ascii="Source Code Pro" w:eastAsia="Times New Roman" w:hAnsi="Source Code Pro" w:cs="Courier New"/>
+          <w:i/>
+          <w:iCs/>
+          <w:color w:val="629755"/>
+          <w:sz w:val="20"/>
+          <w:szCs w:val="20"/>
+          <w:shd w:val="clear" w:color="auto" w:fill="232525"/>
+          <w:lang w:val="en-US" w:eastAsia="fr-FR"/>
+        </w:rPr>
+        <w:br/>
+        <w:t xml:space="preserve"> * </w:t>
+      </w:r>
+      <w:r>
+        <w:rPr>
+          <w:rFonts w:ascii="Source Code Pro" w:eastAsia="Times New Roman" w:hAnsi="Source Code Pro" w:cs="Courier New"/>
+          <w:b/>
+          <w:bCs/>
+          <w:i/>
+          <w:iCs/>
+          <w:color w:val="629755"/>
+          <w:sz w:val="20"/>
+          <w:szCs w:val="20"/>
+          <w:shd w:val="clear" w:color="auto" w:fill="232525"/>
+          <w:lang w:val="en-US" w:eastAsia="fr-FR"/>
+        </w:rPr>
+        <w:t>@ORM\Column</w:t>
+      </w:r>
+      <w:r>
+        <w:rPr>
+          <w:rFonts w:ascii="Source Code Pro" w:eastAsia="Times New Roman" w:hAnsi="Source Code Pro" w:cs="Courier New"/>
+          <w:i/>
+          <w:iCs/>
+          <w:color w:val="629755"/>
+          <w:sz w:val="20"/>
+          <w:szCs w:val="20"/>
+          <w:shd w:val="clear" w:color="auto" w:fill="232525"/>
+          <w:lang w:val="en-US" w:eastAsia="fr-FR"/>
+        </w:rPr>
+        <w:t>(name="image_file_name", type="string", length=80, nullable=true)</w:t>
+      </w:r>
+      <w:r>
+        <w:rPr>
+          <w:rFonts w:ascii="Source Code Pro" w:eastAsia="Times New Roman" w:hAnsi="Source Code Pro" w:cs="Courier New"/>
+          <w:i/>
+          <w:iCs/>
+          <w:color w:val="629755"/>
+          <w:sz w:val="20"/>
+          <w:szCs w:val="20"/>
+          <w:shd w:val="clear" w:color="auto" w:fill="232525"/>
+          <w:lang w:val="en-US" w:eastAsia="fr-FR"/>
+        </w:rPr>
+        <w:br/>
+        <w:t xml:space="preserve"> * </w:t>
+      </w:r>
+      <w:r>
+        <w:rPr>
+          <w:rFonts w:ascii="Source Code Pro" w:eastAsia="Times New Roman" w:hAnsi="Source Code Pro" w:cs="Courier New"/>
+          <w:b/>
+          <w:bCs/>
+          <w:i/>
+          <w:iCs/>
+          <w:color w:val="629755"/>
+          <w:sz w:val="20"/>
+          <w:szCs w:val="20"/>
+          <w:shd w:val="clear" w:color="auto" w:fill="232525"/>
+          <w:lang w:val="en-US" w:eastAsia="fr-FR"/>
+        </w:rPr>
+        <w:t>@Gedmo\UploadableFileName</w:t>
+      </w:r>
+      <w:r>
+        <w:rPr>
+          <w:rFonts w:ascii="Source Code Pro" w:eastAsia="Times New Roman" w:hAnsi="Source Code Pro" w:cs="Courier New"/>
+          <w:i/>
+          <w:iCs/>
+          <w:color w:val="629755"/>
+          <w:sz w:val="20"/>
+          <w:szCs w:val="20"/>
+          <w:shd w:val="clear" w:color="auto" w:fill="232525"/>
+          <w:lang w:val="en-US" w:eastAsia="fr-FR"/>
+        </w:rPr>
+        <w:t>()</w:t>
+      </w:r>
+      <w:r>
+        <w:rPr>
+          <w:rFonts w:ascii="Source Code Pro" w:eastAsia="Times New Roman" w:hAnsi="Source Code Pro" w:cs="Courier New"/>
+          <w:i/>
+          <w:iCs/>
+          <w:color w:val="629755"/>
+          <w:sz w:val="20"/>
+          <w:szCs w:val="20"/>
+          <w:shd w:val="clear" w:color="auto" w:fill="232525"/>
+          <w:lang w:val="en-US" w:eastAsia="fr-FR"/>
+        </w:rPr>
+        <w:br/>
+        <w:t xml:space="preserve"> */</w:t>
+      </w:r>
+      <w:r>
+        <w:rPr>
+          <w:rFonts w:ascii="Source Code Pro" w:eastAsia="Times New Roman" w:hAnsi="Source Code Pro" w:cs="Courier New"/>
+          <w:i/>
+          <w:iCs/>
+          <w:color w:val="629755"/>
+          <w:sz w:val="20"/>
+          <w:szCs w:val="20"/>
+          <w:shd w:val="clear" w:color="auto" w:fill="232525"/>
+          <w:lang w:val="en-US" w:eastAsia="fr-FR"/>
+        </w:rPr>
+        <w:br/>
+      </w:r>
+      <w:r>
+        <w:rPr>
+          <w:rFonts w:ascii="Source Code Pro" w:eastAsia="Times New Roman" w:hAnsi="Source Code Pro" w:cs="Courier New"/>
+          <w:b/>
+          <w:bCs/>
+          <w:color w:val="CC7832"/>
+          <w:sz w:val="20"/>
+          <w:szCs w:val="20"/>
+          <w:shd w:val="clear" w:color="auto" w:fill="232525"/>
+          <w:lang w:val="en-US" w:eastAsia="fr-FR"/>
+        </w:rPr>
+        <w:t xml:space="preserve">private </w:t>
+      </w:r>
+      <w:r>
+        <w:rPr>
+          <w:rFonts w:ascii="Source Code Pro" w:eastAsia="Times New Roman" w:hAnsi="Source Code Pro" w:cs="Courier New"/>
+          <w:color w:val="9876AA"/>
+          <w:sz w:val="20"/>
+          <w:szCs w:val="20"/>
+          <w:shd w:val="clear" w:color="auto" w:fill="232525"/>
+          <w:lang w:val="en-US" w:eastAsia="fr-FR"/>
+        </w:rPr>
+        <w:t>$imageFilename</w:t>
+      </w:r>
+      <w:r>
+        <w:rPr>
+          <w:rFonts w:ascii="Source Code Pro" w:eastAsia="Times New Roman" w:hAnsi="Source Code Pro" w:cs="Courier New"/>
+          <w:color w:val="CC7832"/>
+          <w:sz w:val="20"/>
+          <w:szCs w:val="20"/>
+          <w:shd w:val="clear" w:color="auto" w:fill="232525"/>
+          <w:lang w:val="en-US" w:eastAsia="fr-FR"/>
+        </w:rPr>
+        <w:t>;</w:t>
+      </w:r>
+    </w:p>
+    <w:p>
+      <w:pPr>
+        <w:rPr>
+          <w:lang w:val="en-US"/>
+        </w:rPr>
+      </w:pPr>
+    </w:p>
+    <w:p>
+      <w:pPr>
+        <w:pStyle w:val="Paragraphedeliste"/>
+        <w:numPr>
+          <w:ilvl w:val="0"/>
+          <w:numId w:val="8"/>
+        </w:numPr>
+        <w:rPr>
+          <w:lang w:val="en-US"/>
+        </w:rPr>
+      </w:pPr>
+      <w:r>
+        <w:rPr>
+          <w:lang w:val="en-US"/>
+        </w:rPr>
+        <w:t>Créer des getters et setters</w:t>
+      </w:r>
+    </w:p>
+    <w:p>
+      <w:r>
+        <w:t>Enfin faire une maj de la base:</w:t>
+      </w:r>
+    </w:p>
+    <w:p>
+      <w:r>
+        <w:t xml:space="preserve">php bin/console doctrine:schema:update </w:t>
+      </w:r>
+      <w:r>
+        <w:t>–</w:t>
+      </w:r>
+      <w:r>
+        <w:t>force</w:t>
+      </w:r>
+    </w:p>
+    <w:p>
+      <w:pPr>
+        <w:pStyle w:val="Paragraphedeliste"/>
+        <w:numPr>
+          <w:ilvl w:val="0"/>
+          <w:numId w:val="8"/>
+        </w:numPr>
+      </w:pPr>
+      <w:r>
+        <w:t>Ajouter un champs dans PostType.php</w:t>
+      </w:r>
+    </w:p>
+    <w:p>
+      <w:pPr>
+        <w:pStyle w:val="PrformatHTML"/>
+        <w:numPr>
+          <w:ilvl w:val="0"/>
+          <w:numId w:val="8"/>
+        </w:numPr>
+        <w:shd w:val="clear" w:color="auto" w:fill="2B2B2B"/>
+        <w:rPr>
+          <w:rFonts w:ascii="Source Code Pro" w:hAnsi="Source Code Pro"/>
+          <w:color w:val="A9B7C6"/>
+          <w:lang w:val="en-US"/>
+        </w:rPr>
+      </w:pPr>
+      <w:r>
+        <w:rPr>
+          <w:rFonts w:ascii="Source Code Pro" w:hAnsi="Source Code Pro"/>
+          <w:color w:val="A9B7C6"/>
+          <w:shd w:val="clear" w:color="auto" w:fill="232525"/>
+          <w:lang w:val="en-US"/>
+        </w:rPr>
+        <w:t>-&gt;</w:t>
+      </w:r>
+      <w:r>
+        <w:rPr>
+          <w:rFonts w:ascii="Source Code Pro" w:hAnsi="Source Code Pro"/>
+          <w:color w:val="FFC66D"/>
+          <w:shd w:val="clear" w:color="auto" w:fill="232525"/>
+          <w:lang w:val="en-US"/>
+        </w:rPr>
+        <w:t>add</w:t>
+      </w:r>
+      <w:r>
+        <w:rPr>
+          <w:rFonts w:ascii="Source Code Pro" w:hAnsi="Source Code Pro"/>
+          <w:color w:val="A9B7C6"/>
+          <w:shd w:val="clear" w:color="auto" w:fill="232525"/>
+          <w:lang w:val="en-US"/>
+        </w:rPr>
+        <w:t>(</w:t>
+      </w:r>
+      <w:r>
+        <w:rPr>
+          <w:rFonts w:ascii="Source Code Pro" w:hAnsi="Source Code Pro"/>
+          <w:color w:val="6A8759"/>
+          <w:shd w:val="clear" w:color="auto" w:fill="232525"/>
+          <w:lang w:val="en-US"/>
+        </w:rPr>
+        <w:t>'imageFilename'</w:t>
+      </w:r>
+      <w:r>
+        <w:rPr>
+          <w:rFonts w:ascii="Source Code Pro" w:hAnsi="Source Code Pro"/>
+          <w:color w:val="CC7832"/>
+          <w:shd w:val="clear" w:color="auto" w:fill="232525"/>
+          <w:lang w:val="en-US"/>
+        </w:rPr>
+        <w:t xml:space="preserve">, </w:t>
+      </w:r>
+      <w:r>
+        <w:rPr>
+          <w:rFonts w:ascii="Source Code Pro" w:hAnsi="Source Code Pro"/>
+          <w:color w:val="A9B7C6"/>
+          <w:shd w:val="clear" w:color="auto" w:fill="232525"/>
+          <w:lang w:val="en-US"/>
+        </w:rPr>
+        <w:t>FileType::</w:t>
+      </w:r>
+      <w:r>
+        <w:rPr>
+          <w:rFonts w:ascii="Source Code Pro" w:hAnsi="Source Code Pro"/>
+          <w:i/>
+          <w:iCs/>
+          <w:color w:val="9876AA"/>
+          <w:shd w:val="clear" w:color="auto" w:fill="232525"/>
+          <w:lang w:val="en-US"/>
+        </w:rPr>
+        <w:t>class</w:t>
+      </w:r>
+      <w:r>
+        <w:rPr>
+          <w:rFonts w:ascii="Source Code Pro" w:hAnsi="Source Code Pro"/>
+          <w:color w:val="CC7832"/>
+          <w:shd w:val="clear" w:color="auto" w:fill="232525"/>
+          <w:lang w:val="en-US"/>
+        </w:rPr>
+        <w:t xml:space="preserve">, </w:t>
+      </w:r>
+      <w:r>
+        <w:rPr>
+          <w:rFonts w:ascii="Source Code Pro" w:hAnsi="Source Code Pro"/>
+          <w:color w:val="A9B7C6"/>
+          <w:shd w:val="clear" w:color="auto" w:fill="232525"/>
+          <w:lang w:val="en-US"/>
+        </w:rPr>
+        <w:t>[</w:t>
+      </w:r>
+      <w:r>
+        <w:rPr>
+          <w:rFonts w:ascii="Source Code Pro" w:hAnsi="Source Code Pro"/>
+          <w:color w:val="6A8759"/>
+          <w:shd w:val="clear" w:color="auto" w:fill="232525"/>
+          <w:lang w:val="en-US"/>
+        </w:rPr>
+        <w:t xml:space="preserve">'label' </w:t>
+      </w:r>
+      <w:r>
+        <w:rPr>
+          <w:rFonts w:ascii="Source Code Pro" w:hAnsi="Source Code Pro"/>
+          <w:color w:val="A9B7C6"/>
+          <w:shd w:val="clear" w:color="auto" w:fill="232525"/>
+          <w:lang w:val="en-US"/>
+        </w:rPr>
+        <w:t xml:space="preserve">=&gt; </w:t>
+      </w:r>
+      <w:r>
+        <w:rPr>
+          <w:rFonts w:ascii="Source Code Pro" w:hAnsi="Source Code Pro"/>
+          <w:color w:val="6A8759"/>
+          <w:shd w:val="clear" w:color="auto" w:fill="232525"/>
+          <w:lang w:val="en-US"/>
+        </w:rPr>
+        <w:t>'Image'</w:t>
+      </w:r>
+      <w:r>
+        <w:rPr>
+          <w:rFonts w:ascii="Source Code Pro" w:hAnsi="Source Code Pro"/>
+          <w:color w:val="CC7832"/>
+          <w:shd w:val="clear" w:color="auto" w:fill="232525"/>
+          <w:lang w:val="en-US"/>
+        </w:rPr>
+        <w:t xml:space="preserve">, </w:t>
+      </w:r>
+      <w:r>
+        <w:rPr>
+          <w:rFonts w:ascii="Source Code Pro" w:hAnsi="Source Code Pro"/>
+          <w:color w:val="6A8759"/>
+          <w:shd w:val="clear" w:color="auto" w:fill="232525"/>
+          <w:lang w:val="en-US"/>
+        </w:rPr>
+        <w:t xml:space="preserve">'required' </w:t>
+      </w:r>
+      <w:r>
+        <w:rPr>
+          <w:rFonts w:ascii="Source Code Pro" w:hAnsi="Source Code Pro"/>
+          <w:color w:val="A9B7C6"/>
+          <w:shd w:val="clear" w:color="auto" w:fill="232525"/>
+          <w:lang w:val="en-US"/>
+        </w:rPr>
+        <w:t xml:space="preserve">=&gt; </w:t>
+      </w:r>
+      <w:r>
+        <w:rPr>
+          <w:rFonts w:ascii="Source Code Pro" w:hAnsi="Source Code Pro"/>
+          <w:b/>
+          <w:bCs/>
+          <w:color w:val="CC7832"/>
+          <w:shd w:val="clear" w:color="auto" w:fill="232525"/>
+          <w:lang w:val="en-US"/>
+        </w:rPr>
+        <w:t>false</w:t>
+      </w:r>
+      <w:r>
+        <w:rPr>
+          <w:rFonts w:ascii="Source Code Pro" w:hAnsi="Source Code Pro"/>
+          <w:color w:val="A9B7C6"/>
+          <w:shd w:val="clear" w:color="auto" w:fill="232525"/>
+          <w:lang w:val="en-US"/>
+        </w:rPr>
+        <w:t>])</w:t>
+      </w:r>
+    </w:p>
+    <w:p>
+      <w:pPr>
+        <w:rPr>
+          <w:lang w:val="en-US"/>
+        </w:rPr>
+      </w:pPr>
+    </w:p>
+    <w:p>
+      <w:r>
+        <w:t>Pour enregistrer le fichier, dans le controller, faire:</w:t>
+      </w:r>
+    </w:p>
+    <w:p>
+      <w:pPr>
+        <w:pStyle w:val="PrformatHTML"/>
+        <w:shd w:val="clear" w:color="auto" w:fill="2B2B2B"/>
+        <w:rPr>
+          <w:rFonts w:ascii="Source Code Pro" w:hAnsi="Source Code Pro"/>
+          <w:color w:val="A9B7C6"/>
+          <w:lang w:val="en-US"/>
+        </w:rPr>
+      </w:pPr>
+      <w:r>
+        <w:rPr>
+          <w:rFonts w:ascii="Source Code Pro" w:hAnsi="Source Code Pro"/>
+          <w:color w:val="9876AA"/>
+          <w:shd w:val="clear" w:color="auto" w:fill="232525"/>
+          <w:lang w:val="en-US"/>
+        </w:rPr>
+        <w:t xml:space="preserve">$uploadManager </w:t>
+      </w:r>
+      <w:r>
+        <w:rPr>
+          <w:rFonts w:ascii="Source Code Pro" w:hAnsi="Source Code Pro"/>
+          <w:color w:val="A9B7C6"/>
+          <w:shd w:val="clear" w:color="auto" w:fill="232525"/>
+          <w:lang w:val="en-US"/>
+        </w:rPr>
+        <w:t xml:space="preserve">= </w:t>
+      </w:r>
+      <w:r>
+        <w:rPr>
+          <w:rFonts w:ascii="Source Code Pro" w:hAnsi="Source Code Pro"/>
+          <w:color w:val="9876AA"/>
+          <w:shd w:val="clear" w:color="auto" w:fill="232525"/>
+          <w:lang w:val="en-US"/>
+        </w:rPr>
+        <w:t>$this</w:t>
+      </w:r>
+      <w:r>
+        <w:rPr>
+          <w:rFonts w:ascii="Source Code Pro" w:hAnsi="Source Code Pro"/>
+          <w:color w:val="A9B7C6"/>
+          <w:shd w:val="clear" w:color="auto" w:fill="232525"/>
+          <w:lang w:val="en-US"/>
+        </w:rPr>
+        <w:t>-&gt;</w:t>
+      </w:r>
+      <w:r>
+        <w:rPr>
+          <w:rFonts w:ascii="Source Code Pro" w:hAnsi="Source Code Pro"/>
+          <w:color w:val="FFC66D"/>
+          <w:shd w:val="clear" w:color="auto" w:fill="232525"/>
+          <w:lang w:val="en-US"/>
+        </w:rPr>
+        <w:t>get</w:t>
+      </w:r>
+      <w:r>
+        <w:rPr>
+          <w:rFonts w:ascii="Source Code Pro" w:hAnsi="Source Code Pro"/>
+          <w:color w:val="A9B7C6"/>
+          <w:shd w:val="clear" w:color="auto" w:fill="232525"/>
+          <w:lang w:val="en-US"/>
+        </w:rPr>
+        <w:t>(</w:t>
+      </w:r>
+      <w:r>
+        <w:rPr>
+          <w:rFonts w:ascii="Source Code Pro" w:hAnsi="Source Code Pro"/>
+          <w:color w:val="6A8759"/>
+          <w:shd w:val="clear" w:color="auto" w:fill="232525"/>
+          <w:lang w:val="en-US"/>
+        </w:rPr>
+        <w:t>'stof_doctrine_extensions.uploadable.manager'</w:t>
+      </w:r>
+      <w:r>
+        <w:rPr>
+          <w:rFonts w:ascii="Source Code Pro" w:hAnsi="Source Code Pro"/>
+          <w:color w:val="A9B7C6"/>
+          <w:shd w:val="clear" w:color="auto" w:fill="232525"/>
+          <w:lang w:val="en-US"/>
+        </w:rPr>
+        <w:t>)</w:t>
+      </w:r>
+      <w:r>
+        <w:rPr>
+          <w:rFonts w:ascii="Source Code Pro" w:hAnsi="Source Code Pro"/>
+          <w:color w:val="CC7832"/>
+          <w:shd w:val="clear" w:color="auto" w:fill="232525"/>
+          <w:lang w:val="en-US"/>
+        </w:rPr>
+        <w:t>;</w:t>
+      </w:r>
+      <w:r>
+        <w:rPr>
+          <w:rFonts w:ascii="Source Code Pro" w:hAnsi="Source Code Pro"/>
+          <w:color w:val="CC7832"/>
+          <w:shd w:val="clear" w:color="auto" w:fill="232525"/>
+          <w:lang w:val="en-US"/>
+        </w:rPr>
+        <w:br/>
+      </w:r>
+      <w:r>
+        <w:rPr>
+          <w:rFonts w:ascii="Source Code Pro" w:hAnsi="Source Code Pro"/>
+          <w:color w:val="9876AA"/>
+          <w:shd w:val="clear" w:color="auto" w:fill="232525"/>
+          <w:lang w:val="en-US"/>
+        </w:rPr>
+        <w:t>$uploadManager</w:t>
+      </w:r>
+      <w:r>
+        <w:rPr>
+          <w:rFonts w:ascii="Source Code Pro" w:hAnsi="Source Code Pro"/>
+          <w:color w:val="A9B7C6"/>
+          <w:shd w:val="clear" w:color="auto" w:fill="232525"/>
+          <w:lang w:val="en-US"/>
+        </w:rPr>
+        <w:t>-&gt;</w:t>
+      </w:r>
+      <w:r>
+        <w:rPr>
+          <w:rFonts w:ascii="Source Code Pro" w:hAnsi="Source Code Pro"/>
+          <w:color w:val="FFC66D"/>
+          <w:shd w:val="clear" w:color="auto" w:fill="232525"/>
+          <w:lang w:val="en-US"/>
+        </w:rPr>
+        <w:t>markEntityToUpload</w:t>
+      </w:r>
+      <w:r>
+        <w:rPr>
+          <w:rFonts w:ascii="Source Code Pro" w:hAnsi="Source Code Pro"/>
+          <w:color w:val="A9B7C6"/>
+          <w:shd w:val="clear" w:color="auto" w:fill="232525"/>
+          <w:lang w:val="en-US"/>
+        </w:rPr>
+        <w:t>(</w:t>
+      </w:r>
+      <w:r>
+        <w:rPr>
+          <w:rFonts w:ascii="Source Code Pro" w:hAnsi="Source Code Pro"/>
+          <w:color w:val="9876AA"/>
+          <w:shd w:val="clear" w:color="auto" w:fill="232525"/>
+          <w:lang w:val="en-US"/>
+        </w:rPr>
+        <w:t>$post</w:t>
+      </w:r>
+      <w:r>
+        <w:rPr>
+          <w:rFonts w:ascii="Source Code Pro" w:hAnsi="Source Code Pro"/>
+          <w:color w:val="CC7832"/>
+          <w:shd w:val="clear" w:color="auto" w:fill="232525"/>
+          <w:lang w:val="en-US"/>
+        </w:rPr>
+        <w:t xml:space="preserve">, </w:t>
+      </w:r>
+      <w:r>
+        <w:rPr>
+          <w:rFonts w:ascii="Source Code Pro" w:hAnsi="Source Code Pro"/>
+          <w:color w:val="9876AA"/>
+          <w:shd w:val="clear" w:color="auto" w:fill="232525"/>
+          <w:lang w:val="en-US"/>
+        </w:rPr>
+        <w:t>$post</w:t>
+      </w:r>
+      <w:r>
+        <w:rPr>
+          <w:rFonts w:ascii="Source Code Pro" w:hAnsi="Source Code Pro"/>
+          <w:color w:val="A9B7C6"/>
+          <w:shd w:val="clear" w:color="auto" w:fill="232525"/>
+          <w:lang w:val="en-US"/>
+        </w:rPr>
+        <w:t>-&gt;</w:t>
+      </w:r>
+      <w:r>
+        <w:rPr>
+          <w:rFonts w:ascii="Source Code Pro" w:hAnsi="Source Code Pro"/>
+          <w:color w:val="FFC66D"/>
+          <w:shd w:val="clear" w:color="auto" w:fill="232525"/>
+          <w:lang w:val="en-US"/>
+        </w:rPr>
+        <w:t>getImageFilename</w:t>
+      </w:r>
+      <w:r>
+        <w:rPr>
+          <w:rFonts w:ascii="Source Code Pro" w:hAnsi="Source Code Pro"/>
+          <w:color w:val="A9B7C6"/>
+          <w:shd w:val="clear" w:color="auto" w:fill="232525"/>
+          <w:lang w:val="en-US"/>
+        </w:rPr>
+        <w:t>())</w:t>
+      </w:r>
+      <w:r>
+        <w:rPr>
+          <w:rFonts w:ascii="Source Code Pro" w:hAnsi="Source Code Pro"/>
+          <w:color w:val="CC7832"/>
+          <w:shd w:val="clear" w:color="auto" w:fill="232525"/>
+          <w:lang w:val="en-US"/>
+        </w:rPr>
+        <w:t>;</w:t>
+      </w:r>
+    </w:p>
+    <w:p>
+      <w:pPr>
+        <w:rPr>
+          <w:lang w:val="en-US"/>
+        </w:rPr>
+      </w:pPr>
+    </w:p>
+    <w:p>
+      <w:r>
+        <w:t xml:space="preserve">ATTENTION: il faut active l’extention: </w:t>
+      </w:r>
+      <w:r>
+        <w:t>« </w:t>
+      </w:r>
+      <w:r>
+        <w:t>extension=php_fileinfo.dll</w:t>
+      </w:r>
+      <w:r>
+        <w:t> »</w:t>
+      </w:r>
+      <w:bookmarkStart w:id="0" w:name="_GoBack"/>
+      <w:bookmarkEnd w:id="0"/>
+      <w:r>
+        <w:t xml:space="preserve"> dans php.info</w:t>
       </w:r>
     </w:p>
     <w:sectPr>

</xml_diff>

<commit_message>
Simple service avec injection de dépendance d'un autre service
</commit_message>
<xml_diff>
--- a/SYMFONY-suite1-queryBuilder.docx
+++ b/SYMFONY-suite1-queryBuilder.docx
@@ -11126,135 +11126,189 @@
       <w:r>
         <w:t xml:space="preserve">Pour éviter cela, il faut rajouter une une clé « shared » </w:t>
       </w:r>
+      <w:r>
+        <w:t xml:space="preserve">à false </w:t>
+      </w:r>
+      <w:r>
+        <w:t>dans service.yml</w:t>
+      </w:r>
+    </w:p>
+    <w:p>
+      <w:pPr>
+        <w:pStyle w:val="PrformatHTML"/>
+        <w:shd w:val="clear" w:color="auto" w:fill="2B2B2B"/>
+        <w:rPr>
+          <w:rFonts w:ascii="Source Code Pro" w:hAnsi="Source Code Pro"/>
+          <w:color w:val="A9B7C6"/>
+          <w:lang w:val="en-US"/>
+        </w:rPr>
+      </w:pPr>
+      <w:r>
+        <w:rPr>
+          <w:rFonts w:ascii="Source Code Pro" w:hAnsi="Source Code Pro"/>
+          <w:b/>
+          <w:bCs/>
+          <w:color w:val="CC7832"/>
+          <w:lang w:val="en-US"/>
+        </w:rPr>
+        <w:t>service.hello:</w:t>
+      </w:r>
+      <w:r>
+        <w:rPr>
+          <w:rFonts w:ascii="Source Code Pro" w:hAnsi="Source Code Pro"/>
+          <w:b/>
+          <w:bCs/>
+          <w:color w:val="CC7832"/>
+          <w:lang w:val="en-US"/>
+        </w:rPr>
+        <w:br/>
+        <w:t xml:space="preserve">  class: </w:t>
+      </w:r>
+      <w:r>
+        <w:rPr>
+          <w:rFonts w:ascii="Source Code Pro" w:hAnsi="Source Code Pro"/>
+          <w:color w:val="A9B7C6"/>
+          <w:lang w:val="en-US"/>
+        </w:rPr>
+        <w:t>AppBundle\Service\HelloService</w:t>
+      </w:r>
+      <w:r>
+        <w:rPr>
+          <w:rFonts w:ascii="Source Code Pro" w:hAnsi="Source Code Pro"/>
+          <w:color w:val="A9B7C6"/>
+          <w:lang w:val="en-US"/>
+        </w:rPr>
+        <w:br/>
+        <w:t xml:space="preserve">  </w:t>
+      </w:r>
+      <w:r>
+        <w:rPr>
+          <w:rFonts w:ascii="Source Code Pro" w:hAnsi="Source Code Pro"/>
+          <w:b/>
+          <w:bCs/>
+          <w:color w:val="CC7832"/>
+          <w:lang w:val="en-US"/>
+        </w:rPr>
+        <w:t>arguments:</w:t>
+      </w:r>
+      <w:r>
+        <w:rPr>
+          <w:rFonts w:ascii="Source Code Pro" w:hAnsi="Source Code Pro"/>
+          <w:b/>
+          <w:bCs/>
+          <w:color w:val="CC7832"/>
+          <w:lang w:val="en-US"/>
+        </w:rPr>
+        <w:br/>
+        <w:t xml:space="preserve">    </w:t>
+      </w:r>
+      <w:r>
+        <w:rPr>
+          <w:rFonts w:ascii="Source Code Pro" w:hAnsi="Source Code Pro"/>
+          <w:color w:val="A9B7C6"/>
+          <w:lang w:val="en-US"/>
+        </w:rPr>
+        <w:t xml:space="preserve">- </w:t>
+      </w:r>
+      <w:r>
+        <w:rPr>
+          <w:rFonts w:ascii="Source Code Pro" w:hAnsi="Source Code Pro"/>
+          <w:color w:val="6A8759"/>
+          <w:lang w:val="en-US"/>
+        </w:rPr>
+        <w:t>"world"</w:t>
+      </w:r>
+      <w:r>
+        <w:rPr>
+          <w:rFonts w:ascii="Source Code Pro" w:hAnsi="Source Code Pro"/>
+          <w:color w:val="6A8759"/>
+          <w:lang w:val="en-US"/>
+        </w:rPr>
+        <w:br/>
+        <w:t xml:space="preserve">  </w:t>
+      </w:r>
+      <w:r>
+        <w:rPr>
+          <w:rFonts w:ascii="Source Code Pro" w:hAnsi="Source Code Pro"/>
+          <w:b/>
+          <w:bCs/>
+          <w:color w:val="CC7832"/>
+          <w:lang w:val="en-US"/>
+        </w:rPr>
+        <w:t xml:space="preserve">shared: </w:t>
+      </w:r>
+      <w:r>
+        <w:rPr>
+          <w:rFonts w:ascii="Source Code Pro" w:hAnsi="Source Code Pro"/>
+          <w:color w:val="A9B7C6"/>
+          <w:lang w:val="en-US"/>
+        </w:rPr>
+        <w:t>false</w:t>
+      </w:r>
+    </w:p>
+    <w:p>
+      <w:pPr>
+        <w:rPr>
+          <w:lang w:val="en-US"/>
+        </w:rPr>
+      </w:pPr>
+    </w:p>
+    <w:p>
+      <w:r>
+        <w:t>Un service qui depend d’un autre service:</w:t>
+      </w:r>
+    </w:p>
+    <w:p>
+      <w:pPr>
+        <w:pStyle w:val="Paragraphedeliste"/>
+        <w:numPr>
+          <w:ilvl w:val="0"/>
+          <w:numId w:val="8"/>
+        </w:numPr>
+      </w:pPr>
+      <w:r>
+        <w:t>On créer ce service. Dans notre cas HelloRenderer</w:t>
+      </w:r>
+    </w:p>
+    <w:p>
+      <w:pPr>
+        <w:pStyle w:val="Paragraphedeliste"/>
+        <w:numPr>
+          <w:ilvl w:val="0"/>
+          <w:numId w:val="8"/>
+        </w:numPr>
+      </w:pPr>
+      <w:r>
+        <w:t>Dans le 2</w:t>
+      </w:r>
+      <w:r>
+        <w:rPr>
+          <w:vertAlign w:val="superscript"/>
+        </w:rPr>
+        <w:t>e</w:t>
+      </w:r>
+      <w:r>
+        <w:t xml:space="preserve"> service  (HelloService)</w:t>
+      </w:r>
+      <w:r>
+        <w:t>, on rajoute un attribut private et on l’initialise dans le constructeur</w:t>
+      </w:r>
+    </w:p>
+    <w:p>
+      <w:pPr>
+        <w:pStyle w:val="Paragraphedeliste"/>
+        <w:numPr>
+          <w:ilvl w:val="0"/>
+          <w:numId w:val="8"/>
+        </w:numPr>
+      </w:pPr>
+      <w:r>
+        <w:t>Dans le service.yml, rajouter un argument qui fait référence au précédent service</w:t>
+      </w:r>
       <w:bookmarkStart w:id="0" w:name="_GoBack"/>
       <w:bookmarkEnd w:id="0"/>
-      <w:r>
-        <w:t xml:space="preserve">à false </w:t>
-      </w:r>
-      <w:r>
-        <w:t>dans service.yml</w:t>
-      </w:r>
-    </w:p>
-    <w:p>
-      <w:pPr>
-        <w:pStyle w:val="PrformatHTML"/>
-        <w:shd w:val="clear" w:color="auto" w:fill="2B2B2B"/>
-        <w:rPr>
-          <w:rFonts w:ascii="Source Code Pro" w:hAnsi="Source Code Pro"/>
-          <w:color w:val="A9B7C6"/>
-          <w:lang w:val="en-US"/>
-        </w:rPr>
-      </w:pPr>
-      <w:r>
-        <w:rPr>
-          <w:rFonts w:ascii="Source Code Pro" w:hAnsi="Source Code Pro"/>
-          <w:b/>
-          <w:bCs/>
-          <w:color w:val="CC7832"/>
-          <w:lang w:val="en-US"/>
-        </w:rPr>
-        <w:t>service.hello:</w:t>
-      </w:r>
-      <w:r>
-        <w:rPr>
-          <w:rFonts w:ascii="Source Code Pro" w:hAnsi="Source Code Pro"/>
-          <w:b/>
-          <w:bCs/>
-          <w:color w:val="CC7832"/>
-          <w:lang w:val="en-US"/>
-        </w:rPr>
-        <w:br/>
-        <w:t xml:space="preserve">  class: </w:t>
-      </w:r>
-      <w:r>
-        <w:rPr>
-          <w:rFonts w:ascii="Source Code Pro" w:hAnsi="Source Code Pro"/>
-          <w:color w:val="A9B7C6"/>
-          <w:lang w:val="en-US"/>
-        </w:rPr>
-        <w:t>AppBundle\Service\HelloService</w:t>
-      </w:r>
-      <w:r>
-        <w:rPr>
-          <w:rFonts w:ascii="Source Code Pro" w:hAnsi="Source Code Pro"/>
-          <w:color w:val="A9B7C6"/>
-          <w:lang w:val="en-US"/>
-        </w:rPr>
-        <w:br/>
-        <w:t xml:space="preserve">  </w:t>
-      </w:r>
-      <w:r>
-        <w:rPr>
-          <w:rFonts w:ascii="Source Code Pro" w:hAnsi="Source Code Pro"/>
-          <w:b/>
-          <w:bCs/>
-          <w:color w:val="CC7832"/>
-          <w:lang w:val="en-US"/>
-        </w:rPr>
-        <w:t>arguments:</w:t>
-      </w:r>
-      <w:r>
-        <w:rPr>
-          <w:rFonts w:ascii="Source Code Pro" w:hAnsi="Source Code Pro"/>
-          <w:b/>
-          <w:bCs/>
-          <w:color w:val="CC7832"/>
-          <w:lang w:val="en-US"/>
-        </w:rPr>
-        <w:br/>
-        <w:t xml:space="preserve">    </w:t>
-      </w:r>
-      <w:r>
-        <w:rPr>
-          <w:rFonts w:ascii="Source Code Pro" w:hAnsi="Source Code Pro"/>
-          <w:color w:val="A9B7C6"/>
-          <w:lang w:val="en-US"/>
-        </w:rPr>
-        <w:t xml:space="preserve">- </w:t>
-      </w:r>
-      <w:r>
-        <w:rPr>
-          <w:rFonts w:ascii="Source Code Pro" w:hAnsi="Source Code Pro"/>
-          <w:color w:val="6A8759"/>
-          <w:lang w:val="en-US"/>
-        </w:rPr>
-        <w:t>"world"</w:t>
-      </w:r>
-      <w:r>
-        <w:rPr>
-          <w:rFonts w:ascii="Source Code Pro" w:hAnsi="Source Code Pro"/>
-          <w:color w:val="6A8759"/>
-          <w:lang w:val="en-US"/>
-        </w:rPr>
-        <w:br/>
-        <w:t xml:space="preserve">  </w:t>
-      </w:r>
-      <w:r>
-        <w:rPr>
-          <w:rFonts w:ascii="Source Code Pro" w:hAnsi="Source Code Pro"/>
-          <w:b/>
-          <w:bCs/>
-          <w:color w:val="CC7832"/>
-          <w:lang w:val="en-US"/>
-        </w:rPr>
-        <w:t xml:space="preserve">shared: </w:t>
-      </w:r>
-      <w:r>
-        <w:rPr>
-          <w:rFonts w:ascii="Source Code Pro" w:hAnsi="Source Code Pro"/>
-          <w:color w:val="A9B7C6"/>
-          <w:lang w:val="en-US"/>
-        </w:rPr>
-        <w:t>false</w:t>
-      </w:r>
-    </w:p>
-    <w:p>
-      <w:pPr>
-        <w:rPr>
-          <w:lang w:val="en-US"/>
-        </w:rPr>
-      </w:pPr>
-    </w:p>
+    </w:p>
+    <w:p/>
     <w:sectPr>
       <w:pgSz w:w="11906" w:h="16838"/>
       <w:pgMar w:top="1417" w:right="1417" w:bottom="1417" w:left="1417" w:header="708" w:footer="708" w:gutter="0"/>

</xml_diff>